<commit_message>
Début de l'analyse du projet
</commit_message>
<xml_diff>
--- a/Analyse/Analyse.docx
+++ b/Analyse/Analyse.docx
@@ -34,7 +34,11 @@
           <w:numId w:val="3"/>
         </w:numPr>
       </w:pPr>
-    </w:p>
+      <w:r>
+        <w:t>Client : application utilisée par l’utilisateur</w:t>
+      </w:r>
+    </w:p>
+    <w:p/>
     <w:p>
       <w:pPr>
         <w:pStyle w:val="Paragraphedeliste"/>
@@ -216,9 +220,1397 @@
       </w:r>
     </w:p>
     <w:p>
-      <w:bookmarkStart w:id="0" w:name="_GoBack"/>
-      <w:bookmarkEnd w:id="0"/>
-    </w:p>
+      <w:pPr>
+        <w:pStyle w:val="Paragraphedeliste"/>
+        <w:numPr>
+          <w:ilvl w:val="1"/>
+          <w:numId w:val="2"/>
+        </w:numPr>
+      </w:pPr>
+      <w:r>
+        <w:t>Connecter l’utilisateur</w:t>
+      </w:r>
+    </w:p>
+    <w:p>
+      <w:r>
+        <w:t>Remarque : l’utilisateur et le serveur sont deux applications différentes qui travaillent ensemble</w:t>
+      </w:r>
+    </w:p>
+    <w:p>
+      <w:r>
+        <w:br w:type="page"/>
+      </w:r>
+    </w:p>
+    <w:p/>
+    <w:p>
+      <w:pPr>
+        <w:pStyle w:val="Paragraphedeliste"/>
+        <w:numPr>
+          <w:ilvl w:val="0"/>
+          <w:numId w:val="1"/>
+        </w:numPr>
+      </w:pPr>
+      <w:r>
+        <w:t>Diagramme des cas d’utilisation</w:t>
+      </w:r>
+    </w:p>
+    <w:p>
+      <w:pPr>
+        <w:pStyle w:val="Paragraphedeliste"/>
+        <w:numPr>
+          <w:ilvl w:val="0"/>
+          <w:numId w:val="2"/>
+        </w:numPr>
+      </w:pPr>
+      <w:r>
+        <w:t>Utilisateur</w:t>
+      </w:r>
+    </w:p>
+    <w:p>
+      <w:r>
+        <w:rPr>
+          <w:noProof/>
+        </w:rPr>
+        <w:drawing>
+          <wp:inline distT="0" distB="0" distL="0" distR="0">
+            <wp:extent cx="5753100" cy="6219825"/>
+            <wp:effectExtent l="0" t="0" r="0" b="9525"/>
+            <wp:docPr id="4" name="Image 4"/>
+            <wp:cNvGraphicFramePr>
+              <a:graphicFrameLocks xmlns:a="http://schemas.openxmlformats.org/drawingml/2006/main" noChangeAspect="1"/>
+            </wp:cNvGraphicFramePr>
+            <a:graphic xmlns:a="http://schemas.openxmlformats.org/drawingml/2006/main">
+              <a:graphicData uri="http://schemas.openxmlformats.org/drawingml/2006/picture">
+                <pic:pic xmlns:pic="http://schemas.openxmlformats.org/drawingml/2006/picture">
+                  <pic:nvPicPr>
+                    <pic:cNvPr id="0" name="Picture 5"/>
+                    <pic:cNvPicPr>
+                      <a:picLocks noChangeAspect="1" noChangeArrowheads="1"/>
+                    </pic:cNvPicPr>
+                  </pic:nvPicPr>
+                  <pic:blipFill>
+                    <a:blip r:embed="rId5">
+                      <a:extLst>
+                        <a:ext uri="{28A0092B-C50C-407E-A947-70E740481C1C}">
+                          <a14:useLocalDpi xmlns:a14="http://schemas.microsoft.com/office/drawing/2010/main" val="0"/>
+                        </a:ext>
+                      </a:extLst>
+                    </a:blip>
+                    <a:srcRect/>
+                    <a:stretch>
+                      <a:fillRect/>
+                    </a:stretch>
+                  </pic:blipFill>
+                  <pic:spPr bwMode="auto">
+                    <a:xfrm>
+                      <a:off x="0" y="0"/>
+                      <a:ext cx="5753100" cy="6219825"/>
+                    </a:xfrm>
+                    <a:prstGeom prst="rect">
+                      <a:avLst/>
+                    </a:prstGeom>
+                    <a:noFill/>
+                    <a:ln>
+                      <a:noFill/>
+                    </a:ln>
+                  </pic:spPr>
+                </pic:pic>
+              </a:graphicData>
+            </a:graphic>
+          </wp:inline>
+        </w:drawing>
+      </w:r>
+    </w:p>
+    <w:p>
+      <w:r>
+        <w:br w:type="page"/>
+      </w:r>
+    </w:p>
+    <w:p>
+      <w:pPr>
+        <w:pStyle w:val="Paragraphedeliste"/>
+        <w:numPr>
+          <w:ilvl w:val="0"/>
+          <w:numId w:val="2"/>
+        </w:numPr>
+      </w:pPr>
+      <w:r>
+        <w:lastRenderedPageBreak/>
+        <w:t>Serveur</w:t>
+      </w:r>
+    </w:p>
+    <w:p>
+      <w:r>
+        <w:rPr>
+          <w:noProof/>
+        </w:rPr>
+        <w:drawing>
+          <wp:inline distT="0" distB="0" distL="0" distR="0">
+            <wp:extent cx="5753100" cy="2905125"/>
+            <wp:effectExtent l="0" t="0" r="0" b="9525"/>
+            <wp:docPr id="3" name="Image 3"/>
+            <wp:cNvGraphicFramePr>
+              <a:graphicFrameLocks xmlns:a="http://schemas.openxmlformats.org/drawingml/2006/main" noChangeAspect="1"/>
+            </wp:cNvGraphicFramePr>
+            <a:graphic xmlns:a="http://schemas.openxmlformats.org/drawingml/2006/main">
+              <a:graphicData uri="http://schemas.openxmlformats.org/drawingml/2006/picture">
+                <pic:pic xmlns:pic="http://schemas.openxmlformats.org/drawingml/2006/picture">
+                  <pic:nvPicPr>
+                    <pic:cNvPr id="0" name="Picture 4"/>
+                    <pic:cNvPicPr>
+                      <a:picLocks noChangeAspect="1" noChangeArrowheads="1"/>
+                    </pic:cNvPicPr>
+                  </pic:nvPicPr>
+                  <pic:blipFill>
+                    <a:blip r:embed="rId6">
+                      <a:extLst>
+                        <a:ext uri="{28A0092B-C50C-407E-A947-70E740481C1C}">
+                          <a14:useLocalDpi xmlns:a14="http://schemas.microsoft.com/office/drawing/2010/main" val="0"/>
+                        </a:ext>
+                      </a:extLst>
+                    </a:blip>
+                    <a:srcRect/>
+                    <a:stretch>
+                      <a:fillRect/>
+                    </a:stretch>
+                  </pic:blipFill>
+                  <pic:spPr bwMode="auto">
+                    <a:xfrm>
+                      <a:off x="0" y="0"/>
+                      <a:ext cx="5753100" cy="2905125"/>
+                    </a:xfrm>
+                    <a:prstGeom prst="rect">
+                      <a:avLst/>
+                    </a:prstGeom>
+                    <a:noFill/>
+                    <a:ln>
+                      <a:noFill/>
+                    </a:ln>
+                  </pic:spPr>
+                </pic:pic>
+              </a:graphicData>
+            </a:graphic>
+          </wp:inline>
+        </w:drawing>
+      </w:r>
+    </w:p>
+    <w:p>
+      <w:r>
+        <w:br w:type="page"/>
+      </w:r>
+    </w:p>
+    <w:p>
+      <w:pPr>
+        <w:pStyle w:val="Paragraphedeliste"/>
+        <w:numPr>
+          <w:ilvl w:val="0"/>
+          <w:numId w:val="1"/>
+        </w:numPr>
+      </w:pPr>
+      <w:r>
+        <w:lastRenderedPageBreak/>
+        <w:t>Description et énumération des UC</w:t>
+      </w:r>
+    </w:p>
+    <w:tbl>
+      <w:tblPr>
+        <w:tblStyle w:val="Grilledutableau"/>
+        <w:tblW w:w="0" w:type="auto"/>
+        <w:tblLook w:val="04A0" w:firstRow="1" w:lastRow="0" w:firstColumn="1" w:lastColumn="0" w:noHBand="0" w:noVBand="1"/>
+      </w:tblPr>
+      <w:tblGrid>
+        <w:gridCol w:w="1073"/>
+        <w:gridCol w:w="1816"/>
+        <w:gridCol w:w="2100"/>
+        <w:gridCol w:w="4073"/>
+      </w:tblGrid>
+      <w:tr>
+        <w:tc>
+          <w:tcPr>
+            <w:tcW w:w="1073" w:type="dxa"/>
+            <w:vAlign w:val="center"/>
+          </w:tcPr>
+          <w:p>
+            <w:pPr>
+              <w:jc w:val="center"/>
+            </w:pPr>
+            <w:r>
+              <w:t>Numéro de UC</w:t>
+            </w:r>
+          </w:p>
+        </w:tc>
+        <w:tc>
+          <w:tcPr>
+            <w:tcW w:w="1816" w:type="dxa"/>
+            <w:vAlign w:val="center"/>
+          </w:tcPr>
+          <w:p>
+            <w:pPr>
+              <w:jc w:val="center"/>
+            </w:pPr>
+            <w:r>
+              <w:t>Application</w:t>
+            </w:r>
+          </w:p>
+        </w:tc>
+        <w:tc>
+          <w:tcPr>
+            <w:tcW w:w="2100" w:type="dxa"/>
+            <w:vAlign w:val="center"/>
+          </w:tcPr>
+          <w:p>
+            <w:pPr>
+              <w:jc w:val="center"/>
+            </w:pPr>
+            <w:r>
+              <w:t>Nom du UC</w:t>
+            </w:r>
+          </w:p>
+        </w:tc>
+        <w:tc>
+          <w:tcPr>
+            <w:tcW w:w="4073" w:type="dxa"/>
+            <w:vAlign w:val="center"/>
+          </w:tcPr>
+          <w:p>
+            <w:pPr>
+              <w:jc w:val="center"/>
+            </w:pPr>
+            <w:r>
+              <w:t>Description</w:t>
+            </w:r>
+          </w:p>
+        </w:tc>
+      </w:tr>
+      <w:tr>
+        <w:tc>
+          <w:tcPr>
+            <w:tcW w:w="1073" w:type="dxa"/>
+            <w:vAlign w:val="center"/>
+          </w:tcPr>
+          <w:p>
+            <w:pPr>
+              <w:jc w:val="center"/>
+            </w:pPr>
+            <w:r>
+              <w:t>1</w:t>
+            </w:r>
+          </w:p>
+        </w:tc>
+        <w:tc>
+          <w:tcPr>
+            <w:tcW w:w="1816" w:type="dxa"/>
+            <w:vAlign w:val="center"/>
+          </w:tcPr>
+          <w:p>
+            <w:pPr>
+              <w:jc w:val="center"/>
+            </w:pPr>
+            <w:r>
+              <w:t>Client</w:t>
+            </w:r>
+          </w:p>
+        </w:tc>
+        <w:tc>
+          <w:tcPr>
+            <w:tcW w:w="2100" w:type="dxa"/>
+            <w:vAlign w:val="center"/>
+          </w:tcPr>
+          <w:p>
+            <w:pPr>
+              <w:jc w:val="center"/>
+            </w:pPr>
+            <w:r>
+              <w:t>Se connecter</w:t>
+            </w:r>
+          </w:p>
+        </w:tc>
+        <w:tc>
+          <w:tcPr>
+            <w:tcW w:w="4073" w:type="dxa"/>
+            <w:vAlign w:val="center"/>
+          </w:tcPr>
+          <w:p>
+            <w:r>
+              <w:t>L’utilisateur rentre son identifiant / adresse mail ainsi que son mot de passe</w:t>
+            </w:r>
+            <w:r>
+              <w:t>.</w:t>
+            </w:r>
+          </w:p>
+        </w:tc>
+      </w:tr>
+      <w:tr>
+        <w:tc>
+          <w:tcPr>
+            <w:tcW w:w="1073" w:type="dxa"/>
+            <w:vAlign w:val="center"/>
+          </w:tcPr>
+          <w:p>
+            <w:pPr>
+              <w:jc w:val="center"/>
+            </w:pPr>
+            <w:r>
+              <w:t>2</w:t>
+            </w:r>
+          </w:p>
+        </w:tc>
+        <w:tc>
+          <w:tcPr>
+            <w:tcW w:w="1816" w:type="dxa"/>
+            <w:vAlign w:val="center"/>
+          </w:tcPr>
+          <w:p>
+            <w:pPr>
+              <w:jc w:val="center"/>
+            </w:pPr>
+            <w:r>
+              <w:t>Client</w:t>
+            </w:r>
+          </w:p>
+        </w:tc>
+        <w:tc>
+          <w:tcPr>
+            <w:tcW w:w="2100" w:type="dxa"/>
+            <w:vAlign w:val="center"/>
+          </w:tcPr>
+          <w:p>
+            <w:pPr>
+              <w:jc w:val="center"/>
+            </w:pPr>
+            <w:r>
+              <w:t>Créer un compte</w:t>
+            </w:r>
+          </w:p>
+        </w:tc>
+        <w:tc>
+          <w:tcPr>
+            <w:tcW w:w="4073" w:type="dxa"/>
+            <w:vAlign w:val="center"/>
+          </w:tcPr>
+          <w:p>
+            <w:r>
+              <w:t>L’utilisateur choisira un identifiant unique, un mot de passe et renseignera ses informations personnelles (adresse mail, date de naissance, …)</w:t>
+            </w:r>
+            <w:r>
+              <w:t>.</w:t>
+            </w:r>
+          </w:p>
+        </w:tc>
+      </w:tr>
+      <w:tr>
+        <w:tc>
+          <w:tcPr>
+            <w:tcW w:w="1073" w:type="dxa"/>
+            <w:vAlign w:val="center"/>
+          </w:tcPr>
+          <w:p>
+            <w:pPr>
+              <w:jc w:val="center"/>
+            </w:pPr>
+            <w:r>
+              <w:t>3</w:t>
+            </w:r>
+          </w:p>
+        </w:tc>
+        <w:tc>
+          <w:tcPr>
+            <w:tcW w:w="1816" w:type="dxa"/>
+            <w:vAlign w:val="center"/>
+          </w:tcPr>
+          <w:p>
+            <w:pPr>
+              <w:jc w:val="center"/>
+            </w:pPr>
+            <w:r>
+              <w:t>Client</w:t>
+            </w:r>
+          </w:p>
+        </w:tc>
+        <w:tc>
+          <w:tcPr>
+            <w:tcW w:w="2100" w:type="dxa"/>
+            <w:vAlign w:val="center"/>
+          </w:tcPr>
+          <w:p>
+            <w:pPr>
+              <w:jc w:val="center"/>
+            </w:pPr>
+            <w:r>
+              <w:t>Gérer profil</w:t>
+            </w:r>
+          </w:p>
+        </w:tc>
+        <w:tc>
+          <w:tcPr>
+            <w:tcW w:w="4073" w:type="dxa"/>
+            <w:vAlign w:val="center"/>
+          </w:tcPr>
+          <w:p>
+            <w:r>
+              <w:t xml:space="preserve">L’utilisateur aura la possibilité de gérer son profil en choisissant une image de profil, renseignant une description de lui, son numéro de téléphone, son numéro de </w:t>
+            </w:r>
+            <w:proofErr w:type="spellStart"/>
+            <w:r>
+              <w:t>gsm</w:t>
+            </w:r>
+            <w:proofErr w:type="spellEnd"/>
+            <w:r>
+              <w:t>, …</w:t>
+            </w:r>
+          </w:p>
+          <w:p>
+            <w:r>
+              <w:t>Il pourra aussi décider qui (lui uniquement, ses contacts, tout le monde) aura le droit de voir quelle information</w:t>
+            </w:r>
+            <w:r>
+              <w:t>.</w:t>
+            </w:r>
+          </w:p>
+        </w:tc>
+      </w:tr>
+      <w:tr>
+        <w:tc>
+          <w:tcPr>
+            <w:tcW w:w="1073" w:type="dxa"/>
+            <w:vAlign w:val="center"/>
+          </w:tcPr>
+          <w:p>
+            <w:pPr>
+              <w:jc w:val="center"/>
+            </w:pPr>
+            <w:r>
+              <w:t>4</w:t>
+            </w:r>
+          </w:p>
+        </w:tc>
+        <w:tc>
+          <w:tcPr>
+            <w:tcW w:w="1816" w:type="dxa"/>
+            <w:vAlign w:val="center"/>
+          </w:tcPr>
+          <w:p>
+            <w:pPr>
+              <w:jc w:val="center"/>
+            </w:pPr>
+            <w:r>
+              <w:t>Client</w:t>
+            </w:r>
+          </w:p>
+        </w:tc>
+        <w:tc>
+          <w:tcPr>
+            <w:tcW w:w="2100" w:type="dxa"/>
+            <w:vAlign w:val="center"/>
+          </w:tcPr>
+          <w:p>
+            <w:pPr>
+              <w:jc w:val="center"/>
+            </w:pPr>
+            <w:bookmarkStart w:id="0" w:name="_GoBack"/>
+            <w:bookmarkEnd w:id="0"/>
+            <w:r>
+              <w:t>Rechercher un utilisateur</w:t>
+            </w:r>
+          </w:p>
+        </w:tc>
+        <w:tc>
+          <w:tcPr>
+            <w:tcW w:w="4073" w:type="dxa"/>
+            <w:vAlign w:val="center"/>
+          </w:tcPr>
+          <w:p>
+            <w:r>
+              <w:t>L’utilisateur pourra rechercher un autre utilisateur en renseignant son pseudo</w:t>
+            </w:r>
+            <w:r>
+              <w:t>.</w:t>
+            </w:r>
+          </w:p>
+        </w:tc>
+      </w:tr>
+      <w:tr>
+        <w:tc>
+          <w:tcPr>
+            <w:tcW w:w="1073" w:type="dxa"/>
+            <w:vAlign w:val="center"/>
+          </w:tcPr>
+          <w:p>
+            <w:pPr>
+              <w:jc w:val="center"/>
+            </w:pPr>
+            <w:r>
+              <w:t>5</w:t>
+            </w:r>
+          </w:p>
+        </w:tc>
+        <w:tc>
+          <w:tcPr>
+            <w:tcW w:w="1816" w:type="dxa"/>
+            <w:vAlign w:val="center"/>
+          </w:tcPr>
+          <w:p>
+            <w:pPr>
+              <w:jc w:val="center"/>
+            </w:pPr>
+            <w:r>
+              <w:t>Client</w:t>
+            </w:r>
+          </w:p>
+        </w:tc>
+        <w:tc>
+          <w:tcPr>
+            <w:tcW w:w="2100" w:type="dxa"/>
+            <w:vAlign w:val="center"/>
+          </w:tcPr>
+          <w:p>
+            <w:pPr>
+              <w:jc w:val="center"/>
+            </w:pPr>
+            <w:r>
+              <w:t>Afficher profil d’un utilisateur</w:t>
+            </w:r>
+          </w:p>
+        </w:tc>
+        <w:tc>
+          <w:tcPr>
+            <w:tcW w:w="4073" w:type="dxa"/>
+            <w:vAlign w:val="center"/>
+          </w:tcPr>
+          <w:p>
+            <w:r>
+              <w:t>Ce UC nécessite l’accomplissement de l’UC 4.</w:t>
+            </w:r>
+          </w:p>
+          <w:p>
+            <w:r>
+              <w:t>L’utilisateur peut consulter le profil d’un utilisateur.</w:t>
+            </w:r>
+          </w:p>
+        </w:tc>
+      </w:tr>
+      <w:tr>
+        <w:tc>
+          <w:tcPr>
+            <w:tcW w:w="1073" w:type="dxa"/>
+            <w:vAlign w:val="center"/>
+          </w:tcPr>
+          <w:p>
+            <w:pPr>
+              <w:jc w:val="center"/>
+            </w:pPr>
+            <w:r>
+              <w:t>6</w:t>
+            </w:r>
+          </w:p>
+        </w:tc>
+        <w:tc>
+          <w:tcPr>
+            <w:tcW w:w="1816" w:type="dxa"/>
+            <w:vAlign w:val="center"/>
+          </w:tcPr>
+          <w:p>
+            <w:pPr>
+              <w:jc w:val="center"/>
+            </w:pPr>
+            <w:r>
+              <w:t>Client</w:t>
+            </w:r>
+          </w:p>
+        </w:tc>
+        <w:tc>
+          <w:tcPr>
+            <w:tcW w:w="2100" w:type="dxa"/>
+            <w:vAlign w:val="center"/>
+          </w:tcPr>
+          <w:p>
+            <w:pPr>
+              <w:jc w:val="center"/>
+            </w:pPr>
+            <w:r>
+              <w:t>Envoyer demande de contact</w:t>
+            </w:r>
+          </w:p>
+        </w:tc>
+        <w:tc>
+          <w:tcPr>
+            <w:tcW w:w="4073" w:type="dxa"/>
+            <w:vAlign w:val="center"/>
+          </w:tcPr>
+          <w:p>
+            <w:r>
+              <w:t>Ce UC nécessite l’accomplissement de l’UC 4.</w:t>
+            </w:r>
+          </w:p>
+          <w:p>
+            <w:r>
+              <w:t>L’utilisateur peut envoyer une demande de contact à un autre utilisateur.</w:t>
+            </w:r>
+          </w:p>
+        </w:tc>
+      </w:tr>
+      <w:tr>
+        <w:tc>
+          <w:tcPr>
+            <w:tcW w:w="1073" w:type="dxa"/>
+            <w:vAlign w:val="center"/>
+          </w:tcPr>
+          <w:p>
+            <w:pPr>
+              <w:jc w:val="center"/>
+            </w:pPr>
+            <w:r>
+              <w:t>7</w:t>
+            </w:r>
+          </w:p>
+        </w:tc>
+        <w:tc>
+          <w:tcPr>
+            <w:tcW w:w="1816" w:type="dxa"/>
+            <w:vAlign w:val="center"/>
+          </w:tcPr>
+          <w:p>
+            <w:pPr>
+              <w:jc w:val="center"/>
+            </w:pPr>
+            <w:r>
+              <w:t>Client</w:t>
+            </w:r>
+          </w:p>
+        </w:tc>
+        <w:tc>
+          <w:tcPr>
+            <w:tcW w:w="2100" w:type="dxa"/>
+            <w:vAlign w:val="center"/>
+          </w:tcPr>
+          <w:p>
+            <w:pPr>
+              <w:jc w:val="center"/>
+            </w:pPr>
+            <w:r>
+              <w:t>Accepter / refuser une demande de contact</w:t>
+            </w:r>
+          </w:p>
+        </w:tc>
+        <w:tc>
+          <w:tcPr>
+            <w:tcW w:w="4073" w:type="dxa"/>
+            <w:vAlign w:val="center"/>
+          </w:tcPr>
+          <w:p>
+            <w:r>
+              <w:t>Après avoir reçu une demande de contact, l’utilisateur peut décider de refuser ou d’accepter celle-ci.</w:t>
+            </w:r>
+          </w:p>
+        </w:tc>
+      </w:tr>
+      <w:tr>
+        <w:tc>
+          <w:tcPr>
+            <w:tcW w:w="1073" w:type="dxa"/>
+            <w:vAlign w:val="center"/>
+          </w:tcPr>
+          <w:p>
+            <w:pPr>
+              <w:jc w:val="center"/>
+            </w:pPr>
+            <w:r>
+              <w:t>8</w:t>
+            </w:r>
+          </w:p>
+        </w:tc>
+        <w:tc>
+          <w:tcPr>
+            <w:tcW w:w="1816" w:type="dxa"/>
+            <w:vAlign w:val="center"/>
+          </w:tcPr>
+          <w:p>
+            <w:pPr>
+              <w:jc w:val="center"/>
+            </w:pPr>
+            <w:r>
+              <w:t>Client</w:t>
+            </w:r>
+          </w:p>
+        </w:tc>
+        <w:tc>
+          <w:tcPr>
+            <w:tcW w:w="2100" w:type="dxa"/>
+            <w:vAlign w:val="center"/>
+          </w:tcPr>
+          <w:p>
+            <w:pPr>
+              <w:jc w:val="center"/>
+            </w:pPr>
+            <w:r>
+              <w:t>Afficher liste de contacts</w:t>
+            </w:r>
+          </w:p>
+        </w:tc>
+        <w:tc>
+          <w:tcPr>
+            <w:tcW w:w="4073" w:type="dxa"/>
+            <w:vAlign w:val="center"/>
+          </w:tcPr>
+          <w:p>
+            <w:r>
+              <w:t>L’utilisateur peut afficher sa liste de contact et en sélectionner un.</w:t>
+            </w:r>
+          </w:p>
+        </w:tc>
+      </w:tr>
+      <w:tr>
+        <w:tc>
+          <w:tcPr>
+            <w:tcW w:w="1073" w:type="dxa"/>
+            <w:vAlign w:val="center"/>
+          </w:tcPr>
+          <w:p>
+            <w:pPr>
+              <w:jc w:val="center"/>
+            </w:pPr>
+            <w:r>
+              <w:t>9</w:t>
+            </w:r>
+          </w:p>
+        </w:tc>
+        <w:tc>
+          <w:tcPr>
+            <w:tcW w:w="1816" w:type="dxa"/>
+            <w:vAlign w:val="center"/>
+          </w:tcPr>
+          <w:p>
+            <w:pPr>
+              <w:jc w:val="center"/>
+            </w:pPr>
+            <w:r>
+              <w:t>Client</w:t>
+            </w:r>
+          </w:p>
+        </w:tc>
+        <w:tc>
+          <w:tcPr>
+            <w:tcW w:w="2100" w:type="dxa"/>
+            <w:vAlign w:val="center"/>
+          </w:tcPr>
+          <w:p>
+            <w:pPr>
+              <w:jc w:val="center"/>
+            </w:pPr>
+            <w:r>
+              <w:t>Afficher profil contact</w:t>
+            </w:r>
+          </w:p>
+        </w:tc>
+        <w:tc>
+          <w:tcPr>
+            <w:tcW w:w="4073" w:type="dxa"/>
+            <w:vAlign w:val="center"/>
+          </w:tcPr>
+          <w:p>
+            <w:r>
+              <w:t>Ce UC nécessite l’accomplissement de l’UC 8.</w:t>
+            </w:r>
+          </w:p>
+          <w:p>
+            <w:r>
+              <w:t>L’utilisateur peut consulter le profil d’un de ses contacts.</w:t>
+            </w:r>
+          </w:p>
+        </w:tc>
+      </w:tr>
+      <w:tr>
+        <w:tc>
+          <w:tcPr>
+            <w:tcW w:w="1073" w:type="dxa"/>
+            <w:vAlign w:val="center"/>
+          </w:tcPr>
+          <w:p>
+            <w:pPr>
+              <w:jc w:val="center"/>
+            </w:pPr>
+            <w:r>
+              <w:t>10</w:t>
+            </w:r>
+          </w:p>
+        </w:tc>
+        <w:tc>
+          <w:tcPr>
+            <w:tcW w:w="1816" w:type="dxa"/>
+            <w:vAlign w:val="center"/>
+          </w:tcPr>
+          <w:p>
+            <w:pPr>
+              <w:jc w:val="center"/>
+            </w:pPr>
+            <w:r>
+              <w:t>Client</w:t>
+            </w:r>
+          </w:p>
+        </w:tc>
+        <w:tc>
+          <w:tcPr>
+            <w:tcW w:w="2100" w:type="dxa"/>
+            <w:vAlign w:val="center"/>
+          </w:tcPr>
+          <w:p>
+            <w:pPr>
+              <w:jc w:val="center"/>
+            </w:pPr>
+            <w:r>
+              <w:t>Envoyer et recevoir message</w:t>
+            </w:r>
+          </w:p>
+        </w:tc>
+        <w:tc>
+          <w:tcPr>
+            <w:tcW w:w="4073" w:type="dxa"/>
+            <w:vAlign w:val="center"/>
+          </w:tcPr>
+          <w:p>
+            <w:r>
+              <w:t>Ce UC nécessite l’accomplissement de l’UC 8.</w:t>
+            </w:r>
+          </w:p>
+          <w:p>
+            <w:r>
+              <w:t>L’utilisateur peut envoyer et recevoir des messages de ses contacts.</w:t>
+            </w:r>
+          </w:p>
+        </w:tc>
+      </w:tr>
+      <w:tr>
+        <w:tc>
+          <w:tcPr>
+            <w:tcW w:w="1073" w:type="dxa"/>
+            <w:vAlign w:val="center"/>
+          </w:tcPr>
+          <w:p>
+            <w:pPr>
+              <w:jc w:val="center"/>
+            </w:pPr>
+            <w:r>
+              <w:t>11</w:t>
+            </w:r>
+          </w:p>
+        </w:tc>
+        <w:tc>
+          <w:tcPr>
+            <w:tcW w:w="1816" w:type="dxa"/>
+            <w:vAlign w:val="center"/>
+          </w:tcPr>
+          <w:p>
+            <w:pPr>
+              <w:jc w:val="center"/>
+            </w:pPr>
+            <w:r>
+              <w:t>Serveur</w:t>
+            </w:r>
+          </w:p>
+        </w:tc>
+        <w:tc>
+          <w:tcPr>
+            <w:tcW w:w="2100" w:type="dxa"/>
+            <w:vAlign w:val="center"/>
+          </w:tcPr>
+          <w:p>
+            <w:pPr>
+              <w:jc w:val="center"/>
+            </w:pPr>
+            <w:r>
+              <w:t>Connecter user</w:t>
+            </w:r>
+          </w:p>
+        </w:tc>
+        <w:tc>
+          <w:tcPr>
+            <w:tcW w:w="4073" w:type="dxa"/>
+            <w:vAlign w:val="center"/>
+          </w:tcPr>
+          <w:p>
+            <w:r>
+              <w:t>Lorsqu’un utilisateur voudra se connecter, le serveur vérifiera les informations de l’utilisateur et le connectera si ces dernières sont correctes.</w:t>
+            </w:r>
+          </w:p>
+          <w:p>
+            <w:r>
+              <w:t>Les contacts de l’utilisateur seront informés de sa connexion.</w:t>
+            </w:r>
+          </w:p>
+        </w:tc>
+      </w:tr>
+      <w:tr>
+        <w:tc>
+          <w:tcPr>
+            <w:tcW w:w="1073" w:type="dxa"/>
+            <w:vAlign w:val="center"/>
+          </w:tcPr>
+          <w:p>
+            <w:pPr>
+              <w:jc w:val="center"/>
+            </w:pPr>
+          </w:p>
+          <w:p>
+            <w:pPr>
+              <w:jc w:val="center"/>
+            </w:pPr>
+          </w:p>
+          <w:p>
+            <w:pPr>
+              <w:jc w:val="center"/>
+            </w:pPr>
+          </w:p>
+        </w:tc>
+        <w:tc>
+          <w:tcPr>
+            <w:tcW w:w="1816" w:type="dxa"/>
+            <w:vAlign w:val="center"/>
+          </w:tcPr>
+          <w:p>
+            <w:pPr>
+              <w:jc w:val="center"/>
+            </w:pPr>
+          </w:p>
+        </w:tc>
+        <w:tc>
+          <w:tcPr>
+            <w:tcW w:w="2100" w:type="dxa"/>
+            <w:vAlign w:val="center"/>
+          </w:tcPr>
+          <w:p>
+            <w:pPr>
+              <w:jc w:val="center"/>
+            </w:pPr>
+          </w:p>
+        </w:tc>
+        <w:tc>
+          <w:tcPr>
+            <w:tcW w:w="4073" w:type="dxa"/>
+            <w:vAlign w:val="center"/>
+          </w:tcPr>
+          <w:p/>
+        </w:tc>
+      </w:tr>
+      <w:tr>
+        <w:tc>
+          <w:tcPr>
+            <w:tcW w:w="1073" w:type="dxa"/>
+            <w:vAlign w:val="center"/>
+          </w:tcPr>
+          <w:p>
+            <w:pPr>
+              <w:jc w:val="center"/>
+            </w:pPr>
+            <w:r>
+              <w:lastRenderedPageBreak/>
+              <w:t>12</w:t>
+            </w:r>
+          </w:p>
+        </w:tc>
+        <w:tc>
+          <w:tcPr>
+            <w:tcW w:w="1816" w:type="dxa"/>
+            <w:vAlign w:val="center"/>
+          </w:tcPr>
+          <w:p>
+            <w:pPr>
+              <w:jc w:val="center"/>
+            </w:pPr>
+            <w:r>
+              <w:t>Serveur</w:t>
+            </w:r>
+          </w:p>
+        </w:tc>
+        <w:tc>
+          <w:tcPr>
+            <w:tcW w:w="2100" w:type="dxa"/>
+            <w:vAlign w:val="center"/>
+          </w:tcPr>
+          <w:p>
+            <w:pPr>
+              <w:jc w:val="center"/>
+            </w:pPr>
+            <w:r>
+              <w:t>Inscrire user</w:t>
+            </w:r>
+          </w:p>
+        </w:tc>
+        <w:tc>
+          <w:tcPr>
+            <w:tcW w:w="4073" w:type="dxa"/>
+            <w:vAlign w:val="center"/>
+          </w:tcPr>
+          <w:p>
+            <w:r>
+              <w:t>Lorsqu’un utilisateur voudra créer un compte, le serveur vérifiera si l’adresse mail ainsi que l’identifiant ne sont pas déjà utilisés et enregistrera les informations de l’utilisateur</w:t>
+            </w:r>
+            <w:r>
+              <w:t xml:space="preserve"> dans la base de données.</w:t>
+            </w:r>
+          </w:p>
+        </w:tc>
+      </w:tr>
+      <w:tr>
+        <w:tc>
+          <w:tcPr>
+            <w:tcW w:w="1073" w:type="dxa"/>
+            <w:vAlign w:val="center"/>
+          </w:tcPr>
+          <w:p>
+            <w:pPr>
+              <w:jc w:val="center"/>
+            </w:pPr>
+            <w:r>
+              <w:t>13</w:t>
+            </w:r>
+          </w:p>
+        </w:tc>
+        <w:tc>
+          <w:tcPr>
+            <w:tcW w:w="1816" w:type="dxa"/>
+            <w:vAlign w:val="center"/>
+          </w:tcPr>
+          <w:p>
+            <w:pPr>
+              <w:jc w:val="center"/>
+            </w:pPr>
+            <w:r>
+              <w:t>Serveur</w:t>
+            </w:r>
+          </w:p>
+        </w:tc>
+        <w:tc>
+          <w:tcPr>
+            <w:tcW w:w="2100" w:type="dxa"/>
+            <w:vAlign w:val="center"/>
+          </w:tcPr>
+          <w:p>
+            <w:pPr>
+              <w:jc w:val="center"/>
+            </w:pPr>
+            <w:r>
+              <w:t>Vérifier état user</w:t>
+            </w:r>
+          </w:p>
+        </w:tc>
+        <w:tc>
+          <w:tcPr>
+            <w:tcW w:w="4073" w:type="dxa"/>
+            <w:vAlign w:val="center"/>
+          </w:tcPr>
+          <w:p>
+            <w:r>
+              <w:t>Régulièrement, le serveur vérifiera l’état des utilisateurs connectés et adaptera le statut de ceux-ci si cela est nécessaire.</w:t>
+            </w:r>
+          </w:p>
+        </w:tc>
+      </w:tr>
+      <w:tr>
+        <w:tc>
+          <w:tcPr>
+            <w:tcW w:w="1073" w:type="dxa"/>
+            <w:vAlign w:val="center"/>
+          </w:tcPr>
+          <w:p>
+            <w:pPr>
+              <w:jc w:val="center"/>
+            </w:pPr>
+            <w:r>
+              <w:t>14</w:t>
+            </w:r>
+          </w:p>
+        </w:tc>
+        <w:tc>
+          <w:tcPr>
+            <w:tcW w:w="1816" w:type="dxa"/>
+            <w:vAlign w:val="center"/>
+          </w:tcPr>
+          <w:p>
+            <w:pPr>
+              <w:jc w:val="center"/>
+            </w:pPr>
+            <w:r>
+              <w:t>Serveur</w:t>
+            </w:r>
+          </w:p>
+        </w:tc>
+        <w:tc>
+          <w:tcPr>
+            <w:tcW w:w="2100" w:type="dxa"/>
+            <w:vAlign w:val="center"/>
+          </w:tcPr>
+          <w:p>
+            <w:pPr>
+              <w:jc w:val="center"/>
+            </w:pPr>
+            <w:r>
+              <w:t>Transmettre message</w:t>
+            </w:r>
+          </w:p>
+        </w:tc>
+        <w:tc>
+          <w:tcPr>
+            <w:tcW w:w="4073" w:type="dxa"/>
+            <w:vAlign w:val="center"/>
+          </w:tcPr>
+          <w:p>
+            <w:r>
+              <w:t>Lorsqu’un utilisateur enverra un message à un autre utilisateur, le serveur enregistrera le message, l’heure et la date auxquelles il a été envoyé, le destinataire, l’émetteur ainsi que son statut puis transmettra le message au destinataire.</w:t>
+            </w:r>
+          </w:p>
+        </w:tc>
+      </w:tr>
+    </w:tbl>
+    <w:p/>
+    <w:p>
+      <w:r>
+        <w:br w:type="page"/>
+      </w:r>
+    </w:p>
+    <w:p>
+      <w:pPr>
+        <w:pStyle w:val="Paragraphedeliste"/>
+        <w:numPr>
+          <w:ilvl w:val="0"/>
+          <w:numId w:val="1"/>
+        </w:numPr>
+      </w:pPr>
+      <w:r>
+        <w:lastRenderedPageBreak/>
+        <w:t>Répartition des UC par itération</w:t>
+      </w:r>
+    </w:p>
+    <w:tbl>
+      <w:tblPr>
+        <w:tblStyle w:val="Grilledutableau"/>
+        <w:tblW w:w="0" w:type="auto"/>
+        <w:tblLook w:val="04A0" w:firstRow="1" w:lastRow="0" w:firstColumn="1" w:lastColumn="0" w:noHBand="0" w:noVBand="1"/>
+      </w:tblPr>
+      <w:tblGrid>
+        <w:gridCol w:w="2439"/>
+        <w:gridCol w:w="2518"/>
+        <w:gridCol w:w="992"/>
+        <w:gridCol w:w="3113"/>
+      </w:tblGrid>
+      <w:tr>
+        <w:tc>
+          <w:tcPr>
+            <w:tcW w:w="2439" w:type="dxa"/>
+            <w:vAlign w:val="center"/>
+          </w:tcPr>
+          <w:p>
+            <w:pPr>
+              <w:jc w:val="center"/>
+            </w:pPr>
+            <w:r>
+              <w:t>Itération</w:t>
+            </w:r>
+          </w:p>
+        </w:tc>
+        <w:tc>
+          <w:tcPr>
+            <w:tcW w:w="2518" w:type="dxa"/>
+          </w:tcPr>
+          <w:p>
+            <w:pPr>
+              <w:jc w:val="center"/>
+            </w:pPr>
+            <w:r>
+              <w:t>Application</w:t>
+            </w:r>
+          </w:p>
+        </w:tc>
+        <w:tc>
+          <w:tcPr>
+            <w:tcW w:w="992" w:type="dxa"/>
+          </w:tcPr>
+          <w:p>
+            <w:pPr>
+              <w:jc w:val="center"/>
+            </w:pPr>
+            <w:r>
+              <w:t>No UC</w:t>
+            </w:r>
+          </w:p>
+        </w:tc>
+        <w:tc>
+          <w:tcPr>
+            <w:tcW w:w="3113" w:type="dxa"/>
+          </w:tcPr>
+          <w:p>
+            <w:pPr>
+              <w:jc w:val="center"/>
+            </w:pPr>
+            <w:r>
+              <w:t>UC</w:t>
+            </w:r>
+          </w:p>
+        </w:tc>
+      </w:tr>
+      <w:tr>
+        <w:tc>
+          <w:tcPr>
+            <w:tcW w:w="2439" w:type="dxa"/>
+            <w:vMerge w:val="restart"/>
+            <w:vAlign w:val="center"/>
+          </w:tcPr>
+          <w:p>
+            <w:pPr>
+              <w:jc w:val="center"/>
+            </w:pPr>
+            <w:r>
+              <w:t>Itération 1</w:t>
+            </w:r>
+          </w:p>
+        </w:tc>
+        <w:tc>
+          <w:tcPr>
+            <w:tcW w:w="2518" w:type="dxa"/>
+            <w:vMerge w:val="restart"/>
+            <w:vAlign w:val="center"/>
+          </w:tcPr>
+          <w:p>
+            <w:r>
+              <w:t>Client</w:t>
+            </w:r>
+          </w:p>
+        </w:tc>
+        <w:tc>
+          <w:tcPr>
+            <w:tcW w:w="992" w:type="dxa"/>
+          </w:tcPr>
+          <w:p>
+            <w:r>
+              <w:t>1</w:t>
+            </w:r>
+          </w:p>
+        </w:tc>
+        <w:tc>
+          <w:tcPr>
+            <w:tcW w:w="3113" w:type="dxa"/>
+          </w:tcPr>
+          <w:p>
+            <w:r>
+              <w:t>Se connecter</w:t>
+            </w:r>
+          </w:p>
+        </w:tc>
+      </w:tr>
+      <w:tr>
+        <w:tc>
+          <w:tcPr>
+            <w:tcW w:w="2439" w:type="dxa"/>
+            <w:vMerge/>
+          </w:tcPr>
+          <w:p/>
+        </w:tc>
+        <w:tc>
+          <w:tcPr>
+            <w:tcW w:w="2518" w:type="dxa"/>
+            <w:vMerge/>
+          </w:tcPr>
+          <w:p/>
+        </w:tc>
+        <w:tc>
+          <w:tcPr>
+            <w:tcW w:w="992" w:type="dxa"/>
+          </w:tcPr>
+          <w:p>
+            <w:r>
+              <w:t>2</w:t>
+            </w:r>
+          </w:p>
+        </w:tc>
+        <w:tc>
+          <w:tcPr>
+            <w:tcW w:w="3113" w:type="dxa"/>
+          </w:tcPr>
+          <w:p>
+            <w:r>
+              <w:t>Créer un compte</w:t>
+            </w:r>
+          </w:p>
+        </w:tc>
+      </w:tr>
+      <w:tr>
+        <w:tc>
+          <w:tcPr>
+            <w:tcW w:w="2439" w:type="dxa"/>
+            <w:vMerge/>
+          </w:tcPr>
+          <w:p/>
+        </w:tc>
+        <w:tc>
+          <w:tcPr>
+            <w:tcW w:w="2518" w:type="dxa"/>
+            <w:vMerge w:val="restart"/>
+            <w:vAlign w:val="center"/>
+          </w:tcPr>
+          <w:p>
+            <w:r>
+              <w:t>Serveur</w:t>
+            </w:r>
+          </w:p>
+        </w:tc>
+        <w:tc>
+          <w:tcPr>
+            <w:tcW w:w="992" w:type="dxa"/>
+          </w:tcPr>
+          <w:p>
+            <w:r>
+              <w:t>11</w:t>
+            </w:r>
+          </w:p>
+        </w:tc>
+        <w:tc>
+          <w:tcPr>
+            <w:tcW w:w="3113" w:type="dxa"/>
+          </w:tcPr>
+          <w:p>
+            <w:r>
+              <w:t>Connecter user</w:t>
+            </w:r>
+          </w:p>
+        </w:tc>
+      </w:tr>
+      <w:tr>
+        <w:tc>
+          <w:tcPr>
+            <w:tcW w:w="2439" w:type="dxa"/>
+            <w:vMerge/>
+          </w:tcPr>
+          <w:p/>
+        </w:tc>
+        <w:tc>
+          <w:tcPr>
+            <w:tcW w:w="2518" w:type="dxa"/>
+            <w:vMerge/>
+          </w:tcPr>
+          <w:p/>
+        </w:tc>
+        <w:tc>
+          <w:tcPr>
+            <w:tcW w:w="992" w:type="dxa"/>
+          </w:tcPr>
+          <w:p>
+            <w:r>
+              <w:t>12</w:t>
+            </w:r>
+          </w:p>
+        </w:tc>
+        <w:tc>
+          <w:tcPr>
+            <w:tcW w:w="3113" w:type="dxa"/>
+          </w:tcPr>
+          <w:p>
+            <w:r>
+              <w:t>Inscrire user</w:t>
+            </w:r>
+          </w:p>
+        </w:tc>
+      </w:tr>
+    </w:tbl>
+    <w:p/>
     <w:sectPr>
       <w:pgSz w:w="11906" w:h="16838"/>
       <w:pgMar w:top="1417" w:right="1417" w:bottom="1417" w:left="1417" w:header="708" w:footer="708" w:gutter="0"/>
@@ -994,6 +2386,25 @@
       <w:contextualSpacing/>
     </w:pPr>
   </w:style>
+  <w:style w:type="table" w:styleId="Grilledutableau">
+    <w:name w:val="Table Grid"/>
+    <w:basedOn w:val="TableauNormal"/>
+    <w:uiPriority w:val="39"/>
+    <w:rsid w:val="00795546"/>
+    <w:pPr>
+      <w:spacing w:after="0" w:line="240" w:lineRule="auto"/>
+    </w:pPr>
+    <w:tblPr>
+      <w:tblBorders>
+        <w:top w:val="single" w:sz="4" w:space="0" w:color="auto"/>
+        <w:left w:val="single" w:sz="4" w:space="0" w:color="auto"/>
+        <w:bottom w:val="single" w:sz="4" w:space="0" w:color="auto"/>
+        <w:right w:val="single" w:sz="4" w:space="0" w:color="auto"/>
+        <w:insideH w:val="single" w:sz="4" w:space="0" w:color="auto"/>
+        <w:insideV w:val="single" w:sz="4" w:space="0" w:color="auto"/>
+      </w:tblBorders>
+    </w:tblPr>
+  </w:style>
 </w:styles>
 </file>
 

</xml_diff>

<commit_message>
Début de l'organisation des itérations
</commit_message>
<xml_diff>
--- a/Analyse/Analyse.docx
+++ b/Analyse/Analyse.docx
@@ -289,7 +289,7 @@
                     </pic:cNvPicPr>
                   </pic:nvPicPr>
                   <pic:blipFill>
-                    <a:blip r:embed="rId5">
+                    <a:blip r:embed="rId6">
                       <a:extLst>
                         <a:ext uri="{28A0092B-C50C-407E-A947-70E740481C1C}">
                           <a14:useLocalDpi xmlns:a14="http://schemas.microsoft.com/office/drawing/2010/main" val="0"/>
@@ -362,7 +362,7 @@
                     </pic:cNvPicPr>
                   </pic:nvPicPr>
                   <pic:blipFill>
-                    <a:blip r:embed="rId6">
+                    <a:blip r:embed="rId7">
                       <a:extLst>
                         <a:ext uri="{28A0092B-C50C-407E-A947-70E740481C1C}">
                           <a14:useLocalDpi xmlns:a14="http://schemas.microsoft.com/office/drawing/2010/main" val="0"/>
@@ -707,8 +707,6 @@
             <w:pPr>
               <w:jc w:val="center"/>
             </w:pPr>
-            <w:bookmarkStart w:id="0" w:name="_GoBack"/>
-            <w:bookmarkEnd w:id="0"/>
             <w:r>
               <w:t>Rechercher un utilisateur</w:t>
             </w:r>
@@ -1356,6 +1354,61 @@
           <w:p>
             <w:r>
               <w:t>Lorsqu’un utilisateur enverra un message à un autre utilisateur, le serveur enregistrera le message, l’heure et la date auxquelles il a été envoyé, le destinataire, l’émetteur ainsi que son statut puis transmettra le message au destinataire.</w:t>
+            </w:r>
+          </w:p>
+        </w:tc>
+      </w:tr>
+      <w:tr>
+        <w:tc>
+          <w:tcPr>
+            <w:tcW w:w="1073" w:type="dxa"/>
+            <w:vAlign w:val="center"/>
+          </w:tcPr>
+          <w:p>
+            <w:pPr>
+              <w:jc w:val="center"/>
+            </w:pPr>
+            <w:r>
+              <w:t>15</w:t>
+            </w:r>
+          </w:p>
+        </w:tc>
+        <w:tc>
+          <w:tcPr>
+            <w:tcW w:w="1816" w:type="dxa"/>
+            <w:vAlign w:val="center"/>
+          </w:tcPr>
+          <w:p>
+            <w:pPr>
+              <w:jc w:val="center"/>
+            </w:pPr>
+            <w:r>
+              <w:t>Serveur</w:t>
+            </w:r>
+          </w:p>
+        </w:tc>
+        <w:tc>
+          <w:tcPr>
+            <w:tcW w:w="2100" w:type="dxa"/>
+            <w:vAlign w:val="center"/>
+          </w:tcPr>
+          <w:p>
+            <w:pPr>
+              <w:jc w:val="center"/>
+            </w:pPr>
+            <w:r>
+              <w:t>Enregistrer profil utilisateur</w:t>
+            </w:r>
+          </w:p>
+        </w:tc>
+        <w:tc>
+          <w:tcPr>
+            <w:tcW w:w="4073" w:type="dxa"/>
+            <w:vAlign w:val="center"/>
+          </w:tcPr>
+          <w:p>
+            <w:r>
+              <w:t>Lorsqu’un utilisateur modifie son profil, les modifications sont enregistrées par le serveur</w:t>
             </w:r>
           </w:p>
         </w:tc>
@@ -1501,8 +1554,13 @@
           <w:tcPr>
             <w:tcW w:w="2439" w:type="dxa"/>
             <w:vMerge/>
-          </w:tcPr>
-          <w:p/>
+            <w:vAlign w:val="center"/>
+          </w:tcPr>
+          <w:p>
+            <w:pPr>
+              <w:jc w:val="center"/>
+            </w:pPr>
+          </w:p>
         </w:tc>
         <w:tc>
           <w:tcPr>
@@ -1537,8 +1595,13 @@
           <w:tcPr>
             <w:tcW w:w="2439" w:type="dxa"/>
             <w:vMerge/>
-          </w:tcPr>
-          <w:p/>
+            <w:vAlign w:val="center"/>
+          </w:tcPr>
+          <w:p>
+            <w:pPr>
+              <w:jc w:val="center"/>
+            </w:pPr>
+          </w:p>
         </w:tc>
         <w:tc>
           <w:tcPr>
@@ -1578,8 +1641,13 @@
           <w:tcPr>
             <w:tcW w:w="2439" w:type="dxa"/>
             <w:vMerge/>
-          </w:tcPr>
-          <w:p/>
+            <w:vAlign w:val="center"/>
+          </w:tcPr>
+          <w:p>
+            <w:pPr>
+              <w:jc w:val="center"/>
+            </w:pPr>
+          </w:p>
         </w:tc>
         <w:tc>
           <w:tcPr>
@@ -1609,8 +1677,257 @@
           </w:p>
         </w:tc>
       </w:tr>
+      <w:tr>
+        <w:tc>
+          <w:tcPr>
+            <w:tcW w:w="2439" w:type="dxa"/>
+            <w:vMerge/>
+            <w:vAlign w:val="center"/>
+          </w:tcPr>
+          <w:p>
+            <w:pPr>
+              <w:jc w:val="center"/>
+            </w:pPr>
+          </w:p>
+        </w:tc>
+        <w:tc>
+          <w:tcPr>
+            <w:tcW w:w="2518" w:type="dxa"/>
+            <w:vMerge/>
+          </w:tcPr>
+          <w:p/>
+        </w:tc>
+        <w:tc>
+          <w:tcPr>
+            <w:tcW w:w="992" w:type="dxa"/>
+          </w:tcPr>
+          <w:p>
+            <w:r>
+              <w:t>13</w:t>
+            </w:r>
+          </w:p>
+        </w:tc>
+        <w:tc>
+          <w:tcPr>
+            <w:tcW w:w="3113" w:type="dxa"/>
+          </w:tcPr>
+          <w:p>
+            <w:r>
+              <w:t>Vérifier état user</w:t>
+            </w:r>
+          </w:p>
+        </w:tc>
+      </w:tr>
+      <w:tr>
+        <w:tc>
+          <w:tcPr>
+            <w:tcW w:w="2439" w:type="dxa"/>
+            <w:vMerge w:val="restart"/>
+            <w:vAlign w:val="center"/>
+          </w:tcPr>
+          <w:p>
+            <w:pPr>
+              <w:jc w:val="center"/>
+            </w:pPr>
+            <w:r>
+              <w:t>Itération 2</w:t>
+            </w:r>
+          </w:p>
+        </w:tc>
+        <w:tc>
+          <w:tcPr>
+            <w:tcW w:w="2518" w:type="dxa"/>
+            <w:vMerge w:val="restart"/>
+          </w:tcPr>
+          <w:p>
+            <w:r>
+              <w:t>Client</w:t>
+            </w:r>
+          </w:p>
+        </w:tc>
+        <w:tc>
+          <w:tcPr>
+            <w:tcW w:w="992" w:type="dxa"/>
+          </w:tcPr>
+          <w:p>
+            <w:r>
+              <w:t>3</w:t>
+            </w:r>
+          </w:p>
+        </w:tc>
+        <w:tc>
+          <w:tcPr>
+            <w:tcW w:w="3113" w:type="dxa"/>
+          </w:tcPr>
+          <w:p>
+            <w:r>
+              <w:t>Gérer profil</w:t>
+            </w:r>
+          </w:p>
+        </w:tc>
+      </w:tr>
+      <w:tr>
+        <w:tc>
+          <w:tcPr>
+            <w:tcW w:w="2439" w:type="dxa"/>
+            <w:vMerge/>
+            <w:vAlign w:val="center"/>
+          </w:tcPr>
+          <w:p>
+            <w:pPr>
+              <w:jc w:val="center"/>
+            </w:pPr>
+          </w:p>
+        </w:tc>
+        <w:tc>
+          <w:tcPr>
+            <w:tcW w:w="2518" w:type="dxa"/>
+            <w:vMerge/>
+          </w:tcPr>
+          <w:p/>
+        </w:tc>
+        <w:tc>
+          <w:tcPr>
+            <w:tcW w:w="992" w:type="dxa"/>
+          </w:tcPr>
+          <w:p>
+            <w:r>
+              <w:t>4</w:t>
+            </w:r>
+          </w:p>
+        </w:tc>
+        <w:tc>
+          <w:tcPr>
+            <w:tcW w:w="3113" w:type="dxa"/>
+          </w:tcPr>
+          <w:p>
+            <w:r>
+              <w:t>Rechercher un utilisateur</w:t>
+            </w:r>
+          </w:p>
+        </w:tc>
+      </w:tr>
+      <w:tr>
+        <w:tc>
+          <w:tcPr>
+            <w:tcW w:w="2439" w:type="dxa"/>
+            <w:vMerge/>
+            <w:vAlign w:val="center"/>
+          </w:tcPr>
+          <w:p>
+            <w:pPr>
+              <w:jc w:val="center"/>
+            </w:pPr>
+          </w:p>
+        </w:tc>
+        <w:tc>
+          <w:tcPr>
+            <w:tcW w:w="2518" w:type="dxa"/>
+            <w:vMerge/>
+          </w:tcPr>
+          <w:p/>
+        </w:tc>
+        <w:tc>
+          <w:tcPr>
+            <w:tcW w:w="992" w:type="dxa"/>
+          </w:tcPr>
+          <w:p>
+            <w:r>
+              <w:t>5</w:t>
+            </w:r>
+          </w:p>
+        </w:tc>
+        <w:tc>
+          <w:tcPr>
+            <w:tcW w:w="3113" w:type="dxa"/>
+          </w:tcPr>
+          <w:p>
+            <w:r>
+              <w:t>Afficher profil d’un utilisateur</w:t>
+            </w:r>
+          </w:p>
+        </w:tc>
+      </w:tr>
+      <w:tr>
+        <w:tc>
+          <w:tcPr>
+            <w:tcW w:w="2439" w:type="dxa"/>
+            <w:vMerge/>
+            <w:vAlign w:val="center"/>
+          </w:tcPr>
+          <w:p>
+            <w:pPr>
+              <w:jc w:val="center"/>
+            </w:pPr>
+          </w:p>
+        </w:tc>
+        <w:tc>
+          <w:tcPr>
+            <w:tcW w:w="2518" w:type="dxa"/>
+          </w:tcPr>
+          <w:p>
+            <w:r>
+              <w:t>Serveur</w:t>
+            </w:r>
+          </w:p>
+        </w:tc>
+        <w:tc>
+          <w:tcPr>
+            <w:tcW w:w="992" w:type="dxa"/>
+          </w:tcPr>
+          <w:p>
+            <w:r>
+              <w:t>15</w:t>
+            </w:r>
+          </w:p>
+        </w:tc>
+        <w:tc>
+          <w:tcPr>
+            <w:tcW w:w="3113" w:type="dxa"/>
+          </w:tcPr>
+          <w:p>
+            <w:r>
+              <w:t>Enregistrer profil utilisateur</w:t>
+            </w:r>
+          </w:p>
+        </w:tc>
+      </w:tr>
+      <w:tr>
+        <w:tc>
+          <w:tcPr>
+            <w:tcW w:w="2439" w:type="dxa"/>
+            <w:vAlign w:val="center"/>
+          </w:tcPr>
+          <w:p>
+            <w:pPr>
+              <w:jc w:val="center"/>
+            </w:pPr>
+          </w:p>
+        </w:tc>
+        <w:tc>
+          <w:tcPr>
+            <w:tcW w:w="2518" w:type="dxa"/>
+          </w:tcPr>
+          <w:p/>
+        </w:tc>
+        <w:tc>
+          <w:tcPr>
+            <w:tcW w:w="992" w:type="dxa"/>
+          </w:tcPr>
+          <w:p/>
+        </w:tc>
+        <w:tc>
+          <w:tcPr>
+            <w:tcW w:w="3113" w:type="dxa"/>
+          </w:tcPr>
+          <w:p/>
+        </w:tc>
+      </w:tr>
     </w:tbl>
-    <w:p/>
+    <w:p>
+      <w:bookmarkStart w:id="0" w:name="_GoBack"/>
+      <w:bookmarkEnd w:id="0"/>
+    </w:p>
     <w:sectPr>
       <w:pgSz w:w="11906" w:h="16838"/>
       <w:pgMar w:top="1417" w:right="1417" w:bottom="1417" w:left="1417" w:header="708" w:footer="708" w:gutter="0"/>
@@ -2701,4 +3018,16 @@
     </a:ext>
   </a:extLst>
 </a:theme>
+</file>
+
+<file path=customXml/item1.xml><?xml version="1.0" encoding="utf-8"?>
+<b:Sources xmlns:b="http://schemas.openxmlformats.org/officeDocument/2006/bibliography" xmlns="http://schemas.openxmlformats.org/officeDocument/2006/bibliography" SelectedStyle="\APASixthEditionOfficeOnline.xsl" StyleName="APA" Version="6"/>
+</file>
+
+<file path=customXml/itemProps1.xml><?xml version="1.0" encoding="utf-8"?>
+<ds:datastoreItem xmlns:ds="http://schemas.openxmlformats.org/officeDocument/2006/customXml" ds:itemID="{A52E8EDA-1E34-4E85-8C7C-CB33651BEEA5}">
+  <ds:schemaRefs>
+    <ds:schemaRef ds:uri="http://schemas.openxmlformats.org/officeDocument/2006/bibliography"/>
+  </ds:schemaRefs>
+</ds:datastoreItem>
 </file>
</xml_diff>

<commit_message>
Début de la conception du modèle de données + dictionnaire
</commit_message>
<xml_diff>
--- a/Analyse/Analyse.docx
+++ b/Analyse/Analyse.docx
@@ -1892,41 +1892,247 @@
           </w:p>
         </w:tc>
       </w:tr>
-      <w:tr>
-        <w:tc>
-          <w:tcPr>
-            <w:tcW w:w="2439" w:type="dxa"/>
-            <w:vAlign w:val="center"/>
-          </w:tcPr>
-          <w:p>
-            <w:pPr>
-              <w:jc w:val="center"/>
-            </w:pPr>
-          </w:p>
-        </w:tc>
-        <w:tc>
-          <w:tcPr>
-            <w:tcW w:w="2518" w:type="dxa"/>
-          </w:tcPr>
-          <w:p/>
-        </w:tc>
-        <w:tc>
-          <w:tcPr>
-            <w:tcW w:w="992" w:type="dxa"/>
-          </w:tcPr>
-          <w:p/>
-        </w:tc>
-        <w:tc>
-          <w:tcPr>
-            <w:tcW w:w="3113" w:type="dxa"/>
-          </w:tcPr>
-          <w:p/>
-        </w:tc>
-      </w:tr>
     </w:tbl>
     <w:p>
       <w:bookmarkStart w:id="0" w:name="_GoBack"/>
       <w:bookmarkEnd w:id="0"/>
+    </w:p>
+    <w:p>
+      <w:pPr>
+        <w:pStyle w:val="Paragraphedeliste"/>
+        <w:numPr>
+          <w:ilvl w:val="0"/>
+          <w:numId w:val="1"/>
+        </w:numPr>
+      </w:pPr>
+      <w:r>
+        <w:t>Modèle de données</w:t>
+      </w:r>
+    </w:p>
+    <w:p>
+      <w:r>
+        <w:rPr>
+          <w:noProof/>
+        </w:rPr>
+        <w:drawing>
+          <wp:anchor distT="0" distB="0" distL="114300" distR="114300" simplePos="0" relativeHeight="251658240" behindDoc="0" locked="0" layoutInCell="1" allowOverlap="1">
+            <wp:simplePos x="0" y="0"/>
+            <wp:positionH relativeFrom="column">
+              <wp:posOffset>-1298</wp:posOffset>
+            </wp:positionH>
+            <wp:positionV relativeFrom="paragraph">
+              <wp:posOffset>-3727</wp:posOffset>
+            </wp:positionV>
+            <wp:extent cx="1017905" cy="2393315"/>
+            <wp:effectExtent l="0" t="0" r="0" b="6985"/>
+            <wp:wrapSquare wrapText="bothSides"/>
+            <wp:docPr id="1" name="Image 1"/>
+            <wp:cNvGraphicFramePr>
+              <a:graphicFrameLocks xmlns:a="http://schemas.openxmlformats.org/drawingml/2006/main" noChangeAspect="1"/>
+            </wp:cNvGraphicFramePr>
+            <a:graphic xmlns:a="http://schemas.openxmlformats.org/drawingml/2006/main">
+              <a:graphicData uri="http://schemas.openxmlformats.org/drawingml/2006/picture">
+                <pic:pic xmlns:pic="http://schemas.openxmlformats.org/drawingml/2006/picture">
+                  <pic:nvPicPr>
+                    <pic:cNvPr id="0" name="Picture 1"/>
+                    <pic:cNvPicPr>
+                      <a:picLocks noChangeAspect="1" noChangeArrowheads="1"/>
+                    </pic:cNvPicPr>
+                  </pic:nvPicPr>
+                  <pic:blipFill>
+                    <a:blip r:embed="rId8">
+                      <a:extLst>
+                        <a:ext uri="{28A0092B-C50C-407E-A947-70E740481C1C}">
+                          <a14:useLocalDpi xmlns:a14="http://schemas.microsoft.com/office/drawing/2010/main" val="0"/>
+                        </a:ext>
+                      </a:extLst>
+                    </a:blip>
+                    <a:srcRect/>
+                    <a:stretch>
+                      <a:fillRect/>
+                    </a:stretch>
+                  </pic:blipFill>
+                  <pic:spPr bwMode="auto">
+                    <a:xfrm>
+                      <a:off x="0" y="0"/>
+                      <a:ext cx="1017905" cy="2393315"/>
+                    </a:xfrm>
+                    <a:prstGeom prst="rect">
+                      <a:avLst/>
+                    </a:prstGeom>
+                    <a:noFill/>
+                    <a:ln>
+                      <a:noFill/>
+                    </a:ln>
+                  </pic:spPr>
+                </pic:pic>
+              </a:graphicData>
+            </a:graphic>
+          </wp:anchor>
+        </w:drawing>
+      </w:r>
+      <w:r>
+        <w:rPr>
+          <w:u w:val="single"/>
+        </w:rPr>
+        <w:t>USER</w:t>
+      </w:r>
+    </w:p>
+    <w:p>
+      <w:proofErr w:type="spellStart"/>
+      <w:proofErr w:type="gramStart"/>
+      <w:r>
+        <w:t>adresse</w:t>
+      </w:r>
+      <w:proofErr w:type="gramEnd"/>
+      <w:r>
+        <w:t>_mail</w:t>
+      </w:r>
+      <w:proofErr w:type="spellEnd"/>
+      <w:r>
+        <w:t> : varchar(300)</w:t>
+      </w:r>
+    </w:p>
+    <w:p>
+      <w:proofErr w:type="spellStart"/>
+      <w:proofErr w:type="gramStart"/>
+      <w:r>
+        <w:t>password</w:t>
+      </w:r>
+      <w:proofErr w:type="spellEnd"/>
+      <w:proofErr w:type="gramEnd"/>
+      <w:r>
+        <w:t> : varchar(300)</w:t>
+      </w:r>
+    </w:p>
+    <w:p>
+      <w:proofErr w:type="gramStart"/>
+      <w:r>
+        <w:t>contacts</w:t>
+      </w:r>
+      <w:proofErr w:type="gramEnd"/>
+      <w:r>
+        <w:t>[0-N] : USER</w:t>
+      </w:r>
+    </w:p>
+    <w:p>
+      <w:proofErr w:type="spellStart"/>
+      <w:proofErr w:type="gramStart"/>
+      <w:r>
+        <w:t>date</w:t>
+      </w:r>
+      <w:proofErr w:type="gramEnd"/>
+      <w:r>
+        <w:t>_naissance</w:t>
+      </w:r>
+      <w:proofErr w:type="spellEnd"/>
+      <w:r>
+        <w:t> : date</w:t>
+      </w:r>
+    </w:p>
+    <w:p>
+      <w:proofErr w:type="spellStart"/>
+      <w:proofErr w:type="gramStart"/>
+      <w:r>
+        <w:t>status</w:t>
+      </w:r>
+      <w:proofErr w:type="spellEnd"/>
+      <w:proofErr w:type="gramEnd"/>
+      <w:r>
+        <w:t> : char(1)</w:t>
+      </w:r>
+    </w:p>
+    <w:p>
+      <w:proofErr w:type="gramStart"/>
+      <w:r>
+        <w:t>description</w:t>
+      </w:r>
+      <w:proofErr w:type="gramEnd"/>
+      <w:r>
+        <w:t> : varchar(3000)</w:t>
+      </w:r>
+    </w:p>
+    <w:p>
+      <w:pPr>
+        <w:rPr>
+          <w:lang w:val="en-GB"/>
+        </w:rPr>
+      </w:pPr>
+      <w:proofErr w:type="spellStart"/>
+      <w:r>
+        <w:rPr>
+          <w:lang w:val="en-GB"/>
+        </w:rPr>
+        <w:t>no_</w:t>
+      </w:r>
+      <w:proofErr w:type="gramStart"/>
+      <w:r>
+        <w:rPr>
+          <w:lang w:val="en-GB"/>
+        </w:rPr>
+        <w:t>gsm</w:t>
+      </w:r>
+      <w:proofErr w:type="spellEnd"/>
+      <w:r>
+        <w:rPr>
+          <w:lang w:val="en-GB"/>
+        </w:rPr>
+        <w:t> :</w:t>
+      </w:r>
+      <w:proofErr w:type="gramEnd"/>
+      <w:r>
+        <w:rPr>
+          <w:lang w:val="en-GB"/>
+        </w:rPr>
+        <w:t xml:space="preserve"> char(</w:t>
+      </w:r>
+      <w:r>
+        <w:rPr>
+          <w:lang w:val="en-GB"/>
+        </w:rPr>
+        <w:t>20</w:t>
+      </w:r>
+      <w:r>
+        <w:rPr>
+          <w:lang w:val="en-GB"/>
+        </w:rPr>
+        <w:t>)</w:t>
+      </w:r>
+    </w:p>
+    <w:p>
+      <w:pPr>
+        <w:rPr>
+          <w:lang w:val="en-GB"/>
+        </w:rPr>
+      </w:pPr>
+      <w:proofErr w:type="spellStart"/>
+      <w:r>
+        <w:rPr>
+          <w:lang w:val="en-GB"/>
+        </w:rPr>
+        <w:t>no_</w:t>
+      </w:r>
+      <w:proofErr w:type="gramStart"/>
+      <w:r>
+        <w:rPr>
+          <w:lang w:val="en-GB"/>
+        </w:rPr>
+        <w:t>fixe</w:t>
+      </w:r>
+      <w:proofErr w:type="spellEnd"/>
+      <w:r>
+        <w:rPr>
+          <w:lang w:val="en-GB"/>
+        </w:rPr>
+        <w:t> :</w:t>
+      </w:r>
+      <w:proofErr w:type="gramEnd"/>
+      <w:r>
+        <w:rPr>
+          <w:lang w:val="en-GB"/>
+        </w:rPr>
+        <w:t xml:space="preserve"> char(20)</w:t>
+      </w:r>
     </w:p>
     <w:sectPr>
       <w:pgSz w:w="11906" w:h="16838"/>
@@ -3025,7 +3231,7 @@
 </file>
 
 <file path=customXml/itemProps1.xml><?xml version="1.0" encoding="utf-8"?>
-<ds:datastoreItem xmlns:ds="http://schemas.openxmlformats.org/officeDocument/2006/customXml" ds:itemID="{A52E8EDA-1E34-4E85-8C7C-CB33651BEEA5}">
+<ds:datastoreItem xmlns:ds="http://schemas.openxmlformats.org/officeDocument/2006/customXml" ds:itemID="{5C8D2215-F3CC-410F-AAA6-4163E34618A6}">
   <ds:schemaRefs>
     <ds:schemaRef ds:uri="http://schemas.openxmlformats.org/officeDocument/2006/bibliography"/>
   </ds:schemaRefs>

</xml_diff>

<commit_message>
Fin de l'analyse générale
</commit_message>
<xml_diff>
--- a/Analyse/Analyse.docx
+++ b/Analyse/Analyse.docx
@@ -11,6 +11,91 @@
         </w:numPr>
       </w:pPr>
       <w:r>
+        <w:t>Énoncé</w:t>
+      </w:r>
+    </w:p>
+    <w:p>
+      <w:r>
+        <w:t xml:space="preserve">Le but de ce projet est de réaliser une application permettant à deux utilisateurs </w:t>
+      </w:r>
+      <w:r>
+        <w:t>de communiquer l’un avec l’autre par écrit et à distance.</w:t>
+      </w:r>
+      <w:r>
+        <w:t xml:space="preserve"> Cette application consistera en réalité en deux applications distinctes, une application client et une application serveur. Les clients seront capables de communiquer uniquement avec le serveur qui redirigera les messages aux clients correspondants.</w:t>
+      </w:r>
+    </w:p>
+    <w:p>
+      <w:r>
+        <w:t>Les informations des utilisateurs seront stockées en base de données relationnelle (</w:t>
+      </w:r>
+      <w:proofErr w:type="spellStart"/>
+      <w:r>
+        <w:t>mySQL</w:t>
+      </w:r>
+      <w:proofErr w:type="spellEnd"/>
+      <w:r>
+        <w:t>)</w:t>
+      </w:r>
+      <w:r>
+        <w:t>. Q</w:t>
+      </w:r>
+      <w:r>
+        <w:t>uant aux messages des utilisateurs, ils seront conservés dans une base de données non relationnelle (</w:t>
+      </w:r>
+      <w:r>
+        <w:t>Cassandra</w:t>
+      </w:r>
+      <w:r>
+        <w:t>)</w:t>
+      </w:r>
+      <w:r>
+        <w:t>.</w:t>
+      </w:r>
+    </w:p>
+    <w:p>
+      <w:r>
+        <w:t>Afin que les utilisateurs puissent voir les messages hors connexion, ces derniers seront également enregistrés localement dans un fichier. Ce fichier sera synchronisé avec la base de données lors du lancement de l’application.</w:t>
+      </w:r>
+    </w:p>
+    <w:p>
+      <w:r>
+        <w:t xml:space="preserve">Les utilisateurs possèderont un profil contenant diverses informations sur eux-mêmes, notamment leur pseudo, leur adresse mail, leur date de naissance, leur description, leurs numéros de </w:t>
+      </w:r>
+      <w:proofErr w:type="spellStart"/>
+      <w:r>
+        <w:t>gsm</w:t>
+      </w:r>
+      <w:proofErr w:type="spellEnd"/>
+      <w:r>
+        <w:t xml:space="preserve"> et / ou de téléphone fixe ainsi qu’une image de profil. Ces informations seront publiques ou privées selon le choix de l’utilisateur.</w:t>
+      </w:r>
+    </w:p>
+    <w:p>
+      <w:r>
+        <w:t xml:space="preserve">Un utilisateur pourra communiquer avec un autre utilisateur lorsque ce dernier est enregistré dans sa liste de contact. Pour ce faire, il doit </w:t>
+      </w:r>
+      <w:r>
+        <w:t>effectuer une recherche parmi les utilisateurs de l’application via son pseudo ou son adresse mail, le sélectionner dans les résultats et enfin lui envoyer une demande de contact.</w:t>
+      </w:r>
+    </w:p>
+    <w:p>
+      <w:r>
+        <w:t xml:space="preserve">Un utilisateur pourra </w:t>
+      </w:r>
+      <w:r>
+        <w:t>voir le profil des autres utilisateurs.</w:t>
+      </w:r>
+    </w:p>
+    <w:p>
+      <w:pPr>
+        <w:pStyle w:val="Paragraphedeliste"/>
+        <w:numPr>
+          <w:ilvl w:val="0"/>
+          <w:numId w:val="1"/>
+        </w:numPr>
+      </w:pPr>
+      <w:r>
         <w:t>Glossaire</w:t>
       </w:r>
     </w:p>
@@ -254,13 +339,6 @@
       <w:r>
         <w:t>Enregistrer les demandes de contact des utilisateurs</w:t>
       </w:r>
-    </w:p>
-    <w:p>
-      <w:r>
-        <w:t>Remarque : l’utilisateur et le serveur sont deux applications différentes qui travaillent ensemble</w:t>
-      </w:r>
-    </w:p>
-    <w:p>
       <w:r>
         <w:br w:type="page"/>
       </w:r>
@@ -297,9 +375,9 @@
         </w:rPr>
         <w:drawing>
           <wp:inline distT="0" distB="0" distL="0" distR="0">
-            <wp:extent cx="5753100" cy="6219825"/>
-            <wp:effectExtent l="0" t="0" r="0" b="9525"/>
-            <wp:docPr id="4" name="Image 4"/>
+            <wp:extent cx="5760720" cy="6331992"/>
+            <wp:effectExtent l="0" t="0" r="0" b="0"/>
+            <wp:docPr id="3" name="Image 3"/>
             <wp:cNvGraphicFramePr>
               <a:graphicFrameLocks xmlns:a="http://schemas.openxmlformats.org/drawingml/2006/main" noChangeAspect="1"/>
             </wp:cNvGraphicFramePr>
@@ -307,7 +385,7 @@
               <a:graphicData uri="http://schemas.openxmlformats.org/drawingml/2006/picture">
                 <pic:pic xmlns:pic="http://schemas.openxmlformats.org/drawingml/2006/picture">
                   <pic:nvPicPr>
-                    <pic:cNvPr id="0" name="Picture 5"/>
+                    <pic:cNvPr id="0" name="Picture 7"/>
                     <pic:cNvPicPr>
                       <a:picLocks noChangeAspect="1" noChangeArrowheads="1"/>
                     </pic:cNvPicPr>
@@ -328,7 +406,7 @@
                   <pic:spPr bwMode="auto">
                     <a:xfrm>
                       <a:off x="0" y="0"/>
-                      <a:ext cx="5753100" cy="6219825"/>
+                      <a:ext cx="5760720" cy="6331992"/>
                     </a:xfrm>
                     <a:prstGeom prst="rect">
                       <a:avLst/>
@@ -370,9 +448,9 @@
         </w:rPr>
         <w:drawing>
           <wp:inline distT="0" distB="0" distL="0" distR="0">
-            <wp:extent cx="5760720" cy="2913815"/>
-            <wp:effectExtent l="0" t="0" r="0" b="1270"/>
-            <wp:docPr id="6" name="Image 6"/>
+            <wp:extent cx="5760720" cy="2315969"/>
+            <wp:effectExtent l="0" t="0" r="0" b="8255"/>
+            <wp:docPr id="5" name="Image 5"/>
             <wp:cNvGraphicFramePr>
               <a:graphicFrameLocks xmlns:a="http://schemas.openxmlformats.org/drawingml/2006/main" noChangeAspect="1"/>
             </wp:cNvGraphicFramePr>
@@ -380,7 +458,7 @@
               <a:graphicData uri="http://schemas.openxmlformats.org/drawingml/2006/picture">
                 <pic:pic xmlns:pic="http://schemas.openxmlformats.org/drawingml/2006/picture">
                   <pic:nvPicPr>
-                    <pic:cNvPr id="0" name="Picture 5"/>
+                    <pic:cNvPr id="0" name="Picture 9"/>
                     <pic:cNvPicPr>
                       <a:picLocks noChangeAspect="1" noChangeArrowheads="1"/>
                     </pic:cNvPicPr>
@@ -401,7 +479,7 @@
                   <pic:spPr bwMode="auto">
                     <a:xfrm>
                       <a:off x="0" y="0"/>
-                      <a:ext cx="5760720" cy="2913815"/>
+                      <a:ext cx="5760720" cy="2315969"/>
                     </a:xfrm>
                     <a:prstGeom prst="rect">
                       <a:avLst/>
@@ -545,7 +623,7 @@
               <w:jc w:val="center"/>
             </w:pPr>
             <w:r>
-              <w:t>Se connecter</w:t>
+              <w:t>Connection user</w:t>
             </w:r>
           </w:p>
         </w:tc>
@@ -1543,6 +1621,187 @@
           <w:p>
             <w:r>
               <w:t>Lorsqu’un utilisateur envoie une demande de contact à un autre utilisateur, le serveur enregistre cette demande en base de données afin que la demande puisse être réceptionnée si le destinataire est déconnecté.</w:t>
+            </w:r>
+          </w:p>
+        </w:tc>
+      </w:tr>
+      <w:tr>
+        <w:tc>
+          <w:tcPr>
+            <w:tcW w:w="1073" w:type="dxa"/>
+            <w:vAlign w:val="center"/>
+          </w:tcPr>
+          <w:p>
+            <w:pPr>
+              <w:jc w:val="center"/>
+            </w:pPr>
+            <w:r>
+              <w:t>18</w:t>
+            </w:r>
+          </w:p>
+        </w:tc>
+        <w:tc>
+          <w:tcPr>
+            <w:tcW w:w="1816" w:type="dxa"/>
+            <w:vAlign w:val="center"/>
+          </w:tcPr>
+          <w:p>
+            <w:pPr>
+              <w:jc w:val="center"/>
+            </w:pPr>
+            <w:r>
+              <w:t>Client</w:t>
+            </w:r>
+          </w:p>
+        </w:tc>
+        <w:tc>
+          <w:tcPr>
+            <w:tcW w:w="2100" w:type="dxa"/>
+            <w:vAlign w:val="center"/>
+          </w:tcPr>
+          <w:p>
+            <w:pPr>
+              <w:jc w:val="center"/>
+            </w:pPr>
+            <w:r>
+              <w:t>Connection serveur</w:t>
+            </w:r>
+          </w:p>
+        </w:tc>
+        <w:tc>
+          <w:tcPr>
+            <w:tcW w:w="4073" w:type="dxa"/>
+            <w:vAlign w:val="center"/>
+          </w:tcPr>
+          <w:p>
+            <w:r>
+              <w:t>Lors du lancement de l’application client, ce dernier essaie de se connecter à l’application serveur</w:t>
+            </w:r>
+            <w:r>
+              <w:t>.</w:t>
+            </w:r>
+          </w:p>
+        </w:tc>
+      </w:tr>
+      <w:tr>
+        <w:tc>
+          <w:tcPr>
+            <w:tcW w:w="1073" w:type="dxa"/>
+            <w:vAlign w:val="center"/>
+          </w:tcPr>
+          <w:p>
+            <w:pPr>
+              <w:jc w:val="center"/>
+            </w:pPr>
+            <w:r>
+              <w:t>19</w:t>
+            </w:r>
+          </w:p>
+        </w:tc>
+        <w:tc>
+          <w:tcPr>
+            <w:tcW w:w="1816" w:type="dxa"/>
+            <w:vAlign w:val="center"/>
+          </w:tcPr>
+          <w:p>
+            <w:pPr>
+              <w:jc w:val="center"/>
+            </w:pPr>
+            <w:r>
+              <w:t>Client</w:t>
+            </w:r>
+          </w:p>
+        </w:tc>
+        <w:tc>
+          <w:tcPr>
+            <w:tcW w:w="2100" w:type="dxa"/>
+            <w:vAlign w:val="center"/>
+          </w:tcPr>
+          <w:p>
+            <w:pPr>
+              <w:jc w:val="center"/>
+            </w:pPr>
+            <w:proofErr w:type="spellStart"/>
+            <w:r>
+              <w:t>Deconnection</w:t>
+            </w:r>
+            <w:proofErr w:type="spellEnd"/>
+            <w:r>
+              <w:t xml:space="preserve"> serveur</w:t>
+            </w:r>
+          </w:p>
+        </w:tc>
+        <w:tc>
+          <w:tcPr>
+            <w:tcW w:w="4073" w:type="dxa"/>
+            <w:vAlign w:val="center"/>
+          </w:tcPr>
+          <w:p>
+            <w:r>
+              <w:t>Lorsque l’utilisateur ferme l’application, cette dernière se déconnecte d’abord du serveur.</w:t>
+            </w:r>
+          </w:p>
+        </w:tc>
+      </w:tr>
+      <w:tr>
+        <w:tc>
+          <w:tcPr>
+            <w:tcW w:w="1073" w:type="dxa"/>
+            <w:vAlign w:val="center"/>
+          </w:tcPr>
+          <w:p>
+            <w:pPr>
+              <w:jc w:val="center"/>
+            </w:pPr>
+            <w:r>
+              <w:t>20</w:t>
+            </w:r>
+          </w:p>
+        </w:tc>
+        <w:tc>
+          <w:tcPr>
+            <w:tcW w:w="1816" w:type="dxa"/>
+            <w:vAlign w:val="center"/>
+          </w:tcPr>
+          <w:p>
+            <w:pPr>
+              <w:jc w:val="center"/>
+            </w:pPr>
+            <w:r>
+              <w:t>Serveur</w:t>
+            </w:r>
+          </w:p>
+        </w:tc>
+        <w:tc>
+          <w:tcPr>
+            <w:tcW w:w="2100" w:type="dxa"/>
+            <w:vAlign w:val="center"/>
+          </w:tcPr>
+          <w:p>
+            <w:pPr>
+              <w:jc w:val="center"/>
+            </w:pPr>
+            <w:proofErr w:type="spellStart"/>
+            <w:r>
+              <w:t>Deconnecter</w:t>
+            </w:r>
+            <w:proofErr w:type="spellEnd"/>
+            <w:r>
+              <w:t xml:space="preserve"> user</w:t>
+            </w:r>
+          </w:p>
+        </w:tc>
+        <w:tc>
+          <w:tcPr>
+            <w:tcW w:w="4073" w:type="dxa"/>
+            <w:vAlign w:val="center"/>
+          </w:tcPr>
+          <w:p>
+            <w:r>
+              <w:t xml:space="preserve">Lorsqu’un utilisateur se déconnecte, le serveur ferme tous les threads liés à cet utilisateur et notifie </w:t>
+            </w:r>
+            <w:r>
+              <w:t>ses contacts de la déconnection.</w:t>
             </w:r>
           </w:p>
         </w:tc>
@@ -1611,6 +1870,7 @@
         <w:tc>
           <w:tcPr>
             <w:tcW w:w="992" w:type="dxa"/>
+            <w:vAlign w:val="center"/>
           </w:tcPr>
           <w:p>
             <w:pPr>
@@ -1669,8 +1929,12 @@
         <w:tc>
           <w:tcPr>
             <w:tcW w:w="992" w:type="dxa"/>
-          </w:tcPr>
-          <w:p>
+            <w:vAlign w:val="center"/>
+          </w:tcPr>
+          <w:p>
+            <w:pPr>
+              <w:jc w:val="center"/>
+            </w:pPr>
             <w:r>
               <w:t>1</w:t>
             </w:r>
@@ -1715,8 +1979,12 @@
         <w:tc>
           <w:tcPr>
             <w:tcW w:w="992" w:type="dxa"/>
-          </w:tcPr>
-          <w:p>
+            <w:vAlign w:val="center"/>
+          </w:tcPr>
+          <w:p>
+            <w:pPr>
+              <w:jc w:val="center"/>
+            </w:pPr>
             <w:r>
               <w:t>2</w:t>
             </w:r>
@@ -1764,8 +2032,12 @@
         <w:tc>
           <w:tcPr>
             <w:tcW w:w="992" w:type="dxa"/>
-          </w:tcPr>
-          <w:p>
+            <w:vAlign w:val="center"/>
+          </w:tcPr>
+          <w:p>
+            <w:pPr>
+              <w:jc w:val="center"/>
+            </w:pPr>
             <w:r>
               <w:t>11</w:t>
             </w:r>
@@ -1810,8 +2082,12 @@
         <w:tc>
           <w:tcPr>
             <w:tcW w:w="992" w:type="dxa"/>
-          </w:tcPr>
-          <w:p>
+            <w:vAlign w:val="center"/>
+          </w:tcPr>
+          <w:p>
+            <w:pPr>
+              <w:jc w:val="center"/>
+            </w:pPr>
             <w:r>
               <w:t>12</w:t>
             </w:r>
@@ -1856,8 +2132,12 @@
         <w:tc>
           <w:tcPr>
             <w:tcW w:w="992" w:type="dxa"/>
-          </w:tcPr>
-          <w:p>
+            <w:vAlign w:val="center"/>
+          </w:tcPr>
+          <w:p>
+            <w:pPr>
+              <w:jc w:val="center"/>
+            </w:pPr>
             <w:r>
               <w:t>13</w:t>
             </w:r>
@@ -1908,8 +2188,12 @@
         <w:tc>
           <w:tcPr>
             <w:tcW w:w="992" w:type="dxa"/>
-          </w:tcPr>
-          <w:p>
+            <w:vAlign w:val="center"/>
+          </w:tcPr>
+          <w:p>
+            <w:pPr>
+              <w:jc w:val="center"/>
+            </w:pPr>
             <w:r>
               <w:t>3</w:t>
             </w:r>
@@ -1954,8 +2238,12 @@
         <w:tc>
           <w:tcPr>
             <w:tcW w:w="992" w:type="dxa"/>
-          </w:tcPr>
-          <w:p>
+            <w:vAlign w:val="center"/>
+          </w:tcPr>
+          <w:p>
+            <w:pPr>
+              <w:jc w:val="center"/>
+            </w:pPr>
             <w:r>
               <w:t>4</w:t>
             </w:r>
@@ -2000,8 +2288,12 @@
         <w:tc>
           <w:tcPr>
             <w:tcW w:w="992" w:type="dxa"/>
-          </w:tcPr>
-          <w:p>
+            <w:vAlign w:val="center"/>
+          </w:tcPr>
+          <w:p>
+            <w:pPr>
+              <w:jc w:val="center"/>
+            </w:pPr>
             <w:r>
               <w:t>5</w:t>
             </w:r>
@@ -2048,8 +2340,12 @@
         <w:tc>
           <w:tcPr>
             <w:tcW w:w="992" w:type="dxa"/>
-          </w:tcPr>
-          <w:p>
+            <w:vAlign w:val="center"/>
+          </w:tcPr>
+          <w:p>
+            <w:pPr>
+              <w:jc w:val="center"/>
+            </w:pPr>
             <w:r>
               <w:t>15</w:t>
             </w:r>
@@ -2100,8 +2396,12 @@
         <w:tc>
           <w:tcPr>
             <w:tcW w:w="992" w:type="dxa"/>
-          </w:tcPr>
-          <w:p>
+            <w:vAlign w:val="center"/>
+          </w:tcPr>
+          <w:p>
+            <w:pPr>
+              <w:jc w:val="center"/>
+            </w:pPr>
             <w:r>
               <w:t>6</w:t>
             </w:r>
@@ -2147,8 +2447,12 @@
         <w:tc>
           <w:tcPr>
             <w:tcW w:w="992" w:type="dxa"/>
-          </w:tcPr>
-          <w:p>
+            <w:vAlign w:val="center"/>
+          </w:tcPr>
+          <w:p>
+            <w:pPr>
+              <w:jc w:val="center"/>
+            </w:pPr>
             <w:r>
               <w:t>7</w:t>
             </w:r>
@@ -2194,8 +2498,12 @@
         <w:tc>
           <w:tcPr>
             <w:tcW w:w="992" w:type="dxa"/>
-          </w:tcPr>
-          <w:p>
+            <w:vAlign w:val="center"/>
+          </w:tcPr>
+          <w:p>
+            <w:pPr>
+              <w:jc w:val="center"/>
+            </w:pPr>
             <w:r>
               <w:t>8</w:t>
             </w:r>
@@ -2241,8 +2549,12 @@
         <w:tc>
           <w:tcPr>
             <w:tcW w:w="992" w:type="dxa"/>
-          </w:tcPr>
-          <w:p>
+            <w:vAlign w:val="center"/>
+          </w:tcPr>
+          <w:p>
+            <w:pPr>
+              <w:jc w:val="center"/>
+            </w:pPr>
             <w:r>
               <w:t>9</w:t>
             </w:r>
@@ -2264,6 +2576,7 @@
         <w:tc>
           <w:tcPr>
             <w:tcW w:w="2439" w:type="dxa"/>
+            <w:vMerge/>
             <w:vAlign w:val="center"/>
           </w:tcPr>
           <w:p>
@@ -2289,8 +2602,12 @@
         <w:tc>
           <w:tcPr>
             <w:tcW w:w="992" w:type="dxa"/>
-          </w:tcPr>
-          <w:p>
+            <w:vAlign w:val="center"/>
+          </w:tcPr>
+          <w:p>
+            <w:pPr>
+              <w:jc w:val="center"/>
+            </w:pPr>
             <w:r>
               <w:t>17</w:t>
             </w:r>
@@ -2304,6 +2621,167 @@
           <w:p>
             <w:r>
               <w:t>Enregistrer demande contact</w:t>
+            </w:r>
+          </w:p>
+        </w:tc>
+      </w:tr>
+      <w:tr>
+        <w:tc>
+          <w:tcPr>
+            <w:tcW w:w="2439" w:type="dxa"/>
+            <w:vMerge w:val="restart"/>
+            <w:vAlign w:val="center"/>
+          </w:tcPr>
+          <w:p>
+            <w:pPr>
+              <w:jc w:val="center"/>
+            </w:pPr>
+            <w:r>
+              <w:t>Itération 4</w:t>
+            </w:r>
+          </w:p>
+        </w:tc>
+        <w:tc>
+          <w:tcPr>
+            <w:tcW w:w="2518" w:type="dxa"/>
+            <w:vAlign w:val="center"/>
+          </w:tcPr>
+          <w:p>
+            <w:pPr>
+              <w:jc w:val="center"/>
+            </w:pPr>
+            <w:r>
+              <w:t>Client</w:t>
+            </w:r>
+          </w:p>
+        </w:tc>
+        <w:tc>
+          <w:tcPr>
+            <w:tcW w:w="992" w:type="dxa"/>
+            <w:vAlign w:val="center"/>
+          </w:tcPr>
+          <w:p>
+            <w:pPr>
+              <w:jc w:val="center"/>
+            </w:pPr>
+            <w:r>
+              <w:t>10</w:t>
+            </w:r>
+          </w:p>
+        </w:tc>
+        <w:tc>
+          <w:tcPr>
+            <w:tcW w:w="3113" w:type="dxa"/>
+            <w:vAlign w:val="center"/>
+          </w:tcPr>
+          <w:p>
+            <w:r>
+              <w:t>Envoyer et recevoir message</w:t>
+            </w:r>
+          </w:p>
+        </w:tc>
+      </w:tr>
+      <w:tr>
+        <w:tc>
+          <w:tcPr>
+            <w:tcW w:w="2439" w:type="dxa"/>
+            <w:vMerge/>
+            <w:vAlign w:val="center"/>
+          </w:tcPr>
+          <w:p>
+            <w:pPr>
+              <w:jc w:val="center"/>
+            </w:pPr>
+          </w:p>
+        </w:tc>
+        <w:tc>
+          <w:tcPr>
+            <w:tcW w:w="2518" w:type="dxa"/>
+            <w:vMerge w:val="restart"/>
+            <w:vAlign w:val="center"/>
+          </w:tcPr>
+          <w:p>
+            <w:pPr>
+              <w:jc w:val="center"/>
+            </w:pPr>
+            <w:r>
+              <w:t>Serveur</w:t>
+            </w:r>
+          </w:p>
+        </w:tc>
+        <w:tc>
+          <w:tcPr>
+            <w:tcW w:w="992" w:type="dxa"/>
+            <w:vAlign w:val="center"/>
+          </w:tcPr>
+          <w:p>
+            <w:pPr>
+              <w:jc w:val="center"/>
+            </w:pPr>
+            <w:r>
+              <w:t>14</w:t>
+            </w:r>
+          </w:p>
+        </w:tc>
+        <w:tc>
+          <w:tcPr>
+            <w:tcW w:w="3113" w:type="dxa"/>
+            <w:vAlign w:val="center"/>
+          </w:tcPr>
+          <w:p>
+            <w:r>
+              <w:t>Transmettre message</w:t>
+            </w:r>
+          </w:p>
+        </w:tc>
+      </w:tr>
+      <w:tr>
+        <w:tc>
+          <w:tcPr>
+            <w:tcW w:w="2439" w:type="dxa"/>
+            <w:vMerge/>
+            <w:vAlign w:val="center"/>
+          </w:tcPr>
+          <w:p>
+            <w:pPr>
+              <w:jc w:val="center"/>
+            </w:pPr>
+          </w:p>
+        </w:tc>
+        <w:tc>
+          <w:tcPr>
+            <w:tcW w:w="2518" w:type="dxa"/>
+            <w:vMerge/>
+            <w:vAlign w:val="center"/>
+          </w:tcPr>
+          <w:p>
+            <w:pPr>
+              <w:jc w:val="center"/>
+            </w:pPr>
+          </w:p>
+        </w:tc>
+        <w:tc>
+          <w:tcPr>
+            <w:tcW w:w="992" w:type="dxa"/>
+            <w:vAlign w:val="center"/>
+          </w:tcPr>
+          <w:p>
+            <w:pPr>
+              <w:jc w:val="center"/>
+            </w:pPr>
+            <w:r>
+              <w:t>16</w:t>
+            </w:r>
+          </w:p>
+        </w:tc>
+        <w:tc>
+          <w:tcPr>
+            <w:tcW w:w="3113" w:type="dxa"/>
+            <w:vAlign w:val="center"/>
+          </w:tcPr>
+          <w:p>
+            <w:r>
+              <w:t>Synchroniser messages utilisateur</w:t>
             </w:r>
           </w:p>
         </w:tc>
@@ -2319,24 +2797,23 @@
         </w:numPr>
       </w:pPr>
       <w:r>
-        <w:t>Modèle de données</w:t>
-      </w:r>
-    </w:p>
-    <w:p>
-      <w:pPr>
-        <w:pStyle w:val="Paragraphedeliste"/>
-        <w:ind w:left="708"/>
-      </w:pPr>
-      <w:r>
         <w:rPr>
           <w:noProof/>
           <w:u w:val="single"/>
         </w:rPr>
         <w:drawing>
-          <wp:inline distT="0" distB="0" distL="0" distR="0">
-            <wp:extent cx="5033010" cy="2449195"/>
-            <wp:effectExtent l="0" t="0" r="0" b="8255"/>
-            <wp:docPr id="8" name="Image 8"/>
+          <wp:anchor distT="0" distB="0" distL="114300" distR="114300" simplePos="0" relativeHeight="251658240" behindDoc="0" locked="0" layoutInCell="1" allowOverlap="1">
+            <wp:simplePos x="0" y="0"/>
+            <wp:positionH relativeFrom="column">
+              <wp:posOffset>-159385</wp:posOffset>
+            </wp:positionH>
+            <wp:positionV relativeFrom="paragraph">
+              <wp:posOffset>181610</wp:posOffset>
+            </wp:positionV>
+            <wp:extent cx="6503670" cy="1939925"/>
+            <wp:effectExtent l="0" t="0" r="0" b="3175"/>
+            <wp:wrapSquare wrapText="bothSides"/>
+            <wp:docPr id="1" name="Image 1"/>
             <wp:cNvGraphicFramePr>
               <a:graphicFrameLocks xmlns:a="http://schemas.openxmlformats.org/drawingml/2006/main" noChangeAspect="1"/>
             </wp:cNvGraphicFramePr>
@@ -2344,7 +2821,7 @@
               <a:graphicData uri="http://schemas.openxmlformats.org/drawingml/2006/picture">
                 <pic:pic xmlns:pic="http://schemas.openxmlformats.org/drawingml/2006/picture">
                   <pic:nvPicPr>
-                    <pic:cNvPr id="0" name="Picture 8"/>
+                    <pic:cNvPr id="0" name="Picture 1"/>
                     <pic:cNvPicPr>
                       <a:picLocks noChangeAspect="1" noChangeArrowheads="1"/>
                     </pic:cNvPicPr>
@@ -2365,7 +2842,7 @@
                   <pic:spPr bwMode="auto">
                     <a:xfrm>
                       <a:off x="0" y="0"/>
-                      <a:ext cx="5033010" cy="2449195"/>
+                      <a:ext cx="6503670" cy="1939925"/>
                     </a:xfrm>
                     <a:prstGeom prst="rect">
                       <a:avLst/>
@@ -2378,9 +2855,24 @@
                 </pic:pic>
               </a:graphicData>
             </a:graphic>
-          </wp:inline>
+            <wp14:sizeRelH relativeFrom="margin">
+              <wp14:pctWidth>0</wp14:pctWidth>
+            </wp14:sizeRelH>
+            <wp14:sizeRelV relativeFrom="margin">
+              <wp14:pctHeight>0</wp14:pctHeight>
+            </wp14:sizeRelV>
+          </wp:anchor>
         </w:drawing>
       </w:r>
+      <w:r>
+        <w:t>Modèle de données</w:t>
+      </w:r>
+    </w:p>
+    <w:p>
+      <w:pPr>
+        <w:pStyle w:val="Paragraphedeliste"/>
+        <w:ind w:left="708"/>
+      </w:pPr>
       <w:r>
         <w:rPr>
           <w:u w:val="single"/>
@@ -2416,57 +2908,23 @@
       </w:r>
     </w:p>
     <w:p>
-      <w:pPr>
-        <w:rPr>
-          <w:lang w:val="en-GB"/>
-        </w:rPr>
-      </w:pPr>
       <w:proofErr w:type="gramStart"/>
       <w:r>
-        <w:rPr>
-          <w:lang w:val="en-GB"/>
-        </w:rPr>
-        <w:t>pseudo :</w:t>
+        <w:t>pseudo</w:t>
       </w:r>
       <w:proofErr w:type="gramEnd"/>
       <w:r>
-        <w:rPr>
-          <w:lang w:val="en-GB"/>
-        </w:rPr>
-        <w:t xml:space="preserve"> v</w:t>
-      </w:r>
-      <w:r>
-        <w:rPr>
-          <w:lang w:val="en-GB"/>
-        </w:rPr>
-        <w:t>archar (50)</w:t>
-      </w:r>
-    </w:p>
-    <w:p>
-      <w:pPr>
-        <w:rPr>
-          <w:lang w:val="en-GB"/>
-        </w:rPr>
-      </w:pPr>
-      <w:r>
-        <w:rPr>
-          <w:lang w:val="en-GB"/>
-        </w:rPr>
-        <w:t>contacts[0-N</w:t>
-      </w:r>
+        <w:t> : varchar (50)</w:t>
+      </w:r>
+    </w:p>
+    <w:p>
       <w:proofErr w:type="gramStart"/>
       <w:r>
-        <w:rPr>
-          <w:lang w:val="en-GB"/>
-        </w:rPr>
-        <w:t>] :</w:t>
+        <w:t>contacts</w:t>
       </w:r>
       <w:proofErr w:type="gramEnd"/>
       <w:r>
-        <w:rPr>
-          <w:lang w:val="en-GB"/>
-        </w:rPr>
-        <w:t xml:space="preserve"> USER</w:t>
+        <w:t>[0-N] : USER</w:t>
       </w:r>
     </w:p>
     <w:p>
@@ -2584,6 +3042,7 @@
         <w:rPr>
           <w:lang w:val="en-GB"/>
         </w:rPr>
+        <w:lastRenderedPageBreak/>
         <w:t>no_</w:t>
       </w:r>
       <w:proofErr w:type="gramStart"/>
@@ -2612,15 +3071,12 @@
       <w:pPr>
         <w:rPr>
           <w:u w:val="single"/>
-          <w:lang w:val="en-GB"/>
         </w:rPr>
       </w:pPr>
       <w:r>
         <w:rPr>
           <w:u w:val="single"/>
-          <w:lang w:val="en-GB"/>
         </w:rPr>
-        <w:lastRenderedPageBreak/>
         <w:t>DEMANDE_CONTACT</w:t>
       </w:r>
     </w:p>
@@ -2659,11 +3115,280 @@
       </w:r>
     </w:p>
     <w:p>
-      <w:r>
-        <w:t>message : va</w:t>
+      <w:proofErr w:type="gramStart"/>
+      <w:r>
+        <w:t>message</w:t>
+      </w:r>
+      <w:proofErr w:type="gramEnd"/>
+      <w:r>
+        <w:t xml:space="preserve"> : va</w:t>
       </w:r>
       <w:r>
         <w:t>rchar(3000)</w:t>
+      </w:r>
+    </w:p>
+    <w:p>
+      <w:pPr>
+        <w:rPr>
+          <w:u w:val="single"/>
+        </w:rPr>
+      </w:pPr>
+      <w:r>
+        <w:rPr>
+          <w:u w:val="single"/>
+        </w:rPr>
+        <w:t>CONFIDENTIALITE</w:t>
+      </w:r>
+    </w:p>
+    <w:p>
+      <w:proofErr w:type="spellStart"/>
+      <w:proofErr w:type="gramStart"/>
+      <w:r>
+        <w:t>conf</w:t>
+      </w:r>
+      <w:proofErr w:type="gramEnd"/>
+      <w:r>
+        <w:t>_adresseMail</w:t>
+      </w:r>
+      <w:proofErr w:type="spellEnd"/>
+      <w:r>
+        <w:t> : char(1)</w:t>
+      </w:r>
+    </w:p>
+    <w:p>
+      <w:proofErr w:type="spellStart"/>
+      <w:proofErr w:type="gramStart"/>
+      <w:r>
+        <w:t>conf</w:t>
+      </w:r>
+      <w:proofErr w:type="gramEnd"/>
+      <w:r>
+        <w:t>_dateNaissance</w:t>
+      </w:r>
+      <w:proofErr w:type="spellEnd"/>
+      <w:r>
+        <w:t> : char(1)</w:t>
+      </w:r>
+    </w:p>
+    <w:p>
+      <w:proofErr w:type="spellStart"/>
+      <w:proofErr w:type="gramStart"/>
+      <w:r>
+        <w:t>conf</w:t>
+      </w:r>
+      <w:proofErr w:type="gramEnd"/>
+      <w:r>
+        <w:t>_noGsm</w:t>
+      </w:r>
+      <w:proofErr w:type="spellEnd"/>
+      <w:r>
+        <w:t> : char(1)</w:t>
+      </w:r>
+    </w:p>
+    <w:p>
+      <w:proofErr w:type="spellStart"/>
+      <w:proofErr w:type="gramStart"/>
+      <w:r>
+        <w:t>conf</w:t>
+      </w:r>
+      <w:proofErr w:type="gramEnd"/>
+      <w:r>
+        <w:t>_noFixe</w:t>
+      </w:r>
+      <w:proofErr w:type="spellEnd"/>
+      <w:r>
+        <w:t> : char(1)</w:t>
+      </w:r>
+    </w:p>
+    <w:p/>
+    <w:p>
+      <w:pPr>
+        <w:rPr>
+          <w:u w:val="single"/>
+        </w:rPr>
+      </w:pPr>
+      <w:r>
+        <w:rPr>
+          <w:u w:val="single"/>
+        </w:rPr>
+        <w:t>Contraintes d’intégrité</w:t>
+      </w:r>
+    </w:p>
+    <w:p>
+      <w:proofErr w:type="spellStart"/>
+      <w:r>
+        <w:t>status</w:t>
+      </w:r>
+      <w:proofErr w:type="spellEnd"/>
+      <w:r>
+        <w:t> : c = connecté</w:t>
+      </w:r>
+    </w:p>
+    <w:p>
+      <w:r>
+        <w:tab/>
+      </w:r>
+      <w:proofErr w:type="gramStart"/>
+      <w:r>
+        <w:t>o</w:t>
+      </w:r>
+      <w:proofErr w:type="gramEnd"/>
+      <w:r>
+        <w:t xml:space="preserve"> = occupé</w:t>
+      </w:r>
+    </w:p>
+    <w:p>
+      <w:r>
+        <w:tab/>
+      </w:r>
+      <w:proofErr w:type="gramStart"/>
+      <w:r>
+        <w:t>n</w:t>
+      </w:r>
+      <w:proofErr w:type="gramEnd"/>
+      <w:r>
+        <w:t xml:space="preserve"> = ne pas déranger</w:t>
+      </w:r>
+    </w:p>
+    <w:p>
+      <w:r>
+        <w:tab/>
+      </w:r>
+      <w:proofErr w:type="gramStart"/>
+      <w:r>
+        <w:t>i</w:t>
+      </w:r>
+      <w:proofErr w:type="gramEnd"/>
+      <w:r>
+        <w:t xml:space="preserve"> = invisible</w:t>
+      </w:r>
+    </w:p>
+    <w:p>
+      <w:r>
+        <w:tab/>
+      </w:r>
+      <w:proofErr w:type="gramStart"/>
+      <w:r>
+        <w:t>d</w:t>
+      </w:r>
+      <w:proofErr w:type="gramEnd"/>
+      <w:r>
+        <w:t xml:space="preserve"> = déconnecté</w:t>
+      </w:r>
+    </w:p>
+    <w:p>
+      <w:proofErr w:type="spellStart"/>
+      <w:proofErr w:type="gramStart"/>
+      <w:r>
+        <w:t>conf</w:t>
+      </w:r>
+      <w:proofErr w:type="gramEnd"/>
+      <w:r>
+        <w:t>_adresseMail</w:t>
+      </w:r>
+      <w:proofErr w:type="spellEnd"/>
+      <w:r>
+        <w:t xml:space="preserve"> : </w:t>
+      </w:r>
+      <w:r>
+        <w:tab/>
+        <w:t>v = visible</w:t>
+      </w:r>
+    </w:p>
+    <w:p>
+      <w:r>
+        <w:tab/>
+      </w:r>
+      <w:r>
+        <w:tab/>
+      </w:r>
+      <w:r>
+        <w:tab/>
+      </w:r>
+      <w:proofErr w:type="gramStart"/>
+      <w:r>
+        <w:t>c</w:t>
+      </w:r>
+      <w:proofErr w:type="gramEnd"/>
+      <w:r>
+        <w:t xml:space="preserve"> = contacts uniquement</w:t>
+      </w:r>
+    </w:p>
+    <w:p>
+      <w:r>
+        <w:tab/>
+      </w:r>
+      <w:r>
+        <w:tab/>
+      </w:r>
+      <w:r>
+        <w:tab/>
+      </w:r>
+      <w:proofErr w:type="gramStart"/>
+      <w:r>
+        <w:t>p</w:t>
+      </w:r>
+      <w:proofErr w:type="gramEnd"/>
+      <w:r>
+        <w:t xml:space="preserve"> = privé</w:t>
+      </w:r>
+    </w:p>
+    <w:p>
+      <w:proofErr w:type="spellStart"/>
+      <w:proofErr w:type="gramStart"/>
+      <w:r>
+        <w:t>conf</w:t>
+      </w:r>
+      <w:proofErr w:type="gramEnd"/>
+      <w:r>
+        <w:t>_dateNaissance</w:t>
+      </w:r>
+      <w:proofErr w:type="spellEnd"/>
+      <w:r>
+        <w:t xml:space="preserve"> : voir </w:t>
+      </w:r>
+      <w:proofErr w:type="spellStart"/>
+      <w:r>
+        <w:t>conf_adresseMail</w:t>
+      </w:r>
+      <w:proofErr w:type="spellEnd"/>
+    </w:p>
+    <w:p>
+      <w:proofErr w:type="spellStart"/>
+      <w:proofErr w:type="gramStart"/>
+      <w:r>
+        <w:t>conf</w:t>
+      </w:r>
+      <w:proofErr w:type="gramEnd"/>
+      <w:r>
+        <w:t>_noGsm</w:t>
+      </w:r>
+      <w:proofErr w:type="spellEnd"/>
+      <w:r>
+        <w:t xml:space="preserve"> : voir </w:t>
+      </w:r>
+      <w:proofErr w:type="spellStart"/>
+      <w:r>
+        <w:t>conf_adresseMail</w:t>
+      </w:r>
+      <w:proofErr w:type="spellEnd"/>
+    </w:p>
+    <w:p>
+      <w:proofErr w:type="spellStart"/>
+      <w:r>
+        <w:t>conf_noFixe</w:t>
+      </w:r>
+      <w:proofErr w:type="spellEnd"/>
+      <w:r>
+        <w:t xml:space="preserve"> : voir </w:t>
+      </w:r>
+      <w:proofErr w:type="spellStart"/>
+      <w:r>
+        <w:t>conf_adresseMail</w:t>
+      </w:r>
+      <w:proofErr w:type="spellEnd"/>
+      <w:r>
+        <w:t> </w:t>
       </w:r>
       <w:bookmarkStart w:id="0" w:name="_GoBack"/>
       <w:bookmarkEnd w:id="0"/>
@@ -3765,7 +4490,7 @@
 </file>
 
 <file path=customXml/itemProps1.xml><?xml version="1.0" encoding="utf-8"?>
-<ds:datastoreItem xmlns:ds="http://schemas.openxmlformats.org/officeDocument/2006/customXml" ds:itemID="{CFAD9205-6052-4CF0-84A3-59BC66F27067}">
+<ds:datastoreItem xmlns:ds="http://schemas.openxmlformats.org/officeDocument/2006/customXml" ds:itemID="{FB4641F1-ED7B-4F4B-8305-D2FC46F5E025}">
   <ds:schemaRefs>
     <ds:schemaRef ds:uri="http://schemas.openxmlformats.org/officeDocument/2006/bibliography"/>
   </ds:schemaRefs>

</xml_diff>

<commit_message>
fin des descriptions textuelles des UC de l'itération 1
</commit_message>
<xml_diff>
--- a/Analyse/Analyse.docx
+++ b/Analyse/Analyse.docx
@@ -8030,17 +8030,7 @@
                 <w:szCs w:val="28"/>
                 <w:u w:val="single"/>
               </w:rPr>
-              <w:t>21</w:t>
-            </w:r>
-            <w:r>
-              <w:rPr>
-                <w:rFonts w:ascii="Times New Roman" w:hAnsi="Times New Roman" w:cs="Times New Roman"/>
-                <w:b/>
-                <w:sz w:val="28"/>
-                <w:szCs w:val="28"/>
-                <w:u w:val="single"/>
-              </w:rPr>
-              <w:t xml:space="preserve"> </w:t>
+              <w:t xml:space="preserve">21 </w:t>
             </w:r>
             <w:proofErr w:type="spellStart"/>
             <w:r>
@@ -8748,8 +8738,6 @@
               </w:rPr>
               <w:t>.</w:t>
             </w:r>
-            <w:bookmarkStart w:id="0" w:name="_GoBack"/>
-            <w:bookmarkEnd w:id="0"/>
           </w:p>
           <w:p>
             <w:pPr>
@@ -8849,6 +8837,1493 @@
               </w:rPr>
               <w:t>Retour à l’étape 2 du scénario nominal.</w:t>
             </w:r>
+          </w:p>
+          <w:p>
+            <w:pPr>
+              <w:rPr>
+                <w:rFonts w:ascii="Times New Roman" w:hAnsi="Times New Roman" w:cs="Times New Roman"/>
+                <w:sz w:val="24"/>
+                <w:szCs w:val="24"/>
+              </w:rPr>
+            </w:pPr>
+          </w:p>
+          <w:p>
+            <w:pPr>
+              <w:rPr>
+                <w:rFonts w:ascii="Times New Roman" w:hAnsi="Times New Roman" w:cs="Times New Roman"/>
+                <w:b/>
+                <w:sz w:val="24"/>
+                <w:szCs w:val="24"/>
+              </w:rPr>
+            </w:pPr>
+            <w:r>
+              <w:rPr>
+                <w:rFonts w:ascii="Times New Roman" w:hAnsi="Times New Roman" w:cs="Times New Roman"/>
+                <w:b/>
+                <w:sz w:val="24"/>
+                <w:szCs w:val="24"/>
+              </w:rPr>
+              <w:t>Exigences supplémentaires</w:t>
+            </w:r>
+          </w:p>
+          <w:p>
+            <w:pPr>
+              <w:rPr>
+                <w:rFonts w:ascii="Times New Roman" w:hAnsi="Times New Roman" w:cs="Times New Roman"/>
+              </w:rPr>
+            </w:pPr>
+            <w:r>
+              <w:rPr>
+                <w:rFonts w:ascii="Times New Roman" w:hAnsi="Times New Roman" w:cs="Times New Roman"/>
+              </w:rPr>
+              <w:t>Néant.</w:t>
+            </w:r>
+          </w:p>
+        </w:tc>
+      </w:tr>
+      <w:tr>
+        <w:tc>
+          <w:tcPr>
+            <w:tcW w:w="9062" w:type="dxa"/>
+          </w:tcPr>
+          <w:p>
+            <w:pPr>
+              <w:rPr>
+                <w:rFonts w:ascii="Times New Roman" w:hAnsi="Times New Roman" w:cs="Times New Roman"/>
+                <w:b/>
+                <w:sz w:val="28"/>
+                <w:szCs w:val="28"/>
+                <w:u w:val="single"/>
+              </w:rPr>
+            </w:pPr>
+            <w:r>
+              <w:rPr>
+                <w:rFonts w:ascii="Times New Roman" w:hAnsi="Times New Roman" w:cs="Times New Roman"/>
+                <w:b/>
+                <w:sz w:val="28"/>
+                <w:szCs w:val="28"/>
+                <w:u w:val="single"/>
+              </w:rPr>
+              <w:lastRenderedPageBreak/>
+              <w:t>1</w:t>
+            </w:r>
+            <w:r>
+              <w:rPr>
+                <w:rFonts w:ascii="Times New Roman" w:hAnsi="Times New Roman" w:cs="Times New Roman"/>
+                <w:b/>
+                <w:sz w:val="28"/>
+                <w:szCs w:val="28"/>
+                <w:u w:val="single"/>
+              </w:rPr>
+              <w:t>1 Connecter user</w:t>
+            </w:r>
+          </w:p>
+          <w:p>
+            <w:pPr>
+              <w:rPr>
+                <w:rFonts w:ascii="Times New Roman" w:hAnsi="Times New Roman" w:cs="Times New Roman"/>
+                <w:sz w:val="24"/>
+                <w:szCs w:val="24"/>
+              </w:rPr>
+            </w:pPr>
+            <w:r>
+              <w:rPr>
+                <w:rFonts w:ascii="Times New Roman" w:hAnsi="Times New Roman" w:cs="Times New Roman"/>
+                <w:b/>
+                <w:sz w:val="24"/>
+                <w:szCs w:val="24"/>
+              </w:rPr>
+              <w:t>Acteur principal </w:t>
+            </w:r>
+            <w:r>
+              <w:rPr>
+                <w:rFonts w:ascii="Times New Roman" w:hAnsi="Times New Roman" w:cs="Times New Roman"/>
+                <w:sz w:val="24"/>
+                <w:szCs w:val="24"/>
+              </w:rPr>
+              <w:t>: l</w:t>
+            </w:r>
+            <w:r>
+              <w:rPr>
+                <w:rFonts w:ascii="Times New Roman" w:hAnsi="Times New Roman" w:cs="Times New Roman"/>
+                <w:sz w:val="24"/>
+                <w:szCs w:val="24"/>
+              </w:rPr>
+              <w:t>e serveur</w:t>
+            </w:r>
+            <w:r>
+              <w:rPr>
+                <w:rFonts w:ascii="Times New Roman" w:hAnsi="Times New Roman" w:cs="Times New Roman"/>
+                <w:sz w:val="24"/>
+                <w:szCs w:val="24"/>
+              </w:rPr>
+              <w:t>.</w:t>
+            </w:r>
+          </w:p>
+          <w:p>
+            <w:pPr>
+              <w:rPr>
+                <w:rFonts w:ascii="Times New Roman" w:hAnsi="Times New Roman" w:cs="Times New Roman"/>
+                <w:sz w:val="24"/>
+                <w:szCs w:val="24"/>
+              </w:rPr>
+            </w:pPr>
+            <w:r>
+              <w:rPr>
+                <w:rFonts w:ascii="Times New Roman" w:hAnsi="Times New Roman" w:cs="Times New Roman"/>
+                <w:b/>
+                <w:sz w:val="24"/>
+                <w:szCs w:val="24"/>
+              </w:rPr>
+              <w:t>Objectifs </w:t>
+            </w:r>
+            <w:r>
+              <w:rPr>
+                <w:rFonts w:ascii="Times New Roman" w:hAnsi="Times New Roman" w:cs="Times New Roman"/>
+                <w:sz w:val="24"/>
+                <w:szCs w:val="24"/>
+              </w:rPr>
+              <w:t xml:space="preserve">: </w:t>
+            </w:r>
+            <w:r>
+              <w:rPr>
+                <w:rFonts w:ascii="Times New Roman" w:hAnsi="Times New Roman" w:cs="Times New Roman"/>
+                <w:sz w:val="24"/>
+                <w:szCs w:val="24"/>
+              </w:rPr>
+              <w:t>connecter l’utilisateur, lui donner accès à sa liste de contacts et notifier ses contacts de sa connexion.</w:t>
+            </w:r>
+          </w:p>
+        </w:tc>
+      </w:tr>
+      <w:tr>
+        <w:tc>
+          <w:tcPr>
+            <w:tcW w:w="9062" w:type="dxa"/>
+          </w:tcPr>
+          <w:p>
+            <w:pPr>
+              <w:rPr>
+                <w:rFonts w:ascii="Times New Roman" w:hAnsi="Times New Roman" w:cs="Times New Roman"/>
+                <w:sz w:val="24"/>
+                <w:szCs w:val="24"/>
+              </w:rPr>
+            </w:pPr>
+            <w:r>
+              <w:rPr>
+                <w:rFonts w:ascii="Times New Roman" w:hAnsi="Times New Roman" w:cs="Times New Roman"/>
+                <w:b/>
+                <w:sz w:val="24"/>
+                <w:szCs w:val="24"/>
+              </w:rPr>
+              <w:t>Préconditions </w:t>
+            </w:r>
+            <w:r>
+              <w:rPr>
+                <w:rFonts w:ascii="Times New Roman" w:hAnsi="Times New Roman" w:cs="Times New Roman"/>
+                <w:sz w:val="24"/>
+                <w:szCs w:val="24"/>
+              </w:rPr>
+              <w:t>:</w:t>
+            </w:r>
+            <w:r>
+              <w:rPr>
+                <w:rFonts w:ascii="Times New Roman" w:hAnsi="Times New Roman" w:cs="Times New Roman"/>
+                <w:sz w:val="24"/>
+                <w:szCs w:val="24"/>
+              </w:rPr>
+              <w:t xml:space="preserve"> néant</w:t>
+            </w:r>
+            <w:r>
+              <w:rPr>
+                <w:rFonts w:ascii="Times New Roman" w:hAnsi="Times New Roman" w:cs="Times New Roman"/>
+                <w:sz w:val="24"/>
+                <w:szCs w:val="24"/>
+              </w:rPr>
+              <w:t>.</w:t>
+            </w:r>
+          </w:p>
+          <w:p>
+            <w:pPr>
+              <w:rPr>
+                <w:rFonts w:ascii="Times New Roman" w:hAnsi="Times New Roman" w:cs="Times New Roman"/>
+                <w:sz w:val="24"/>
+                <w:szCs w:val="24"/>
+              </w:rPr>
+            </w:pPr>
+            <w:r>
+              <w:rPr>
+                <w:rFonts w:ascii="Times New Roman" w:hAnsi="Times New Roman" w:cs="Times New Roman"/>
+                <w:b/>
+                <w:sz w:val="24"/>
+                <w:szCs w:val="24"/>
+              </w:rPr>
+              <w:t>Postconditions </w:t>
+            </w:r>
+            <w:r>
+              <w:rPr>
+                <w:rFonts w:ascii="Times New Roman" w:hAnsi="Times New Roman" w:cs="Times New Roman"/>
+                <w:sz w:val="24"/>
+                <w:szCs w:val="24"/>
+              </w:rPr>
+              <w:t xml:space="preserve">: </w:t>
+            </w:r>
+            <w:r>
+              <w:rPr>
+                <w:rFonts w:ascii="Times New Roman" w:hAnsi="Times New Roman" w:cs="Times New Roman"/>
+                <w:sz w:val="24"/>
+                <w:szCs w:val="24"/>
+              </w:rPr>
+              <w:t>la base de donnée</w:t>
+            </w:r>
+            <w:r>
+              <w:rPr>
+                <w:rFonts w:ascii="Times New Roman" w:hAnsi="Times New Roman" w:cs="Times New Roman"/>
+                <w:sz w:val="24"/>
+                <w:szCs w:val="24"/>
+              </w:rPr>
+              <w:t>s</w:t>
+            </w:r>
+            <w:r>
+              <w:rPr>
+                <w:rFonts w:ascii="Times New Roman" w:hAnsi="Times New Roman" w:cs="Times New Roman"/>
+                <w:sz w:val="24"/>
+                <w:szCs w:val="24"/>
+              </w:rPr>
+              <w:t xml:space="preserve"> sait que l’utilisateur est connecté, de même que ses contacts et le serveur fournis au client sa liste de contacts.</w:t>
+            </w:r>
+          </w:p>
+          <w:p>
+            <w:pPr>
+              <w:rPr>
+                <w:rFonts w:ascii="Times New Roman" w:hAnsi="Times New Roman" w:cs="Times New Roman"/>
+                <w:b/>
+                <w:sz w:val="24"/>
+                <w:szCs w:val="24"/>
+              </w:rPr>
+            </w:pPr>
+            <w:r>
+              <w:rPr>
+                <w:rFonts w:ascii="Times New Roman" w:hAnsi="Times New Roman" w:cs="Times New Roman"/>
+                <w:b/>
+                <w:sz w:val="24"/>
+                <w:szCs w:val="24"/>
+              </w:rPr>
+              <w:t>Scénario nominal</w:t>
+            </w:r>
+          </w:p>
+          <w:p>
+            <w:pPr>
+              <w:pStyle w:val="Paragraphedeliste"/>
+              <w:numPr>
+                <w:ilvl w:val="0"/>
+                <w:numId w:val="22"/>
+              </w:numPr>
+              <w:rPr>
+                <w:rFonts w:ascii="Times New Roman" w:hAnsi="Times New Roman" w:cs="Times New Roman"/>
+                <w:sz w:val="24"/>
+                <w:szCs w:val="24"/>
+              </w:rPr>
+            </w:pPr>
+            <w:r>
+              <w:rPr>
+                <w:rFonts w:ascii="Times New Roman" w:hAnsi="Times New Roman" w:cs="Times New Roman"/>
+                <w:sz w:val="24"/>
+                <w:szCs w:val="24"/>
+              </w:rPr>
+              <w:t>Lorsque le serveur reçoit la demande de connexion, il vérifie si les identifiants sont corrects</w:t>
+            </w:r>
+            <w:r>
+              <w:rPr>
+                <w:rFonts w:ascii="Times New Roman" w:hAnsi="Times New Roman" w:cs="Times New Roman"/>
+                <w:sz w:val="24"/>
+                <w:szCs w:val="24"/>
+              </w:rPr>
+              <w:t>.</w:t>
+            </w:r>
+          </w:p>
+          <w:p>
+            <w:pPr>
+              <w:pStyle w:val="Paragraphedeliste"/>
+              <w:numPr>
+                <w:ilvl w:val="0"/>
+                <w:numId w:val="22"/>
+              </w:numPr>
+              <w:rPr>
+                <w:rFonts w:ascii="Times New Roman" w:hAnsi="Times New Roman" w:cs="Times New Roman"/>
+                <w:sz w:val="24"/>
+                <w:szCs w:val="24"/>
+              </w:rPr>
+            </w:pPr>
+            <w:r>
+              <w:rPr>
+                <w:rFonts w:ascii="Times New Roman" w:hAnsi="Times New Roman" w:cs="Times New Roman"/>
+                <w:sz w:val="24"/>
+                <w:szCs w:val="24"/>
+              </w:rPr>
+              <w:t>S’ils sont corrects, le serveur recherche la liste de contacts de l’utilisateur en base de données.</w:t>
+            </w:r>
+          </w:p>
+          <w:p>
+            <w:pPr>
+              <w:pStyle w:val="Paragraphedeliste"/>
+              <w:numPr>
+                <w:ilvl w:val="0"/>
+                <w:numId w:val="22"/>
+              </w:numPr>
+              <w:rPr>
+                <w:rFonts w:ascii="Times New Roman" w:hAnsi="Times New Roman" w:cs="Times New Roman"/>
+                <w:sz w:val="24"/>
+                <w:szCs w:val="24"/>
+              </w:rPr>
+            </w:pPr>
+            <w:r>
+              <w:rPr>
+                <w:rFonts w:ascii="Times New Roman" w:hAnsi="Times New Roman" w:cs="Times New Roman"/>
+                <w:sz w:val="24"/>
+                <w:szCs w:val="24"/>
+              </w:rPr>
+              <w:t>Le serveur envoie la liste de contacts au client.</w:t>
+            </w:r>
+          </w:p>
+          <w:p>
+            <w:pPr>
+              <w:pStyle w:val="Paragraphedeliste"/>
+              <w:numPr>
+                <w:ilvl w:val="0"/>
+                <w:numId w:val="22"/>
+              </w:numPr>
+              <w:rPr>
+                <w:rFonts w:ascii="Times New Roman" w:hAnsi="Times New Roman" w:cs="Times New Roman"/>
+                <w:sz w:val="24"/>
+                <w:szCs w:val="24"/>
+              </w:rPr>
+            </w:pPr>
+            <w:r>
+              <w:rPr>
+                <w:rFonts w:ascii="Times New Roman" w:hAnsi="Times New Roman" w:cs="Times New Roman"/>
+                <w:sz w:val="24"/>
+                <w:szCs w:val="24"/>
+              </w:rPr>
+              <w:t xml:space="preserve">Le serveur ouvre des threads qui seront à l’écoute du client </w:t>
+            </w:r>
+            <w:r>
+              <w:rPr>
+                <w:rFonts w:ascii="Times New Roman" w:hAnsi="Times New Roman" w:cs="Times New Roman"/>
+                <w:sz w:val="24"/>
+                <w:szCs w:val="24"/>
+              </w:rPr>
+              <w:t xml:space="preserve">afin de lui fournir les discussions avec </w:t>
+            </w:r>
+            <w:r>
+              <w:rPr>
+                <w:rFonts w:ascii="Times New Roman" w:hAnsi="Times New Roman" w:cs="Times New Roman"/>
+                <w:sz w:val="24"/>
+                <w:szCs w:val="24"/>
+              </w:rPr>
+              <w:t>les contacts de l’utilisateurs lorsque le client les demandera.</w:t>
+            </w:r>
+          </w:p>
+          <w:p>
+            <w:pPr>
+              <w:rPr>
+                <w:rFonts w:ascii="Times New Roman" w:hAnsi="Times New Roman" w:cs="Times New Roman"/>
+                <w:b/>
+                <w:sz w:val="24"/>
+                <w:szCs w:val="24"/>
+              </w:rPr>
+            </w:pPr>
+            <w:r>
+              <w:rPr>
+                <w:rFonts w:ascii="Times New Roman" w:hAnsi="Times New Roman" w:cs="Times New Roman"/>
+                <w:b/>
+                <w:sz w:val="24"/>
+                <w:szCs w:val="24"/>
+              </w:rPr>
+              <w:t xml:space="preserve"> </w:t>
+            </w:r>
+          </w:p>
+          <w:p>
+            <w:pPr>
+              <w:rPr>
+                <w:rFonts w:ascii="Times New Roman" w:hAnsi="Times New Roman" w:cs="Times New Roman"/>
+                <w:b/>
+                <w:sz w:val="24"/>
+                <w:szCs w:val="24"/>
+              </w:rPr>
+            </w:pPr>
+            <w:r>
+              <w:rPr>
+                <w:rFonts w:ascii="Times New Roman" w:hAnsi="Times New Roman" w:cs="Times New Roman"/>
+                <w:b/>
+                <w:sz w:val="24"/>
+                <w:szCs w:val="24"/>
+              </w:rPr>
+              <w:t>Alternatives</w:t>
+            </w:r>
+          </w:p>
+          <w:p>
+            <w:pPr>
+              <w:rPr>
+                <w:rFonts w:ascii="Times New Roman" w:hAnsi="Times New Roman" w:cs="Times New Roman"/>
+                <w:sz w:val="24"/>
+                <w:szCs w:val="24"/>
+              </w:rPr>
+            </w:pPr>
+            <w:r>
+              <w:rPr>
+                <w:rFonts w:ascii="Times New Roman" w:hAnsi="Times New Roman" w:cs="Times New Roman"/>
+                <w:sz w:val="24"/>
+                <w:szCs w:val="24"/>
+              </w:rPr>
+              <w:t>2.a. Les identifiants sont incorrects.</w:t>
+            </w:r>
+          </w:p>
+          <w:p>
+            <w:pPr>
+              <w:pStyle w:val="Paragraphedeliste"/>
+              <w:numPr>
+                <w:ilvl w:val="0"/>
+                <w:numId w:val="23"/>
+              </w:numPr>
+              <w:rPr>
+                <w:rFonts w:ascii="Times New Roman" w:hAnsi="Times New Roman" w:cs="Times New Roman"/>
+                <w:sz w:val="24"/>
+                <w:szCs w:val="24"/>
+              </w:rPr>
+            </w:pPr>
+            <w:r>
+              <w:rPr>
+                <w:rFonts w:ascii="Times New Roman" w:hAnsi="Times New Roman" w:cs="Times New Roman"/>
+                <w:sz w:val="24"/>
+                <w:szCs w:val="24"/>
+              </w:rPr>
+              <w:t>Le serveur envoie une réponse négative au client.</w:t>
+            </w:r>
+          </w:p>
+          <w:p>
+            <w:pPr>
+              <w:rPr>
+                <w:rFonts w:ascii="Times New Roman" w:hAnsi="Times New Roman" w:cs="Times New Roman"/>
+                <w:sz w:val="24"/>
+                <w:szCs w:val="24"/>
+              </w:rPr>
+            </w:pPr>
+          </w:p>
+          <w:p>
+            <w:pPr>
+              <w:rPr>
+                <w:rFonts w:ascii="Times New Roman" w:hAnsi="Times New Roman" w:cs="Times New Roman"/>
+                <w:b/>
+                <w:sz w:val="24"/>
+                <w:szCs w:val="24"/>
+              </w:rPr>
+            </w:pPr>
+            <w:r>
+              <w:rPr>
+                <w:rFonts w:ascii="Times New Roman" w:hAnsi="Times New Roman" w:cs="Times New Roman"/>
+                <w:b/>
+                <w:sz w:val="24"/>
+                <w:szCs w:val="24"/>
+              </w:rPr>
+              <w:t>Exigences supplémentaires</w:t>
+            </w:r>
+          </w:p>
+          <w:p>
+            <w:pPr>
+              <w:rPr>
+                <w:rFonts w:ascii="Times New Roman" w:hAnsi="Times New Roman" w:cs="Times New Roman"/>
+              </w:rPr>
+            </w:pPr>
+            <w:r>
+              <w:rPr>
+                <w:rFonts w:ascii="Times New Roman" w:hAnsi="Times New Roman" w:cs="Times New Roman"/>
+              </w:rPr>
+              <w:t>Néant.</w:t>
+            </w:r>
+          </w:p>
+        </w:tc>
+      </w:tr>
+      <w:tr>
+        <w:tc>
+          <w:tcPr>
+            <w:tcW w:w="9062" w:type="dxa"/>
+          </w:tcPr>
+          <w:p>
+            <w:pPr>
+              <w:rPr>
+                <w:rFonts w:ascii="Times New Roman" w:hAnsi="Times New Roman" w:cs="Times New Roman"/>
+                <w:b/>
+                <w:sz w:val="28"/>
+                <w:szCs w:val="28"/>
+                <w:u w:val="single"/>
+              </w:rPr>
+            </w:pPr>
+            <w:r>
+              <w:rPr>
+                <w:rFonts w:ascii="Times New Roman" w:hAnsi="Times New Roman" w:cs="Times New Roman"/>
+                <w:b/>
+                <w:sz w:val="28"/>
+                <w:szCs w:val="28"/>
+                <w:u w:val="single"/>
+              </w:rPr>
+              <w:t>1</w:t>
+            </w:r>
+            <w:r>
+              <w:rPr>
+                <w:rFonts w:ascii="Times New Roman" w:hAnsi="Times New Roman" w:cs="Times New Roman"/>
+                <w:b/>
+                <w:sz w:val="28"/>
+                <w:szCs w:val="28"/>
+                <w:u w:val="single"/>
+              </w:rPr>
+              <w:t xml:space="preserve">1 </w:t>
+            </w:r>
+            <w:r>
+              <w:rPr>
+                <w:rFonts w:ascii="Times New Roman" w:hAnsi="Times New Roman" w:cs="Times New Roman"/>
+                <w:b/>
+                <w:sz w:val="28"/>
+                <w:szCs w:val="28"/>
+                <w:u w:val="single"/>
+              </w:rPr>
+              <w:t>Déc</w:t>
+            </w:r>
+            <w:r>
+              <w:rPr>
+                <w:rFonts w:ascii="Times New Roman" w:hAnsi="Times New Roman" w:cs="Times New Roman"/>
+                <w:b/>
+                <w:sz w:val="28"/>
+                <w:szCs w:val="28"/>
+                <w:u w:val="single"/>
+              </w:rPr>
+              <w:t>onnecter user</w:t>
+            </w:r>
+          </w:p>
+          <w:p>
+            <w:pPr>
+              <w:rPr>
+                <w:rFonts w:ascii="Times New Roman" w:hAnsi="Times New Roman" w:cs="Times New Roman"/>
+                <w:sz w:val="24"/>
+                <w:szCs w:val="24"/>
+              </w:rPr>
+            </w:pPr>
+            <w:r>
+              <w:rPr>
+                <w:rFonts w:ascii="Times New Roman" w:hAnsi="Times New Roman" w:cs="Times New Roman"/>
+                <w:b/>
+                <w:sz w:val="24"/>
+                <w:szCs w:val="24"/>
+              </w:rPr>
+              <w:t>Acteur principal </w:t>
+            </w:r>
+            <w:r>
+              <w:rPr>
+                <w:rFonts w:ascii="Times New Roman" w:hAnsi="Times New Roman" w:cs="Times New Roman"/>
+                <w:sz w:val="24"/>
+                <w:szCs w:val="24"/>
+              </w:rPr>
+              <w:t>: l</w:t>
+            </w:r>
+            <w:r>
+              <w:rPr>
+                <w:rFonts w:ascii="Times New Roman" w:hAnsi="Times New Roman" w:cs="Times New Roman"/>
+                <w:sz w:val="24"/>
+                <w:szCs w:val="24"/>
+              </w:rPr>
+              <w:t>e serveur</w:t>
+            </w:r>
+            <w:r>
+              <w:rPr>
+                <w:rFonts w:ascii="Times New Roman" w:hAnsi="Times New Roman" w:cs="Times New Roman"/>
+                <w:sz w:val="24"/>
+                <w:szCs w:val="24"/>
+              </w:rPr>
+              <w:t>.</w:t>
+            </w:r>
+          </w:p>
+          <w:p>
+            <w:pPr>
+              <w:rPr>
+                <w:rFonts w:ascii="Times New Roman" w:hAnsi="Times New Roman" w:cs="Times New Roman"/>
+                <w:sz w:val="24"/>
+                <w:szCs w:val="24"/>
+              </w:rPr>
+            </w:pPr>
+            <w:r>
+              <w:rPr>
+                <w:rFonts w:ascii="Times New Roman" w:hAnsi="Times New Roman" w:cs="Times New Roman"/>
+                <w:b/>
+                <w:sz w:val="24"/>
+                <w:szCs w:val="24"/>
+              </w:rPr>
+              <w:t>Objectifs </w:t>
+            </w:r>
+            <w:r>
+              <w:rPr>
+                <w:rFonts w:ascii="Times New Roman" w:hAnsi="Times New Roman" w:cs="Times New Roman"/>
+                <w:sz w:val="24"/>
+                <w:szCs w:val="24"/>
+              </w:rPr>
+              <w:t>:</w:t>
+            </w:r>
+            <w:r>
+              <w:rPr>
+                <w:rFonts w:ascii="Times New Roman" w:hAnsi="Times New Roman" w:cs="Times New Roman"/>
+                <w:sz w:val="24"/>
+                <w:szCs w:val="24"/>
+              </w:rPr>
+              <w:t xml:space="preserve"> fermer les threads utilisés par le client</w:t>
+            </w:r>
+          </w:p>
+        </w:tc>
+      </w:tr>
+      <w:tr>
+        <w:tc>
+          <w:tcPr>
+            <w:tcW w:w="9062" w:type="dxa"/>
+            <w:tcBorders>
+              <w:bottom w:val="single" w:sz="4" w:space="0" w:color="auto"/>
+            </w:tcBorders>
+          </w:tcPr>
+          <w:p>
+            <w:pPr>
+              <w:rPr>
+                <w:rFonts w:ascii="Times New Roman" w:hAnsi="Times New Roman" w:cs="Times New Roman"/>
+                <w:sz w:val="24"/>
+                <w:szCs w:val="24"/>
+              </w:rPr>
+            </w:pPr>
+            <w:r>
+              <w:rPr>
+                <w:rFonts w:ascii="Times New Roman" w:hAnsi="Times New Roman" w:cs="Times New Roman"/>
+                <w:b/>
+                <w:sz w:val="24"/>
+                <w:szCs w:val="24"/>
+              </w:rPr>
+              <w:t>Préconditions </w:t>
+            </w:r>
+            <w:r>
+              <w:rPr>
+                <w:rFonts w:ascii="Times New Roman" w:hAnsi="Times New Roman" w:cs="Times New Roman"/>
+                <w:sz w:val="24"/>
+                <w:szCs w:val="24"/>
+              </w:rPr>
+              <w:t>:</w:t>
+            </w:r>
+            <w:r>
+              <w:rPr>
+                <w:rFonts w:ascii="Times New Roman" w:hAnsi="Times New Roman" w:cs="Times New Roman"/>
+                <w:sz w:val="24"/>
+                <w:szCs w:val="24"/>
+              </w:rPr>
+              <w:t xml:space="preserve"> l’utilisateur est déjà connecté</w:t>
+            </w:r>
+            <w:r>
+              <w:rPr>
+                <w:rFonts w:ascii="Times New Roman" w:hAnsi="Times New Roman" w:cs="Times New Roman"/>
+                <w:sz w:val="24"/>
+                <w:szCs w:val="24"/>
+              </w:rPr>
+              <w:t>.</w:t>
+            </w:r>
+          </w:p>
+          <w:p>
+            <w:pPr>
+              <w:rPr>
+                <w:rFonts w:ascii="Times New Roman" w:hAnsi="Times New Roman" w:cs="Times New Roman"/>
+                <w:sz w:val="24"/>
+                <w:szCs w:val="24"/>
+              </w:rPr>
+            </w:pPr>
+            <w:r>
+              <w:rPr>
+                <w:rFonts w:ascii="Times New Roman" w:hAnsi="Times New Roman" w:cs="Times New Roman"/>
+                <w:b/>
+                <w:sz w:val="24"/>
+                <w:szCs w:val="24"/>
+              </w:rPr>
+              <w:t>Postconditions </w:t>
+            </w:r>
+            <w:r>
+              <w:rPr>
+                <w:rFonts w:ascii="Times New Roman" w:hAnsi="Times New Roman" w:cs="Times New Roman"/>
+                <w:sz w:val="24"/>
+                <w:szCs w:val="24"/>
+              </w:rPr>
+              <w:t xml:space="preserve">: </w:t>
+            </w:r>
+            <w:r>
+              <w:rPr>
+                <w:rFonts w:ascii="Times New Roman" w:hAnsi="Times New Roman" w:cs="Times New Roman"/>
+                <w:sz w:val="24"/>
+                <w:szCs w:val="24"/>
+              </w:rPr>
+              <w:t>les threads utilisés par le client sont fermés.</w:t>
+            </w:r>
+          </w:p>
+          <w:p>
+            <w:pPr>
+              <w:rPr>
+                <w:rFonts w:ascii="Times New Roman" w:hAnsi="Times New Roman" w:cs="Times New Roman"/>
+                <w:b/>
+                <w:sz w:val="24"/>
+                <w:szCs w:val="24"/>
+              </w:rPr>
+            </w:pPr>
+            <w:r>
+              <w:rPr>
+                <w:rFonts w:ascii="Times New Roman" w:hAnsi="Times New Roman" w:cs="Times New Roman"/>
+                <w:b/>
+                <w:sz w:val="24"/>
+                <w:szCs w:val="24"/>
+              </w:rPr>
+              <w:t>Scénario nominal</w:t>
+            </w:r>
+          </w:p>
+          <w:p>
+            <w:pPr>
+              <w:pStyle w:val="Paragraphedeliste"/>
+              <w:numPr>
+                <w:ilvl w:val="0"/>
+                <w:numId w:val="24"/>
+              </w:numPr>
+              <w:rPr>
+                <w:rFonts w:ascii="Times New Roman" w:hAnsi="Times New Roman" w:cs="Times New Roman"/>
+                <w:sz w:val="24"/>
+                <w:szCs w:val="24"/>
+              </w:rPr>
+            </w:pPr>
+            <w:r>
+              <w:rPr>
+                <w:rFonts w:ascii="Times New Roman" w:hAnsi="Times New Roman" w:cs="Times New Roman"/>
+                <w:sz w:val="24"/>
+                <w:szCs w:val="24"/>
+              </w:rPr>
+              <w:t>Le serveur reçoit une demande de déconne</w:t>
+            </w:r>
+            <w:r>
+              <w:rPr>
+                <w:rFonts w:ascii="Times New Roman" w:hAnsi="Times New Roman" w:cs="Times New Roman"/>
+                <w:sz w:val="24"/>
+                <w:szCs w:val="24"/>
+              </w:rPr>
+              <w:t>xion de la part d’un client.</w:t>
+            </w:r>
+          </w:p>
+          <w:p>
+            <w:pPr>
+              <w:pStyle w:val="Paragraphedeliste"/>
+              <w:numPr>
+                <w:ilvl w:val="0"/>
+                <w:numId w:val="24"/>
+              </w:numPr>
+              <w:rPr>
+                <w:rFonts w:ascii="Times New Roman" w:hAnsi="Times New Roman" w:cs="Times New Roman"/>
+                <w:sz w:val="24"/>
+                <w:szCs w:val="24"/>
+              </w:rPr>
+            </w:pPr>
+            <w:r>
+              <w:rPr>
+                <w:rFonts w:ascii="Times New Roman" w:hAnsi="Times New Roman" w:cs="Times New Roman"/>
+                <w:sz w:val="24"/>
+                <w:szCs w:val="24"/>
+              </w:rPr>
+              <w:t>Le serveur ferme tous les threads utilisés par le client</w:t>
+            </w:r>
+            <w:r>
+              <w:rPr>
+                <w:rFonts w:ascii="Times New Roman" w:hAnsi="Times New Roman" w:cs="Times New Roman"/>
+                <w:sz w:val="24"/>
+                <w:szCs w:val="24"/>
+              </w:rPr>
+              <w:t>.</w:t>
+            </w:r>
+          </w:p>
+          <w:p>
+            <w:pPr>
+              <w:pStyle w:val="Paragraphedeliste"/>
+              <w:numPr>
+                <w:ilvl w:val="0"/>
+                <w:numId w:val="24"/>
+              </w:numPr>
+              <w:rPr>
+                <w:rFonts w:ascii="Times New Roman" w:hAnsi="Times New Roman" w:cs="Times New Roman"/>
+                <w:sz w:val="24"/>
+                <w:szCs w:val="24"/>
+              </w:rPr>
+            </w:pPr>
+            <w:r>
+              <w:rPr>
+                <w:rFonts w:ascii="Times New Roman" w:hAnsi="Times New Roman" w:cs="Times New Roman"/>
+                <w:sz w:val="24"/>
+                <w:szCs w:val="24"/>
+              </w:rPr>
+              <w:t>Le serveur vérifie si l’utilisateur du client est connecté via d’autres clients.</w:t>
+            </w:r>
+          </w:p>
+          <w:p>
+            <w:pPr>
+              <w:pStyle w:val="Paragraphedeliste"/>
+              <w:numPr>
+                <w:ilvl w:val="0"/>
+                <w:numId w:val="24"/>
+              </w:numPr>
+              <w:rPr>
+                <w:rFonts w:ascii="Times New Roman" w:hAnsi="Times New Roman" w:cs="Times New Roman"/>
+                <w:sz w:val="24"/>
+                <w:szCs w:val="24"/>
+              </w:rPr>
+            </w:pPr>
+            <w:r>
+              <w:rPr>
+                <w:rFonts w:ascii="Times New Roman" w:hAnsi="Times New Roman" w:cs="Times New Roman"/>
+                <w:sz w:val="24"/>
+                <w:szCs w:val="24"/>
+              </w:rPr>
+              <w:t>Si ce n’est pas le cas, le serveur indique à la base de données et aux contacts de l’utilisateur que ce dernier s’est déconnecté.</w:t>
+            </w:r>
+          </w:p>
+          <w:p>
+            <w:pPr>
+              <w:rPr>
+                <w:rFonts w:ascii="Times New Roman" w:hAnsi="Times New Roman" w:cs="Times New Roman"/>
+                <w:b/>
+                <w:sz w:val="24"/>
+                <w:szCs w:val="24"/>
+              </w:rPr>
+            </w:pPr>
+            <w:r>
+              <w:rPr>
+                <w:rFonts w:ascii="Times New Roman" w:hAnsi="Times New Roman" w:cs="Times New Roman"/>
+                <w:b/>
+                <w:sz w:val="24"/>
+                <w:szCs w:val="24"/>
+              </w:rPr>
+              <w:t xml:space="preserve"> </w:t>
+            </w:r>
+          </w:p>
+          <w:p>
+            <w:pPr>
+              <w:rPr>
+                <w:rFonts w:ascii="Times New Roman" w:hAnsi="Times New Roman" w:cs="Times New Roman"/>
+                <w:sz w:val="24"/>
+                <w:szCs w:val="24"/>
+              </w:rPr>
+            </w:pPr>
+            <w:r>
+              <w:rPr>
+                <w:rFonts w:ascii="Times New Roman" w:hAnsi="Times New Roman" w:cs="Times New Roman"/>
+                <w:b/>
+                <w:sz w:val="24"/>
+                <w:szCs w:val="24"/>
+              </w:rPr>
+              <w:t>Alternatives</w:t>
+            </w:r>
+          </w:p>
+          <w:p>
+            <w:pPr>
+              <w:rPr>
+                <w:rFonts w:ascii="Times New Roman" w:hAnsi="Times New Roman" w:cs="Times New Roman"/>
+                <w:sz w:val="24"/>
+                <w:szCs w:val="24"/>
+              </w:rPr>
+            </w:pPr>
+            <w:r>
+              <w:rPr>
+                <w:rFonts w:ascii="Times New Roman" w:hAnsi="Times New Roman" w:cs="Times New Roman"/>
+                <w:sz w:val="24"/>
+                <w:szCs w:val="24"/>
+              </w:rPr>
+              <w:t>4.a. L’utilisateur est connecté via un autre client.</w:t>
+            </w:r>
+          </w:p>
+          <w:p>
+            <w:pPr>
+              <w:pStyle w:val="Paragraphedeliste"/>
+              <w:numPr>
+                <w:ilvl w:val="0"/>
+                <w:numId w:val="25"/>
+              </w:numPr>
+              <w:rPr>
+                <w:rFonts w:ascii="Times New Roman" w:hAnsi="Times New Roman" w:cs="Times New Roman"/>
+                <w:sz w:val="24"/>
+                <w:szCs w:val="24"/>
+              </w:rPr>
+            </w:pPr>
+            <w:r>
+              <w:rPr>
+                <w:rFonts w:ascii="Times New Roman" w:hAnsi="Times New Roman" w:cs="Times New Roman"/>
+                <w:sz w:val="24"/>
+                <w:szCs w:val="24"/>
+              </w:rPr>
+              <w:t>Le serveur arrête le traitement de la déconnexion.</w:t>
+            </w:r>
+          </w:p>
+          <w:p>
+            <w:pPr>
+              <w:rPr>
+                <w:rFonts w:ascii="Times New Roman" w:hAnsi="Times New Roman" w:cs="Times New Roman"/>
+                <w:sz w:val="24"/>
+                <w:szCs w:val="24"/>
+              </w:rPr>
+            </w:pPr>
+          </w:p>
+          <w:p>
+            <w:pPr>
+              <w:rPr>
+                <w:rFonts w:ascii="Times New Roman" w:hAnsi="Times New Roman" w:cs="Times New Roman"/>
+                <w:b/>
+                <w:sz w:val="24"/>
+                <w:szCs w:val="24"/>
+              </w:rPr>
+            </w:pPr>
+            <w:r>
+              <w:rPr>
+                <w:rFonts w:ascii="Times New Roman" w:hAnsi="Times New Roman" w:cs="Times New Roman"/>
+                <w:b/>
+                <w:sz w:val="24"/>
+                <w:szCs w:val="24"/>
+              </w:rPr>
+              <w:t>Exigences supplémentaires</w:t>
+            </w:r>
+          </w:p>
+          <w:p>
+            <w:pPr>
+              <w:rPr>
+                <w:rFonts w:ascii="Times New Roman" w:hAnsi="Times New Roman" w:cs="Times New Roman"/>
+              </w:rPr>
+            </w:pPr>
+            <w:r>
+              <w:rPr>
+                <w:rFonts w:ascii="Times New Roman" w:hAnsi="Times New Roman" w:cs="Times New Roman"/>
+              </w:rPr>
+              <w:t>Néant.</w:t>
+            </w:r>
+          </w:p>
+        </w:tc>
+      </w:tr>
+      <w:tr>
+        <w:tc>
+          <w:tcPr>
+            <w:tcW w:w="9062" w:type="dxa"/>
+            <w:tcBorders>
+              <w:top w:val="single" w:sz="4" w:space="0" w:color="auto"/>
+              <w:left w:val="nil"/>
+              <w:bottom w:val="single" w:sz="4" w:space="0" w:color="auto"/>
+              <w:right w:val="nil"/>
+            </w:tcBorders>
+          </w:tcPr>
+          <w:p>
+            <w:pPr>
+              <w:rPr>
+                <w:rFonts w:ascii="Times New Roman" w:hAnsi="Times New Roman" w:cs="Times New Roman"/>
+                <w:b/>
+                <w:sz w:val="24"/>
+                <w:szCs w:val="24"/>
+              </w:rPr>
+            </w:pPr>
+          </w:p>
+          <w:p>
+            <w:pPr>
+              <w:rPr>
+                <w:rFonts w:ascii="Times New Roman" w:hAnsi="Times New Roman" w:cs="Times New Roman"/>
+                <w:b/>
+                <w:sz w:val="24"/>
+                <w:szCs w:val="24"/>
+              </w:rPr>
+            </w:pPr>
+          </w:p>
+          <w:p>
+            <w:pPr>
+              <w:rPr>
+                <w:rFonts w:ascii="Times New Roman" w:hAnsi="Times New Roman" w:cs="Times New Roman"/>
+                <w:b/>
+                <w:sz w:val="24"/>
+                <w:szCs w:val="24"/>
+              </w:rPr>
+            </w:pPr>
+          </w:p>
+          <w:p>
+            <w:pPr>
+              <w:rPr>
+                <w:rFonts w:ascii="Times New Roman" w:hAnsi="Times New Roman" w:cs="Times New Roman"/>
+                <w:b/>
+                <w:sz w:val="24"/>
+                <w:szCs w:val="24"/>
+              </w:rPr>
+            </w:pPr>
+          </w:p>
+          <w:p>
+            <w:pPr>
+              <w:rPr>
+                <w:rFonts w:ascii="Times New Roman" w:hAnsi="Times New Roman" w:cs="Times New Roman"/>
+                <w:b/>
+                <w:sz w:val="24"/>
+                <w:szCs w:val="24"/>
+              </w:rPr>
+            </w:pPr>
+          </w:p>
+          <w:p>
+            <w:pPr>
+              <w:rPr>
+                <w:rFonts w:ascii="Times New Roman" w:hAnsi="Times New Roman" w:cs="Times New Roman"/>
+                <w:b/>
+                <w:sz w:val="24"/>
+                <w:szCs w:val="24"/>
+              </w:rPr>
+            </w:pPr>
+          </w:p>
+          <w:p>
+            <w:pPr>
+              <w:rPr>
+                <w:rFonts w:ascii="Times New Roman" w:hAnsi="Times New Roman" w:cs="Times New Roman"/>
+                <w:b/>
+                <w:sz w:val="24"/>
+                <w:szCs w:val="24"/>
+              </w:rPr>
+            </w:pPr>
+          </w:p>
+          <w:p>
+            <w:pPr>
+              <w:rPr>
+                <w:rFonts w:ascii="Times New Roman" w:hAnsi="Times New Roman" w:cs="Times New Roman"/>
+                <w:b/>
+                <w:sz w:val="24"/>
+                <w:szCs w:val="24"/>
+              </w:rPr>
+            </w:pPr>
+          </w:p>
+          <w:p>
+            <w:pPr>
+              <w:rPr>
+                <w:rFonts w:ascii="Times New Roman" w:hAnsi="Times New Roman" w:cs="Times New Roman"/>
+                <w:b/>
+                <w:sz w:val="24"/>
+                <w:szCs w:val="24"/>
+              </w:rPr>
+            </w:pPr>
+          </w:p>
+          <w:p>
+            <w:pPr>
+              <w:rPr>
+                <w:rFonts w:ascii="Times New Roman" w:hAnsi="Times New Roman" w:cs="Times New Roman"/>
+                <w:b/>
+                <w:sz w:val="24"/>
+                <w:szCs w:val="24"/>
+              </w:rPr>
+            </w:pPr>
+          </w:p>
+        </w:tc>
+      </w:tr>
+      <w:tr>
+        <w:tc>
+          <w:tcPr>
+            <w:tcW w:w="9062" w:type="dxa"/>
+            <w:tcBorders>
+              <w:top w:val="single" w:sz="4" w:space="0" w:color="auto"/>
+            </w:tcBorders>
+          </w:tcPr>
+          <w:p>
+            <w:pPr>
+              <w:rPr>
+                <w:rFonts w:ascii="Times New Roman" w:hAnsi="Times New Roman" w:cs="Times New Roman"/>
+                <w:b/>
+                <w:sz w:val="28"/>
+                <w:szCs w:val="28"/>
+                <w:u w:val="single"/>
+              </w:rPr>
+            </w:pPr>
+            <w:r>
+              <w:rPr>
+                <w:rFonts w:ascii="Times New Roman" w:hAnsi="Times New Roman" w:cs="Times New Roman"/>
+                <w:b/>
+                <w:sz w:val="28"/>
+                <w:szCs w:val="28"/>
+                <w:u w:val="single"/>
+              </w:rPr>
+              <w:lastRenderedPageBreak/>
+              <w:t>1</w:t>
+            </w:r>
+            <w:r>
+              <w:rPr>
+                <w:rFonts w:ascii="Times New Roman" w:hAnsi="Times New Roman" w:cs="Times New Roman"/>
+                <w:b/>
+                <w:sz w:val="28"/>
+                <w:szCs w:val="28"/>
+                <w:u w:val="single"/>
+              </w:rPr>
+              <w:t>2 Inscrire user</w:t>
+            </w:r>
+          </w:p>
+          <w:p>
+            <w:pPr>
+              <w:rPr>
+                <w:rFonts w:ascii="Times New Roman" w:hAnsi="Times New Roman" w:cs="Times New Roman"/>
+                <w:sz w:val="24"/>
+                <w:szCs w:val="24"/>
+              </w:rPr>
+            </w:pPr>
+            <w:r>
+              <w:rPr>
+                <w:rFonts w:ascii="Times New Roman" w:hAnsi="Times New Roman" w:cs="Times New Roman"/>
+                <w:b/>
+                <w:sz w:val="24"/>
+                <w:szCs w:val="24"/>
+              </w:rPr>
+              <w:t>Acteur principal </w:t>
+            </w:r>
+            <w:r>
+              <w:rPr>
+                <w:rFonts w:ascii="Times New Roman" w:hAnsi="Times New Roman" w:cs="Times New Roman"/>
+                <w:sz w:val="24"/>
+                <w:szCs w:val="24"/>
+              </w:rPr>
+              <w:t>: l</w:t>
+            </w:r>
+            <w:r>
+              <w:rPr>
+                <w:rFonts w:ascii="Times New Roman" w:hAnsi="Times New Roman" w:cs="Times New Roman"/>
+                <w:sz w:val="24"/>
+                <w:szCs w:val="24"/>
+              </w:rPr>
+              <w:t>e serveur</w:t>
+            </w:r>
+            <w:r>
+              <w:rPr>
+                <w:rFonts w:ascii="Times New Roman" w:hAnsi="Times New Roman" w:cs="Times New Roman"/>
+                <w:sz w:val="24"/>
+                <w:szCs w:val="24"/>
+              </w:rPr>
+              <w:t>.</w:t>
+            </w:r>
+          </w:p>
+          <w:p>
+            <w:pPr>
+              <w:rPr>
+                <w:rFonts w:ascii="Times New Roman" w:hAnsi="Times New Roman" w:cs="Times New Roman"/>
+                <w:sz w:val="24"/>
+                <w:szCs w:val="24"/>
+              </w:rPr>
+            </w:pPr>
+            <w:r>
+              <w:rPr>
+                <w:rFonts w:ascii="Times New Roman" w:hAnsi="Times New Roman" w:cs="Times New Roman"/>
+                <w:b/>
+                <w:sz w:val="24"/>
+                <w:szCs w:val="24"/>
+              </w:rPr>
+              <w:t>Objectifs </w:t>
+            </w:r>
+            <w:r>
+              <w:rPr>
+                <w:rFonts w:ascii="Times New Roman" w:hAnsi="Times New Roman" w:cs="Times New Roman"/>
+                <w:sz w:val="24"/>
+                <w:szCs w:val="24"/>
+              </w:rPr>
+              <w:t xml:space="preserve">: </w:t>
+            </w:r>
+            <w:r>
+              <w:rPr>
+                <w:rFonts w:ascii="Times New Roman" w:hAnsi="Times New Roman" w:cs="Times New Roman"/>
+                <w:sz w:val="24"/>
+                <w:szCs w:val="24"/>
+              </w:rPr>
+              <w:t>Enregistrer un utilisateur auprès de la base de données.</w:t>
+            </w:r>
+          </w:p>
+        </w:tc>
+      </w:tr>
+      <w:tr>
+        <w:tc>
+          <w:tcPr>
+            <w:tcW w:w="9062" w:type="dxa"/>
+          </w:tcPr>
+          <w:p>
+            <w:pPr>
+              <w:rPr>
+                <w:rFonts w:ascii="Times New Roman" w:hAnsi="Times New Roman" w:cs="Times New Roman"/>
+                <w:sz w:val="24"/>
+                <w:szCs w:val="24"/>
+              </w:rPr>
+            </w:pPr>
+            <w:r>
+              <w:rPr>
+                <w:rFonts w:ascii="Times New Roman" w:hAnsi="Times New Roman" w:cs="Times New Roman"/>
+                <w:b/>
+                <w:sz w:val="24"/>
+                <w:szCs w:val="24"/>
+              </w:rPr>
+              <w:t>Préconditions </w:t>
+            </w:r>
+            <w:r>
+              <w:rPr>
+                <w:rFonts w:ascii="Times New Roman" w:hAnsi="Times New Roman" w:cs="Times New Roman"/>
+                <w:sz w:val="24"/>
+                <w:szCs w:val="24"/>
+              </w:rPr>
+              <w:t>:</w:t>
+            </w:r>
+            <w:r>
+              <w:rPr>
+                <w:rFonts w:ascii="Times New Roman" w:hAnsi="Times New Roman" w:cs="Times New Roman"/>
+                <w:sz w:val="24"/>
+                <w:szCs w:val="24"/>
+              </w:rPr>
+              <w:t xml:space="preserve"> néant</w:t>
+            </w:r>
+            <w:r>
+              <w:rPr>
+                <w:rFonts w:ascii="Times New Roman" w:hAnsi="Times New Roman" w:cs="Times New Roman"/>
+                <w:sz w:val="24"/>
+                <w:szCs w:val="24"/>
+              </w:rPr>
+              <w:t>.</w:t>
+            </w:r>
+          </w:p>
+          <w:p>
+            <w:pPr>
+              <w:rPr>
+                <w:rFonts w:ascii="Times New Roman" w:hAnsi="Times New Roman" w:cs="Times New Roman"/>
+                <w:sz w:val="24"/>
+                <w:szCs w:val="24"/>
+              </w:rPr>
+            </w:pPr>
+            <w:r>
+              <w:rPr>
+                <w:rFonts w:ascii="Times New Roman" w:hAnsi="Times New Roman" w:cs="Times New Roman"/>
+                <w:b/>
+                <w:sz w:val="24"/>
+                <w:szCs w:val="24"/>
+              </w:rPr>
+              <w:t>Postconditions </w:t>
+            </w:r>
+            <w:r>
+              <w:rPr>
+                <w:rFonts w:ascii="Times New Roman" w:hAnsi="Times New Roman" w:cs="Times New Roman"/>
+                <w:sz w:val="24"/>
+                <w:szCs w:val="24"/>
+              </w:rPr>
+              <w:t xml:space="preserve">: </w:t>
+            </w:r>
+            <w:r>
+              <w:rPr>
+                <w:rFonts w:ascii="Times New Roman" w:hAnsi="Times New Roman" w:cs="Times New Roman"/>
+                <w:sz w:val="24"/>
+                <w:szCs w:val="24"/>
+              </w:rPr>
+              <w:t>l’utilisateur est enregistré dans la base de données et peut se connecter.</w:t>
+            </w:r>
+          </w:p>
+          <w:p>
+            <w:pPr>
+              <w:rPr>
+                <w:rFonts w:ascii="Times New Roman" w:hAnsi="Times New Roman" w:cs="Times New Roman"/>
+                <w:b/>
+                <w:sz w:val="24"/>
+                <w:szCs w:val="24"/>
+              </w:rPr>
+            </w:pPr>
+            <w:r>
+              <w:rPr>
+                <w:rFonts w:ascii="Times New Roman" w:hAnsi="Times New Roman" w:cs="Times New Roman"/>
+                <w:b/>
+                <w:sz w:val="24"/>
+                <w:szCs w:val="24"/>
+              </w:rPr>
+              <w:t>Scénario nominal</w:t>
+            </w:r>
+          </w:p>
+          <w:p>
+            <w:pPr>
+              <w:pStyle w:val="Paragraphedeliste"/>
+              <w:numPr>
+                <w:ilvl w:val="0"/>
+                <w:numId w:val="26"/>
+              </w:numPr>
+              <w:rPr>
+                <w:rFonts w:ascii="Times New Roman" w:hAnsi="Times New Roman" w:cs="Times New Roman"/>
+                <w:sz w:val="24"/>
+                <w:szCs w:val="24"/>
+              </w:rPr>
+            </w:pPr>
+            <w:r>
+              <w:rPr>
+                <w:rFonts w:ascii="Times New Roman" w:hAnsi="Times New Roman" w:cs="Times New Roman"/>
+                <w:sz w:val="24"/>
+                <w:szCs w:val="24"/>
+              </w:rPr>
+              <w:t>Le serveur</w:t>
+            </w:r>
+            <w:r>
+              <w:rPr>
+                <w:rFonts w:ascii="Times New Roman" w:hAnsi="Times New Roman" w:cs="Times New Roman"/>
+                <w:sz w:val="24"/>
+                <w:szCs w:val="24"/>
+              </w:rPr>
+              <w:t xml:space="preserve"> reçoit l</w:t>
+            </w:r>
+            <w:r>
+              <w:rPr>
+                <w:rFonts w:ascii="Times New Roman" w:hAnsi="Times New Roman" w:cs="Times New Roman"/>
+                <w:sz w:val="24"/>
+                <w:szCs w:val="24"/>
+              </w:rPr>
+              <w:t>a demande avec les données nécessaires.</w:t>
+            </w:r>
+          </w:p>
+          <w:p>
+            <w:pPr>
+              <w:pStyle w:val="Paragraphedeliste"/>
+              <w:numPr>
+                <w:ilvl w:val="0"/>
+                <w:numId w:val="26"/>
+              </w:numPr>
+              <w:rPr>
+                <w:rFonts w:ascii="Times New Roman" w:hAnsi="Times New Roman" w:cs="Times New Roman"/>
+                <w:sz w:val="24"/>
+                <w:szCs w:val="24"/>
+              </w:rPr>
+            </w:pPr>
+            <w:r>
+              <w:rPr>
+                <w:rFonts w:ascii="Times New Roman" w:hAnsi="Times New Roman" w:cs="Times New Roman"/>
+                <w:sz w:val="24"/>
+                <w:szCs w:val="24"/>
+              </w:rPr>
+              <w:t>Le serveur</w:t>
+            </w:r>
+            <w:r>
+              <w:rPr>
+                <w:rFonts w:ascii="Times New Roman" w:hAnsi="Times New Roman" w:cs="Times New Roman"/>
+                <w:sz w:val="24"/>
+                <w:szCs w:val="24"/>
+              </w:rPr>
+              <w:t xml:space="preserve"> vérifie les données.</w:t>
+            </w:r>
+          </w:p>
+          <w:p>
+            <w:pPr>
+              <w:pStyle w:val="Paragraphedeliste"/>
+              <w:numPr>
+                <w:ilvl w:val="0"/>
+                <w:numId w:val="26"/>
+              </w:numPr>
+              <w:rPr>
+                <w:rFonts w:ascii="Times New Roman" w:hAnsi="Times New Roman" w:cs="Times New Roman"/>
+                <w:sz w:val="24"/>
+                <w:szCs w:val="24"/>
+              </w:rPr>
+            </w:pPr>
+            <w:r>
+              <w:rPr>
+                <w:rFonts w:ascii="Times New Roman" w:hAnsi="Times New Roman" w:cs="Times New Roman"/>
+                <w:sz w:val="24"/>
+                <w:szCs w:val="24"/>
+              </w:rPr>
+              <w:t>Le serveur</w:t>
+            </w:r>
+            <w:r>
+              <w:rPr>
+                <w:rFonts w:ascii="Times New Roman" w:hAnsi="Times New Roman" w:cs="Times New Roman"/>
+                <w:sz w:val="24"/>
+                <w:szCs w:val="24"/>
+              </w:rPr>
+              <w:t xml:space="preserve"> enregistre les données en base de données.</w:t>
+            </w:r>
+          </w:p>
+          <w:p>
+            <w:pPr>
+              <w:pStyle w:val="Paragraphedeliste"/>
+              <w:numPr>
+                <w:ilvl w:val="0"/>
+                <w:numId w:val="26"/>
+              </w:numPr>
+              <w:rPr>
+                <w:rFonts w:ascii="Times New Roman" w:hAnsi="Times New Roman" w:cs="Times New Roman"/>
+                <w:sz w:val="24"/>
+                <w:szCs w:val="24"/>
+              </w:rPr>
+            </w:pPr>
+            <w:r>
+              <w:rPr>
+                <w:rFonts w:ascii="Times New Roman" w:hAnsi="Times New Roman" w:cs="Times New Roman"/>
+                <w:sz w:val="24"/>
+                <w:szCs w:val="24"/>
+              </w:rPr>
+              <w:t>Le serveur notifie le client de la réussite de l’opération.</w:t>
+            </w:r>
+          </w:p>
+          <w:p>
+            <w:pPr>
+              <w:rPr>
+                <w:rFonts w:ascii="Times New Roman" w:hAnsi="Times New Roman" w:cs="Times New Roman"/>
+                <w:b/>
+                <w:sz w:val="24"/>
+                <w:szCs w:val="24"/>
+              </w:rPr>
+            </w:pPr>
+          </w:p>
+          <w:p>
+            <w:pPr>
+              <w:rPr>
+                <w:rFonts w:ascii="Times New Roman" w:hAnsi="Times New Roman" w:cs="Times New Roman"/>
+                <w:b/>
+                <w:sz w:val="24"/>
+                <w:szCs w:val="24"/>
+              </w:rPr>
+            </w:pPr>
+            <w:r>
+              <w:rPr>
+                <w:rFonts w:ascii="Times New Roman" w:hAnsi="Times New Roman" w:cs="Times New Roman"/>
+                <w:b/>
+                <w:sz w:val="24"/>
+                <w:szCs w:val="24"/>
+              </w:rPr>
+              <w:t>Alternatives</w:t>
+            </w:r>
+          </w:p>
+          <w:p>
+            <w:pPr>
+              <w:rPr>
+                <w:rFonts w:ascii="Times New Roman" w:hAnsi="Times New Roman" w:cs="Times New Roman"/>
+                <w:sz w:val="24"/>
+                <w:szCs w:val="24"/>
+              </w:rPr>
+            </w:pPr>
+            <w:r>
+              <w:rPr>
+                <w:rFonts w:ascii="Times New Roman" w:hAnsi="Times New Roman" w:cs="Times New Roman"/>
+                <w:sz w:val="24"/>
+                <w:szCs w:val="24"/>
+              </w:rPr>
+              <w:t>4.a. L’utilisateur existe déjà.</w:t>
+            </w:r>
+          </w:p>
+          <w:p>
+            <w:pPr>
+              <w:pStyle w:val="Paragraphedeliste"/>
+              <w:numPr>
+                <w:ilvl w:val="0"/>
+                <w:numId w:val="27"/>
+              </w:numPr>
+              <w:rPr>
+                <w:rFonts w:ascii="Times New Roman" w:hAnsi="Times New Roman" w:cs="Times New Roman"/>
+                <w:sz w:val="24"/>
+                <w:szCs w:val="24"/>
+              </w:rPr>
+            </w:pPr>
+            <w:r>
+              <w:rPr>
+                <w:rFonts w:ascii="Times New Roman" w:hAnsi="Times New Roman" w:cs="Times New Roman"/>
+                <w:sz w:val="24"/>
+                <w:szCs w:val="24"/>
+              </w:rPr>
+              <w:t>Le serveur notifie le client de l’échec de l’opération.</w:t>
+            </w:r>
+            <w:bookmarkStart w:id="0" w:name="_GoBack"/>
+            <w:bookmarkEnd w:id="0"/>
           </w:p>
           <w:p>
             <w:pPr>
@@ -9313,6 +10788,95 @@
     </w:lvl>
   </w:abstractNum>
   <w:abstractNum w:abstractNumId="4" w15:restartNumberingAfterBreak="0">
+    <w:nsid w:val="263C0915"/>
+    <w:multiLevelType w:val="hybridMultilevel"/>
+    <w:tmpl w:val="A150EF04"/>
+    <w:lvl w:ilvl="0" w:tplc="522255A8">
+      <w:start w:val="1"/>
+      <w:numFmt w:val="decimal"/>
+      <w:lvlText w:val="%1."/>
+      <w:lvlJc w:val="left"/>
+      <w:pPr>
+        <w:ind w:left="720" w:hanging="360"/>
+      </w:pPr>
+      <w:rPr>
+        <w:rFonts w:hint="default"/>
+      </w:rPr>
+    </w:lvl>
+    <w:lvl w:ilvl="1" w:tplc="080C0019" w:tentative="1">
+      <w:start w:val="1"/>
+      <w:numFmt w:val="lowerLetter"/>
+      <w:lvlText w:val="%2."/>
+      <w:lvlJc w:val="left"/>
+      <w:pPr>
+        <w:ind w:left="1440" w:hanging="360"/>
+      </w:pPr>
+    </w:lvl>
+    <w:lvl w:ilvl="2" w:tplc="080C001B" w:tentative="1">
+      <w:start w:val="1"/>
+      <w:numFmt w:val="lowerRoman"/>
+      <w:lvlText w:val="%3."/>
+      <w:lvlJc w:val="right"/>
+      <w:pPr>
+        <w:ind w:left="2160" w:hanging="180"/>
+      </w:pPr>
+    </w:lvl>
+    <w:lvl w:ilvl="3" w:tplc="080C000F" w:tentative="1">
+      <w:start w:val="1"/>
+      <w:numFmt w:val="decimal"/>
+      <w:lvlText w:val="%4."/>
+      <w:lvlJc w:val="left"/>
+      <w:pPr>
+        <w:ind w:left="2880" w:hanging="360"/>
+      </w:pPr>
+    </w:lvl>
+    <w:lvl w:ilvl="4" w:tplc="080C0019" w:tentative="1">
+      <w:start w:val="1"/>
+      <w:numFmt w:val="lowerLetter"/>
+      <w:lvlText w:val="%5."/>
+      <w:lvlJc w:val="left"/>
+      <w:pPr>
+        <w:ind w:left="3600" w:hanging="360"/>
+      </w:pPr>
+    </w:lvl>
+    <w:lvl w:ilvl="5" w:tplc="080C001B" w:tentative="1">
+      <w:start w:val="1"/>
+      <w:numFmt w:val="lowerRoman"/>
+      <w:lvlText w:val="%6."/>
+      <w:lvlJc w:val="right"/>
+      <w:pPr>
+        <w:ind w:left="4320" w:hanging="180"/>
+      </w:pPr>
+    </w:lvl>
+    <w:lvl w:ilvl="6" w:tplc="080C000F" w:tentative="1">
+      <w:start w:val="1"/>
+      <w:numFmt w:val="decimal"/>
+      <w:lvlText w:val="%7."/>
+      <w:lvlJc w:val="left"/>
+      <w:pPr>
+        <w:ind w:left="5040" w:hanging="360"/>
+      </w:pPr>
+    </w:lvl>
+    <w:lvl w:ilvl="7" w:tplc="080C0019" w:tentative="1">
+      <w:start w:val="1"/>
+      <w:numFmt w:val="lowerLetter"/>
+      <w:lvlText w:val="%8."/>
+      <w:lvlJc w:val="left"/>
+      <w:pPr>
+        <w:ind w:left="5760" w:hanging="360"/>
+      </w:pPr>
+    </w:lvl>
+    <w:lvl w:ilvl="8" w:tplc="080C001B" w:tentative="1">
+      <w:start w:val="1"/>
+      <w:numFmt w:val="lowerRoman"/>
+      <w:lvlText w:val="%9."/>
+      <w:lvlJc w:val="right"/>
+      <w:pPr>
+        <w:ind w:left="6480" w:hanging="180"/>
+      </w:pPr>
+    </w:lvl>
+  </w:abstractNum>
+  <w:abstractNum w:abstractNumId="5" w15:restartNumberingAfterBreak="0">
     <w:nsid w:val="2B62186F"/>
     <w:multiLevelType w:val="hybridMultilevel"/>
     <w:tmpl w:val="EB9C4CBA"/>
@@ -9398,7 +10962,7 @@
       </w:pPr>
     </w:lvl>
   </w:abstractNum>
-  <w:abstractNum w:abstractNumId="5" w15:restartNumberingAfterBreak="0">
+  <w:abstractNum w:abstractNumId="6" w15:restartNumberingAfterBreak="0">
     <w:nsid w:val="2D8801B0"/>
     <w:multiLevelType w:val="multilevel"/>
     <w:tmpl w:val="F98278AA"/>
@@ -9484,7 +11048,93 @@
       </w:pPr>
     </w:lvl>
   </w:abstractNum>
-  <w:abstractNum w:abstractNumId="6" w15:restartNumberingAfterBreak="0">
+  <w:abstractNum w:abstractNumId="7" w15:restartNumberingAfterBreak="0">
+    <w:nsid w:val="307D708D"/>
+    <w:multiLevelType w:val="hybridMultilevel"/>
+    <w:tmpl w:val="F656E04A"/>
+    <w:lvl w:ilvl="0" w:tplc="080C0017">
+      <w:start w:val="1"/>
+      <w:numFmt w:val="lowerLetter"/>
+      <w:lvlText w:val="%1)"/>
+      <w:lvlJc w:val="left"/>
+      <w:pPr>
+        <w:ind w:left="720" w:hanging="360"/>
+      </w:pPr>
+    </w:lvl>
+    <w:lvl w:ilvl="1" w:tplc="080C0019" w:tentative="1">
+      <w:start w:val="1"/>
+      <w:numFmt w:val="lowerLetter"/>
+      <w:lvlText w:val="%2."/>
+      <w:lvlJc w:val="left"/>
+      <w:pPr>
+        <w:ind w:left="1440" w:hanging="360"/>
+      </w:pPr>
+    </w:lvl>
+    <w:lvl w:ilvl="2" w:tplc="080C001B" w:tentative="1">
+      <w:start w:val="1"/>
+      <w:numFmt w:val="lowerRoman"/>
+      <w:lvlText w:val="%3."/>
+      <w:lvlJc w:val="right"/>
+      <w:pPr>
+        <w:ind w:left="2160" w:hanging="180"/>
+      </w:pPr>
+    </w:lvl>
+    <w:lvl w:ilvl="3" w:tplc="080C000F" w:tentative="1">
+      <w:start w:val="1"/>
+      <w:numFmt w:val="decimal"/>
+      <w:lvlText w:val="%4."/>
+      <w:lvlJc w:val="left"/>
+      <w:pPr>
+        <w:ind w:left="2880" w:hanging="360"/>
+      </w:pPr>
+    </w:lvl>
+    <w:lvl w:ilvl="4" w:tplc="080C0019" w:tentative="1">
+      <w:start w:val="1"/>
+      <w:numFmt w:val="lowerLetter"/>
+      <w:lvlText w:val="%5."/>
+      <w:lvlJc w:val="left"/>
+      <w:pPr>
+        <w:ind w:left="3600" w:hanging="360"/>
+      </w:pPr>
+    </w:lvl>
+    <w:lvl w:ilvl="5" w:tplc="080C001B" w:tentative="1">
+      <w:start w:val="1"/>
+      <w:numFmt w:val="lowerRoman"/>
+      <w:lvlText w:val="%6."/>
+      <w:lvlJc w:val="right"/>
+      <w:pPr>
+        <w:ind w:left="4320" w:hanging="180"/>
+      </w:pPr>
+    </w:lvl>
+    <w:lvl w:ilvl="6" w:tplc="080C000F" w:tentative="1">
+      <w:start w:val="1"/>
+      <w:numFmt w:val="decimal"/>
+      <w:lvlText w:val="%7."/>
+      <w:lvlJc w:val="left"/>
+      <w:pPr>
+        <w:ind w:left="5040" w:hanging="360"/>
+      </w:pPr>
+    </w:lvl>
+    <w:lvl w:ilvl="7" w:tplc="080C0019" w:tentative="1">
+      <w:start w:val="1"/>
+      <w:numFmt w:val="lowerLetter"/>
+      <w:lvlText w:val="%8."/>
+      <w:lvlJc w:val="left"/>
+      <w:pPr>
+        <w:ind w:left="5760" w:hanging="360"/>
+      </w:pPr>
+    </w:lvl>
+    <w:lvl w:ilvl="8" w:tplc="080C001B" w:tentative="1">
+      <w:start w:val="1"/>
+      <w:numFmt w:val="lowerRoman"/>
+      <w:lvlText w:val="%9."/>
+      <w:lvlJc w:val="right"/>
+      <w:pPr>
+        <w:ind w:left="6480" w:hanging="180"/>
+      </w:pPr>
+    </w:lvl>
+  </w:abstractNum>
+  <w:abstractNum w:abstractNumId="8" w15:restartNumberingAfterBreak="0">
     <w:nsid w:val="32093B58"/>
     <w:multiLevelType w:val="hybridMultilevel"/>
     <w:tmpl w:val="06761F50"/>
@@ -9573,7 +11223,7 @@
       </w:pPr>
     </w:lvl>
   </w:abstractNum>
-  <w:abstractNum w:abstractNumId="7" w15:restartNumberingAfterBreak="0">
+  <w:abstractNum w:abstractNumId="9" w15:restartNumberingAfterBreak="0">
     <w:nsid w:val="3267482A"/>
     <w:multiLevelType w:val="hybridMultilevel"/>
     <w:tmpl w:val="9A0A0D0C"/>
@@ -9662,7 +11312,7 @@
       </w:pPr>
     </w:lvl>
   </w:abstractNum>
-  <w:abstractNum w:abstractNumId="8" w15:restartNumberingAfterBreak="0">
+  <w:abstractNum w:abstractNumId="10" w15:restartNumberingAfterBreak="0">
     <w:nsid w:val="417973A8"/>
     <w:multiLevelType w:val="hybridMultilevel"/>
     <w:tmpl w:val="2FDA0C8A"/>
@@ -9748,7 +11398,96 @@
       </w:pPr>
     </w:lvl>
   </w:abstractNum>
-  <w:abstractNum w:abstractNumId="9" w15:restartNumberingAfterBreak="0">
+  <w:abstractNum w:abstractNumId="11" w15:restartNumberingAfterBreak="0">
+    <w:nsid w:val="44F65D29"/>
+    <w:multiLevelType w:val="hybridMultilevel"/>
+    <w:tmpl w:val="C7CC544C"/>
+    <w:lvl w:ilvl="0" w:tplc="080C000F">
+      <w:start w:val="1"/>
+      <w:numFmt w:val="decimal"/>
+      <w:lvlText w:val="%1."/>
+      <w:lvlJc w:val="left"/>
+      <w:pPr>
+        <w:ind w:left="720" w:hanging="360"/>
+      </w:pPr>
+      <w:rPr>
+        <w:rFonts w:hint="default"/>
+      </w:rPr>
+    </w:lvl>
+    <w:lvl w:ilvl="1" w:tplc="080C0019" w:tentative="1">
+      <w:start w:val="1"/>
+      <w:numFmt w:val="lowerLetter"/>
+      <w:lvlText w:val="%2."/>
+      <w:lvlJc w:val="left"/>
+      <w:pPr>
+        <w:ind w:left="1440" w:hanging="360"/>
+      </w:pPr>
+    </w:lvl>
+    <w:lvl w:ilvl="2" w:tplc="080C001B" w:tentative="1">
+      <w:start w:val="1"/>
+      <w:numFmt w:val="lowerRoman"/>
+      <w:lvlText w:val="%3."/>
+      <w:lvlJc w:val="right"/>
+      <w:pPr>
+        <w:ind w:left="2160" w:hanging="180"/>
+      </w:pPr>
+    </w:lvl>
+    <w:lvl w:ilvl="3" w:tplc="080C000F" w:tentative="1">
+      <w:start w:val="1"/>
+      <w:numFmt w:val="decimal"/>
+      <w:lvlText w:val="%4."/>
+      <w:lvlJc w:val="left"/>
+      <w:pPr>
+        <w:ind w:left="2880" w:hanging="360"/>
+      </w:pPr>
+    </w:lvl>
+    <w:lvl w:ilvl="4" w:tplc="080C0019" w:tentative="1">
+      <w:start w:val="1"/>
+      <w:numFmt w:val="lowerLetter"/>
+      <w:lvlText w:val="%5."/>
+      <w:lvlJc w:val="left"/>
+      <w:pPr>
+        <w:ind w:left="3600" w:hanging="360"/>
+      </w:pPr>
+    </w:lvl>
+    <w:lvl w:ilvl="5" w:tplc="080C001B" w:tentative="1">
+      <w:start w:val="1"/>
+      <w:numFmt w:val="lowerRoman"/>
+      <w:lvlText w:val="%6."/>
+      <w:lvlJc w:val="right"/>
+      <w:pPr>
+        <w:ind w:left="4320" w:hanging="180"/>
+      </w:pPr>
+    </w:lvl>
+    <w:lvl w:ilvl="6" w:tplc="080C000F" w:tentative="1">
+      <w:start w:val="1"/>
+      <w:numFmt w:val="decimal"/>
+      <w:lvlText w:val="%7."/>
+      <w:lvlJc w:val="left"/>
+      <w:pPr>
+        <w:ind w:left="5040" w:hanging="360"/>
+      </w:pPr>
+    </w:lvl>
+    <w:lvl w:ilvl="7" w:tplc="080C0019" w:tentative="1">
+      <w:start w:val="1"/>
+      <w:numFmt w:val="lowerLetter"/>
+      <w:lvlText w:val="%8."/>
+      <w:lvlJc w:val="left"/>
+      <w:pPr>
+        <w:ind w:left="5760" w:hanging="360"/>
+      </w:pPr>
+    </w:lvl>
+    <w:lvl w:ilvl="8" w:tplc="080C001B" w:tentative="1">
+      <w:start w:val="1"/>
+      <w:numFmt w:val="lowerRoman"/>
+      <w:lvlText w:val="%9."/>
+      <w:lvlJc w:val="right"/>
+      <w:pPr>
+        <w:ind w:left="6480" w:hanging="180"/>
+      </w:pPr>
+    </w:lvl>
+  </w:abstractNum>
+  <w:abstractNum w:abstractNumId="12" w15:restartNumberingAfterBreak="0">
     <w:nsid w:val="536173AC"/>
     <w:multiLevelType w:val="multilevel"/>
     <w:tmpl w:val="262A7010"/>
@@ -9861,7 +11600,7 @@
       </w:rPr>
     </w:lvl>
   </w:abstractNum>
-  <w:abstractNum w:abstractNumId="10" w15:restartNumberingAfterBreak="0">
+  <w:abstractNum w:abstractNumId="13" w15:restartNumberingAfterBreak="0">
     <w:nsid w:val="573256CD"/>
     <w:multiLevelType w:val="hybridMultilevel"/>
     <w:tmpl w:val="AB6A8A0A"/>
@@ -9974,7 +11713,7 @@
       </w:rPr>
     </w:lvl>
   </w:abstractNum>
-  <w:abstractNum w:abstractNumId="11" w15:restartNumberingAfterBreak="0">
+  <w:abstractNum w:abstractNumId="14" w15:restartNumberingAfterBreak="0">
     <w:nsid w:val="59AF489A"/>
     <w:multiLevelType w:val="hybridMultilevel"/>
     <w:tmpl w:val="D2907778"/>
@@ -10063,7 +11802,7 @@
       </w:pPr>
     </w:lvl>
   </w:abstractNum>
-  <w:abstractNum w:abstractNumId="12" w15:restartNumberingAfterBreak="0">
+  <w:abstractNum w:abstractNumId="15" w15:restartNumberingAfterBreak="0">
     <w:nsid w:val="5DF000CD"/>
     <w:multiLevelType w:val="hybridMultilevel"/>
     <w:tmpl w:val="CAFE08BE"/>
@@ -10152,7 +11891,7 @@
       </w:pPr>
     </w:lvl>
   </w:abstractNum>
-  <w:abstractNum w:abstractNumId="13" w15:restartNumberingAfterBreak="0">
+  <w:abstractNum w:abstractNumId="16" w15:restartNumberingAfterBreak="0">
     <w:nsid w:val="63D06CA8"/>
     <w:multiLevelType w:val="hybridMultilevel"/>
     <w:tmpl w:val="0CCA1CB4"/>
@@ -10241,7 +11980,7 @@
       </w:pPr>
     </w:lvl>
   </w:abstractNum>
-  <w:abstractNum w:abstractNumId="14" w15:restartNumberingAfterBreak="0">
+  <w:abstractNum w:abstractNumId="17" w15:restartNumberingAfterBreak="0">
     <w:nsid w:val="64FB3974"/>
     <w:multiLevelType w:val="hybridMultilevel"/>
     <w:tmpl w:val="F09AD6A0"/>
@@ -10354,7 +12093,7 @@
       </w:rPr>
     </w:lvl>
   </w:abstractNum>
-  <w:abstractNum w:abstractNumId="15" w15:restartNumberingAfterBreak="0">
+  <w:abstractNum w:abstractNumId="18" w15:restartNumberingAfterBreak="0">
     <w:nsid w:val="67AE5B49"/>
     <w:multiLevelType w:val="hybridMultilevel"/>
     <w:tmpl w:val="0CCA1CB4"/>
@@ -10443,7 +12182,7 @@
       </w:pPr>
     </w:lvl>
   </w:abstractNum>
-  <w:abstractNum w:abstractNumId="16" w15:restartNumberingAfterBreak="0">
+  <w:abstractNum w:abstractNumId="19" w15:restartNumberingAfterBreak="0">
     <w:nsid w:val="70C516F5"/>
     <w:multiLevelType w:val="hybridMultilevel"/>
     <w:tmpl w:val="0CCA1CB4"/>
@@ -10532,7 +12271,7 @@
       </w:pPr>
     </w:lvl>
   </w:abstractNum>
-  <w:abstractNum w:abstractNumId="17" w15:restartNumberingAfterBreak="0">
+  <w:abstractNum w:abstractNumId="20" w15:restartNumberingAfterBreak="0">
     <w:nsid w:val="70DA39C9"/>
     <w:multiLevelType w:val="hybridMultilevel"/>
     <w:tmpl w:val="2FDA0C8A"/>
@@ -10618,7 +12357,7 @@
       </w:pPr>
     </w:lvl>
   </w:abstractNum>
-  <w:abstractNum w:abstractNumId="18" w15:restartNumberingAfterBreak="0">
+  <w:abstractNum w:abstractNumId="21" w15:restartNumberingAfterBreak="0">
     <w:nsid w:val="71825825"/>
     <w:multiLevelType w:val="hybridMultilevel"/>
     <w:tmpl w:val="06761F50"/>
@@ -10707,7 +12446,182 @@
       </w:pPr>
     </w:lvl>
   </w:abstractNum>
-  <w:abstractNum w:abstractNumId="19" w15:restartNumberingAfterBreak="0">
+  <w:abstractNum w:abstractNumId="22" w15:restartNumberingAfterBreak="0">
+    <w:nsid w:val="728E7997"/>
+    <w:multiLevelType w:val="hybridMultilevel"/>
+    <w:tmpl w:val="CA7A3C9E"/>
+    <w:lvl w:ilvl="0" w:tplc="E95E814C">
+      <w:start w:val="1"/>
+      <w:numFmt w:val="decimal"/>
+      <w:lvlText w:val="%1."/>
+      <w:lvlJc w:val="left"/>
+      <w:pPr>
+        <w:ind w:left="720" w:hanging="360"/>
+      </w:pPr>
+      <w:rPr>
+        <w:rFonts w:hint="default"/>
+      </w:rPr>
+    </w:lvl>
+    <w:lvl w:ilvl="1" w:tplc="080C0019" w:tentative="1">
+      <w:start w:val="1"/>
+      <w:numFmt w:val="lowerLetter"/>
+      <w:lvlText w:val="%2."/>
+      <w:lvlJc w:val="left"/>
+      <w:pPr>
+        <w:ind w:left="1440" w:hanging="360"/>
+      </w:pPr>
+    </w:lvl>
+    <w:lvl w:ilvl="2" w:tplc="080C001B" w:tentative="1">
+      <w:start w:val="1"/>
+      <w:numFmt w:val="lowerRoman"/>
+      <w:lvlText w:val="%3."/>
+      <w:lvlJc w:val="right"/>
+      <w:pPr>
+        <w:ind w:left="2160" w:hanging="180"/>
+      </w:pPr>
+    </w:lvl>
+    <w:lvl w:ilvl="3" w:tplc="080C000F" w:tentative="1">
+      <w:start w:val="1"/>
+      <w:numFmt w:val="decimal"/>
+      <w:lvlText w:val="%4."/>
+      <w:lvlJc w:val="left"/>
+      <w:pPr>
+        <w:ind w:left="2880" w:hanging="360"/>
+      </w:pPr>
+    </w:lvl>
+    <w:lvl w:ilvl="4" w:tplc="080C0019" w:tentative="1">
+      <w:start w:val="1"/>
+      <w:numFmt w:val="lowerLetter"/>
+      <w:lvlText w:val="%5."/>
+      <w:lvlJc w:val="left"/>
+      <w:pPr>
+        <w:ind w:left="3600" w:hanging="360"/>
+      </w:pPr>
+    </w:lvl>
+    <w:lvl w:ilvl="5" w:tplc="080C001B" w:tentative="1">
+      <w:start w:val="1"/>
+      <w:numFmt w:val="lowerRoman"/>
+      <w:lvlText w:val="%6."/>
+      <w:lvlJc w:val="right"/>
+      <w:pPr>
+        <w:ind w:left="4320" w:hanging="180"/>
+      </w:pPr>
+    </w:lvl>
+    <w:lvl w:ilvl="6" w:tplc="080C000F" w:tentative="1">
+      <w:start w:val="1"/>
+      <w:numFmt w:val="decimal"/>
+      <w:lvlText w:val="%7."/>
+      <w:lvlJc w:val="left"/>
+      <w:pPr>
+        <w:ind w:left="5040" w:hanging="360"/>
+      </w:pPr>
+    </w:lvl>
+    <w:lvl w:ilvl="7" w:tplc="080C0019" w:tentative="1">
+      <w:start w:val="1"/>
+      <w:numFmt w:val="lowerLetter"/>
+      <w:lvlText w:val="%8."/>
+      <w:lvlJc w:val="left"/>
+      <w:pPr>
+        <w:ind w:left="5760" w:hanging="360"/>
+      </w:pPr>
+    </w:lvl>
+    <w:lvl w:ilvl="8" w:tplc="080C001B" w:tentative="1">
+      <w:start w:val="1"/>
+      <w:numFmt w:val="lowerRoman"/>
+      <w:lvlText w:val="%9."/>
+      <w:lvlJc w:val="right"/>
+      <w:pPr>
+        <w:ind w:left="6480" w:hanging="180"/>
+      </w:pPr>
+    </w:lvl>
+  </w:abstractNum>
+  <w:abstractNum w:abstractNumId="23" w15:restartNumberingAfterBreak="0">
+    <w:nsid w:val="78F5295F"/>
+    <w:multiLevelType w:val="hybridMultilevel"/>
+    <w:tmpl w:val="F656E04A"/>
+    <w:lvl w:ilvl="0" w:tplc="080C0017">
+      <w:start w:val="1"/>
+      <w:numFmt w:val="lowerLetter"/>
+      <w:lvlText w:val="%1)"/>
+      <w:lvlJc w:val="left"/>
+      <w:pPr>
+        <w:ind w:left="720" w:hanging="360"/>
+      </w:pPr>
+    </w:lvl>
+    <w:lvl w:ilvl="1" w:tplc="080C0019" w:tentative="1">
+      <w:start w:val="1"/>
+      <w:numFmt w:val="lowerLetter"/>
+      <w:lvlText w:val="%2."/>
+      <w:lvlJc w:val="left"/>
+      <w:pPr>
+        <w:ind w:left="1440" w:hanging="360"/>
+      </w:pPr>
+    </w:lvl>
+    <w:lvl w:ilvl="2" w:tplc="080C001B" w:tentative="1">
+      <w:start w:val="1"/>
+      <w:numFmt w:val="lowerRoman"/>
+      <w:lvlText w:val="%3."/>
+      <w:lvlJc w:val="right"/>
+      <w:pPr>
+        <w:ind w:left="2160" w:hanging="180"/>
+      </w:pPr>
+    </w:lvl>
+    <w:lvl w:ilvl="3" w:tplc="080C000F" w:tentative="1">
+      <w:start w:val="1"/>
+      <w:numFmt w:val="decimal"/>
+      <w:lvlText w:val="%4."/>
+      <w:lvlJc w:val="left"/>
+      <w:pPr>
+        <w:ind w:left="2880" w:hanging="360"/>
+      </w:pPr>
+    </w:lvl>
+    <w:lvl w:ilvl="4" w:tplc="080C0019" w:tentative="1">
+      <w:start w:val="1"/>
+      <w:numFmt w:val="lowerLetter"/>
+      <w:lvlText w:val="%5."/>
+      <w:lvlJc w:val="left"/>
+      <w:pPr>
+        <w:ind w:left="3600" w:hanging="360"/>
+      </w:pPr>
+    </w:lvl>
+    <w:lvl w:ilvl="5" w:tplc="080C001B" w:tentative="1">
+      <w:start w:val="1"/>
+      <w:numFmt w:val="lowerRoman"/>
+      <w:lvlText w:val="%6."/>
+      <w:lvlJc w:val="right"/>
+      <w:pPr>
+        <w:ind w:left="4320" w:hanging="180"/>
+      </w:pPr>
+    </w:lvl>
+    <w:lvl w:ilvl="6" w:tplc="080C000F" w:tentative="1">
+      <w:start w:val="1"/>
+      <w:numFmt w:val="decimal"/>
+      <w:lvlText w:val="%7."/>
+      <w:lvlJc w:val="left"/>
+      <w:pPr>
+        <w:ind w:left="5040" w:hanging="360"/>
+      </w:pPr>
+    </w:lvl>
+    <w:lvl w:ilvl="7" w:tplc="080C0019" w:tentative="1">
+      <w:start w:val="1"/>
+      <w:numFmt w:val="lowerLetter"/>
+      <w:lvlText w:val="%8."/>
+      <w:lvlJc w:val="left"/>
+      <w:pPr>
+        <w:ind w:left="5760" w:hanging="360"/>
+      </w:pPr>
+    </w:lvl>
+    <w:lvl w:ilvl="8" w:tplc="080C001B" w:tentative="1">
+      <w:start w:val="1"/>
+      <w:numFmt w:val="lowerRoman"/>
+      <w:lvlText w:val="%9."/>
+      <w:lvlJc w:val="right"/>
+      <w:pPr>
+        <w:ind w:left="6480" w:hanging="180"/>
+      </w:pPr>
+    </w:lvl>
+  </w:abstractNum>
+  <w:abstractNum w:abstractNumId="24" w15:restartNumberingAfterBreak="0">
     <w:nsid w:val="7B385EEA"/>
     <w:multiLevelType w:val="hybridMultilevel"/>
     <w:tmpl w:val="06761F50"/>
@@ -10796,7 +12710,7 @@
       </w:pPr>
     </w:lvl>
   </w:abstractNum>
-  <w:abstractNum w:abstractNumId="20" w15:restartNumberingAfterBreak="0">
+  <w:abstractNum w:abstractNumId="25" w15:restartNumberingAfterBreak="0">
     <w:nsid w:val="7E1969B9"/>
     <w:multiLevelType w:val="hybridMultilevel"/>
     <w:tmpl w:val="98848020"/>
@@ -10811,6 +12725,92 @@
       <w:rPr>
         <w:rFonts w:hint="default"/>
       </w:rPr>
+    </w:lvl>
+    <w:lvl w:ilvl="1" w:tplc="080C0019" w:tentative="1">
+      <w:start w:val="1"/>
+      <w:numFmt w:val="lowerLetter"/>
+      <w:lvlText w:val="%2."/>
+      <w:lvlJc w:val="left"/>
+      <w:pPr>
+        <w:ind w:left="1440" w:hanging="360"/>
+      </w:pPr>
+    </w:lvl>
+    <w:lvl w:ilvl="2" w:tplc="080C001B" w:tentative="1">
+      <w:start w:val="1"/>
+      <w:numFmt w:val="lowerRoman"/>
+      <w:lvlText w:val="%3."/>
+      <w:lvlJc w:val="right"/>
+      <w:pPr>
+        <w:ind w:left="2160" w:hanging="180"/>
+      </w:pPr>
+    </w:lvl>
+    <w:lvl w:ilvl="3" w:tplc="080C000F" w:tentative="1">
+      <w:start w:val="1"/>
+      <w:numFmt w:val="decimal"/>
+      <w:lvlText w:val="%4."/>
+      <w:lvlJc w:val="left"/>
+      <w:pPr>
+        <w:ind w:left="2880" w:hanging="360"/>
+      </w:pPr>
+    </w:lvl>
+    <w:lvl w:ilvl="4" w:tplc="080C0019" w:tentative="1">
+      <w:start w:val="1"/>
+      <w:numFmt w:val="lowerLetter"/>
+      <w:lvlText w:val="%5."/>
+      <w:lvlJc w:val="left"/>
+      <w:pPr>
+        <w:ind w:left="3600" w:hanging="360"/>
+      </w:pPr>
+    </w:lvl>
+    <w:lvl w:ilvl="5" w:tplc="080C001B" w:tentative="1">
+      <w:start w:val="1"/>
+      <w:numFmt w:val="lowerRoman"/>
+      <w:lvlText w:val="%6."/>
+      <w:lvlJc w:val="right"/>
+      <w:pPr>
+        <w:ind w:left="4320" w:hanging="180"/>
+      </w:pPr>
+    </w:lvl>
+    <w:lvl w:ilvl="6" w:tplc="080C000F" w:tentative="1">
+      <w:start w:val="1"/>
+      <w:numFmt w:val="decimal"/>
+      <w:lvlText w:val="%7."/>
+      <w:lvlJc w:val="left"/>
+      <w:pPr>
+        <w:ind w:left="5040" w:hanging="360"/>
+      </w:pPr>
+    </w:lvl>
+    <w:lvl w:ilvl="7" w:tplc="080C0019" w:tentative="1">
+      <w:start w:val="1"/>
+      <w:numFmt w:val="lowerLetter"/>
+      <w:lvlText w:val="%8."/>
+      <w:lvlJc w:val="left"/>
+      <w:pPr>
+        <w:ind w:left="5760" w:hanging="360"/>
+      </w:pPr>
+    </w:lvl>
+    <w:lvl w:ilvl="8" w:tplc="080C001B" w:tentative="1">
+      <w:start w:val="1"/>
+      <w:numFmt w:val="lowerRoman"/>
+      <w:lvlText w:val="%9."/>
+      <w:lvlJc w:val="right"/>
+      <w:pPr>
+        <w:ind w:left="6480" w:hanging="180"/>
+      </w:pPr>
+    </w:lvl>
+  </w:abstractNum>
+  <w:abstractNum w:abstractNumId="26" w15:restartNumberingAfterBreak="0">
+    <w:nsid w:val="7E2529CE"/>
+    <w:multiLevelType w:val="hybridMultilevel"/>
+    <w:tmpl w:val="CC06AD96"/>
+    <w:lvl w:ilvl="0" w:tplc="080C0017">
+      <w:start w:val="1"/>
+      <w:numFmt w:val="lowerLetter"/>
+      <w:lvlText w:val="%1)"/>
+      <w:lvlJc w:val="left"/>
+      <w:pPr>
+        <w:ind w:left="720" w:hanging="360"/>
+      </w:pPr>
     </w:lvl>
     <w:lvl w:ilvl="1" w:tplc="080C0019" w:tentative="1">
       <w:start w:val="1"/>
@@ -10889,13 +12889,13 @@
     <w:abstractNumId w:val="1"/>
   </w:num>
   <w:num w:numId="2">
-    <w:abstractNumId w:val="14"/>
+    <w:abstractNumId w:val="17"/>
   </w:num>
   <w:num w:numId="3">
-    <w:abstractNumId w:val="10"/>
+    <w:abstractNumId w:val="13"/>
   </w:num>
   <w:num w:numId="4">
-    <w:abstractNumId w:val="5"/>
+    <w:abstractNumId w:val="6"/>
     <w:lvlOverride w:ilvl="0">
       <w:startOverride w:val="1"/>
     </w:lvlOverride>
@@ -10925,7 +12925,7 @@
     </w:lvlOverride>
   </w:num>
   <w:num w:numId="5">
-    <w:abstractNumId w:val="9"/>
+    <w:abstractNumId w:val="12"/>
   </w:num>
   <w:num w:numId="6">
     <w:abstractNumId w:val="2"/>
@@ -10934,46 +12934,64 @@
     <w:abstractNumId w:val="3"/>
   </w:num>
   <w:num w:numId="8">
-    <w:abstractNumId w:val="6"/>
+    <w:abstractNumId w:val="8"/>
   </w:num>
   <w:num w:numId="9">
-    <w:abstractNumId w:val="17"/>
+    <w:abstractNumId w:val="20"/>
   </w:num>
   <w:num w:numId="10">
-    <w:abstractNumId w:val="18"/>
+    <w:abstractNumId w:val="21"/>
   </w:num>
   <w:num w:numId="11">
-    <w:abstractNumId w:val="8"/>
+    <w:abstractNumId w:val="10"/>
   </w:num>
   <w:num w:numId="12">
-    <w:abstractNumId w:val="7"/>
+    <w:abstractNumId w:val="9"/>
   </w:num>
   <w:num w:numId="13">
-    <w:abstractNumId w:val="11"/>
+    <w:abstractNumId w:val="14"/>
   </w:num>
   <w:num w:numId="14">
     <w:abstractNumId w:val="0"/>
   </w:num>
   <w:num w:numId="15">
+    <w:abstractNumId w:val="24"/>
+  </w:num>
+  <w:num w:numId="16">
+    <w:abstractNumId w:val="25"/>
+  </w:num>
+  <w:num w:numId="17">
     <w:abstractNumId w:val="19"/>
   </w:num>
-  <w:num w:numId="16">
-    <w:abstractNumId w:val="20"/>
-  </w:num>
-  <w:num w:numId="17">
+  <w:num w:numId="18">
     <w:abstractNumId w:val="16"/>
   </w:num>
-  <w:num w:numId="18">
-    <w:abstractNumId w:val="13"/>
+  <w:num w:numId="19">
+    <w:abstractNumId w:val="18"/>
   </w:num>
-  <w:num w:numId="19">
+  <w:num w:numId="20">
     <w:abstractNumId w:val="15"/>
   </w:num>
-  <w:num w:numId="20">
-    <w:abstractNumId w:val="12"/>
+  <w:num w:numId="21">
+    <w:abstractNumId w:val="5"/>
   </w:num>
-  <w:num w:numId="21">
+  <w:num w:numId="22">
+    <w:abstractNumId w:val="11"/>
+  </w:num>
+  <w:num w:numId="23">
+    <w:abstractNumId w:val="26"/>
+  </w:num>
+  <w:num w:numId="24">
+    <w:abstractNumId w:val="22"/>
+  </w:num>
+  <w:num w:numId="25">
+    <w:abstractNumId w:val="23"/>
+  </w:num>
+  <w:num w:numId="26">
     <w:abstractNumId w:val="4"/>
+  </w:num>
+  <w:num w:numId="27">
+    <w:abstractNumId w:val="7"/>
   </w:num>
 </w:numbering>
 </file>
@@ -11736,7 +13754,7 @@
 </file>
 
 <file path=customXml/itemProps1.xml><?xml version="1.0" encoding="utf-8"?>
-<ds:datastoreItem xmlns:ds="http://schemas.openxmlformats.org/officeDocument/2006/customXml" ds:itemID="{1CAEFF87-B3D8-40CB-B7AB-243C6D70A078}">
+<ds:datastoreItem xmlns:ds="http://schemas.openxmlformats.org/officeDocument/2006/customXml" ds:itemID="{31739720-C03F-4989-BD5A-2BFC76D3E786}">
   <ds:schemaRefs>
     <ds:schemaRef ds:uri="http://schemas.openxmlformats.org/officeDocument/2006/bibliography"/>
   </ds:schemaRefs>

</xml_diff>

<commit_message>
Début des diagrammes de séquences de l'itération 1
</commit_message>
<xml_diff>
--- a/Analyse/Analyse.docx
+++ b/Analyse/Analyse.docx
@@ -7089,7 +7089,18 @@
                 <w:sz w:val="24"/>
                 <w:szCs w:val="24"/>
               </w:rPr>
-              <w:t>Exigences supplémentaires</w:t>
+              <w:t>Exigences suppléme</w:t>
+            </w:r>
+            <w:bookmarkStart w:id="0" w:name="_GoBack"/>
+            <w:bookmarkEnd w:id="0"/>
+            <w:r>
+              <w:rPr>
+                <w:rFonts w:ascii="Times New Roman" w:hAnsi="Times New Roman" w:cs="Times New Roman"/>
+                <w:b/>
+                <w:sz w:val="24"/>
+                <w:szCs w:val="24"/>
+              </w:rPr>
+              <w:t>ntaires</w:t>
             </w:r>
           </w:p>
           <w:p>
@@ -9377,27 +9388,7 @@
                 <w:szCs w:val="28"/>
                 <w:u w:val="single"/>
               </w:rPr>
-              <w:t xml:space="preserve">1 </w:t>
-            </w:r>
-            <w:r>
-              <w:rPr>
-                <w:rFonts w:ascii="Times New Roman" w:hAnsi="Times New Roman" w:cs="Times New Roman"/>
-                <w:b/>
-                <w:sz w:val="28"/>
-                <w:szCs w:val="28"/>
-                <w:u w:val="single"/>
-              </w:rPr>
-              <w:t>Déc</w:t>
-            </w:r>
-            <w:r>
-              <w:rPr>
-                <w:rFonts w:ascii="Times New Roman" w:hAnsi="Times New Roman" w:cs="Times New Roman"/>
-                <w:b/>
-                <w:sz w:val="28"/>
-                <w:szCs w:val="28"/>
-                <w:u w:val="single"/>
-              </w:rPr>
-              <w:t>onnecter user</w:t>
+              <w:t>1 Déconnecter user</w:t>
             </w:r>
           </w:p>
           <w:p>
@@ -10322,8 +10313,6 @@
               </w:rPr>
               <w:t>Le serveur notifie le client de l’échec de l’opération.</w:t>
             </w:r>
-            <w:bookmarkStart w:id="0" w:name="_GoBack"/>
-            <w:bookmarkEnd w:id="0"/>
           </w:p>
           <w:p>
             <w:pPr>
@@ -10396,6 +10385,90 @@
           <w:szCs w:val="24"/>
         </w:rPr>
         <w:t>Diagrammes de séquence</w:t>
+      </w:r>
+    </w:p>
+    <w:p>
+      <w:pPr>
+        <w:pStyle w:val="Paragraphedeliste"/>
+        <w:numPr>
+          <w:ilvl w:val="0"/>
+          <w:numId w:val="28"/>
+        </w:numPr>
+        <w:rPr>
+          <w:rFonts w:ascii="Times New Roman" w:hAnsi="Times New Roman" w:cs="Times New Roman"/>
+          <w:sz w:val="24"/>
+          <w:szCs w:val="24"/>
+        </w:rPr>
+      </w:pPr>
+      <w:r>
+        <w:rPr>
+          <w:rFonts w:ascii="Times New Roman" w:hAnsi="Times New Roman" w:cs="Times New Roman"/>
+          <w:sz w:val="24"/>
+          <w:szCs w:val="24"/>
+        </w:rPr>
+        <w:t>Connection Serveur</w:t>
+      </w:r>
+    </w:p>
+    <w:p>
+      <w:pPr>
+        <w:rPr>
+          <w:rFonts w:ascii="Times New Roman" w:hAnsi="Times New Roman" w:cs="Times New Roman"/>
+          <w:sz w:val="24"/>
+          <w:szCs w:val="24"/>
+        </w:rPr>
+      </w:pPr>
+      <w:r>
+        <w:rPr>
+          <w:noProof/>
+        </w:rPr>
+        <w:drawing>
+          <wp:inline distT="0" distB="0" distL="0" distR="0">
+            <wp:extent cx="5760720" cy="4346561"/>
+            <wp:effectExtent l="0" t="0" r="0" b="0"/>
+            <wp:docPr id="3" name="Image 3"/>
+            <wp:cNvGraphicFramePr>
+              <a:graphicFrameLocks xmlns:a="http://schemas.openxmlformats.org/drawingml/2006/main" noChangeAspect="1"/>
+            </wp:cNvGraphicFramePr>
+            <a:graphic xmlns:a="http://schemas.openxmlformats.org/drawingml/2006/main">
+              <a:graphicData uri="http://schemas.openxmlformats.org/drawingml/2006/picture">
+                <pic:pic xmlns:pic="http://schemas.openxmlformats.org/drawingml/2006/picture">
+                  <pic:nvPicPr>
+                    <pic:cNvPr id="0" name="Picture 1"/>
+                    <pic:cNvPicPr>
+                      <a:picLocks noChangeAspect="1" noChangeArrowheads="1"/>
+                    </pic:cNvPicPr>
+                  </pic:nvPicPr>
+                  <pic:blipFill>
+                    <a:blip r:embed="rId10">
+                      <a:extLst>
+                        <a:ext uri="{28A0092B-C50C-407E-A947-70E740481C1C}">
+                          <a14:useLocalDpi xmlns:a14="http://schemas.microsoft.com/office/drawing/2010/main" val="0"/>
+                        </a:ext>
+                      </a:extLst>
+                    </a:blip>
+                    <a:srcRect/>
+                    <a:stretch>
+                      <a:fillRect/>
+                    </a:stretch>
+                  </pic:blipFill>
+                  <pic:spPr bwMode="auto">
+                    <a:xfrm>
+                      <a:off x="0" y="0"/>
+                      <a:ext cx="5760720" cy="4346561"/>
+                    </a:xfrm>
+                    <a:prstGeom prst="rect">
+                      <a:avLst/>
+                    </a:prstGeom>
+                    <a:noFill/>
+                    <a:ln>
+                      <a:noFill/>
+                    </a:ln>
+                  </pic:spPr>
+                </pic:pic>
+              </a:graphicData>
+            </a:graphic>
+          </wp:inline>
+        </w:drawing>
       </w:r>
     </w:p>
     <w:sectPr>
@@ -10521,7 +10594,7 @@
         <w:ind w:left="1440" w:hanging="360"/>
       </w:pPr>
     </w:lvl>
-    <w:lvl w:ilvl="2" w:tplc="080C001B" w:tentative="1">
+    <w:lvl w:ilvl="2" w:tplc="080C001B">
       <w:start w:val="1"/>
       <w:numFmt w:val="lowerRoman"/>
       <w:lvlText w:val="%3."/>
@@ -11313,6 +11386,95 @@
     </w:lvl>
   </w:abstractNum>
   <w:abstractNum w:abstractNumId="10" w15:restartNumberingAfterBreak="0">
+    <w:nsid w:val="3E063DE5"/>
+    <w:multiLevelType w:val="hybridMultilevel"/>
+    <w:tmpl w:val="4DEA59DA"/>
+    <w:lvl w:ilvl="0" w:tplc="080C000F">
+      <w:start w:val="1"/>
+      <w:numFmt w:val="decimal"/>
+      <w:lvlText w:val="%1."/>
+      <w:lvlJc w:val="left"/>
+      <w:pPr>
+        <w:ind w:left="720" w:hanging="360"/>
+      </w:pPr>
+      <w:rPr>
+        <w:rFonts w:hint="default"/>
+      </w:rPr>
+    </w:lvl>
+    <w:lvl w:ilvl="1" w:tplc="080C0019" w:tentative="1">
+      <w:start w:val="1"/>
+      <w:numFmt w:val="lowerLetter"/>
+      <w:lvlText w:val="%2."/>
+      <w:lvlJc w:val="left"/>
+      <w:pPr>
+        <w:ind w:left="1440" w:hanging="360"/>
+      </w:pPr>
+    </w:lvl>
+    <w:lvl w:ilvl="2" w:tplc="080C001B" w:tentative="1">
+      <w:start w:val="1"/>
+      <w:numFmt w:val="lowerRoman"/>
+      <w:lvlText w:val="%3."/>
+      <w:lvlJc w:val="right"/>
+      <w:pPr>
+        <w:ind w:left="2160" w:hanging="180"/>
+      </w:pPr>
+    </w:lvl>
+    <w:lvl w:ilvl="3" w:tplc="080C000F" w:tentative="1">
+      <w:start w:val="1"/>
+      <w:numFmt w:val="decimal"/>
+      <w:lvlText w:val="%4."/>
+      <w:lvlJc w:val="left"/>
+      <w:pPr>
+        <w:ind w:left="2880" w:hanging="360"/>
+      </w:pPr>
+    </w:lvl>
+    <w:lvl w:ilvl="4" w:tplc="080C0019" w:tentative="1">
+      <w:start w:val="1"/>
+      <w:numFmt w:val="lowerLetter"/>
+      <w:lvlText w:val="%5."/>
+      <w:lvlJc w:val="left"/>
+      <w:pPr>
+        <w:ind w:left="3600" w:hanging="360"/>
+      </w:pPr>
+    </w:lvl>
+    <w:lvl w:ilvl="5" w:tplc="080C001B" w:tentative="1">
+      <w:start w:val="1"/>
+      <w:numFmt w:val="lowerRoman"/>
+      <w:lvlText w:val="%6."/>
+      <w:lvlJc w:val="right"/>
+      <w:pPr>
+        <w:ind w:left="4320" w:hanging="180"/>
+      </w:pPr>
+    </w:lvl>
+    <w:lvl w:ilvl="6" w:tplc="080C000F" w:tentative="1">
+      <w:start w:val="1"/>
+      <w:numFmt w:val="decimal"/>
+      <w:lvlText w:val="%7."/>
+      <w:lvlJc w:val="left"/>
+      <w:pPr>
+        <w:ind w:left="5040" w:hanging="360"/>
+      </w:pPr>
+    </w:lvl>
+    <w:lvl w:ilvl="7" w:tplc="080C0019" w:tentative="1">
+      <w:start w:val="1"/>
+      <w:numFmt w:val="lowerLetter"/>
+      <w:lvlText w:val="%8."/>
+      <w:lvlJc w:val="left"/>
+      <w:pPr>
+        <w:ind w:left="5760" w:hanging="360"/>
+      </w:pPr>
+    </w:lvl>
+    <w:lvl w:ilvl="8" w:tplc="080C001B" w:tentative="1">
+      <w:start w:val="1"/>
+      <w:numFmt w:val="lowerRoman"/>
+      <w:lvlText w:val="%9."/>
+      <w:lvlJc w:val="right"/>
+      <w:pPr>
+        <w:ind w:left="6480" w:hanging="180"/>
+      </w:pPr>
+    </w:lvl>
+  </w:abstractNum>
+  <w:abstractNum w:abstractNumId="11" w15:restartNumberingAfterBreak="0">
     <w:nsid w:val="417973A8"/>
     <w:multiLevelType w:val="hybridMultilevel"/>
     <w:tmpl w:val="2FDA0C8A"/>
@@ -11398,7 +11560,7 @@
       </w:pPr>
     </w:lvl>
   </w:abstractNum>
-  <w:abstractNum w:abstractNumId="11" w15:restartNumberingAfterBreak="0">
+  <w:abstractNum w:abstractNumId="12" w15:restartNumberingAfterBreak="0">
     <w:nsid w:val="44F65D29"/>
     <w:multiLevelType w:val="hybridMultilevel"/>
     <w:tmpl w:val="C7CC544C"/>
@@ -11487,7 +11649,7 @@
       </w:pPr>
     </w:lvl>
   </w:abstractNum>
-  <w:abstractNum w:abstractNumId="12" w15:restartNumberingAfterBreak="0">
+  <w:abstractNum w:abstractNumId="13" w15:restartNumberingAfterBreak="0">
     <w:nsid w:val="536173AC"/>
     <w:multiLevelType w:val="multilevel"/>
     <w:tmpl w:val="262A7010"/>
@@ -11600,7 +11762,7 @@
       </w:rPr>
     </w:lvl>
   </w:abstractNum>
-  <w:abstractNum w:abstractNumId="13" w15:restartNumberingAfterBreak="0">
+  <w:abstractNum w:abstractNumId="14" w15:restartNumberingAfterBreak="0">
     <w:nsid w:val="573256CD"/>
     <w:multiLevelType w:val="hybridMultilevel"/>
     <w:tmpl w:val="AB6A8A0A"/>
@@ -11713,7 +11875,7 @@
       </w:rPr>
     </w:lvl>
   </w:abstractNum>
-  <w:abstractNum w:abstractNumId="14" w15:restartNumberingAfterBreak="0">
+  <w:abstractNum w:abstractNumId="15" w15:restartNumberingAfterBreak="0">
     <w:nsid w:val="59AF489A"/>
     <w:multiLevelType w:val="hybridMultilevel"/>
     <w:tmpl w:val="D2907778"/>
@@ -11802,7 +11964,7 @@
       </w:pPr>
     </w:lvl>
   </w:abstractNum>
-  <w:abstractNum w:abstractNumId="15" w15:restartNumberingAfterBreak="0">
+  <w:abstractNum w:abstractNumId="16" w15:restartNumberingAfterBreak="0">
     <w:nsid w:val="5DF000CD"/>
     <w:multiLevelType w:val="hybridMultilevel"/>
     <w:tmpl w:val="CAFE08BE"/>
@@ -11891,7 +12053,7 @@
       </w:pPr>
     </w:lvl>
   </w:abstractNum>
-  <w:abstractNum w:abstractNumId="16" w15:restartNumberingAfterBreak="0">
+  <w:abstractNum w:abstractNumId="17" w15:restartNumberingAfterBreak="0">
     <w:nsid w:val="63D06CA8"/>
     <w:multiLevelType w:val="hybridMultilevel"/>
     <w:tmpl w:val="0CCA1CB4"/>
@@ -11980,7 +12142,7 @@
       </w:pPr>
     </w:lvl>
   </w:abstractNum>
-  <w:abstractNum w:abstractNumId="17" w15:restartNumberingAfterBreak="0">
+  <w:abstractNum w:abstractNumId="18" w15:restartNumberingAfterBreak="0">
     <w:nsid w:val="64FB3974"/>
     <w:multiLevelType w:val="hybridMultilevel"/>
     <w:tmpl w:val="F09AD6A0"/>
@@ -12093,7 +12255,7 @@
       </w:rPr>
     </w:lvl>
   </w:abstractNum>
-  <w:abstractNum w:abstractNumId="18" w15:restartNumberingAfterBreak="0">
+  <w:abstractNum w:abstractNumId="19" w15:restartNumberingAfterBreak="0">
     <w:nsid w:val="67AE5B49"/>
     <w:multiLevelType w:val="hybridMultilevel"/>
     <w:tmpl w:val="0CCA1CB4"/>
@@ -12182,7 +12344,7 @@
       </w:pPr>
     </w:lvl>
   </w:abstractNum>
-  <w:abstractNum w:abstractNumId="19" w15:restartNumberingAfterBreak="0">
+  <w:abstractNum w:abstractNumId="20" w15:restartNumberingAfterBreak="0">
     <w:nsid w:val="70C516F5"/>
     <w:multiLevelType w:val="hybridMultilevel"/>
     <w:tmpl w:val="0CCA1CB4"/>
@@ -12271,7 +12433,7 @@
       </w:pPr>
     </w:lvl>
   </w:abstractNum>
-  <w:abstractNum w:abstractNumId="20" w15:restartNumberingAfterBreak="0">
+  <w:abstractNum w:abstractNumId="21" w15:restartNumberingAfterBreak="0">
     <w:nsid w:val="70DA39C9"/>
     <w:multiLevelType w:val="hybridMultilevel"/>
     <w:tmpl w:val="2FDA0C8A"/>
@@ -12357,7 +12519,7 @@
       </w:pPr>
     </w:lvl>
   </w:abstractNum>
-  <w:abstractNum w:abstractNumId="21" w15:restartNumberingAfterBreak="0">
+  <w:abstractNum w:abstractNumId="22" w15:restartNumberingAfterBreak="0">
     <w:nsid w:val="71825825"/>
     <w:multiLevelType w:val="hybridMultilevel"/>
     <w:tmpl w:val="06761F50"/>
@@ -12446,7 +12608,7 @@
       </w:pPr>
     </w:lvl>
   </w:abstractNum>
-  <w:abstractNum w:abstractNumId="22" w15:restartNumberingAfterBreak="0">
+  <w:abstractNum w:abstractNumId="23" w15:restartNumberingAfterBreak="0">
     <w:nsid w:val="728E7997"/>
     <w:multiLevelType w:val="hybridMultilevel"/>
     <w:tmpl w:val="CA7A3C9E"/>
@@ -12535,7 +12697,7 @@
       </w:pPr>
     </w:lvl>
   </w:abstractNum>
-  <w:abstractNum w:abstractNumId="23" w15:restartNumberingAfterBreak="0">
+  <w:abstractNum w:abstractNumId="24" w15:restartNumberingAfterBreak="0">
     <w:nsid w:val="78F5295F"/>
     <w:multiLevelType w:val="hybridMultilevel"/>
     <w:tmpl w:val="F656E04A"/>
@@ -12621,7 +12783,7 @@
       </w:pPr>
     </w:lvl>
   </w:abstractNum>
-  <w:abstractNum w:abstractNumId="24" w15:restartNumberingAfterBreak="0">
+  <w:abstractNum w:abstractNumId="25" w15:restartNumberingAfterBreak="0">
     <w:nsid w:val="7B385EEA"/>
     <w:multiLevelType w:val="hybridMultilevel"/>
     <w:tmpl w:val="06761F50"/>
@@ -12710,7 +12872,7 @@
       </w:pPr>
     </w:lvl>
   </w:abstractNum>
-  <w:abstractNum w:abstractNumId="25" w15:restartNumberingAfterBreak="0">
+  <w:abstractNum w:abstractNumId="26" w15:restartNumberingAfterBreak="0">
     <w:nsid w:val="7E1969B9"/>
     <w:multiLevelType w:val="hybridMultilevel"/>
     <w:tmpl w:val="98848020"/>
@@ -12799,7 +12961,7 @@
       </w:pPr>
     </w:lvl>
   </w:abstractNum>
-  <w:abstractNum w:abstractNumId="26" w15:restartNumberingAfterBreak="0">
+  <w:abstractNum w:abstractNumId="27" w15:restartNumberingAfterBreak="0">
     <w:nsid w:val="7E2529CE"/>
     <w:multiLevelType w:val="hybridMultilevel"/>
     <w:tmpl w:val="CC06AD96"/>
@@ -12889,10 +13051,10 @@
     <w:abstractNumId w:val="1"/>
   </w:num>
   <w:num w:numId="2">
-    <w:abstractNumId w:val="17"/>
+    <w:abstractNumId w:val="18"/>
   </w:num>
   <w:num w:numId="3">
-    <w:abstractNumId w:val="13"/>
+    <w:abstractNumId w:val="14"/>
   </w:num>
   <w:num w:numId="4">
     <w:abstractNumId w:val="6"/>
@@ -12925,7 +13087,7 @@
     </w:lvlOverride>
   </w:num>
   <w:num w:numId="5">
-    <w:abstractNumId w:val="12"/>
+    <w:abstractNumId w:val="13"/>
   </w:num>
   <w:num w:numId="6">
     <w:abstractNumId w:val="2"/>
@@ -12937,61 +13099,64 @@
     <w:abstractNumId w:val="8"/>
   </w:num>
   <w:num w:numId="9">
-    <w:abstractNumId w:val="20"/>
+    <w:abstractNumId w:val="21"/>
   </w:num>
   <w:num w:numId="10">
-    <w:abstractNumId w:val="21"/>
+    <w:abstractNumId w:val="22"/>
   </w:num>
   <w:num w:numId="11">
-    <w:abstractNumId w:val="10"/>
+    <w:abstractNumId w:val="11"/>
   </w:num>
   <w:num w:numId="12">
     <w:abstractNumId w:val="9"/>
   </w:num>
   <w:num w:numId="13">
-    <w:abstractNumId w:val="14"/>
+    <w:abstractNumId w:val="15"/>
   </w:num>
   <w:num w:numId="14">
     <w:abstractNumId w:val="0"/>
   </w:num>
   <w:num w:numId="15">
-    <w:abstractNumId w:val="24"/>
+    <w:abstractNumId w:val="25"/>
   </w:num>
   <w:num w:numId="16">
-    <w:abstractNumId w:val="25"/>
+    <w:abstractNumId w:val="26"/>
   </w:num>
   <w:num w:numId="17">
+    <w:abstractNumId w:val="20"/>
+  </w:num>
+  <w:num w:numId="18">
+    <w:abstractNumId w:val="17"/>
+  </w:num>
+  <w:num w:numId="19">
     <w:abstractNumId w:val="19"/>
   </w:num>
-  <w:num w:numId="18">
+  <w:num w:numId="20">
     <w:abstractNumId w:val="16"/>
-  </w:num>
-  <w:num w:numId="19">
-    <w:abstractNumId w:val="18"/>
-  </w:num>
-  <w:num w:numId="20">
-    <w:abstractNumId w:val="15"/>
   </w:num>
   <w:num w:numId="21">
     <w:abstractNumId w:val="5"/>
   </w:num>
   <w:num w:numId="22">
-    <w:abstractNumId w:val="11"/>
+    <w:abstractNumId w:val="12"/>
   </w:num>
   <w:num w:numId="23">
-    <w:abstractNumId w:val="26"/>
+    <w:abstractNumId w:val="27"/>
   </w:num>
   <w:num w:numId="24">
-    <w:abstractNumId w:val="22"/>
+    <w:abstractNumId w:val="23"/>
   </w:num>
   <w:num w:numId="25">
-    <w:abstractNumId w:val="23"/>
+    <w:abstractNumId w:val="24"/>
   </w:num>
   <w:num w:numId="26">
     <w:abstractNumId w:val="4"/>
   </w:num>
   <w:num w:numId="27">
     <w:abstractNumId w:val="7"/>
+  </w:num>
+  <w:num w:numId="28">
+    <w:abstractNumId w:val="10"/>
   </w:num>
 </w:numbering>
 </file>
@@ -13754,7 +13919,7 @@
 </file>
 
 <file path=customXml/itemProps1.xml><?xml version="1.0" encoding="utf-8"?>
-<ds:datastoreItem xmlns:ds="http://schemas.openxmlformats.org/officeDocument/2006/customXml" ds:itemID="{31739720-C03F-4989-BD5A-2BFC76D3E786}">
+<ds:datastoreItem xmlns:ds="http://schemas.openxmlformats.org/officeDocument/2006/customXml" ds:itemID="{818CD057-5EF5-4B75-BAE5-77FD899F916D}">
   <ds:schemaRefs>
     <ds:schemaRef ds:uri="http://schemas.openxmlformats.org/officeDocument/2006/bibliography"/>
   </ds:schemaRefs>

</xml_diff>

<commit_message>
Diagrammes de séquences de l'itération 1
</commit_message>
<xml_diff>
--- a/Analyse/Analyse.docx
+++ b/Analyse/Analyse.docx
@@ -7089,18 +7089,7 @@
                 <w:sz w:val="24"/>
                 <w:szCs w:val="24"/>
               </w:rPr>
-              <w:t>Exigences suppléme</w:t>
-            </w:r>
-            <w:bookmarkStart w:id="0" w:name="_GoBack"/>
-            <w:bookmarkEnd w:id="0"/>
-            <w:r>
-              <w:rPr>
-                <w:rFonts w:ascii="Times New Roman" w:hAnsi="Times New Roman" w:cs="Times New Roman"/>
-                <w:b/>
-                <w:sz w:val="24"/>
-                <w:szCs w:val="24"/>
-              </w:rPr>
-              <w:t>ntaires</w:t>
+              <w:t>Exigences supplémentaires</w:t>
             </w:r>
           </w:p>
           <w:p>
@@ -9378,7 +9367,7 @@
                 <w:szCs w:val="28"/>
                 <w:u w:val="single"/>
               </w:rPr>
-              <w:t>1</w:t>
+              <w:t>20</w:t>
             </w:r>
             <w:r>
               <w:rPr>
@@ -9388,7 +9377,7 @@
                 <w:szCs w:val="28"/>
                 <w:u w:val="single"/>
               </w:rPr>
-              <w:t>1 Déconnecter user</w:t>
+              <w:t xml:space="preserve"> Déconnecter user</w:t>
             </w:r>
           </w:p>
           <w:p>
@@ -10357,6 +10346,441 @@
           </w:p>
         </w:tc>
       </w:tr>
+      <w:tr>
+        <w:tc>
+          <w:tcPr>
+            <w:tcW w:w="9062" w:type="dxa"/>
+          </w:tcPr>
+          <w:p>
+            <w:pPr>
+              <w:rPr>
+                <w:rFonts w:ascii="Times New Roman" w:hAnsi="Times New Roman" w:cs="Times New Roman"/>
+                <w:b/>
+                <w:sz w:val="28"/>
+                <w:szCs w:val="28"/>
+                <w:u w:val="single"/>
+              </w:rPr>
+            </w:pPr>
+            <w:r>
+              <w:rPr>
+                <w:rFonts w:ascii="Times New Roman" w:hAnsi="Times New Roman" w:cs="Times New Roman"/>
+                <w:b/>
+                <w:sz w:val="28"/>
+                <w:szCs w:val="28"/>
+                <w:u w:val="single"/>
+              </w:rPr>
+              <w:t>1</w:t>
+            </w:r>
+            <w:r>
+              <w:rPr>
+                <w:rFonts w:ascii="Times New Roman" w:hAnsi="Times New Roman" w:cs="Times New Roman"/>
+                <w:b/>
+                <w:sz w:val="28"/>
+                <w:szCs w:val="28"/>
+                <w:u w:val="single"/>
+              </w:rPr>
+              <w:t>3</w:t>
+            </w:r>
+            <w:r>
+              <w:rPr>
+                <w:rFonts w:ascii="Times New Roman" w:hAnsi="Times New Roman" w:cs="Times New Roman"/>
+                <w:b/>
+                <w:sz w:val="28"/>
+                <w:szCs w:val="28"/>
+                <w:u w:val="single"/>
+              </w:rPr>
+              <w:t xml:space="preserve"> </w:t>
+            </w:r>
+            <w:r>
+              <w:rPr>
+                <w:rFonts w:ascii="Times New Roman" w:hAnsi="Times New Roman" w:cs="Times New Roman"/>
+                <w:b/>
+                <w:sz w:val="28"/>
+                <w:szCs w:val="28"/>
+                <w:u w:val="single"/>
+              </w:rPr>
+              <w:t>Vérifier état user</w:t>
+            </w:r>
+          </w:p>
+          <w:p>
+            <w:pPr>
+              <w:rPr>
+                <w:rFonts w:ascii="Times New Roman" w:hAnsi="Times New Roman" w:cs="Times New Roman"/>
+                <w:sz w:val="24"/>
+                <w:szCs w:val="24"/>
+              </w:rPr>
+            </w:pPr>
+            <w:r>
+              <w:rPr>
+                <w:rFonts w:ascii="Times New Roman" w:hAnsi="Times New Roman" w:cs="Times New Roman"/>
+                <w:b/>
+                <w:sz w:val="24"/>
+                <w:szCs w:val="24"/>
+              </w:rPr>
+              <w:t>Acteur principal </w:t>
+            </w:r>
+            <w:r>
+              <w:rPr>
+                <w:rFonts w:ascii="Times New Roman" w:hAnsi="Times New Roman" w:cs="Times New Roman"/>
+                <w:sz w:val="24"/>
+                <w:szCs w:val="24"/>
+              </w:rPr>
+              <w:t>: l</w:t>
+            </w:r>
+            <w:r>
+              <w:rPr>
+                <w:rFonts w:ascii="Times New Roman" w:hAnsi="Times New Roman" w:cs="Times New Roman"/>
+                <w:sz w:val="24"/>
+                <w:szCs w:val="24"/>
+              </w:rPr>
+              <w:t>e serveur</w:t>
+            </w:r>
+            <w:r>
+              <w:rPr>
+                <w:rFonts w:ascii="Times New Roman" w:hAnsi="Times New Roman" w:cs="Times New Roman"/>
+                <w:sz w:val="24"/>
+                <w:szCs w:val="24"/>
+              </w:rPr>
+              <w:t>.</w:t>
+            </w:r>
+          </w:p>
+          <w:p>
+            <w:pPr>
+              <w:rPr>
+                <w:rFonts w:ascii="Times New Roman" w:hAnsi="Times New Roman" w:cs="Times New Roman"/>
+                <w:sz w:val="24"/>
+                <w:szCs w:val="24"/>
+              </w:rPr>
+            </w:pPr>
+            <w:r>
+              <w:rPr>
+                <w:rFonts w:ascii="Times New Roman" w:hAnsi="Times New Roman" w:cs="Times New Roman"/>
+                <w:b/>
+                <w:sz w:val="24"/>
+                <w:szCs w:val="24"/>
+              </w:rPr>
+              <w:t>Objectifs </w:t>
+            </w:r>
+            <w:r>
+              <w:rPr>
+                <w:rFonts w:ascii="Times New Roman" w:hAnsi="Times New Roman" w:cs="Times New Roman"/>
+                <w:sz w:val="24"/>
+                <w:szCs w:val="24"/>
+              </w:rPr>
+              <w:t>:</w:t>
+            </w:r>
+            <w:r>
+              <w:rPr>
+                <w:rFonts w:ascii="Times New Roman" w:hAnsi="Times New Roman" w:cs="Times New Roman"/>
+                <w:sz w:val="24"/>
+                <w:szCs w:val="24"/>
+              </w:rPr>
+              <w:t xml:space="preserve"> vérifier si l’utilisateur est toujours connecté</w:t>
+            </w:r>
+            <w:r>
+              <w:rPr>
+                <w:rFonts w:ascii="Times New Roman" w:hAnsi="Times New Roman" w:cs="Times New Roman"/>
+                <w:sz w:val="24"/>
+                <w:szCs w:val="24"/>
+              </w:rPr>
+              <w:t>.</w:t>
+            </w:r>
+          </w:p>
+        </w:tc>
+      </w:tr>
+      <w:tr>
+        <w:tc>
+          <w:tcPr>
+            <w:tcW w:w="9062" w:type="dxa"/>
+          </w:tcPr>
+          <w:p>
+            <w:pPr>
+              <w:rPr>
+                <w:rFonts w:ascii="Times New Roman" w:hAnsi="Times New Roman" w:cs="Times New Roman"/>
+                <w:sz w:val="24"/>
+                <w:szCs w:val="24"/>
+              </w:rPr>
+            </w:pPr>
+            <w:r>
+              <w:rPr>
+                <w:rFonts w:ascii="Times New Roman" w:hAnsi="Times New Roman" w:cs="Times New Roman"/>
+                <w:b/>
+                <w:sz w:val="24"/>
+                <w:szCs w:val="24"/>
+              </w:rPr>
+              <w:t>Préconditions </w:t>
+            </w:r>
+            <w:r>
+              <w:rPr>
+                <w:rFonts w:ascii="Times New Roman" w:hAnsi="Times New Roman" w:cs="Times New Roman"/>
+                <w:sz w:val="24"/>
+                <w:szCs w:val="24"/>
+              </w:rPr>
+              <w:t>:</w:t>
+            </w:r>
+            <w:r>
+              <w:rPr>
+                <w:rFonts w:ascii="Times New Roman" w:hAnsi="Times New Roman" w:cs="Times New Roman"/>
+                <w:sz w:val="24"/>
+                <w:szCs w:val="24"/>
+              </w:rPr>
+              <w:t xml:space="preserve"> néant</w:t>
+            </w:r>
+            <w:r>
+              <w:rPr>
+                <w:rFonts w:ascii="Times New Roman" w:hAnsi="Times New Roman" w:cs="Times New Roman"/>
+                <w:sz w:val="24"/>
+                <w:szCs w:val="24"/>
+              </w:rPr>
+              <w:t>.</w:t>
+            </w:r>
+          </w:p>
+          <w:p>
+            <w:pPr>
+              <w:rPr>
+                <w:rFonts w:ascii="Times New Roman" w:hAnsi="Times New Roman" w:cs="Times New Roman"/>
+                <w:sz w:val="24"/>
+                <w:szCs w:val="24"/>
+              </w:rPr>
+            </w:pPr>
+            <w:r>
+              <w:rPr>
+                <w:rFonts w:ascii="Times New Roman" w:hAnsi="Times New Roman" w:cs="Times New Roman"/>
+                <w:b/>
+                <w:sz w:val="24"/>
+                <w:szCs w:val="24"/>
+              </w:rPr>
+              <w:t>Postconditions </w:t>
+            </w:r>
+            <w:r>
+              <w:rPr>
+                <w:rFonts w:ascii="Times New Roman" w:hAnsi="Times New Roman" w:cs="Times New Roman"/>
+                <w:sz w:val="24"/>
+                <w:szCs w:val="24"/>
+              </w:rPr>
+              <w:t>:</w:t>
+            </w:r>
+            <w:r>
+              <w:rPr>
+                <w:rFonts w:ascii="Times New Roman" w:hAnsi="Times New Roman" w:cs="Times New Roman"/>
+                <w:sz w:val="24"/>
+                <w:szCs w:val="24"/>
+              </w:rPr>
+              <w:t xml:space="preserve"> néant</w:t>
+            </w:r>
+            <w:r>
+              <w:rPr>
+                <w:rFonts w:ascii="Times New Roman" w:hAnsi="Times New Roman" w:cs="Times New Roman"/>
+                <w:sz w:val="24"/>
+                <w:szCs w:val="24"/>
+              </w:rPr>
+              <w:t>.</w:t>
+            </w:r>
+          </w:p>
+          <w:p>
+            <w:pPr>
+              <w:rPr>
+                <w:rFonts w:ascii="Times New Roman" w:hAnsi="Times New Roman" w:cs="Times New Roman"/>
+                <w:b/>
+                <w:sz w:val="24"/>
+                <w:szCs w:val="24"/>
+              </w:rPr>
+            </w:pPr>
+            <w:r>
+              <w:rPr>
+                <w:rFonts w:ascii="Times New Roman" w:hAnsi="Times New Roman" w:cs="Times New Roman"/>
+                <w:b/>
+                <w:sz w:val="24"/>
+                <w:szCs w:val="24"/>
+              </w:rPr>
+              <w:t>Scénario nominal</w:t>
+            </w:r>
+          </w:p>
+          <w:p>
+            <w:pPr>
+              <w:pStyle w:val="Paragraphedeliste"/>
+              <w:numPr>
+                <w:ilvl w:val="0"/>
+                <w:numId w:val="32"/>
+              </w:numPr>
+              <w:rPr>
+                <w:rFonts w:ascii="Times New Roman" w:hAnsi="Times New Roman" w:cs="Times New Roman"/>
+                <w:sz w:val="24"/>
+                <w:szCs w:val="24"/>
+              </w:rPr>
+            </w:pPr>
+            <w:r>
+              <w:rPr>
+                <w:rFonts w:ascii="Times New Roman" w:hAnsi="Times New Roman" w:cs="Times New Roman"/>
+                <w:sz w:val="24"/>
+                <w:szCs w:val="24"/>
+              </w:rPr>
+              <w:t>Régulièrement, le serveur effectuera un ping vers les clients afin de vérifier si la connexion est toujours disponible.</w:t>
+            </w:r>
+          </w:p>
+          <w:p>
+            <w:pPr>
+              <w:pStyle w:val="Paragraphedeliste"/>
+              <w:numPr>
+                <w:ilvl w:val="0"/>
+                <w:numId w:val="32"/>
+              </w:numPr>
+              <w:rPr>
+                <w:rFonts w:ascii="Times New Roman" w:hAnsi="Times New Roman" w:cs="Times New Roman"/>
+                <w:sz w:val="24"/>
+                <w:szCs w:val="24"/>
+              </w:rPr>
+            </w:pPr>
+            <w:r>
+              <w:rPr>
+                <w:rFonts w:ascii="Times New Roman" w:hAnsi="Times New Roman" w:cs="Times New Roman"/>
+                <w:sz w:val="24"/>
+                <w:szCs w:val="24"/>
+              </w:rPr>
+              <w:t>Si la connexion est toujours disponible, le serveur n’effectuera aucune action.</w:t>
+            </w:r>
+          </w:p>
+          <w:p>
+            <w:pPr>
+              <w:rPr>
+                <w:rFonts w:ascii="Times New Roman" w:hAnsi="Times New Roman" w:cs="Times New Roman"/>
+                <w:b/>
+                <w:sz w:val="24"/>
+                <w:szCs w:val="24"/>
+              </w:rPr>
+            </w:pPr>
+          </w:p>
+          <w:p>
+            <w:pPr>
+              <w:rPr>
+                <w:rFonts w:ascii="Times New Roman" w:hAnsi="Times New Roman" w:cs="Times New Roman"/>
+                <w:b/>
+                <w:sz w:val="24"/>
+                <w:szCs w:val="24"/>
+              </w:rPr>
+            </w:pPr>
+            <w:r>
+              <w:rPr>
+                <w:rFonts w:ascii="Times New Roman" w:hAnsi="Times New Roman" w:cs="Times New Roman"/>
+                <w:b/>
+                <w:sz w:val="24"/>
+                <w:szCs w:val="24"/>
+              </w:rPr>
+              <w:t>Alternatives</w:t>
+            </w:r>
+          </w:p>
+          <w:p>
+            <w:pPr>
+              <w:rPr>
+                <w:rFonts w:ascii="Times New Roman" w:hAnsi="Times New Roman" w:cs="Times New Roman"/>
+                <w:sz w:val="24"/>
+                <w:szCs w:val="24"/>
+              </w:rPr>
+            </w:pPr>
+            <w:r>
+              <w:rPr>
+                <w:rFonts w:ascii="Times New Roman" w:hAnsi="Times New Roman" w:cs="Times New Roman"/>
+                <w:sz w:val="24"/>
+                <w:szCs w:val="24"/>
+              </w:rPr>
+              <w:t>2.a. La connexion n’est plus disponible.</w:t>
+            </w:r>
+          </w:p>
+          <w:p>
+            <w:pPr>
+              <w:pStyle w:val="Paragraphedeliste"/>
+              <w:numPr>
+                <w:ilvl w:val="0"/>
+                <w:numId w:val="33"/>
+              </w:numPr>
+              <w:rPr>
+                <w:rFonts w:ascii="Times New Roman" w:hAnsi="Times New Roman" w:cs="Times New Roman"/>
+                <w:sz w:val="24"/>
+                <w:szCs w:val="24"/>
+              </w:rPr>
+            </w:pPr>
+            <w:r>
+              <w:rPr>
+                <w:rFonts w:ascii="Times New Roman" w:hAnsi="Times New Roman" w:cs="Times New Roman"/>
+                <w:sz w:val="24"/>
+                <w:szCs w:val="24"/>
+              </w:rPr>
+              <w:t>Le serveur fermera les threads utilisés par le client concerné.</w:t>
+            </w:r>
+          </w:p>
+          <w:p>
+            <w:pPr>
+              <w:pStyle w:val="Paragraphedeliste"/>
+              <w:numPr>
+                <w:ilvl w:val="0"/>
+                <w:numId w:val="33"/>
+              </w:numPr>
+              <w:rPr>
+                <w:rFonts w:ascii="Times New Roman" w:hAnsi="Times New Roman" w:cs="Times New Roman"/>
+                <w:sz w:val="24"/>
+                <w:szCs w:val="24"/>
+              </w:rPr>
+            </w:pPr>
+            <w:r>
+              <w:rPr>
+                <w:rFonts w:ascii="Times New Roman" w:hAnsi="Times New Roman" w:cs="Times New Roman"/>
+                <w:sz w:val="24"/>
+                <w:szCs w:val="24"/>
+              </w:rPr>
+              <w:t>S</w:t>
+            </w:r>
+            <w:r>
+              <w:rPr>
+                <w:rFonts w:ascii="Times New Roman" w:hAnsi="Times New Roman" w:cs="Times New Roman"/>
+                <w:sz w:val="24"/>
+                <w:szCs w:val="24"/>
+              </w:rPr>
+              <w:t>i l’utilisateur du client n’est connecté via aucun autre client, notifier la base de données et les contacts de l’utilisateur de la déconnexion de ce dernier.</w:t>
+            </w:r>
+          </w:p>
+          <w:p>
+            <w:pPr>
+              <w:rPr>
+                <w:rFonts w:ascii="Times New Roman" w:hAnsi="Times New Roman" w:cs="Times New Roman"/>
+                <w:sz w:val="24"/>
+                <w:szCs w:val="24"/>
+              </w:rPr>
+            </w:pPr>
+          </w:p>
+          <w:p>
+            <w:pPr>
+              <w:rPr>
+                <w:rFonts w:ascii="Times New Roman" w:hAnsi="Times New Roman" w:cs="Times New Roman"/>
+                <w:b/>
+                <w:sz w:val="24"/>
+                <w:szCs w:val="24"/>
+              </w:rPr>
+            </w:pPr>
+            <w:r>
+              <w:rPr>
+                <w:rFonts w:ascii="Times New Roman" w:hAnsi="Times New Roman" w:cs="Times New Roman"/>
+                <w:b/>
+                <w:sz w:val="24"/>
+                <w:szCs w:val="24"/>
+              </w:rPr>
+              <w:t>Exigences supplémentaires</w:t>
+            </w:r>
+          </w:p>
+          <w:p>
+            <w:pPr>
+              <w:rPr>
+                <w:rFonts w:ascii="Times New Roman" w:hAnsi="Times New Roman" w:cs="Times New Roman"/>
+              </w:rPr>
+            </w:pPr>
+            <w:r>
+              <w:rPr>
+                <w:rFonts w:ascii="Times New Roman" w:hAnsi="Times New Roman" w:cs="Times New Roman"/>
+              </w:rPr>
+              <w:t>Néant.</w:t>
+            </w:r>
+          </w:p>
+        </w:tc>
+      </w:tr>
     </w:tbl>
     <w:p>
       <w:pPr>
@@ -10364,6 +10788,19 @@
           <w:rFonts w:ascii="Times New Roman" w:hAnsi="Times New Roman" w:cs="Times New Roman"/>
         </w:rPr>
       </w:pPr>
+    </w:p>
+    <w:p>
+      <w:pPr>
+        <w:rPr>
+          <w:rFonts w:ascii="Times New Roman" w:hAnsi="Times New Roman" w:cs="Times New Roman"/>
+        </w:rPr>
+      </w:pPr>
+      <w:r>
+        <w:rPr>
+          <w:rFonts w:ascii="Times New Roman" w:hAnsi="Times New Roman" w:cs="Times New Roman"/>
+        </w:rPr>
+        <w:br w:type="page"/>
+      </w:r>
     </w:p>
     <w:p>
       <w:pPr>
@@ -10384,15 +10821,25 @@
           <w:sz w:val="24"/>
           <w:szCs w:val="24"/>
         </w:rPr>
+        <w:lastRenderedPageBreak/>
         <w:t>Diagrammes de séquence</w:t>
       </w:r>
+    </w:p>
+    <w:p>
+      <w:pPr>
+        <w:rPr>
+          <w:rFonts w:ascii="Times New Roman" w:hAnsi="Times New Roman" w:cs="Times New Roman"/>
+          <w:sz w:val="24"/>
+          <w:szCs w:val="24"/>
+        </w:rPr>
+      </w:pPr>
     </w:p>
     <w:p>
       <w:pPr>
         <w:pStyle w:val="Paragraphedeliste"/>
         <w:numPr>
           <w:ilvl w:val="0"/>
-          <w:numId w:val="28"/>
+          <w:numId w:val="29"/>
         </w:numPr>
         <w:rPr>
           <w:rFonts w:ascii="Times New Roman" w:hAnsi="Times New Roman" w:cs="Times New Roman"/>
@@ -10407,6 +10854,14 @@
           <w:szCs w:val="24"/>
         </w:rPr>
         <w:t>Connection Serveur</w:t>
+      </w:r>
+      <w:r>
+        <w:rPr>
+          <w:rFonts w:ascii="Times New Roman" w:hAnsi="Times New Roman" w:cs="Times New Roman"/>
+          <w:sz w:val="24"/>
+          <w:szCs w:val="24"/>
+        </w:rPr>
+        <w:t xml:space="preserve"> (client)</w:t>
       </w:r>
     </w:p>
     <w:p>
@@ -10471,6 +10926,797 @@
         </w:drawing>
       </w:r>
     </w:p>
+    <w:p>
+      <w:pPr>
+        <w:rPr>
+          <w:rFonts w:ascii="Times New Roman" w:hAnsi="Times New Roman" w:cs="Times New Roman"/>
+          <w:sz w:val="24"/>
+          <w:szCs w:val="24"/>
+        </w:rPr>
+      </w:pPr>
+      <w:r>
+        <w:rPr>
+          <w:rFonts w:ascii="Times New Roman" w:hAnsi="Times New Roman" w:cs="Times New Roman"/>
+          <w:sz w:val="24"/>
+          <w:szCs w:val="24"/>
+        </w:rPr>
+        <w:br w:type="page"/>
+      </w:r>
+    </w:p>
+    <w:p>
+      <w:pPr>
+        <w:pStyle w:val="Paragraphedeliste"/>
+        <w:numPr>
+          <w:ilvl w:val="0"/>
+          <w:numId w:val="30"/>
+        </w:numPr>
+        <w:rPr>
+          <w:rFonts w:ascii="Times New Roman" w:hAnsi="Times New Roman" w:cs="Times New Roman"/>
+          <w:sz w:val="24"/>
+          <w:szCs w:val="24"/>
+        </w:rPr>
+      </w:pPr>
+      <w:r>
+        <w:rPr>
+          <w:rFonts w:ascii="Times New Roman" w:hAnsi="Times New Roman" w:cs="Times New Roman"/>
+          <w:sz w:val="24"/>
+          <w:szCs w:val="24"/>
+        </w:rPr>
+        <w:lastRenderedPageBreak/>
+        <w:t>Connection user</w:t>
+      </w:r>
+      <w:r>
+        <w:rPr>
+          <w:rFonts w:ascii="Times New Roman" w:hAnsi="Times New Roman" w:cs="Times New Roman"/>
+          <w:sz w:val="24"/>
+          <w:szCs w:val="24"/>
+        </w:rPr>
+        <w:t xml:space="preserve"> (client)</w:t>
+      </w:r>
+    </w:p>
+    <w:p>
+      <w:pPr>
+        <w:rPr>
+          <w:rFonts w:ascii="Times New Roman" w:hAnsi="Times New Roman" w:cs="Times New Roman"/>
+          <w:sz w:val="24"/>
+          <w:szCs w:val="24"/>
+        </w:rPr>
+      </w:pPr>
+      <w:r>
+        <w:rPr>
+          <w:noProof/>
+        </w:rPr>
+        <w:drawing>
+          <wp:anchor distT="0" distB="0" distL="114300" distR="114300" simplePos="0" relativeHeight="251659264" behindDoc="0" locked="0" layoutInCell="1" allowOverlap="1">
+            <wp:simplePos x="0" y="0"/>
+            <wp:positionH relativeFrom="column">
+              <wp:posOffset>-25</wp:posOffset>
+            </wp:positionH>
+            <wp:positionV relativeFrom="paragraph">
+              <wp:posOffset>610</wp:posOffset>
+            </wp:positionV>
+            <wp:extent cx="5760720" cy="3952042"/>
+            <wp:effectExtent l="0" t="0" r="0" b="0"/>
+            <wp:wrapSquare wrapText="bothSides"/>
+            <wp:docPr id="6" name="Image 6"/>
+            <wp:cNvGraphicFramePr>
+              <a:graphicFrameLocks xmlns:a="http://schemas.openxmlformats.org/drawingml/2006/main" noChangeAspect="1"/>
+            </wp:cNvGraphicFramePr>
+            <a:graphic xmlns:a="http://schemas.openxmlformats.org/drawingml/2006/main">
+              <a:graphicData uri="http://schemas.openxmlformats.org/drawingml/2006/picture">
+                <pic:pic xmlns:pic="http://schemas.openxmlformats.org/drawingml/2006/picture">
+                  <pic:nvPicPr>
+                    <pic:cNvPr id="0" name="Picture 1"/>
+                    <pic:cNvPicPr>
+                      <a:picLocks noChangeAspect="1" noChangeArrowheads="1"/>
+                    </pic:cNvPicPr>
+                  </pic:nvPicPr>
+                  <pic:blipFill>
+                    <a:blip r:embed="rId11">
+                      <a:extLst>
+                        <a:ext uri="{28A0092B-C50C-407E-A947-70E740481C1C}">
+                          <a14:useLocalDpi xmlns:a14="http://schemas.microsoft.com/office/drawing/2010/main" val="0"/>
+                        </a:ext>
+                      </a:extLst>
+                    </a:blip>
+                    <a:srcRect/>
+                    <a:stretch>
+                      <a:fillRect/>
+                    </a:stretch>
+                  </pic:blipFill>
+                  <pic:spPr bwMode="auto">
+                    <a:xfrm>
+                      <a:off x="0" y="0"/>
+                      <a:ext cx="5760720" cy="3952042"/>
+                    </a:xfrm>
+                    <a:prstGeom prst="rect">
+                      <a:avLst/>
+                    </a:prstGeom>
+                    <a:noFill/>
+                    <a:ln>
+                      <a:noFill/>
+                    </a:ln>
+                  </pic:spPr>
+                </pic:pic>
+              </a:graphicData>
+            </a:graphic>
+          </wp:anchor>
+        </w:drawing>
+      </w:r>
+    </w:p>
+    <w:p>
+      <w:pPr>
+        <w:pStyle w:val="Paragraphedeliste"/>
+        <w:numPr>
+          <w:ilvl w:val="0"/>
+          <w:numId w:val="31"/>
+        </w:numPr>
+        <w:rPr>
+          <w:rFonts w:ascii="Times New Roman" w:hAnsi="Times New Roman" w:cs="Times New Roman"/>
+          <w:sz w:val="24"/>
+          <w:szCs w:val="24"/>
+        </w:rPr>
+      </w:pPr>
+      <w:r>
+        <w:rPr>
+          <w:rFonts w:ascii="Times New Roman" w:hAnsi="Times New Roman" w:cs="Times New Roman"/>
+          <w:sz w:val="24"/>
+          <w:szCs w:val="24"/>
+        </w:rPr>
+        <w:t>Connecter user (serveur)</w:t>
+      </w:r>
+    </w:p>
+    <w:p>
+      <w:pPr>
+        <w:rPr>
+          <w:rFonts w:ascii="Times New Roman" w:hAnsi="Times New Roman" w:cs="Times New Roman"/>
+          <w:sz w:val="24"/>
+          <w:szCs w:val="24"/>
+        </w:rPr>
+      </w:pPr>
+      <w:r>
+        <w:rPr>
+          <w:noProof/>
+        </w:rPr>
+        <w:drawing>
+          <wp:inline distT="0" distB="0" distL="0" distR="0">
+            <wp:extent cx="5760720" cy="4031693"/>
+            <wp:effectExtent l="0" t="0" r="0" b="6985"/>
+            <wp:docPr id="8" name="Image 8"/>
+            <wp:cNvGraphicFramePr>
+              <a:graphicFrameLocks xmlns:a="http://schemas.openxmlformats.org/drawingml/2006/main" noChangeAspect="1"/>
+            </wp:cNvGraphicFramePr>
+            <a:graphic xmlns:a="http://schemas.openxmlformats.org/drawingml/2006/main">
+              <a:graphicData uri="http://schemas.openxmlformats.org/drawingml/2006/picture">
+                <pic:pic xmlns:pic="http://schemas.openxmlformats.org/drawingml/2006/picture">
+                  <pic:nvPicPr>
+                    <pic:cNvPr id="0" name="Picture 5"/>
+                    <pic:cNvPicPr>
+                      <a:picLocks noChangeAspect="1" noChangeArrowheads="1"/>
+                    </pic:cNvPicPr>
+                  </pic:nvPicPr>
+                  <pic:blipFill>
+                    <a:blip r:embed="rId12">
+                      <a:extLst>
+                        <a:ext uri="{28A0092B-C50C-407E-A947-70E740481C1C}">
+                          <a14:useLocalDpi xmlns:a14="http://schemas.microsoft.com/office/drawing/2010/main" val="0"/>
+                        </a:ext>
+                      </a:extLst>
+                    </a:blip>
+                    <a:srcRect/>
+                    <a:stretch>
+                      <a:fillRect/>
+                    </a:stretch>
+                  </pic:blipFill>
+                  <pic:spPr bwMode="auto">
+                    <a:xfrm>
+                      <a:off x="0" y="0"/>
+                      <a:ext cx="5760720" cy="4031693"/>
+                    </a:xfrm>
+                    <a:prstGeom prst="rect">
+                      <a:avLst/>
+                    </a:prstGeom>
+                    <a:noFill/>
+                    <a:ln>
+                      <a:noFill/>
+                    </a:ln>
+                  </pic:spPr>
+                </pic:pic>
+              </a:graphicData>
+            </a:graphic>
+          </wp:inline>
+        </w:drawing>
+      </w:r>
+    </w:p>
+    <w:p>
+      <w:pPr>
+        <w:pStyle w:val="Paragraphedeliste"/>
+        <w:numPr>
+          <w:ilvl w:val="0"/>
+          <w:numId w:val="29"/>
+        </w:numPr>
+        <w:rPr>
+          <w:rFonts w:ascii="Times New Roman" w:hAnsi="Times New Roman" w:cs="Times New Roman"/>
+          <w:sz w:val="24"/>
+          <w:szCs w:val="24"/>
+        </w:rPr>
+      </w:pPr>
+      <w:proofErr w:type="spellStart"/>
+      <w:r>
+        <w:rPr>
+          <w:rFonts w:ascii="Times New Roman" w:hAnsi="Times New Roman" w:cs="Times New Roman"/>
+          <w:sz w:val="24"/>
+          <w:szCs w:val="24"/>
+        </w:rPr>
+        <w:lastRenderedPageBreak/>
+        <w:t>Deconnection</w:t>
+      </w:r>
+      <w:proofErr w:type="spellEnd"/>
+      <w:r>
+        <w:rPr>
+          <w:rFonts w:ascii="Times New Roman" w:hAnsi="Times New Roman" w:cs="Times New Roman"/>
+          <w:sz w:val="24"/>
+          <w:szCs w:val="24"/>
+        </w:rPr>
+        <w:t xml:space="preserve"> serveur (client)</w:t>
+      </w:r>
+    </w:p>
+    <w:p>
+      <w:pPr>
+        <w:rPr>
+          <w:rFonts w:ascii="Times New Roman" w:hAnsi="Times New Roman" w:cs="Times New Roman"/>
+          <w:sz w:val="24"/>
+          <w:szCs w:val="24"/>
+        </w:rPr>
+      </w:pPr>
+      <w:r>
+        <w:rPr>
+          <w:noProof/>
+        </w:rPr>
+        <w:drawing>
+          <wp:inline distT="0" distB="0" distL="0" distR="0">
+            <wp:extent cx="5760720" cy="2327253"/>
+            <wp:effectExtent l="0" t="0" r="0" b="0"/>
+            <wp:docPr id="9" name="Image 9"/>
+            <wp:cNvGraphicFramePr>
+              <a:graphicFrameLocks xmlns:a="http://schemas.openxmlformats.org/drawingml/2006/main" noChangeAspect="1"/>
+            </wp:cNvGraphicFramePr>
+            <a:graphic xmlns:a="http://schemas.openxmlformats.org/drawingml/2006/main">
+              <a:graphicData uri="http://schemas.openxmlformats.org/drawingml/2006/picture">
+                <pic:pic xmlns:pic="http://schemas.openxmlformats.org/drawingml/2006/picture">
+                  <pic:nvPicPr>
+                    <pic:cNvPr id="0" name="Picture 7"/>
+                    <pic:cNvPicPr>
+                      <a:picLocks noChangeAspect="1" noChangeArrowheads="1"/>
+                    </pic:cNvPicPr>
+                  </pic:nvPicPr>
+                  <pic:blipFill>
+                    <a:blip r:embed="rId13">
+                      <a:extLst>
+                        <a:ext uri="{28A0092B-C50C-407E-A947-70E740481C1C}">
+                          <a14:useLocalDpi xmlns:a14="http://schemas.microsoft.com/office/drawing/2010/main" val="0"/>
+                        </a:ext>
+                      </a:extLst>
+                    </a:blip>
+                    <a:srcRect/>
+                    <a:stretch>
+                      <a:fillRect/>
+                    </a:stretch>
+                  </pic:blipFill>
+                  <pic:spPr bwMode="auto">
+                    <a:xfrm>
+                      <a:off x="0" y="0"/>
+                      <a:ext cx="5760720" cy="2327253"/>
+                    </a:xfrm>
+                    <a:prstGeom prst="rect">
+                      <a:avLst/>
+                    </a:prstGeom>
+                    <a:noFill/>
+                    <a:ln>
+                      <a:noFill/>
+                    </a:ln>
+                  </pic:spPr>
+                </pic:pic>
+              </a:graphicData>
+            </a:graphic>
+          </wp:inline>
+        </w:drawing>
+      </w:r>
+    </w:p>
+    <w:p>
+      <w:pPr>
+        <w:pStyle w:val="Paragraphedeliste"/>
+        <w:numPr>
+          <w:ilvl w:val="0"/>
+          <w:numId w:val="29"/>
+        </w:numPr>
+        <w:rPr>
+          <w:rFonts w:ascii="Times New Roman" w:hAnsi="Times New Roman" w:cs="Times New Roman"/>
+          <w:sz w:val="24"/>
+          <w:szCs w:val="24"/>
+        </w:rPr>
+      </w:pPr>
+      <w:r>
+        <w:rPr>
+          <w:rFonts w:ascii="Times New Roman" w:hAnsi="Times New Roman" w:cs="Times New Roman"/>
+          <w:sz w:val="24"/>
+          <w:szCs w:val="24"/>
+        </w:rPr>
+        <w:t>Déconnecter user (serveur)</w:t>
+      </w:r>
+    </w:p>
+    <w:p>
+      <w:pPr>
+        <w:rPr>
+          <w:rFonts w:ascii="Times New Roman" w:hAnsi="Times New Roman" w:cs="Times New Roman"/>
+          <w:sz w:val="24"/>
+          <w:szCs w:val="24"/>
+        </w:rPr>
+      </w:pPr>
+      <w:r>
+        <w:rPr>
+          <w:noProof/>
+        </w:rPr>
+        <w:drawing>
+          <wp:inline distT="0" distB="0" distL="0" distR="0">
+            <wp:extent cx="5760720" cy="3499962"/>
+            <wp:effectExtent l="0" t="0" r="0" b="5715"/>
+            <wp:docPr id="10" name="Image 10"/>
+            <wp:cNvGraphicFramePr>
+              <a:graphicFrameLocks xmlns:a="http://schemas.openxmlformats.org/drawingml/2006/main" noChangeAspect="1"/>
+            </wp:cNvGraphicFramePr>
+            <a:graphic xmlns:a="http://schemas.openxmlformats.org/drawingml/2006/main">
+              <a:graphicData uri="http://schemas.openxmlformats.org/drawingml/2006/picture">
+                <pic:pic xmlns:pic="http://schemas.openxmlformats.org/drawingml/2006/picture">
+                  <pic:nvPicPr>
+                    <pic:cNvPr id="0" name="Picture 9"/>
+                    <pic:cNvPicPr>
+                      <a:picLocks noChangeAspect="1" noChangeArrowheads="1"/>
+                    </pic:cNvPicPr>
+                  </pic:nvPicPr>
+                  <pic:blipFill>
+                    <a:blip r:embed="rId14">
+                      <a:extLst>
+                        <a:ext uri="{28A0092B-C50C-407E-A947-70E740481C1C}">
+                          <a14:useLocalDpi xmlns:a14="http://schemas.microsoft.com/office/drawing/2010/main" val="0"/>
+                        </a:ext>
+                      </a:extLst>
+                    </a:blip>
+                    <a:srcRect/>
+                    <a:stretch>
+                      <a:fillRect/>
+                    </a:stretch>
+                  </pic:blipFill>
+                  <pic:spPr bwMode="auto">
+                    <a:xfrm>
+                      <a:off x="0" y="0"/>
+                      <a:ext cx="5760720" cy="3499962"/>
+                    </a:xfrm>
+                    <a:prstGeom prst="rect">
+                      <a:avLst/>
+                    </a:prstGeom>
+                    <a:noFill/>
+                    <a:ln>
+                      <a:noFill/>
+                    </a:ln>
+                  </pic:spPr>
+                </pic:pic>
+              </a:graphicData>
+            </a:graphic>
+          </wp:inline>
+        </w:drawing>
+      </w:r>
+    </w:p>
+    <w:p>
+      <w:pPr>
+        <w:rPr>
+          <w:rFonts w:ascii="Times New Roman" w:hAnsi="Times New Roman" w:cs="Times New Roman"/>
+          <w:sz w:val="24"/>
+          <w:szCs w:val="24"/>
+        </w:rPr>
+      </w:pPr>
+      <w:r>
+        <w:rPr>
+          <w:rFonts w:ascii="Times New Roman" w:hAnsi="Times New Roman" w:cs="Times New Roman"/>
+          <w:sz w:val="24"/>
+          <w:szCs w:val="24"/>
+        </w:rPr>
+        <w:br w:type="page"/>
+      </w:r>
+    </w:p>
+    <w:p>
+      <w:pPr>
+        <w:pStyle w:val="Paragraphedeliste"/>
+        <w:numPr>
+          <w:ilvl w:val="0"/>
+          <w:numId w:val="29"/>
+        </w:numPr>
+        <w:rPr>
+          <w:rFonts w:ascii="Times New Roman" w:hAnsi="Times New Roman" w:cs="Times New Roman"/>
+          <w:sz w:val="24"/>
+          <w:szCs w:val="24"/>
+        </w:rPr>
+      </w:pPr>
+      <w:proofErr w:type="spellStart"/>
+      <w:r>
+        <w:rPr>
+          <w:rFonts w:ascii="Times New Roman" w:hAnsi="Times New Roman" w:cs="Times New Roman"/>
+          <w:sz w:val="24"/>
+          <w:szCs w:val="24"/>
+        </w:rPr>
+        <w:lastRenderedPageBreak/>
+        <w:t>Deconnexion</w:t>
+      </w:r>
+      <w:proofErr w:type="spellEnd"/>
+      <w:r>
+        <w:rPr>
+          <w:rFonts w:ascii="Times New Roman" w:hAnsi="Times New Roman" w:cs="Times New Roman"/>
+          <w:sz w:val="24"/>
+          <w:szCs w:val="24"/>
+        </w:rPr>
+        <w:t xml:space="preserve"> (client)</w:t>
+      </w:r>
+    </w:p>
+    <w:p>
+      <w:pPr>
+        <w:rPr>
+          <w:rFonts w:ascii="Times New Roman" w:hAnsi="Times New Roman" w:cs="Times New Roman"/>
+          <w:sz w:val="24"/>
+          <w:szCs w:val="24"/>
+        </w:rPr>
+      </w:pPr>
+      <w:r>
+        <w:rPr>
+          <w:noProof/>
+        </w:rPr>
+        <w:drawing>
+          <wp:inline distT="0" distB="0" distL="0" distR="0">
+            <wp:extent cx="5760720" cy="3734456"/>
+            <wp:effectExtent l="0" t="0" r="0" b="0"/>
+            <wp:docPr id="11" name="Image 11"/>
+            <wp:cNvGraphicFramePr>
+              <a:graphicFrameLocks xmlns:a="http://schemas.openxmlformats.org/drawingml/2006/main" noChangeAspect="1"/>
+            </wp:cNvGraphicFramePr>
+            <a:graphic xmlns:a="http://schemas.openxmlformats.org/drawingml/2006/main">
+              <a:graphicData uri="http://schemas.openxmlformats.org/drawingml/2006/picture">
+                <pic:pic xmlns:pic="http://schemas.openxmlformats.org/drawingml/2006/picture">
+                  <pic:nvPicPr>
+                    <pic:cNvPr id="0" name="Picture 11"/>
+                    <pic:cNvPicPr>
+                      <a:picLocks noChangeAspect="1" noChangeArrowheads="1"/>
+                    </pic:cNvPicPr>
+                  </pic:nvPicPr>
+                  <pic:blipFill>
+                    <a:blip r:embed="rId15">
+                      <a:extLst>
+                        <a:ext uri="{28A0092B-C50C-407E-A947-70E740481C1C}">
+                          <a14:useLocalDpi xmlns:a14="http://schemas.microsoft.com/office/drawing/2010/main" val="0"/>
+                        </a:ext>
+                      </a:extLst>
+                    </a:blip>
+                    <a:srcRect/>
+                    <a:stretch>
+                      <a:fillRect/>
+                    </a:stretch>
+                  </pic:blipFill>
+                  <pic:spPr bwMode="auto">
+                    <a:xfrm>
+                      <a:off x="0" y="0"/>
+                      <a:ext cx="5760720" cy="3734456"/>
+                    </a:xfrm>
+                    <a:prstGeom prst="rect">
+                      <a:avLst/>
+                    </a:prstGeom>
+                    <a:noFill/>
+                    <a:ln>
+                      <a:noFill/>
+                    </a:ln>
+                  </pic:spPr>
+                </pic:pic>
+              </a:graphicData>
+            </a:graphic>
+          </wp:inline>
+        </w:drawing>
+      </w:r>
+    </w:p>
+    <w:p>
+      <w:pPr>
+        <w:pStyle w:val="Paragraphedeliste"/>
+        <w:numPr>
+          <w:ilvl w:val="0"/>
+          <w:numId w:val="30"/>
+        </w:numPr>
+        <w:rPr>
+          <w:rFonts w:ascii="Times New Roman" w:hAnsi="Times New Roman" w:cs="Times New Roman"/>
+          <w:sz w:val="24"/>
+          <w:szCs w:val="24"/>
+        </w:rPr>
+      </w:pPr>
+      <w:r>
+        <w:rPr>
+          <w:rFonts w:ascii="Times New Roman" w:hAnsi="Times New Roman" w:cs="Times New Roman"/>
+          <w:sz w:val="24"/>
+          <w:szCs w:val="24"/>
+        </w:rPr>
+        <w:t>Créer un compte (client)</w:t>
+      </w:r>
+    </w:p>
+    <w:p>
+      <w:pPr>
+        <w:rPr>
+          <w:rFonts w:ascii="Times New Roman" w:hAnsi="Times New Roman" w:cs="Times New Roman"/>
+          <w:sz w:val="24"/>
+          <w:szCs w:val="24"/>
+        </w:rPr>
+      </w:pPr>
+      <w:r>
+        <w:rPr>
+          <w:noProof/>
+        </w:rPr>
+        <w:drawing>
+          <wp:inline distT="0" distB="0" distL="0" distR="0">
+            <wp:extent cx="5760720" cy="3764056"/>
+            <wp:effectExtent l="0" t="0" r="0" b="8255"/>
+            <wp:docPr id="12" name="Image 12"/>
+            <wp:cNvGraphicFramePr>
+              <a:graphicFrameLocks xmlns:a="http://schemas.openxmlformats.org/drawingml/2006/main" noChangeAspect="1"/>
+            </wp:cNvGraphicFramePr>
+            <a:graphic xmlns:a="http://schemas.openxmlformats.org/drawingml/2006/main">
+              <a:graphicData uri="http://schemas.openxmlformats.org/drawingml/2006/picture">
+                <pic:pic xmlns:pic="http://schemas.openxmlformats.org/drawingml/2006/picture">
+                  <pic:nvPicPr>
+                    <pic:cNvPr id="0" name="Picture 13"/>
+                    <pic:cNvPicPr>
+                      <a:picLocks noChangeAspect="1" noChangeArrowheads="1"/>
+                    </pic:cNvPicPr>
+                  </pic:nvPicPr>
+                  <pic:blipFill>
+                    <a:blip r:embed="rId16">
+                      <a:extLst>
+                        <a:ext uri="{28A0092B-C50C-407E-A947-70E740481C1C}">
+                          <a14:useLocalDpi xmlns:a14="http://schemas.microsoft.com/office/drawing/2010/main" val="0"/>
+                        </a:ext>
+                      </a:extLst>
+                    </a:blip>
+                    <a:srcRect/>
+                    <a:stretch>
+                      <a:fillRect/>
+                    </a:stretch>
+                  </pic:blipFill>
+                  <pic:spPr bwMode="auto">
+                    <a:xfrm>
+                      <a:off x="0" y="0"/>
+                      <a:ext cx="5760720" cy="3764056"/>
+                    </a:xfrm>
+                    <a:prstGeom prst="rect">
+                      <a:avLst/>
+                    </a:prstGeom>
+                    <a:noFill/>
+                    <a:ln>
+                      <a:noFill/>
+                    </a:ln>
+                  </pic:spPr>
+                </pic:pic>
+              </a:graphicData>
+            </a:graphic>
+          </wp:inline>
+        </w:drawing>
+      </w:r>
+    </w:p>
+    <w:p>
+      <w:pPr>
+        <w:rPr>
+          <w:rFonts w:ascii="Times New Roman" w:hAnsi="Times New Roman" w:cs="Times New Roman"/>
+          <w:sz w:val="24"/>
+          <w:szCs w:val="24"/>
+        </w:rPr>
+      </w:pPr>
+      <w:r>
+        <w:rPr>
+          <w:rFonts w:ascii="Times New Roman" w:hAnsi="Times New Roman" w:cs="Times New Roman"/>
+          <w:sz w:val="24"/>
+          <w:szCs w:val="24"/>
+        </w:rPr>
+        <w:br w:type="page"/>
+      </w:r>
+    </w:p>
+    <w:p>
+      <w:pPr>
+        <w:pStyle w:val="Paragraphedeliste"/>
+        <w:numPr>
+          <w:ilvl w:val="0"/>
+          <w:numId w:val="31"/>
+        </w:numPr>
+        <w:rPr>
+          <w:rFonts w:ascii="Times New Roman" w:hAnsi="Times New Roman" w:cs="Times New Roman"/>
+          <w:sz w:val="24"/>
+          <w:szCs w:val="24"/>
+        </w:rPr>
+      </w:pPr>
+      <w:r>
+        <w:rPr>
+          <w:rFonts w:ascii="Times New Roman" w:hAnsi="Times New Roman" w:cs="Times New Roman"/>
+          <w:sz w:val="24"/>
+          <w:szCs w:val="24"/>
+        </w:rPr>
+        <w:lastRenderedPageBreak/>
+        <w:t>Inscrire user (serveur)</w:t>
+      </w:r>
+    </w:p>
+    <w:p>
+      <w:pPr>
+        <w:rPr>
+          <w:rFonts w:ascii="Times New Roman" w:hAnsi="Times New Roman" w:cs="Times New Roman"/>
+          <w:sz w:val="24"/>
+          <w:szCs w:val="24"/>
+        </w:rPr>
+      </w:pPr>
+      <w:r>
+        <w:rPr>
+          <w:noProof/>
+        </w:rPr>
+        <w:drawing>
+          <wp:inline distT="0" distB="0" distL="0" distR="0">
+            <wp:extent cx="5760720" cy="3500584"/>
+            <wp:effectExtent l="0" t="0" r="0" b="5080"/>
+            <wp:docPr id="13" name="Image 13"/>
+            <wp:cNvGraphicFramePr>
+              <a:graphicFrameLocks xmlns:a="http://schemas.openxmlformats.org/drawingml/2006/main" noChangeAspect="1"/>
+            </wp:cNvGraphicFramePr>
+            <a:graphic xmlns:a="http://schemas.openxmlformats.org/drawingml/2006/main">
+              <a:graphicData uri="http://schemas.openxmlformats.org/drawingml/2006/picture">
+                <pic:pic xmlns:pic="http://schemas.openxmlformats.org/drawingml/2006/picture">
+                  <pic:nvPicPr>
+                    <pic:cNvPr id="0" name="Picture 15"/>
+                    <pic:cNvPicPr>
+                      <a:picLocks noChangeAspect="1" noChangeArrowheads="1"/>
+                    </pic:cNvPicPr>
+                  </pic:nvPicPr>
+                  <pic:blipFill>
+                    <a:blip r:embed="rId17">
+                      <a:extLst>
+                        <a:ext uri="{28A0092B-C50C-407E-A947-70E740481C1C}">
+                          <a14:useLocalDpi xmlns:a14="http://schemas.microsoft.com/office/drawing/2010/main" val="0"/>
+                        </a:ext>
+                      </a:extLst>
+                    </a:blip>
+                    <a:srcRect/>
+                    <a:stretch>
+                      <a:fillRect/>
+                    </a:stretch>
+                  </pic:blipFill>
+                  <pic:spPr bwMode="auto">
+                    <a:xfrm>
+                      <a:off x="0" y="0"/>
+                      <a:ext cx="5760720" cy="3500584"/>
+                    </a:xfrm>
+                    <a:prstGeom prst="rect">
+                      <a:avLst/>
+                    </a:prstGeom>
+                    <a:noFill/>
+                    <a:ln>
+                      <a:noFill/>
+                    </a:ln>
+                  </pic:spPr>
+                </pic:pic>
+              </a:graphicData>
+            </a:graphic>
+          </wp:inline>
+        </w:drawing>
+      </w:r>
+    </w:p>
+    <w:p>
+      <w:pPr>
+        <w:pStyle w:val="Paragraphedeliste"/>
+        <w:numPr>
+          <w:ilvl w:val="0"/>
+          <w:numId w:val="31"/>
+        </w:numPr>
+        <w:rPr>
+          <w:rFonts w:ascii="Times New Roman" w:hAnsi="Times New Roman" w:cs="Times New Roman"/>
+          <w:sz w:val="24"/>
+          <w:szCs w:val="24"/>
+        </w:rPr>
+      </w:pPr>
+      <w:r>
+        <w:rPr>
+          <w:rFonts w:ascii="Times New Roman" w:hAnsi="Times New Roman" w:cs="Times New Roman"/>
+          <w:sz w:val="24"/>
+          <w:szCs w:val="24"/>
+        </w:rPr>
+        <w:t>Vérifier état user (serveur)</w:t>
+      </w:r>
+    </w:p>
+    <w:p>
+      <w:pPr>
+        <w:rPr>
+          <w:rFonts w:ascii="Times New Roman" w:hAnsi="Times New Roman" w:cs="Times New Roman"/>
+          <w:sz w:val="24"/>
+          <w:szCs w:val="24"/>
+        </w:rPr>
+      </w:pPr>
+      <w:r>
+        <w:rPr>
+          <w:noProof/>
+        </w:rPr>
+        <w:drawing>
+          <wp:inline distT="0" distB="0" distL="0" distR="0">
+            <wp:extent cx="5760720" cy="4048023"/>
+            <wp:effectExtent l="0" t="0" r="0" b="0"/>
+            <wp:docPr id="14" name="Image 14"/>
+            <wp:cNvGraphicFramePr>
+              <a:graphicFrameLocks xmlns:a="http://schemas.openxmlformats.org/drawingml/2006/main" noChangeAspect="1"/>
+            </wp:cNvGraphicFramePr>
+            <a:graphic xmlns:a="http://schemas.openxmlformats.org/drawingml/2006/main">
+              <a:graphicData uri="http://schemas.openxmlformats.org/drawingml/2006/picture">
+                <pic:pic xmlns:pic="http://schemas.openxmlformats.org/drawingml/2006/picture">
+                  <pic:nvPicPr>
+                    <pic:cNvPr id="0" name="Picture 17"/>
+                    <pic:cNvPicPr>
+                      <a:picLocks noChangeAspect="1" noChangeArrowheads="1"/>
+                    </pic:cNvPicPr>
+                  </pic:nvPicPr>
+                  <pic:blipFill>
+                    <a:blip r:embed="rId18">
+                      <a:extLst>
+                        <a:ext uri="{28A0092B-C50C-407E-A947-70E740481C1C}">
+                          <a14:useLocalDpi xmlns:a14="http://schemas.microsoft.com/office/drawing/2010/main" val="0"/>
+                        </a:ext>
+                      </a:extLst>
+                    </a:blip>
+                    <a:srcRect/>
+                    <a:stretch>
+                      <a:fillRect/>
+                    </a:stretch>
+                  </pic:blipFill>
+                  <pic:spPr bwMode="auto">
+                    <a:xfrm>
+                      <a:off x="0" y="0"/>
+                      <a:ext cx="5760720" cy="4048023"/>
+                    </a:xfrm>
+                    <a:prstGeom prst="rect">
+                      <a:avLst/>
+                    </a:prstGeom>
+                    <a:noFill/>
+                    <a:ln>
+                      <a:noFill/>
+                    </a:ln>
+                  </pic:spPr>
+                </pic:pic>
+              </a:graphicData>
+            </a:graphic>
+          </wp:inline>
+        </w:drawing>
+      </w:r>
+    </w:p>
+    <w:p>
+      <w:pPr>
+        <w:rPr>
+          <w:rFonts w:ascii="Times New Roman" w:hAnsi="Times New Roman" w:cs="Times New Roman"/>
+          <w:sz w:val="24"/>
+          <w:szCs w:val="24"/>
+        </w:rPr>
+      </w:pPr>
+      <w:r>
+        <w:rPr>
+          <w:rFonts w:ascii="Times New Roman" w:hAnsi="Times New Roman" w:cs="Times New Roman"/>
+          <w:sz w:val="24"/>
+          <w:szCs w:val="24"/>
+        </w:rPr>
+        <w:br w:type="page"/>
+      </w:r>
+    </w:p>
+    <w:p>
+      <w:pPr>
+        <w:rPr>
+          <w:rFonts w:ascii="Times New Roman" w:hAnsi="Times New Roman" w:cs="Times New Roman"/>
+          <w:sz w:val="24"/>
+          <w:szCs w:val="24"/>
+        </w:rPr>
+      </w:pPr>
+      <w:bookmarkStart w:id="0" w:name="_GoBack"/>
+      <w:bookmarkEnd w:id="0"/>
+    </w:p>
     <w:sectPr>
       <w:pgSz w:w="11906" w:h="16838"/>
       <w:pgMar w:top="1417" w:right="1417" w:bottom="1417" w:left="1417" w:header="708" w:footer="708" w:gutter="0"/>
@@ -10950,6 +12196,95 @@
     </w:lvl>
   </w:abstractNum>
   <w:abstractNum w:abstractNumId="5" w15:restartNumberingAfterBreak="0">
+    <w:nsid w:val="27D30D23"/>
+    <w:multiLevelType w:val="hybridMultilevel"/>
+    <w:tmpl w:val="680867CE"/>
+    <w:lvl w:ilvl="0" w:tplc="8ACC3FAE">
+      <w:start w:val="1"/>
+      <w:numFmt w:val="decimal"/>
+      <w:lvlText w:val="%1."/>
+      <w:lvlJc w:val="left"/>
+      <w:pPr>
+        <w:ind w:left="720" w:hanging="360"/>
+      </w:pPr>
+      <w:rPr>
+        <w:rFonts w:hint="default"/>
+      </w:rPr>
+    </w:lvl>
+    <w:lvl w:ilvl="1" w:tplc="080C0019" w:tentative="1">
+      <w:start w:val="1"/>
+      <w:numFmt w:val="lowerLetter"/>
+      <w:lvlText w:val="%2."/>
+      <w:lvlJc w:val="left"/>
+      <w:pPr>
+        <w:ind w:left="1440" w:hanging="360"/>
+      </w:pPr>
+    </w:lvl>
+    <w:lvl w:ilvl="2" w:tplc="080C001B" w:tentative="1">
+      <w:start w:val="1"/>
+      <w:numFmt w:val="lowerRoman"/>
+      <w:lvlText w:val="%3."/>
+      <w:lvlJc w:val="right"/>
+      <w:pPr>
+        <w:ind w:left="2160" w:hanging="180"/>
+      </w:pPr>
+    </w:lvl>
+    <w:lvl w:ilvl="3" w:tplc="080C000F" w:tentative="1">
+      <w:start w:val="1"/>
+      <w:numFmt w:val="decimal"/>
+      <w:lvlText w:val="%4."/>
+      <w:lvlJc w:val="left"/>
+      <w:pPr>
+        <w:ind w:left="2880" w:hanging="360"/>
+      </w:pPr>
+    </w:lvl>
+    <w:lvl w:ilvl="4" w:tplc="080C0019" w:tentative="1">
+      <w:start w:val="1"/>
+      <w:numFmt w:val="lowerLetter"/>
+      <w:lvlText w:val="%5."/>
+      <w:lvlJc w:val="left"/>
+      <w:pPr>
+        <w:ind w:left="3600" w:hanging="360"/>
+      </w:pPr>
+    </w:lvl>
+    <w:lvl w:ilvl="5" w:tplc="080C001B" w:tentative="1">
+      <w:start w:val="1"/>
+      <w:numFmt w:val="lowerRoman"/>
+      <w:lvlText w:val="%6."/>
+      <w:lvlJc w:val="right"/>
+      <w:pPr>
+        <w:ind w:left="4320" w:hanging="180"/>
+      </w:pPr>
+    </w:lvl>
+    <w:lvl w:ilvl="6" w:tplc="080C000F" w:tentative="1">
+      <w:start w:val="1"/>
+      <w:numFmt w:val="decimal"/>
+      <w:lvlText w:val="%7."/>
+      <w:lvlJc w:val="left"/>
+      <w:pPr>
+        <w:ind w:left="5040" w:hanging="360"/>
+      </w:pPr>
+    </w:lvl>
+    <w:lvl w:ilvl="7" w:tplc="080C0019" w:tentative="1">
+      <w:start w:val="1"/>
+      <w:numFmt w:val="lowerLetter"/>
+      <w:lvlText w:val="%8."/>
+      <w:lvlJc w:val="left"/>
+      <w:pPr>
+        <w:ind w:left="5760" w:hanging="360"/>
+      </w:pPr>
+    </w:lvl>
+    <w:lvl w:ilvl="8" w:tplc="080C001B" w:tentative="1">
+      <w:start w:val="1"/>
+      <w:numFmt w:val="lowerRoman"/>
+      <w:lvlText w:val="%9."/>
+      <w:lvlJc w:val="right"/>
+      <w:pPr>
+        <w:ind w:left="6480" w:hanging="180"/>
+      </w:pPr>
+    </w:lvl>
+  </w:abstractNum>
+  <w:abstractNum w:abstractNumId="6" w15:restartNumberingAfterBreak="0">
     <w:nsid w:val="2B62186F"/>
     <w:multiLevelType w:val="hybridMultilevel"/>
     <w:tmpl w:val="EB9C4CBA"/>
@@ -11035,7 +12370,7 @@
       </w:pPr>
     </w:lvl>
   </w:abstractNum>
-  <w:abstractNum w:abstractNumId="6" w15:restartNumberingAfterBreak="0">
+  <w:abstractNum w:abstractNumId="7" w15:restartNumberingAfterBreak="0">
     <w:nsid w:val="2D8801B0"/>
     <w:multiLevelType w:val="multilevel"/>
     <w:tmpl w:val="F98278AA"/>
@@ -11121,7 +12456,7 @@
       </w:pPr>
     </w:lvl>
   </w:abstractNum>
-  <w:abstractNum w:abstractNumId="7" w15:restartNumberingAfterBreak="0">
+  <w:abstractNum w:abstractNumId="8" w15:restartNumberingAfterBreak="0">
     <w:nsid w:val="307D708D"/>
     <w:multiLevelType w:val="hybridMultilevel"/>
     <w:tmpl w:val="F656E04A"/>
@@ -11207,7 +12542,7 @@
       </w:pPr>
     </w:lvl>
   </w:abstractNum>
-  <w:abstractNum w:abstractNumId="8" w15:restartNumberingAfterBreak="0">
+  <w:abstractNum w:abstractNumId="9" w15:restartNumberingAfterBreak="0">
     <w:nsid w:val="32093B58"/>
     <w:multiLevelType w:val="hybridMultilevel"/>
     <w:tmpl w:val="06761F50"/>
@@ -11296,7 +12631,7 @@
       </w:pPr>
     </w:lvl>
   </w:abstractNum>
-  <w:abstractNum w:abstractNumId="9" w15:restartNumberingAfterBreak="0">
+  <w:abstractNum w:abstractNumId="10" w15:restartNumberingAfterBreak="0">
     <w:nsid w:val="3267482A"/>
     <w:multiLevelType w:val="hybridMultilevel"/>
     <w:tmpl w:val="9A0A0D0C"/>
@@ -11385,7 +12720,93 @@
       </w:pPr>
     </w:lvl>
   </w:abstractNum>
-  <w:abstractNum w:abstractNumId="10" w15:restartNumberingAfterBreak="0">
+  <w:abstractNum w:abstractNumId="11" w15:restartNumberingAfterBreak="0">
+    <w:nsid w:val="3A2678D1"/>
+    <w:multiLevelType w:val="hybridMultilevel"/>
+    <w:tmpl w:val="6BBA5D62"/>
+    <w:lvl w:ilvl="0" w:tplc="080C0017">
+      <w:start w:val="1"/>
+      <w:numFmt w:val="lowerLetter"/>
+      <w:lvlText w:val="%1)"/>
+      <w:lvlJc w:val="left"/>
+      <w:pPr>
+        <w:ind w:left="720" w:hanging="360"/>
+      </w:pPr>
+    </w:lvl>
+    <w:lvl w:ilvl="1" w:tplc="080C0019" w:tentative="1">
+      <w:start w:val="1"/>
+      <w:numFmt w:val="lowerLetter"/>
+      <w:lvlText w:val="%2."/>
+      <w:lvlJc w:val="left"/>
+      <w:pPr>
+        <w:ind w:left="1440" w:hanging="360"/>
+      </w:pPr>
+    </w:lvl>
+    <w:lvl w:ilvl="2" w:tplc="080C001B" w:tentative="1">
+      <w:start w:val="1"/>
+      <w:numFmt w:val="lowerRoman"/>
+      <w:lvlText w:val="%3."/>
+      <w:lvlJc w:val="right"/>
+      <w:pPr>
+        <w:ind w:left="2160" w:hanging="180"/>
+      </w:pPr>
+    </w:lvl>
+    <w:lvl w:ilvl="3" w:tplc="080C000F" w:tentative="1">
+      <w:start w:val="1"/>
+      <w:numFmt w:val="decimal"/>
+      <w:lvlText w:val="%4."/>
+      <w:lvlJc w:val="left"/>
+      <w:pPr>
+        <w:ind w:left="2880" w:hanging="360"/>
+      </w:pPr>
+    </w:lvl>
+    <w:lvl w:ilvl="4" w:tplc="080C0019" w:tentative="1">
+      <w:start w:val="1"/>
+      <w:numFmt w:val="lowerLetter"/>
+      <w:lvlText w:val="%5."/>
+      <w:lvlJc w:val="left"/>
+      <w:pPr>
+        <w:ind w:left="3600" w:hanging="360"/>
+      </w:pPr>
+    </w:lvl>
+    <w:lvl w:ilvl="5" w:tplc="080C001B" w:tentative="1">
+      <w:start w:val="1"/>
+      <w:numFmt w:val="lowerRoman"/>
+      <w:lvlText w:val="%6."/>
+      <w:lvlJc w:val="right"/>
+      <w:pPr>
+        <w:ind w:left="4320" w:hanging="180"/>
+      </w:pPr>
+    </w:lvl>
+    <w:lvl w:ilvl="6" w:tplc="080C000F" w:tentative="1">
+      <w:start w:val="1"/>
+      <w:numFmt w:val="decimal"/>
+      <w:lvlText w:val="%7."/>
+      <w:lvlJc w:val="left"/>
+      <w:pPr>
+        <w:ind w:left="5040" w:hanging="360"/>
+      </w:pPr>
+    </w:lvl>
+    <w:lvl w:ilvl="7" w:tplc="080C0019" w:tentative="1">
+      <w:start w:val="1"/>
+      <w:numFmt w:val="lowerLetter"/>
+      <w:lvlText w:val="%8."/>
+      <w:lvlJc w:val="left"/>
+      <w:pPr>
+        <w:ind w:left="5760" w:hanging="360"/>
+      </w:pPr>
+    </w:lvl>
+    <w:lvl w:ilvl="8" w:tplc="080C001B" w:tentative="1">
+      <w:start w:val="1"/>
+      <w:numFmt w:val="lowerRoman"/>
+      <w:lvlText w:val="%9."/>
+      <w:lvlJc w:val="right"/>
+      <w:pPr>
+        <w:ind w:left="6480" w:hanging="180"/>
+      </w:pPr>
+    </w:lvl>
+  </w:abstractNum>
+  <w:abstractNum w:abstractNumId="12" w15:restartNumberingAfterBreak="0">
     <w:nsid w:val="3E063DE5"/>
     <w:multiLevelType w:val="hybridMultilevel"/>
     <w:tmpl w:val="4DEA59DA"/>
@@ -11474,7 +12895,7 @@
       </w:pPr>
     </w:lvl>
   </w:abstractNum>
-  <w:abstractNum w:abstractNumId="11" w15:restartNumberingAfterBreak="0">
+  <w:abstractNum w:abstractNumId="13" w15:restartNumberingAfterBreak="0">
     <w:nsid w:val="417973A8"/>
     <w:multiLevelType w:val="hybridMultilevel"/>
     <w:tmpl w:val="2FDA0C8A"/>
@@ -11560,7 +12981,7 @@
       </w:pPr>
     </w:lvl>
   </w:abstractNum>
-  <w:abstractNum w:abstractNumId="12" w15:restartNumberingAfterBreak="0">
+  <w:abstractNum w:abstractNumId="14" w15:restartNumberingAfterBreak="0">
     <w:nsid w:val="44F65D29"/>
     <w:multiLevelType w:val="hybridMultilevel"/>
     <w:tmpl w:val="C7CC544C"/>
@@ -11649,7 +13070,7 @@
       </w:pPr>
     </w:lvl>
   </w:abstractNum>
-  <w:abstractNum w:abstractNumId="13" w15:restartNumberingAfterBreak="0">
+  <w:abstractNum w:abstractNumId="15" w15:restartNumberingAfterBreak="0">
     <w:nsid w:val="536173AC"/>
     <w:multiLevelType w:val="multilevel"/>
     <w:tmpl w:val="262A7010"/>
@@ -11762,7 +13183,96 @@
       </w:rPr>
     </w:lvl>
   </w:abstractNum>
-  <w:abstractNum w:abstractNumId="14" w15:restartNumberingAfterBreak="0">
+  <w:abstractNum w:abstractNumId="16" w15:restartNumberingAfterBreak="0">
+    <w:nsid w:val="55770974"/>
+    <w:multiLevelType w:val="hybridMultilevel"/>
+    <w:tmpl w:val="D0889F2A"/>
+    <w:lvl w:ilvl="0" w:tplc="8028E8E2">
+      <w:start w:val="1"/>
+      <w:numFmt w:val="decimal"/>
+      <w:lvlText w:val="%1."/>
+      <w:lvlJc w:val="left"/>
+      <w:pPr>
+        <w:ind w:left="720" w:hanging="360"/>
+      </w:pPr>
+      <w:rPr>
+        <w:rFonts w:hint="default"/>
+      </w:rPr>
+    </w:lvl>
+    <w:lvl w:ilvl="1" w:tplc="080C0019" w:tentative="1">
+      <w:start w:val="1"/>
+      <w:numFmt w:val="lowerLetter"/>
+      <w:lvlText w:val="%2."/>
+      <w:lvlJc w:val="left"/>
+      <w:pPr>
+        <w:ind w:left="1440" w:hanging="360"/>
+      </w:pPr>
+    </w:lvl>
+    <w:lvl w:ilvl="2" w:tplc="080C001B" w:tentative="1">
+      <w:start w:val="1"/>
+      <w:numFmt w:val="lowerRoman"/>
+      <w:lvlText w:val="%3."/>
+      <w:lvlJc w:val="right"/>
+      <w:pPr>
+        <w:ind w:left="2160" w:hanging="180"/>
+      </w:pPr>
+    </w:lvl>
+    <w:lvl w:ilvl="3" w:tplc="080C000F" w:tentative="1">
+      <w:start w:val="1"/>
+      <w:numFmt w:val="decimal"/>
+      <w:lvlText w:val="%4."/>
+      <w:lvlJc w:val="left"/>
+      <w:pPr>
+        <w:ind w:left="2880" w:hanging="360"/>
+      </w:pPr>
+    </w:lvl>
+    <w:lvl w:ilvl="4" w:tplc="080C0019" w:tentative="1">
+      <w:start w:val="1"/>
+      <w:numFmt w:val="lowerLetter"/>
+      <w:lvlText w:val="%5."/>
+      <w:lvlJc w:val="left"/>
+      <w:pPr>
+        <w:ind w:left="3600" w:hanging="360"/>
+      </w:pPr>
+    </w:lvl>
+    <w:lvl w:ilvl="5" w:tplc="080C001B" w:tentative="1">
+      <w:start w:val="1"/>
+      <w:numFmt w:val="lowerRoman"/>
+      <w:lvlText w:val="%6."/>
+      <w:lvlJc w:val="right"/>
+      <w:pPr>
+        <w:ind w:left="4320" w:hanging="180"/>
+      </w:pPr>
+    </w:lvl>
+    <w:lvl w:ilvl="6" w:tplc="080C000F" w:tentative="1">
+      <w:start w:val="1"/>
+      <w:numFmt w:val="decimal"/>
+      <w:lvlText w:val="%7."/>
+      <w:lvlJc w:val="left"/>
+      <w:pPr>
+        <w:ind w:left="5040" w:hanging="360"/>
+      </w:pPr>
+    </w:lvl>
+    <w:lvl w:ilvl="7" w:tplc="080C0019" w:tentative="1">
+      <w:start w:val="1"/>
+      <w:numFmt w:val="lowerLetter"/>
+      <w:lvlText w:val="%8."/>
+      <w:lvlJc w:val="left"/>
+      <w:pPr>
+        <w:ind w:left="5760" w:hanging="360"/>
+      </w:pPr>
+    </w:lvl>
+    <w:lvl w:ilvl="8" w:tplc="080C001B" w:tentative="1">
+      <w:start w:val="1"/>
+      <w:numFmt w:val="lowerRoman"/>
+      <w:lvlText w:val="%9."/>
+      <w:lvlJc w:val="right"/>
+      <w:pPr>
+        <w:ind w:left="6480" w:hanging="180"/>
+      </w:pPr>
+    </w:lvl>
+  </w:abstractNum>
+  <w:abstractNum w:abstractNumId="17" w15:restartNumberingAfterBreak="0">
     <w:nsid w:val="573256CD"/>
     <w:multiLevelType w:val="hybridMultilevel"/>
     <w:tmpl w:val="AB6A8A0A"/>
@@ -11875,7 +13385,7 @@
       </w:rPr>
     </w:lvl>
   </w:abstractNum>
-  <w:abstractNum w:abstractNumId="15" w15:restartNumberingAfterBreak="0">
+  <w:abstractNum w:abstractNumId="18" w15:restartNumberingAfterBreak="0">
     <w:nsid w:val="59AF489A"/>
     <w:multiLevelType w:val="hybridMultilevel"/>
     <w:tmpl w:val="D2907778"/>
@@ -11964,7 +13474,7 @@
       </w:pPr>
     </w:lvl>
   </w:abstractNum>
-  <w:abstractNum w:abstractNumId="16" w15:restartNumberingAfterBreak="0">
+  <w:abstractNum w:abstractNumId="19" w15:restartNumberingAfterBreak="0">
     <w:nsid w:val="5DF000CD"/>
     <w:multiLevelType w:val="hybridMultilevel"/>
     <w:tmpl w:val="CAFE08BE"/>
@@ -12053,7 +13563,96 @@
       </w:pPr>
     </w:lvl>
   </w:abstractNum>
-  <w:abstractNum w:abstractNumId="17" w15:restartNumberingAfterBreak="0">
+  <w:abstractNum w:abstractNumId="20" w15:restartNumberingAfterBreak="0">
+    <w:nsid w:val="62FD54BA"/>
+    <w:multiLevelType w:val="hybridMultilevel"/>
+    <w:tmpl w:val="3272C752"/>
+    <w:lvl w:ilvl="0" w:tplc="8028E8E2">
+      <w:start w:val="11"/>
+      <w:numFmt w:val="decimal"/>
+      <w:lvlText w:val="%1."/>
+      <w:lvlJc w:val="left"/>
+      <w:pPr>
+        <w:ind w:left="720" w:hanging="360"/>
+      </w:pPr>
+      <w:rPr>
+        <w:rFonts w:hint="default"/>
+      </w:rPr>
+    </w:lvl>
+    <w:lvl w:ilvl="1" w:tplc="080C0019" w:tentative="1">
+      <w:start w:val="1"/>
+      <w:numFmt w:val="lowerLetter"/>
+      <w:lvlText w:val="%2."/>
+      <w:lvlJc w:val="left"/>
+      <w:pPr>
+        <w:ind w:left="1440" w:hanging="360"/>
+      </w:pPr>
+    </w:lvl>
+    <w:lvl w:ilvl="2" w:tplc="080C001B" w:tentative="1">
+      <w:start w:val="1"/>
+      <w:numFmt w:val="lowerRoman"/>
+      <w:lvlText w:val="%3."/>
+      <w:lvlJc w:val="right"/>
+      <w:pPr>
+        <w:ind w:left="2160" w:hanging="180"/>
+      </w:pPr>
+    </w:lvl>
+    <w:lvl w:ilvl="3" w:tplc="080C000F" w:tentative="1">
+      <w:start w:val="1"/>
+      <w:numFmt w:val="decimal"/>
+      <w:lvlText w:val="%4."/>
+      <w:lvlJc w:val="left"/>
+      <w:pPr>
+        <w:ind w:left="2880" w:hanging="360"/>
+      </w:pPr>
+    </w:lvl>
+    <w:lvl w:ilvl="4" w:tplc="080C0019" w:tentative="1">
+      <w:start w:val="1"/>
+      <w:numFmt w:val="lowerLetter"/>
+      <w:lvlText w:val="%5."/>
+      <w:lvlJc w:val="left"/>
+      <w:pPr>
+        <w:ind w:left="3600" w:hanging="360"/>
+      </w:pPr>
+    </w:lvl>
+    <w:lvl w:ilvl="5" w:tplc="080C001B" w:tentative="1">
+      <w:start w:val="1"/>
+      <w:numFmt w:val="lowerRoman"/>
+      <w:lvlText w:val="%6."/>
+      <w:lvlJc w:val="right"/>
+      <w:pPr>
+        <w:ind w:left="4320" w:hanging="180"/>
+      </w:pPr>
+    </w:lvl>
+    <w:lvl w:ilvl="6" w:tplc="080C000F" w:tentative="1">
+      <w:start w:val="1"/>
+      <w:numFmt w:val="decimal"/>
+      <w:lvlText w:val="%7."/>
+      <w:lvlJc w:val="left"/>
+      <w:pPr>
+        <w:ind w:left="5040" w:hanging="360"/>
+      </w:pPr>
+    </w:lvl>
+    <w:lvl w:ilvl="7" w:tplc="080C0019" w:tentative="1">
+      <w:start w:val="1"/>
+      <w:numFmt w:val="lowerLetter"/>
+      <w:lvlText w:val="%8."/>
+      <w:lvlJc w:val="left"/>
+      <w:pPr>
+        <w:ind w:left="5760" w:hanging="360"/>
+      </w:pPr>
+    </w:lvl>
+    <w:lvl w:ilvl="8" w:tplc="080C001B" w:tentative="1">
+      <w:start w:val="1"/>
+      <w:numFmt w:val="lowerRoman"/>
+      <w:lvlText w:val="%9."/>
+      <w:lvlJc w:val="right"/>
+      <w:pPr>
+        <w:ind w:left="6480" w:hanging="180"/>
+      </w:pPr>
+    </w:lvl>
+  </w:abstractNum>
+  <w:abstractNum w:abstractNumId="21" w15:restartNumberingAfterBreak="0">
     <w:nsid w:val="63D06CA8"/>
     <w:multiLevelType w:val="hybridMultilevel"/>
     <w:tmpl w:val="0CCA1CB4"/>
@@ -12142,7 +13741,7 @@
       </w:pPr>
     </w:lvl>
   </w:abstractNum>
-  <w:abstractNum w:abstractNumId="18" w15:restartNumberingAfterBreak="0">
+  <w:abstractNum w:abstractNumId="22" w15:restartNumberingAfterBreak="0">
     <w:nsid w:val="64FB3974"/>
     <w:multiLevelType w:val="hybridMultilevel"/>
     <w:tmpl w:val="F09AD6A0"/>
@@ -12255,7 +13854,7 @@
       </w:rPr>
     </w:lvl>
   </w:abstractNum>
-  <w:abstractNum w:abstractNumId="19" w15:restartNumberingAfterBreak="0">
+  <w:abstractNum w:abstractNumId="23" w15:restartNumberingAfterBreak="0">
     <w:nsid w:val="67AE5B49"/>
     <w:multiLevelType w:val="hybridMultilevel"/>
     <w:tmpl w:val="0CCA1CB4"/>
@@ -12344,7 +13943,7 @@
       </w:pPr>
     </w:lvl>
   </w:abstractNum>
-  <w:abstractNum w:abstractNumId="20" w15:restartNumberingAfterBreak="0">
+  <w:abstractNum w:abstractNumId="24" w15:restartNumberingAfterBreak="0">
     <w:nsid w:val="70C516F5"/>
     <w:multiLevelType w:val="hybridMultilevel"/>
     <w:tmpl w:val="0CCA1CB4"/>
@@ -12433,7 +14032,7 @@
       </w:pPr>
     </w:lvl>
   </w:abstractNum>
-  <w:abstractNum w:abstractNumId="21" w15:restartNumberingAfterBreak="0">
+  <w:abstractNum w:abstractNumId="25" w15:restartNumberingAfterBreak="0">
     <w:nsid w:val="70DA39C9"/>
     <w:multiLevelType w:val="hybridMultilevel"/>
     <w:tmpl w:val="2FDA0C8A"/>
@@ -12519,7 +14118,7 @@
       </w:pPr>
     </w:lvl>
   </w:abstractNum>
-  <w:abstractNum w:abstractNumId="22" w15:restartNumberingAfterBreak="0">
+  <w:abstractNum w:abstractNumId="26" w15:restartNumberingAfterBreak="0">
     <w:nsid w:val="71825825"/>
     <w:multiLevelType w:val="hybridMultilevel"/>
     <w:tmpl w:val="06761F50"/>
@@ -12608,7 +14207,7 @@
       </w:pPr>
     </w:lvl>
   </w:abstractNum>
-  <w:abstractNum w:abstractNumId="23" w15:restartNumberingAfterBreak="0">
+  <w:abstractNum w:abstractNumId="27" w15:restartNumberingAfterBreak="0">
     <w:nsid w:val="728E7997"/>
     <w:multiLevelType w:val="hybridMultilevel"/>
     <w:tmpl w:val="CA7A3C9E"/>
@@ -12697,7 +14296,7 @@
       </w:pPr>
     </w:lvl>
   </w:abstractNum>
-  <w:abstractNum w:abstractNumId="24" w15:restartNumberingAfterBreak="0">
+  <w:abstractNum w:abstractNumId="28" w15:restartNumberingAfterBreak="0">
     <w:nsid w:val="78F5295F"/>
     <w:multiLevelType w:val="hybridMultilevel"/>
     <w:tmpl w:val="F656E04A"/>
@@ -12783,7 +14382,7 @@
       </w:pPr>
     </w:lvl>
   </w:abstractNum>
-  <w:abstractNum w:abstractNumId="25" w15:restartNumberingAfterBreak="0">
+  <w:abstractNum w:abstractNumId="29" w15:restartNumberingAfterBreak="0">
     <w:nsid w:val="7B385EEA"/>
     <w:multiLevelType w:val="hybridMultilevel"/>
     <w:tmpl w:val="06761F50"/>
@@ -12872,7 +14471,96 @@
       </w:pPr>
     </w:lvl>
   </w:abstractNum>
-  <w:abstractNum w:abstractNumId="26" w15:restartNumberingAfterBreak="0">
+  <w:abstractNum w:abstractNumId="30" w15:restartNumberingAfterBreak="0">
+    <w:nsid w:val="7E014044"/>
+    <w:multiLevelType w:val="hybridMultilevel"/>
+    <w:tmpl w:val="6BECA496"/>
+    <w:lvl w:ilvl="0" w:tplc="0548037C">
+      <w:start w:val="18"/>
+      <w:numFmt w:val="decimal"/>
+      <w:lvlText w:val="%1."/>
+      <w:lvlJc w:val="left"/>
+      <w:pPr>
+        <w:ind w:left="720" w:hanging="360"/>
+      </w:pPr>
+      <w:rPr>
+        <w:rFonts w:hint="default"/>
+      </w:rPr>
+    </w:lvl>
+    <w:lvl w:ilvl="1" w:tplc="080C0019" w:tentative="1">
+      <w:start w:val="1"/>
+      <w:numFmt w:val="lowerLetter"/>
+      <w:lvlText w:val="%2."/>
+      <w:lvlJc w:val="left"/>
+      <w:pPr>
+        <w:ind w:left="1440" w:hanging="360"/>
+      </w:pPr>
+    </w:lvl>
+    <w:lvl w:ilvl="2" w:tplc="080C001B" w:tentative="1">
+      <w:start w:val="1"/>
+      <w:numFmt w:val="lowerRoman"/>
+      <w:lvlText w:val="%3."/>
+      <w:lvlJc w:val="right"/>
+      <w:pPr>
+        <w:ind w:left="2160" w:hanging="180"/>
+      </w:pPr>
+    </w:lvl>
+    <w:lvl w:ilvl="3" w:tplc="080C000F" w:tentative="1">
+      <w:start w:val="1"/>
+      <w:numFmt w:val="decimal"/>
+      <w:lvlText w:val="%4."/>
+      <w:lvlJc w:val="left"/>
+      <w:pPr>
+        <w:ind w:left="2880" w:hanging="360"/>
+      </w:pPr>
+    </w:lvl>
+    <w:lvl w:ilvl="4" w:tplc="080C0019" w:tentative="1">
+      <w:start w:val="1"/>
+      <w:numFmt w:val="lowerLetter"/>
+      <w:lvlText w:val="%5."/>
+      <w:lvlJc w:val="left"/>
+      <w:pPr>
+        <w:ind w:left="3600" w:hanging="360"/>
+      </w:pPr>
+    </w:lvl>
+    <w:lvl w:ilvl="5" w:tplc="080C001B" w:tentative="1">
+      <w:start w:val="1"/>
+      <w:numFmt w:val="lowerRoman"/>
+      <w:lvlText w:val="%6."/>
+      <w:lvlJc w:val="right"/>
+      <w:pPr>
+        <w:ind w:left="4320" w:hanging="180"/>
+      </w:pPr>
+    </w:lvl>
+    <w:lvl w:ilvl="6" w:tplc="080C000F" w:tentative="1">
+      <w:start w:val="1"/>
+      <w:numFmt w:val="decimal"/>
+      <w:lvlText w:val="%7."/>
+      <w:lvlJc w:val="left"/>
+      <w:pPr>
+        <w:ind w:left="5040" w:hanging="360"/>
+      </w:pPr>
+    </w:lvl>
+    <w:lvl w:ilvl="7" w:tplc="080C0019" w:tentative="1">
+      <w:start w:val="1"/>
+      <w:numFmt w:val="lowerLetter"/>
+      <w:lvlText w:val="%8."/>
+      <w:lvlJc w:val="left"/>
+      <w:pPr>
+        <w:ind w:left="5760" w:hanging="360"/>
+      </w:pPr>
+    </w:lvl>
+    <w:lvl w:ilvl="8" w:tplc="080C001B" w:tentative="1">
+      <w:start w:val="1"/>
+      <w:numFmt w:val="lowerRoman"/>
+      <w:lvlText w:val="%9."/>
+      <w:lvlJc w:val="right"/>
+      <w:pPr>
+        <w:ind w:left="6480" w:hanging="180"/>
+      </w:pPr>
+    </w:lvl>
+  </w:abstractNum>
+  <w:abstractNum w:abstractNumId="31" w15:restartNumberingAfterBreak="0">
     <w:nsid w:val="7E1969B9"/>
     <w:multiLevelType w:val="hybridMultilevel"/>
     <w:tmpl w:val="98848020"/>
@@ -12961,7 +14649,7 @@
       </w:pPr>
     </w:lvl>
   </w:abstractNum>
-  <w:abstractNum w:abstractNumId="27" w15:restartNumberingAfterBreak="0">
+  <w:abstractNum w:abstractNumId="32" w15:restartNumberingAfterBreak="0">
     <w:nsid w:val="7E2529CE"/>
     <w:multiLevelType w:val="hybridMultilevel"/>
     <w:tmpl w:val="CC06AD96"/>
@@ -13051,13 +14739,13 @@
     <w:abstractNumId w:val="1"/>
   </w:num>
   <w:num w:numId="2">
-    <w:abstractNumId w:val="18"/>
+    <w:abstractNumId w:val="22"/>
   </w:num>
   <w:num w:numId="3">
-    <w:abstractNumId w:val="14"/>
+    <w:abstractNumId w:val="17"/>
   </w:num>
   <w:num w:numId="4">
-    <w:abstractNumId w:val="6"/>
+    <w:abstractNumId w:val="7"/>
     <w:lvlOverride w:ilvl="0">
       <w:startOverride w:val="1"/>
     </w:lvlOverride>
@@ -13087,7 +14775,7 @@
     </w:lvlOverride>
   </w:num>
   <w:num w:numId="5">
-    <w:abstractNumId w:val="13"/>
+    <w:abstractNumId w:val="15"/>
   </w:num>
   <w:num w:numId="6">
     <w:abstractNumId w:val="2"/>
@@ -13096,67 +14784,82 @@
     <w:abstractNumId w:val="3"/>
   </w:num>
   <w:num w:numId="8">
-    <w:abstractNumId w:val="8"/>
+    <w:abstractNumId w:val="9"/>
   </w:num>
   <w:num w:numId="9">
-    <w:abstractNumId w:val="21"/>
+    <w:abstractNumId w:val="25"/>
   </w:num>
   <w:num w:numId="10">
-    <w:abstractNumId w:val="22"/>
+    <w:abstractNumId w:val="26"/>
   </w:num>
   <w:num w:numId="11">
-    <w:abstractNumId w:val="11"/>
+    <w:abstractNumId w:val="13"/>
   </w:num>
   <w:num w:numId="12">
-    <w:abstractNumId w:val="9"/>
+    <w:abstractNumId w:val="10"/>
   </w:num>
   <w:num w:numId="13">
-    <w:abstractNumId w:val="15"/>
+    <w:abstractNumId w:val="18"/>
   </w:num>
   <w:num w:numId="14">
     <w:abstractNumId w:val="0"/>
   </w:num>
   <w:num w:numId="15">
-    <w:abstractNumId w:val="25"/>
+    <w:abstractNumId w:val="29"/>
   </w:num>
   <w:num w:numId="16">
-    <w:abstractNumId w:val="26"/>
+    <w:abstractNumId w:val="31"/>
   </w:num>
   <w:num w:numId="17">
-    <w:abstractNumId w:val="20"/>
+    <w:abstractNumId w:val="24"/>
   </w:num>
   <w:num w:numId="18">
-    <w:abstractNumId w:val="17"/>
+    <w:abstractNumId w:val="21"/>
   </w:num>
   <w:num w:numId="19">
+    <w:abstractNumId w:val="23"/>
+  </w:num>
+  <w:num w:numId="20">
     <w:abstractNumId w:val="19"/>
   </w:num>
-  <w:num w:numId="20">
-    <w:abstractNumId w:val="16"/>
-  </w:num>
   <w:num w:numId="21">
-    <w:abstractNumId w:val="5"/>
+    <w:abstractNumId w:val="6"/>
   </w:num>
   <w:num w:numId="22">
-    <w:abstractNumId w:val="12"/>
+    <w:abstractNumId w:val="14"/>
   </w:num>
   <w:num w:numId="23">
+    <w:abstractNumId w:val="32"/>
+  </w:num>
+  <w:num w:numId="24">
     <w:abstractNumId w:val="27"/>
   </w:num>
-  <w:num w:numId="24">
-    <w:abstractNumId w:val="23"/>
-  </w:num>
   <w:num w:numId="25">
-    <w:abstractNumId w:val="24"/>
+    <w:abstractNumId w:val="28"/>
   </w:num>
   <w:num w:numId="26">
     <w:abstractNumId w:val="4"/>
   </w:num>
   <w:num w:numId="27">
-    <w:abstractNumId w:val="7"/>
+    <w:abstractNumId w:val="8"/>
   </w:num>
   <w:num w:numId="28">
-    <w:abstractNumId w:val="10"/>
+    <w:abstractNumId w:val="12"/>
+  </w:num>
+  <w:num w:numId="29">
+    <w:abstractNumId w:val="30"/>
+  </w:num>
+  <w:num w:numId="30">
+    <w:abstractNumId w:val="5"/>
+  </w:num>
+  <w:num w:numId="31">
+    <w:abstractNumId w:val="20"/>
+  </w:num>
+  <w:num w:numId="32">
+    <w:abstractNumId w:val="16"/>
+  </w:num>
+  <w:num w:numId="33">
+    <w:abstractNumId w:val="11"/>
   </w:num>
 </w:numbering>
 </file>
@@ -13919,7 +15622,7 @@
 </file>
 
 <file path=customXml/itemProps1.xml><?xml version="1.0" encoding="utf-8"?>
-<ds:datastoreItem xmlns:ds="http://schemas.openxmlformats.org/officeDocument/2006/customXml" ds:itemID="{818CD057-5EF5-4B75-BAE5-77FD899F916D}">
+<ds:datastoreItem xmlns:ds="http://schemas.openxmlformats.org/officeDocument/2006/customXml" ds:itemID="{039F1E4D-5EC3-40D9-BE7D-3AD04BC16489}">
   <ds:schemaRefs>
     <ds:schemaRef ds:uri="http://schemas.openxmlformats.org/officeDocument/2006/bibliography"/>
   </ds:schemaRefs>

</xml_diff>

<commit_message>
Modèle logique de la base de données
</commit_message>
<xml_diff>
--- a/Analyse/Analyse.docx
+++ b/Analyse/Analyse.docx
@@ -10379,83 +10379,63 @@
                 <w:szCs w:val="28"/>
                 <w:u w:val="single"/>
               </w:rPr>
-              <w:t>3</w:t>
-            </w:r>
+              <w:t>3 Vérifier état user</w:t>
+            </w:r>
+          </w:p>
+          <w:p>
+            <w:pPr>
+              <w:rPr>
+                <w:rFonts w:ascii="Times New Roman" w:hAnsi="Times New Roman" w:cs="Times New Roman"/>
+                <w:sz w:val="24"/>
+                <w:szCs w:val="24"/>
+              </w:rPr>
+            </w:pPr>
             <w:r>
               <w:rPr>
                 <w:rFonts w:ascii="Times New Roman" w:hAnsi="Times New Roman" w:cs="Times New Roman"/>
                 <w:b/>
-                <w:sz w:val="28"/>
-                <w:szCs w:val="28"/>
-                <w:u w:val="single"/>
-              </w:rPr>
-              <w:t xml:space="preserve"> </w:t>
-            </w:r>
+                <w:sz w:val="24"/>
+                <w:szCs w:val="24"/>
+              </w:rPr>
+              <w:t>Acteur principal </w:t>
+            </w:r>
+            <w:r>
+              <w:rPr>
+                <w:rFonts w:ascii="Times New Roman" w:hAnsi="Times New Roman" w:cs="Times New Roman"/>
+                <w:sz w:val="24"/>
+                <w:szCs w:val="24"/>
+              </w:rPr>
+              <w:t>: l</w:t>
+            </w:r>
+            <w:r>
+              <w:rPr>
+                <w:rFonts w:ascii="Times New Roman" w:hAnsi="Times New Roman" w:cs="Times New Roman"/>
+                <w:sz w:val="24"/>
+                <w:szCs w:val="24"/>
+              </w:rPr>
+              <w:t>e serveur</w:t>
+            </w:r>
+            <w:r>
+              <w:rPr>
+                <w:rFonts w:ascii="Times New Roman" w:hAnsi="Times New Roman" w:cs="Times New Roman"/>
+                <w:sz w:val="24"/>
+                <w:szCs w:val="24"/>
+              </w:rPr>
+              <w:t>.</w:t>
+            </w:r>
+          </w:p>
+          <w:p>
+            <w:pPr>
+              <w:rPr>
+                <w:rFonts w:ascii="Times New Roman" w:hAnsi="Times New Roman" w:cs="Times New Roman"/>
+                <w:sz w:val="24"/>
+                <w:szCs w:val="24"/>
+              </w:rPr>
+            </w:pPr>
             <w:r>
               <w:rPr>
                 <w:rFonts w:ascii="Times New Roman" w:hAnsi="Times New Roman" w:cs="Times New Roman"/>
                 <w:b/>
-                <w:sz w:val="28"/>
-                <w:szCs w:val="28"/>
-                <w:u w:val="single"/>
-              </w:rPr>
-              <w:t>Vérifier état user</w:t>
-            </w:r>
-          </w:p>
-          <w:p>
-            <w:pPr>
-              <w:rPr>
-                <w:rFonts w:ascii="Times New Roman" w:hAnsi="Times New Roman" w:cs="Times New Roman"/>
-                <w:sz w:val="24"/>
-                <w:szCs w:val="24"/>
-              </w:rPr>
-            </w:pPr>
-            <w:r>
-              <w:rPr>
-                <w:rFonts w:ascii="Times New Roman" w:hAnsi="Times New Roman" w:cs="Times New Roman"/>
-                <w:b/>
-                <w:sz w:val="24"/>
-                <w:szCs w:val="24"/>
-              </w:rPr>
-              <w:t>Acteur principal </w:t>
-            </w:r>
-            <w:r>
-              <w:rPr>
-                <w:rFonts w:ascii="Times New Roman" w:hAnsi="Times New Roman" w:cs="Times New Roman"/>
-                <w:sz w:val="24"/>
-                <w:szCs w:val="24"/>
-              </w:rPr>
-              <w:t>: l</w:t>
-            </w:r>
-            <w:r>
-              <w:rPr>
-                <w:rFonts w:ascii="Times New Roman" w:hAnsi="Times New Roman" w:cs="Times New Roman"/>
-                <w:sz w:val="24"/>
-                <w:szCs w:val="24"/>
-              </w:rPr>
-              <w:t>e serveur</w:t>
-            </w:r>
-            <w:r>
-              <w:rPr>
-                <w:rFonts w:ascii="Times New Roman" w:hAnsi="Times New Roman" w:cs="Times New Roman"/>
-                <w:sz w:val="24"/>
-                <w:szCs w:val="24"/>
-              </w:rPr>
-              <w:t>.</w:t>
-            </w:r>
-          </w:p>
-          <w:p>
-            <w:pPr>
-              <w:rPr>
-                <w:rFonts w:ascii="Times New Roman" w:hAnsi="Times New Roman" w:cs="Times New Roman"/>
-                <w:sz w:val="24"/>
-                <w:szCs w:val="24"/>
-              </w:rPr>
-            </w:pPr>
-            <w:r>
-              <w:rPr>
-                <w:rFonts w:ascii="Times New Roman" w:hAnsi="Times New Roman" w:cs="Times New Roman"/>
-                <w:b/>
                 <w:sz w:val="24"/>
                 <w:szCs w:val="24"/>
               </w:rPr>
@@ -10475,15 +10455,7 @@
                 <w:sz w:val="24"/>
                 <w:szCs w:val="24"/>
               </w:rPr>
-              <w:t xml:space="preserve"> vérifier si l’utilisateur est toujours connecté</w:t>
-            </w:r>
-            <w:r>
-              <w:rPr>
-                <w:rFonts w:ascii="Times New Roman" w:hAnsi="Times New Roman" w:cs="Times New Roman"/>
-                <w:sz w:val="24"/>
-                <w:szCs w:val="24"/>
-              </w:rPr>
-              <w:t>.</w:t>
+              <w:t xml:space="preserve"> vérifier si l’utilisateur est toujours connecté.</w:t>
             </w:r>
           </w:p>
         </w:tc>
@@ -10566,15 +10538,7 @@
                 <w:sz w:val="24"/>
                 <w:szCs w:val="24"/>
               </w:rPr>
-              <w:t xml:space="preserve"> néant</w:t>
-            </w:r>
-            <w:r>
-              <w:rPr>
-                <w:rFonts w:ascii="Times New Roman" w:hAnsi="Times New Roman" w:cs="Times New Roman"/>
-                <w:sz w:val="24"/>
-                <w:szCs w:val="24"/>
-              </w:rPr>
-              <w:t>.</w:t>
+              <w:t xml:space="preserve"> néant.</w:t>
             </w:r>
           </w:p>
           <w:p>
@@ -10727,15 +10691,7 @@
                 <w:sz w:val="24"/>
                 <w:szCs w:val="24"/>
               </w:rPr>
-              <w:t>S</w:t>
-            </w:r>
-            <w:r>
-              <w:rPr>
-                <w:rFonts w:ascii="Times New Roman" w:hAnsi="Times New Roman" w:cs="Times New Roman"/>
-                <w:sz w:val="24"/>
-                <w:szCs w:val="24"/>
-              </w:rPr>
-              <w:t>i l’utilisateur du client n’est connecté via aucun autre client, notifier la base de données et les contacts de l’utilisateur de la déconnexion de ce dernier.</w:t>
+              <w:t>Si l’utilisateur du client n’est connecté via aucun autre client, notifier la base de données et les contacts de l’utilisateur de la déconnexion de ce dernier.</w:t>
             </w:r>
           </w:p>
           <w:p>
@@ -11708,10 +11664,2733 @@
     </w:p>
     <w:p>
       <w:pPr>
-        <w:rPr>
-          <w:rFonts w:ascii="Times New Roman" w:hAnsi="Times New Roman" w:cs="Times New Roman"/>
-          <w:sz w:val="24"/>
-          <w:szCs w:val="24"/>
+        <w:pStyle w:val="Paragraphedeliste"/>
+        <w:numPr>
+          <w:ilvl w:val="1"/>
+          <w:numId w:val="1"/>
+        </w:numPr>
+        <w:rPr>
+          <w:rFonts w:ascii="Times New Roman" w:hAnsi="Times New Roman" w:cs="Times New Roman"/>
+          <w:sz w:val="24"/>
+          <w:szCs w:val="24"/>
+        </w:rPr>
+      </w:pPr>
+      <w:r>
+        <w:rPr>
+          <w:rFonts w:ascii="Times New Roman" w:hAnsi="Times New Roman" w:cs="Times New Roman"/>
+          <w:sz w:val="24"/>
+          <w:szCs w:val="24"/>
+        </w:rPr>
+        <w:lastRenderedPageBreak/>
+        <w:t>Modèle logique de la base de données</w:t>
+      </w:r>
+    </w:p>
+    <w:p>
+      <w:pPr>
+        <w:rPr>
+          <w:rFonts w:ascii="Times New Roman" w:hAnsi="Times New Roman" w:cs="Times New Roman"/>
+          <w:sz w:val="24"/>
+          <w:szCs w:val="24"/>
+        </w:rPr>
+      </w:pPr>
+      <w:r>
+        <w:rPr>
+          <w:rFonts w:ascii="Times New Roman" w:hAnsi="Times New Roman" w:cs="Times New Roman"/>
+          <w:noProof/>
+          <w:sz w:val="24"/>
+          <w:szCs w:val="24"/>
+        </w:rPr>
+        <w:drawing>
+          <wp:inline distT="0" distB="0" distL="0" distR="0">
+            <wp:extent cx="5760720" cy="2351568"/>
+            <wp:effectExtent l="0" t="0" r="0" b="0"/>
+            <wp:docPr id="7" name="Image 7"/>
+            <wp:cNvGraphicFramePr>
+              <a:graphicFrameLocks xmlns:a="http://schemas.openxmlformats.org/drawingml/2006/main" noChangeAspect="1"/>
+            </wp:cNvGraphicFramePr>
+            <a:graphic xmlns:a="http://schemas.openxmlformats.org/drawingml/2006/main">
+              <a:graphicData uri="http://schemas.openxmlformats.org/drawingml/2006/picture">
+                <pic:pic xmlns:pic="http://schemas.openxmlformats.org/drawingml/2006/picture">
+                  <pic:nvPicPr>
+                    <pic:cNvPr id="0" name="Picture 1"/>
+                    <pic:cNvPicPr>
+                      <a:picLocks noChangeAspect="1" noChangeArrowheads="1"/>
+                    </pic:cNvPicPr>
+                  </pic:nvPicPr>
+                  <pic:blipFill>
+                    <a:blip r:embed="rId19">
+                      <a:extLst>
+                        <a:ext uri="{28A0092B-C50C-407E-A947-70E740481C1C}">
+                          <a14:useLocalDpi xmlns:a14="http://schemas.microsoft.com/office/drawing/2010/main" val="0"/>
+                        </a:ext>
+                      </a:extLst>
+                    </a:blip>
+                    <a:srcRect/>
+                    <a:stretch>
+                      <a:fillRect/>
+                    </a:stretch>
+                  </pic:blipFill>
+                  <pic:spPr bwMode="auto">
+                    <a:xfrm>
+                      <a:off x="0" y="0"/>
+                      <a:ext cx="5760720" cy="2351568"/>
+                    </a:xfrm>
+                    <a:prstGeom prst="rect">
+                      <a:avLst/>
+                    </a:prstGeom>
+                    <a:noFill/>
+                    <a:ln>
+                      <a:noFill/>
+                    </a:ln>
+                  </pic:spPr>
+                </pic:pic>
+              </a:graphicData>
+            </a:graphic>
+          </wp:inline>
+        </w:drawing>
+      </w:r>
+    </w:p>
+    <w:p>
+      <w:pPr>
+        <w:pStyle w:val="Paragraphedeliste"/>
+        <w:numPr>
+          <w:ilvl w:val="1"/>
+          <w:numId w:val="1"/>
+        </w:numPr>
+        <w:rPr>
+          <w:rFonts w:ascii="Times New Roman" w:hAnsi="Times New Roman" w:cs="Times New Roman"/>
+          <w:sz w:val="24"/>
+          <w:szCs w:val="24"/>
+        </w:rPr>
+      </w:pPr>
+      <w:r>
+        <w:rPr>
+          <w:rFonts w:ascii="Times New Roman" w:hAnsi="Times New Roman" w:cs="Times New Roman"/>
+          <w:sz w:val="24"/>
+          <w:szCs w:val="24"/>
+        </w:rPr>
+        <w:t xml:space="preserve">Code </w:t>
+      </w:r>
+      <w:r>
+        <w:rPr>
+          <w:rFonts w:ascii="Times New Roman" w:hAnsi="Times New Roman" w:cs="Times New Roman"/>
+          <w:sz w:val="24"/>
+          <w:szCs w:val="24"/>
+        </w:rPr>
+        <w:t>SQL de la base de données</w:t>
+      </w:r>
+    </w:p>
+    <w:p>
+      <w:pPr>
+        <w:rPr>
+          <w:rFonts w:ascii="Times New Roman" w:hAnsi="Times New Roman" w:cs="Times New Roman"/>
+          <w:sz w:val="24"/>
+          <w:szCs w:val="24"/>
+        </w:rPr>
+      </w:pPr>
+    </w:p>
+    <w:p>
+      <w:pPr>
+        <w:rPr>
+          <w:rFonts w:ascii="Times New Roman" w:hAnsi="Times New Roman" w:cs="Times New Roman"/>
+          <w:sz w:val="24"/>
+          <w:szCs w:val="24"/>
+        </w:rPr>
+      </w:pPr>
+      <w:proofErr w:type="spellStart"/>
+      <w:proofErr w:type="gramStart"/>
+      <w:r>
+        <w:rPr>
+          <w:rFonts w:ascii="Times New Roman" w:hAnsi="Times New Roman" w:cs="Times New Roman"/>
+          <w:sz w:val="24"/>
+          <w:szCs w:val="24"/>
+        </w:rPr>
+        <w:t>create</w:t>
+      </w:r>
+      <w:proofErr w:type="spellEnd"/>
+      <w:proofErr w:type="gramEnd"/>
+      <w:r>
+        <w:rPr>
+          <w:rFonts w:ascii="Times New Roman" w:hAnsi="Times New Roman" w:cs="Times New Roman"/>
+          <w:sz w:val="24"/>
+          <w:szCs w:val="24"/>
+        </w:rPr>
+        <w:t xml:space="preserve"> </w:t>
+      </w:r>
+      <w:proofErr w:type="spellStart"/>
+      <w:r>
+        <w:rPr>
+          <w:rFonts w:ascii="Times New Roman" w:hAnsi="Times New Roman" w:cs="Times New Roman"/>
+          <w:sz w:val="24"/>
+          <w:szCs w:val="24"/>
+        </w:rPr>
+        <w:t>database</w:t>
+      </w:r>
+      <w:proofErr w:type="spellEnd"/>
+      <w:r>
+        <w:rPr>
+          <w:rFonts w:ascii="Times New Roman" w:hAnsi="Times New Roman" w:cs="Times New Roman"/>
+          <w:sz w:val="24"/>
+          <w:szCs w:val="24"/>
+        </w:rPr>
+        <w:t xml:space="preserve"> messagerie;</w:t>
+      </w:r>
+    </w:p>
+    <w:p>
+      <w:pPr>
+        <w:rPr>
+          <w:rFonts w:ascii="Times New Roman" w:hAnsi="Times New Roman" w:cs="Times New Roman"/>
+          <w:sz w:val="24"/>
+          <w:szCs w:val="24"/>
+        </w:rPr>
+      </w:pPr>
+      <w:proofErr w:type="gramStart"/>
+      <w:r>
+        <w:rPr>
+          <w:rFonts w:ascii="Times New Roman" w:hAnsi="Times New Roman" w:cs="Times New Roman"/>
+          <w:sz w:val="24"/>
+          <w:szCs w:val="24"/>
+        </w:rPr>
+        <w:t>use</w:t>
+      </w:r>
+      <w:proofErr w:type="gramEnd"/>
+      <w:r>
+        <w:rPr>
+          <w:rFonts w:ascii="Times New Roman" w:hAnsi="Times New Roman" w:cs="Times New Roman"/>
+          <w:sz w:val="24"/>
+          <w:szCs w:val="24"/>
+        </w:rPr>
+        <w:t xml:space="preserve"> messagerie;</w:t>
+      </w:r>
+    </w:p>
+    <w:p>
+      <w:pPr>
+        <w:rPr>
+          <w:rFonts w:ascii="Times New Roman" w:hAnsi="Times New Roman" w:cs="Times New Roman"/>
+          <w:sz w:val="24"/>
+          <w:szCs w:val="24"/>
+        </w:rPr>
+      </w:pPr>
+    </w:p>
+    <w:p>
+      <w:pPr>
+        <w:rPr>
+          <w:rFonts w:ascii="Times New Roman" w:hAnsi="Times New Roman" w:cs="Times New Roman"/>
+          <w:sz w:val="24"/>
+          <w:szCs w:val="24"/>
+        </w:rPr>
+      </w:pPr>
+      <w:proofErr w:type="spellStart"/>
+      <w:proofErr w:type="gramStart"/>
+      <w:r>
+        <w:rPr>
+          <w:rFonts w:ascii="Times New Roman" w:hAnsi="Times New Roman" w:cs="Times New Roman"/>
+          <w:sz w:val="24"/>
+          <w:szCs w:val="24"/>
+        </w:rPr>
+        <w:t>create</w:t>
+      </w:r>
+      <w:proofErr w:type="spellEnd"/>
+      <w:proofErr w:type="gramEnd"/>
+      <w:r>
+        <w:rPr>
+          <w:rFonts w:ascii="Times New Roman" w:hAnsi="Times New Roman" w:cs="Times New Roman"/>
+          <w:sz w:val="24"/>
+          <w:szCs w:val="24"/>
+        </w:rPr>
+        <w:t xml:space="preserve"> table CONFIDENTIALITE (</w:t>
+      </w:r>
+    </w:p>
+    <w:p>
+      <w:pPr>
+        <w:rPr>
+          <w:rFonts w:ascii="Times New Roman" w:hAnsi="Times New Roman" w:cs="Times New Roman"/>
+          <w:sz w:val="24"/>
+          <w:szCs w:val="24"/>
+        </w:rPr>
+      </w:pPr>
+      <w:r>
+        <w:rPr>
+          <w:rFonts w:ascii="Times New Roman" w:hAnsi="Times New Roman" w:cs="Times New Roman"/>
+          <w:sz w:val="24"/>
+          <w:szCs w:val="24"/>
+        </w:rPr>
+        <w:t xml:space="preserve">     </w:t>
+      </w:r>
+      <w:proofErr w:type="spellStart"/>
+      <w:proofErr w:type="gramStart"/>
+      <w:r>
+        <w:rPr>
+          <w:rFonts w:ascii="Times New Roman" w:hAnsi="Times New Roman" w:cs="Times New Roman"/>
+          <w:sz w:val="24"/>
+          <w:szCs w:val="24"/>
+        </w:rPr>
+        <w:t>adresse</w:t>
+      </w:r>
+      <w:proofErr w:type="gramEnd"/>
+      <w:r>
+        <w:rPr>
+          <w:rFonts w:ascii="Times New Roman" w:hAnsi="Times New Roman" w:cs="Times New Roman"/>
+          <w:sz w:val="24"/>
+          <w:szCs w:val="24"/>
+        </w:rPr>
+        <w:t>_mail</w:t>
+      </w:r>
+      <w:proofErr w:type="spellEnd"/>
+      <w:r>
+        <w:rPr>
+          <w:rFonts w:ascii="Times New Roman" w:hAnsi="Times New Roman" w:cs="Times New Roman"/>
+          <w:sz w:val="24"/>
+          <w:szCs w:val="24"/>
+        </w:rPr>
+        <w:t xml:space="preserve"> varchar(300) not </w:t>
+      </w:r>
+      <w:proofErr w:type="spellStart"/>
+      <w:r>
+        <w:rPr>
+          <w:rFonts w:ascii="Times New Roman" w:hAnsi="Times New Roman" w:cs="Times New Roman"/>
+          <w:sz w:val="24"/>
+          <w:szCs w:val="24"/>
+        </w:rPr>
+        <w:t>null</w:t>
+      </w:r>
+      <w:proofErr w:type="spellEnd"/>
+      <w:r>
+        <w:rPr>
+          <w:rFonts w:ascii="Times New Roman" w:hAnsi="Times New Roman" w:cs="Times New Roman"/>
+          <w:sz w:val="24"/>
+          <w:szCs w:val="24"/>
+        </w:rPr>
+        <w:t>,</w:t>
+      </w:r>
+    </w:p>
+    <w:p>
+      <w:pPr>
+        <w:rPr>
+          <w:rFonts w:ascii="Times New Roman" w:hAnsi="Times New Roman" w:cs="Times New Roman"/>
+          <w:sz w:val="24"/>
+          <w:szCs w:val="24"/>
+        </w:rPr>
+      </w:pPr>
+      <w:r>
+        <w:rPr>
+          <w:rFonts w:ascii="Times New Roman" w:hAnsi="Times New Roman" w:cs="Times New Roman"/>
+          <w:sz w:val="24"/>
+          <w:szCs w:val="24"/>
+        </w:rPr>
+        <w:t xml:space="preserve">     </w:t>
+      </w:r>
+      <w:proofErr w:type="spellStart"/>
+      <w:proofErr w:type="gramStart"/>
+      <w:r>
+        <w:rPr>
+          <w:rFonts w:ascii="Times New Roman" w:hAnsi="Times New Roman" w:cs="Times New Roman"/>
+          <w:sz w:val="24"/>
+          <w:szCs w:val="24"/>
+        </w:rPr>
+        <w:t>conf</w:t>
+      </w:r>
+      <w:proofErr w:type="gramEnd"/>
+      <w:r>
+        <w:rPr>
+          <w:rFonts w:ascii="Times New Roman" w:hAnsi="Times New Roman" w:cs="Times New Roman"/>
+          <w:sz w:val="24"/>
+          <w:szCs w:val="24"/>
+        </w:rPr>
+        <w:t>_adresseMail</w:t>
+      </w:r>
+      <w:proofErr w:type="spellEnd"/>
+      <w:r>
+        <w:rPr>
+          <w:rFonts w:ascii="Times New Roman" w:hAnsi="Times New Roman" w:cs="Times New Roman"/>
+          <w:sz w:val="24"/>
+          <w:szCs w:val="24"/>
+        </w:rPr>
+        <w:t xml:space="preserve"> char(1) not </w:t>
+      </w:r>
+      <w:proofErr w:type="spellStart"/>
+      <w:r>
+        <w:rPr>
+          <w:rFonts w:ascii="Times New Roman" w:hAnsi="Times New Roman" w:cs="Times New Roman"/>
+          <w:sz w:val="24"/>
+          <w:szCs w:val="24"/>
+        </w:rPr>
+        <w:t>null</w:t>
+      </w:r>
+      <w:proofErr w:type="spellEnd"/>
+      <w:r>
+        <w:rPr>
+          <w:rFonts w:ascii="Times New Roman" w:hAnsi="Times New Roman" w:cs="Times New Roman"/>
+          <w:sz w:val="24"/>
+          <w:szCs w:val="24"/>
+        </w:rPr>
+        <w:t>,</w:t>
+      </w:r>
+    </w:p>
+    <w:p>
+      <w:pPr>
+        <w:rPr>
+          <w:rFonts w:ascii="Times New Roman" w:hAnsi="Times New Roman" w:cs="Times New Roman"/>
+          <w:sz w:val="24"/>
+          <w:szCs w:val="24"/>
+        </w:rPr>
+      </w:pPr>
+      <w:r>
+        <w:rPr>
+          <w:rFonts w:ascii="Times New Roman" w:hAnsi="Times New Roman" w:cs="Times New Roman"/>
+          <w:sz w:val="24"/>
+          <w:szCs w:val="24"/>
+        </w:rPr>
+        <w:t xml:space="preserve">     </w:t>
+      </w:r>
+      <w:proofErr w:type="spellStart"/>
+      <w:proofErr w:type="gramStart"/>
+      <w:r>
+        <w:rPr>
+          <w:rFonts w:ascii="Times New Roman" w:hAnsi="Times New Roman" w:cs="Times New Roman"/>
+          <w:sz w:val="24"/>
+          <w:szCs w:val="24"/>
+        </w:rPr>
+        <w:t>conf</w:t>
+      </w:r>
+      <w:proofErr w:type="gramEnd"/>
+      <w:r>
+        <w:rPr>
+          <w:rFonts w:ascii="Times New Roman" w:hAnsi="Times New Roman" w:cs="Times New Roman"/>
+          <w:sz w:val="24"/>
+          <w:szCs w:val="24"/>
+        </w:rPr>
+        <w:t>_dateNaissance</w:t>
+      </w:r>
+      <w:proofErr w:type="spellEnd"/>
+      <w:r>
+        <w:rPr>
+          <w:rFonts w:ascii="Times New Roman" w:hAnsi="Times New Roman" w:cs="Times New Roman"/>
+          <w:sz w:val="24"/>
+          <w:szCs w:val="24"/>
+        </w:rPr>
+        <w:t xml:space="preserve"> char(1) not </w:t>
+      </w:r>
+      <w:proofErr w:type="spellStart"/>
+      <w:r>
+        <w:rPr>
+          <w:rFonts w:ascii="Times New Roman" w:hAnsi="Times New Roman" w:cs="Times New Roman"/>
+          <w:sz w:val="24"/>
+          <w:szCs w:val="24"/>
+        </w:rPr>
+        <w:t>null</w:t>
+      </w:r>
+      <w:proofErr w:type="spellEnd"/>
+      <w:r>
+        <w:rPr>
+          <w:rFonts w:ascii="Times New Roman" w:hAnsi="Times New Roman" w:cs="Times New Roman"/>
+          <w:sz w:val="24"/>
+          <w:szCs w:val="24"/>
+        </w:rPr>
+        <w:t>,</w:t>
+      </w:r>
+    </w:p>
+    <w:p>
+      <w:pPr>
+        <w:rPr>
+          <w:rFonts w:ascii="Times New Roman" w:hAnsi="Times New Roman" w:cs="Times New Roman"/>
+          <w:sz w:val="24"/>
+          <w:szCs w:val="24"/>
+          <w:lang w:val="en-GB"/>
+        </w:rPr>
+      </w:pPr>
+      <w:r>
+        <w:rPr>
+          <w:rFonts w:ascii="Times New Roman" w:hAnsi="Times New Roman" w:cs="Times New Roman"/>
+          <w:sz w:val="24"/>
+          <w:szCs w:val="24"/>
+        </w:rPr>
+        <w:t xml:space="preserve">     </w:t>
+      </w:r>
+      <w:proofErr w:type="spellStart"/>
+      <w:r>
+        <w:rPr>
+          <w:rFonts w:ascii="Times New Roman" w:hAnsi="Times New Roman" w:cs="Times New Roman"/>
+          <w:sz w:val="24"/>
+          <w:szCs w:val="24"/>
+          <w:lang w:val="en-GB"/>
+        </w:rPr>
+        <w:t>conf_noGsm</w:t>
+      </w:r>
+      <w:proofErr w:type="spellEnd"/>
+      <w:r>
+        <w:rPr>
+          <w:rFonts w:ascii="Times New Roman" w:hAnsi="Times New Roman" w:cs="Times New Roman"/>
+          <w:sz w:val="24"/>
+          <w:szCs w:val="24"/>
+          <w:lang w:val="en-GB"/>
+        </w:rPr>
+        <w:t xml:space="preserve"> </w:t>
+      </w:r>
+      <w:proofErr w:type="gramStart"/>
+      <w:r>
+        <w:rPr>
+          <w:rFonts w:ascii="Times New Roman" w:hAnsi="Times New Roman" w:cs="Times New Roman"/>
+          <w:sz w:val="24"/>
+          <w:szCs w:val="24"/>
+          <w:lang w:val="en-GB"/>
+        </w:rPr>
+        <w:t>char(</w:t>
+      </w:r>
+      <w:proofErr w:type="gramEnd"/>
+      <w:r>
+        <w:rPr>
+          <w:rFonts w:ascii="Times New Roman" w:hAnsi="Times New Roman" w:cs="Times New Roman"/>
+          <w:sz w:val="24"/>
+          <w:szCs w:val="24"/>
+          <w:lang w:val="en-GB"/>
+        </w:rPr>
+        <w:t>1) not null,</w:t>
+      </w:r>
+    </w:p>
+    <w:p>
+      <w:pPr>
+        <w:rPr>
+          <w:rFonts w:ascii="Times New Roman" w:hAnsi="Times New Roman" w:cs="Times New Roman"/>
+          <w:sz w:val="24"/>
+          <w:szCs w:val="24"/>
+          <w:lang w:val="en-GB"/>
+        </w:rPr>
+      </w:pPr>
+      <w:r>
+        <w:rPr>
+          <w:rFonts w:ascii="Times New Roman" w:hAnsi="Times New Roman" w:cs="Times New Roman"/>
+          <w:sz w:val="24"/>
+          <w:szCs w:val="24"/>
+          <w:lang w:val="en-GB"/>
+        </w:rPr>
+        <w:t xml:space="preserve">     </w:t>
+      </w:r>
+      <w:proofErr w:type="spellStart"/>
+      <w:r>
+        <w:rPr>
+          <w:rFonts w:ascii="Times New Roman" w:hAnsi="Times New Roman" w:cs="Times New Roman"/>
+          <w:sz w:val="24"/>
+          <w:szCs w:val="24"/>
+          <w:lang w:val="en-GB"/>
+        </w:rPr>
+        <w:t>conf_noFixe</w:t>
+      </w:r>
+      <w:proofErr w:type="spellEnd"/>
+      <w:r>
+        <w:rPr>
+          <w:rFonts w:ascii="Times New Roman" w:hAnsi="Times New Roman" w:cs="Times New Roman"/>
+          <w:sz w:val="24"/>
+          <w:szCs w:val="24"/>
+          <w:lang w:val="en-GB"/>
+        </w:rPr>
+        <w:t xml:space="preserve"> </w:t>
+      </w:r>
+      <w:proofErr w:type="gramStart"/>
+      <w:r>
+        <w:rPr>
+          <w:rFonts w:ascii="Times New Roman" w:hAnsi="Times New Roman" w:cs="Times New Roman"/>
+          <w:sz w:val="24"/>
+          <w:szCs w:val="24"/>
+          <w:lang w:val="en-GB"/>
+        </w:rPr>
+        <w:t>char(</w:t>
+      </w:r>
+      <w:proofErr w:type="gramEnd"/>
+      <w:r>
+        <w:rPr>
+          <w:rFonts w:ascii="Times New Roman" w:hAnsi="Times New Roman" w:cs="Times New Roman"/>
+          <w:sz w:val="24"/>
+          <w:szCs w:val="24"/>
+          <w:lang w:val="en-GB"/>
+        </w:rPr>
+        <w:t>1) not null,</w:t>
+      </w:r>
+    </w:p>
+    <w:p>
+      <w:pPr>
+        <w:rPr>
+          <w:rFonts w:ascii="Times New Roman" w:hAnsi="Times New Roman" w:cs="Times New Roman"/>
+          <w:sz w:val="24"/>
+          <w:szCs w:val="24"/>
+          <w:lang w:val="en-GB"/>
+        </w:rPr>
+      </w:pPr>
+      <w:r>
+        <w:rPr>
+          <w:rFonts w:ascii="Times New Roman" w:hAnsi="Times New Roman" w:cs="Times New Roman"/>
+          <w:sz w:val="24"/>
+          <w:szCs w:val="24"/>
+          <w:lang w:val="en-GB"/>
+        </w:rPr>
+        <w:t xml:space="preserve">     constraint </w:t>
+      </w:r>
+      <w:proofErr w:type="spellStart"/>
+      <w:r>
+        <w:rPr>
+          <w:rFonts w:ascii="Times New Roman" w:hAnsi="Times New Roman" w:cs="Times New Roman"/>
+          <w:sz w:val="24"/>
+          <w:szCs w:val="24"/>
+          <w:lang w:val="en-GB"/>
+        </w:rPr>
+        <w:t>FKverrouiller_ID</w:t>
+      </w:r>
+      <w:proofErr w:type="spellEnd"/>
+      <w:r>
+        <w:rPr>
+          <w:rFonts w:ascii="Times New Roman" w:hAnsi="Times New Roman" w:cs="Times New Roman"/>
+          <w:sz w:val="24"/>
+          <w:szCs w:val="24"/>
+          <w:lang w:val="en-GB"/>
+        </w:rPr>
+        <w:t xml:space="preserve"> primary key (</w:t>
+      </w:r>
+      <w:proofErr w:type="spellStart"/>
+      <w:r>
+        <w:rPr>
+          <w:rFonts w:ascii="Times New Roman" w:hAnsi="Times New Roman" w:cs="Times New Roman"/>
+          <w:sz w:val="24"/>
+          <w:szCs w:val="24"/>
+          <w:lang w:val="en-GB"/>
+        </w:rPr>
+        <w:t>adresse_mail</w:t>
+      </w:r>
+      <w:proofErr w:type="spellEnd"/>
+      <w:r>
+        <w:rPr>
+          <w:rFonts w:ascii="Times New Roman" w:hAnsi="Times New Roman" w:cs="Times New Roman"/>
+          <w:sz w:val="24"/>
+          <w:szCs w:val="24"/>
+          <w:lang w:val="en-GB"/>
+        </w:rPr>
+        <w:t>));</w:t>
+      </w:r>
+    </w:p>
+    <w:p>
+      <w:pPr>
+        <w:rPr>
+          <w:rFonts w:ascii="Times New Roman" w:hAnsi="Times New Roman" w:cs="Times New Roman"/>
+          <w:sz w:val="24"/>
+          <w:szCs w:val="24"/>
+          <w:lang w:val="en-GB"/>
+        </w:rPr>
+      </w:pPr>
+    </w:p>
+    <w:p>
+      <w:pPr>
+        <w:rPr>
+          <w:rFonts w:ascii="Times New Roman" w:hAnsi="Times New Roman" w:cs="Times New Roman"/>
+          <w:sz w:val="24"/>
+          <w:szCs w:val="24"/>
+          <w:lang w:val="en-GB"/>
+        </w:rPr>
+      </w:pPr>
+      <w:r>
+        <w:rPr>
+          <w:rFonts w:ascii="Times New Roman" w:hAnsi="Times New Roman" w:cs="Times New Roman"/>
+          <w:sz w:val="24"/>
+          <w:szCs w:val="24"/>
+          <w:lang w:val="en-GB"/>
+        </w:rPr>
+        <w:t>create table DEMANDE_CONTACT (</w:t>
+      </w:r>
+    </w:p>
+    <w:p>
+      <w:pPr>
+        <w:rPr>
+          <w:rFonts w:ascii="Times New Roman" w:hAnsi="Times New Roman" w:cs="Times New Roman"/>
+          <w:sz w:val="24"/>
+          <w:szCs w:val="24"/>
+          <w:lang w:val="en-GB"/>
+        </w:rPr>
+      </w:pPr>
+      <w:r>
+        <w:rPr>
+          <w:rFonts w:ascii="Times New Roman" w:hAnsi="Times New Roman" w:cs="Times New Roman"/>
+          <w:sz w:val="24"/>
+          <w:szCs w:val="24"/>
+          <w:lang w:val="en-GB"/>
+        </w:rPr>
+        <w:t xml:space="preserve">     id int not null,</w:t>
+      </w:r>
+    </w:p>
+    <w:p>
+      <w:pPr>
+        <w:rPr>
+          <w:rFonts w:ascii="Times New Roman" w:hAnsi="Times New Roman" w:cs="Times New Roman"/>
+          <w:sz w:val="24"/>
+          <w:szCs w:val="24"/>
+          <w:lang w:val="en-GB"/>
+        </w:rPr>
+      </w:pPr>
+      <w:r>
+        <w:rPr>
+          <w:rFonts w:ascii="Times New Roman" w:hAnsi="Times New Roman" w:cs="Times New Roman"/>
+          <w:sz w:val="24"/>
+          <w:szCs w:val="24"/>
+          <w:lang w:val="en-GB"/>
+        </w:rPr>
+        <w:t xml:space="preserve">     date </w:t>
+      </w:r>
+      <w:proofErr w:type="spellStart"/>
+      <w:r>
+        <w:rPr>
+          <w:rFonts w:ascii="Times New Roman" w:hAnsi="Times New Roman" w:cs="Times New Roman"/>
+          <w:sz w:val="24"/>
+          <w:szCs w:val="24"/>
+          <w:lang w:val="en-GB"/>
+        </w:rPr>
+        <w:t>date</w:t>
+      </w:r>
+      <w:proofErr w:type="spellEnd"/>
+      <w:r>
+        <w:rPr>
+          <w:rFonts w:ascii="Times New Roman" w:hAnsi="Times New Roman" w:cs="Times New Roman"/>
+          <w:sz w:val="24"/>
+          <w:szCs w:val="24"/>
+          <w:lang w:val="en-GB"/>
+        </w:rPr>
+        <w:t xml:space="preserve"> not null,</w:t>
+      </w:r>
+    </w:p>
+    <w:p>
+      <w:pPr>
+        <w:rPr>
+          <w:rFonts w:ascii="Times New Roman" w:hAnsi="Times New Roman" w:cs="Times New Roman"/>
+          <w:sz w:val="24"/>
+          <w:szCs w:val="24"/>
+          <w:lang w:val="en-GB"/>
+        </w:rPr>
+      </w:pPr>
+      <w:r>
+        <w:rPr>
+          <w:rFonts w:ascii="Times New Roman" w:hAnsi="Times New Roman" w:cs="Times New Roman"/>
+          <w:sz w:val="24"/>
+          <w:szCs w:val="24"/>
+          <w:lang w:val="en-GB"/>
+        </w:rPr>
+        <w:t xml:space="preserve">     message </w:t>
+      </w:r>
+      <w:proofErr w:type="gramStart"/>
+      <w:r>
+        <w:rPr>
+          <w:rFonts w:ascii="Times New Roman" w:hAnsi="Times New Roman" w:cs="Times New Roman"/>
+          <w:sz w:val="24"/>
+          <w:szCs w:val="24"/>
+          <w:lang w:val="en-GB"/>
+        </w:rPr>
+        <w:t>varchar(</w:t>
+      </w:r>
+      <w:proofErr w:type="gramEnd"/>
+      <w:r>
+        <w:rPr>
+          <w:rFonts w:ascii="Times New Roman" w:hAnsi="Times New Roman" w:cs="Times New Roman"/>
+          <w:sz w:val="24"/>
+          <w:szCs w:val="24"/>
+          <w:lang w:val="en-GB"/>
+        </w:rPr>
+        <w:t>3000) not null,</w:t>
+      </w:r>
+    </w:p>
+    <w:p>
+      <w:pPr>
+        <w:rPr>
+          <w:rFonts w:ascii="Times New Roman" w:hAnsi="Times New Roman" w:cs="Times New Roman"/>
+          <w:sz w:val="24"/>
+          <w:szCs w:val="24"/>
+          <w:lang w:val="en-GB"/>
+        </w:rPr>
+      </w:pPr>
+      <w:r>
+        <w:rPr>
+          <w:rFonts w:ascii="Times New Roman" w:hAnsi="Times New Roman" w:cs="Times New Roman"/>
+          <w:sz w:val="24"/>
+          <w:szCs w:val="24"/>
+          <w:lang w:val="en-GB"/>
+        </w:rPr>
+        <w:t xml:space="preserve">     </w:t>
+      </w:r>
+      <w:proofErr w:type="spellStart"/>
+      <w:r>
+        <w:rPr>
+          <w:rFonts w:ascii="Times New Roman" w:hAnsi="Times New Roman" w:cs="Times New Roman"/>
+          <w:sz w:val="24"/>
+          <w:szCs w:val="24"/>
+          <w:lang w:val="en-GB"/>
+        </w:rPr>
+        <w:t>adresse_mail</w:t>
+      </w:r>
+      <w:proofErr w:type="spellEnd"/>
+      <w:r>
+        <w:rPr>
+          <w:rFonts w:ascii="Times New Roman" w:hAnsi="Times New Roman" w:cs="Times New Roman"/>
+          <w:sz w:val="24"/>
+          <w:szCs w:val="24"/>
+          <w:lang w:val="en-GB"/>
+        </w:rPr>
+        <w:t xml:space="preserve"> </w:t>
+      </w:r>
+      <w:proofErr w:type="gramStart"/>
+      <w:r>
+        <w:rPr>
+          <w:rFonts w:ascii="Times New Roman" w:hAnsi="Times New Roman" w:cs="Times New Roman"/>
+          <w:sz w:val="24"/>
+          <w:szCs w:val="24"/>
+          <w:lang w:val="en-GB"/>
+        </w:rPr>
+        <w:t>varchar(</w:t>
+      </w:r>
+      <w:proofErr w:type="gramEnd"/>
+      <w:r>
+        <w:rPr>
+          <w:rFonts w:ascii="Times New Roman" w:hAnsi="Times New Roman" w:cs="Times New Roman"/>
+          <w:sz w:val="24"/>
+          <w:szCs w:val="24"/>
+          <w:lang w:val="en-GB"/>
+        </w:rPr>
+        <w:t>300) not null,</w:t>
+      </w:r>
+    </w:p>
+    <w:p>
+      <w:pPr>
+        <w:rPr>
+          <w:rFonts w:ascii="Times New Roman" w:hAnsi="Times New Roman" w:cs="Times New Roman"/>
+          <w:sz w:val="24"/>
+          <w:szCs w:val="24"/>
+          <w:lang w:val="en-GB"/>
+        </w:rPr>
+      </w:pPr>
+      <w:r>
+        <w:rPr>
+          <w:rFonts w:ascii="Times New Roman" w:hAnsi="Times New Roman" w:cs="Times New Roman"/>
+          <w:sz w:val="24"/>
+          <w:szCs w:val="24"/>
+          <w:lang w:val="en-GB"/>
+        </w:rPr>
+        <w:t xml:space="preserve">     constraint ID_DEMANDE_CONTACT_ID primary key (id));</w:t>
+      </w:r>
+    </w:p>
+    <w:p>
+      <w:pPr>
+        <w:rPr>
+          <w:rFonts w:ascii="Times New Roman" w:hAnsi="Times New Roman" w:cs="Times New Roman"/>
+          <w:sz w:val="24"/>
+          <w:szCs w:val="24"/>
+          <w:lang w:val="en-GB"/>
+        </w:rPr>
+      </w:pPr>
+    </w:p>
+    <w:p>
+      <w:pPr>
+        <w:rPr>
+          <w:rFonts w:ascii="Times New Roman" w:hAnsi="Times New Roman" w:cs="Times New Roman"/>
+          <w:sz w:val="24"/>
+          <w:szCs w:val="24"/>
+          <w:lang w:val="en-GB"/>
+        </w:rPr>
+      </w:pPr>
+    </w:p>
+    <w:p>
+      <w:pPr>
+        <w:rPr>
+          <w:rFonts w:ascii="Times New Roman" w:hAnsi="Times New Roman" w:cs="Times New Roman"/>
+          <w:sz w:val="24"/>
+          <w:szCs w:val="24"/>
+          <w:lang w:val="en-GB"/>
+        </w:rPr>
+      </w:pPr>
+      <w:r>
+        <w:rPr>
+          <w:rFonts w:ascii="Times New Roman" w:hAnsi="Times New Roman" w:cs="Times New Roman"/>
+          <w:sz w:val="24"/>
+          <w:szCs w:val="24"/>
+          <w:lang w:val="en-GB"/>
+        </w:rPr>
+        <w:lastRenderedPageBreak/>
+        <w:t>create table USER (</w:t>
+      </w:r>
+    </w:p>
+    <w:p>
+      <w:pPr>
+        <w:rPr>
+          <w:rFonts w:ascii="Times New Roman" w:hAnsi="Times New Roman" w:cs="Times New Roman"/>
+          <w:sz w:val="24"/>
+          <w:szCs w:val="24"/>
+          <w:lang w:val="en-GB"/>
+        </w:rPr>
+      </w:pPr>
+      <w:r>
+        <w:rPr>
+          <w:rFonts w:ascii="Times New Roman" w:hAnsi="Times New Roman" w:cs="Times New Roman"/>
+          <w:sz w:val="24"/>
+          <w:szCs w:val="24"/>
+          <w:lang w:val="en-GB"/>
+        </w:rPr>
+        <w:t xml:space="preserve">     </w:t>
+      </w:r>
+      <w:proofErr w:type="spellStart"/>
+      <w:r>
+        <w:rPr>
+          <w:rFonts w:ascii="Times New Roman" w:hAnsi="Times New Roman" w:cs="Times New Roman"/>
+          <w:sz w:val="24"/>
+          <w:szCs w:val="24"/>
+          <w:lang w:val="en-GB"/>
+        </w:rPr>
+        <w:t>adresse_mail</w:t>
+      </w:r>
+      <w:proofErr w:type="spellEnd"/>
+      <w:r>
+        <w:rPr>
+          <w:rFonts w:ascii="Times New Roman" w:hAnsi="Times New Roman" w:cs="Times New Roman"/>
+          <w:sz w:val="24"/>
+          <w:szCs w:val="24"/>
+          <w:lang w:val="en-GB"/>
+        </w:rPr>
+        <w:t xml:space="preserve"> </w:t>
+      </w:r>
+      <w:proofErr w:type="gramStart"/>
+      <w:r>
+        <w:rPr>
+          <w:rFonts w:ascii="Times New Roman" w:hAnsi="Times New Roman" w:cs="Times New Roman"/>
+          <w:sz w:val="24"/>
+          <w:szCs w:val="24"/>
+          <w:lang w:val="en-GB"/>
+        </w:rPr>
+        <w:t>varchar(</w:t>
+      </w:r>
+      <w:proofErr w:type="gramEnd"/>
+      <w:r>
+        <w:rPr>
+          <w:rFonts w:ascii="Times New Roman" w:hAnsi="Times New Roman" w:cs="Times New Roman"/>
+          <w:sz w:val="24"/>
+          <w:szCs w:val="24"/>
+          <w:lang w:val="en-GB"/>
+        </w:rPr>
+        <w:t>300) not null,</w:t>
+      </w:r>
+    </w:p>
+    <w:p>
+      <w:pPr>
+        <w:rPr>
+          <w:rFonts w:ascii="Times New Roman" w:hAnsi="Times New Roman" w:cs="Times New Roman"/>
+          <w:sz w:val="24"/>
+          <w:szCs w:val="24"/>
+          <w:lang w:val="en-GB"/>
+        </w:rPr>
+      </w:pPr>
+      <w:r>
+        <w:rPr>
+          <w:rFonts w:ascii="Times New Roman" w:hAnsi="Times New Roman" w:cs="Times New Roman"/>
+          <w:sz w:val="24"/>
+          <w:szCs w:val="24"/>
+          <w:lang w:val="en-GB"/>
+        </w:rPr>
+        <w:t xml:space="preserve">     password </w:t>
+      </w:r>
+      <w:proofErr w:type="gramStart"/>
+      <w:r>
+        <w:rPr>
+          <w:rFonts w:ascii="Times New Roman" w:hAnsi="Times New Roman" w:cs="Times New Roman"/>
+          <w:sz w:val="24"/>
+          <w:szCs w:val="24"/>
+          <w:lang w:val="en-GB"/>
+        </w:rPr>
+        <w:t>varchar(</w:t>
+      </w:r>
+      <w:proofErr w:type="gramEnd"/>
+      <w:r>
+        <w:rPr>
+          <w:rFonts w:ascii="Times New Roman" w:hAnsi="Times New Roman" w:cs="Times New Roman"/>
+          <w:sz w:val="24"/>
+          <w:szCs w:val="24"/>
+          <w:lang w:val="en-GB"/>
+        </w:rPr>
+        <w:t>300) not null,</w:t>
+      </w:r>
+    </w:p>
+    <w:p>
+      <w:pPr>
+        <w:rPr>
+          <w:rFonts w:ascii="Times New Roman" w:hAnsi="Times New Roman" w:cs="Times New Roman"/>
+          <w:sz w:val="24"/>
+          <w:szCs w:val="24"/>
+          <w:lang w:val="en-GB"/>
+        </w:rPr>
+      </w:pPr>
+      <w:r>
+        <w:rPr>
+          <w:rFonts w:ascii="Times New Roman" w:hAnsi="Times New Roman" w:cs="Times New Roman"/>
+          <w:sz w:val="24"/>
+          <w:szCs w:val="24"/>
+          <w:lang w:val="en-GB"/>
+        </w:rPr>
+        <w:t xml:space="preserve">     pseudo </w:t>
+      </w:r>
+      <w:proofErr w:type="gramStart"/>
+      <w:r>
+        <w:rPr>
+          <w:rFonts w:ascii="Times New Roman" w:hAnsi="Times New Roman" w:cs="Times New Roman"/>
+          <w:sz w:val="24"/>
+          <w:szCs w:val="24"/>
+          <w:lang w:val="en-GB"/>
+        </w:rPr>
+        <w:t>char(</w:t>
+      </w:r>
+      <w:proofErr w:type="gramEnd"/>
+      <w:r>
+        <w:rPr>
+          <w:rFonts w:ascii="Times New Roman" w:hAnsi="Times New Roman" w:cs="Times New Roman"/>
+          <w:sz w:val="24"/>
+          <w:szCs w:val="24"/>
+          <w:lang w:val="en-GB"/>
+        </w:rPr>
+        <w:t>1) not null,</w:t>
+      </w:r>
+    </w:p>
+    <w:p>
+      <w:pPr>
+        <w:rPr>
+          <w:rFonts w:ascii="Times New Roman" w:hAnsi="Times New Roman" w:cs="Times New Roman"/>
+          <w:sz w:val="24"/>
+          <w:szCs w:val="24"/>
+          <w:lang w:val="en-GB"/>
+        </w:rPr>
+      </w:pPr>
+      <w:r>
+        <w:rPr>
+          <w:rFonts w:ascii="Times New Roman" w:hAnsi="Times New Roman" w:cs="Times New Roman"/>
+          <w:sz w:val="24"/>
+          <w:szCs w:val="24"/>
+          <w:lang w:val="en-GB"/>
+        </w:rPr>
+        <w:t xml:space="preserve">     image </w:t>
+      </w:r>
+      <w:proofErr w:type="gramStart"/>
+      <w:r>
+        <w:rPr>
+          <w:rFonts w:ascii="Times New Roman" w:hAnsi="Times New Roman" w:cs="Times New Roman"/>
+          <w:sz w:val="24"/>
+          <w:szCs w:val="24"/>
+          <w:lang w:val="en-GB"/>
+        </w:rPr>
+        <w:t>char(</w:t>
+      </w:r>
+      <w:proofErr w:type="gramEnd"/>
+      <w:r>
+        <w:rPr>
+          <w:rFonts w:ascii="Times New Roman" w:hAnsi="Times New Roman" w:cs="Times New Roman"/>
+          <w:sz w:val="24"/>
+          <w:szCs w:val="24"/>
+          <w:lang w:val="en-GB"/>
+        </w:rPr>
+        <w:t>1) not null,</w:t>
+      </w:r>
+    </w:p>
+    <w:p>
+      <w:pPr>
+        <w:rPr>
+          <w:rFonts w:ascii="Times New Roman" w:hAnsi="Times New Roman" w:cs="Times New Roman"/>
+          <w:sz w:val="24"/>
+          <w:szCs w:val="24"/>
+        </w:rPr>
+      </w:pPr>
+      <w:r>
+        <w:rPr>
+          <w:rFonts w:ascii="Times New Roman" w:hAnsi="Times New Roman" w:cs="Times New Roman"/>
+          <w:sz w:val="24"/>
+          <w:szCs w:val="24"/>
+          <w:lang w:val="en-GB"/>
+        </w:rPr>
+        <w:t xml:space="preserve">     </w:t>
+      </w:r>
+      <w:proofErr w:type="spellStart"/>
+      <w:proofErr w:type="gramStart"/>
+      <w:r>
+        <w:rPr>
+          <w:rFonts w:ascii="Times New Roman" w:hAnsi="Times New Roman" w:cs="Times New Roman"/>
+          <w:sz w:val="24"/>
+          <w:szCs w:val="24"/>
+        </w:rPr>
+        <w:t>date</w:t>
+      </w:r>
+      <w:proofErr w:type="gramEnd"/>
+      <w:r>
+        <w:rPr>
+          <w:rFonts w:ascii="Times New Roman" w:hAnsi="Times New Roman" w:cs="Times New Roman"/>
+          <w:sz w:val="24"/>
+          <w:szCs w:val="24"/>
+        </w:rPr>
+        <w:t>_naissance</w:t>
+      </w:r>
+      <w:proofErr w:type="spellEnd"/>
+      <w:r>
+        <w:rPr>
+          <w:rFonts w:ascii="Times New Roman" w:hAnsi="Times New Roman" w:cs="Times New Roman"/>
+          <w:sz w:val="24"/>
+          <w:szCs w:val="24"/>
+        </w:rPr>
+        <w:t xml:space="preserve"> date not </w:t>
+      </w:r>
+      <w:proofErr w:type="spellStart"/>
+      <w:r>
+        <w:rPr>
+          <w:rFonts w:ascii="Times New Roman" w:hAnsi="Times New Roman" w:cs="Times New Roman"/>
+          <w:sz w:val="24"/>
+          <w:szCs w:val="24"/>
+        </w:rPr>
+        <w:t>null</w:t>
+      </w:r>
+      <w:proofErr w:type="spellEnd"/>
+      <w:r>
+        <w:rPr>
+          <w:rFonts w:ascii="Times New Roman" w:hAnsi="Times New Roman" w:cs="Times New Roman"/>
+          <w:sz w:val="24"/>
+          <w:szCs w:val="24"/>
+        </w:rPr>
+        <w:t>,</w:t>
+      </w:r>
+    </w:p>
+    <w:p>
+      <w:pPr>
+        <w:rPr>
+          <w:rFonts w:ascii="Times New Roman" w:hAnsi="Times New Roman" w:cs="Times New Roman"/>
+          <w:sz w:val="24"/>
+          <w:szCs w:val="24"/>
+          <w:lang w:val="en-GB"/>
+        </w:rPr>
+      </w:pPr>
+      <w:r>
+        <w:rPr>
+          <w:rFonts w:ascii="Times New Roman" w:hAnsi="Times New Roman" w:cs="Times New Roman"/>
+          <w:sz w:val="24"/>
+          <w:szCs w:val="24"/>
+        </w:rPr>
+        <w:t xml:space="preserve">     </w:t>
+      </w:r>
+      <w:r>
+        <w:rPr>
+          <w:rFonts w:ascii="Times New Roman" w:hAnsi="Times New Roman" w:cs="Times New Roman"/>
+          <w:sz w:val="24"/>
+          <w:szCs w:val="24"/>
+          <w:lang w:val="en-GB"/>
+        </w:rPr>
+        <w:t xml:space="preserve">status </w:t>
+      </w:r>
+      <w:proofErr w:type="gramStart"/>
+      <w:r>
+        <w:rPr>
+          <w:rFonts w:ascii="Times New Roman" w:hAnsi="Times New Roman" w:cs="Times New Roman"/>
+          <w:sz w:val="24"/>
+          <w:szCs w:val="24"/>
+          <w:lang w:val="en-GB"/>
+        </w:rPr>
+        <w:t>char(</w:t>
+      </w:r>
+      <w:proofErr w:type="gramEnd"/>
+      <w:r>
+        <w:rPr>
+          <w:rFonts w:ascii="Times New Roman" w:hAnsi="Times New Roman" w:cs="Times New Roman"/>
+          <w:sz w:val="24"/>
+          <w:szCs w:val="24"/>
+          <w:lang w:val="en-GB"/>
+        </w:rPr>
+        <w:t>1) not null default 'd',</w:t>
+      </w:r>
+    </w:p>
+    <w:p>
+      <w:pPr>
+        <w:rPr>
+          <w:rFonts w:ascii="Times New Roman" w:hAnsi="Times New Roman" w:cs="Times New Roman"/>
+          <w:sz w:val="24"/>
+          <w:szCs w:val="24"/>
+          <w:lang w:val="en-GB"/>
+        </w:rPr>
+      </w:pPr>
+      <w:r>
+        <w:rPr>
+          <w:rFonts w:ascii="Times New Roman" w:hAnsi="Times New Roman" w:cs="Times New Roman"/>
+          <w:sz w:val="24"/>
+          <w:szCs w:val="24"/>
+          <w:lang w:val="en-GB"/>
+        </w:rPr>
+        <w:t xml:space="preserve">     description </w:t>
+      </w:r>
+      <w:proofErr w:type="gramStart"/>
+      <w:r>
+        <w:rPr>
+          <w:rFonts w:ascii="Times New Roman" w:hAnsi="Times New Roman" w:cs="Times New Roman"/>
+          <w:sz w:val="24"/>
+          <w:szCs w:val="24"/>
+          <w:lang w:val="en-GB"/>
+        </w:rPr>
+        <w:t>varchar(</w:t>
+      </w:r>
+      <w:proofErr w:type="gramEnd"/>
+      <w:r>
+        <w:rPr>
+          <w:rFonts w:ascii="Times New Roman" w:hAnsi="Times New Roman" w:cs="Times New Roman"/>
+          <w:sz w:val="24"/>
+          <w:szCs w:val="24"/>
+          <w:lang w:val="en-GB"/>
+        </w:rPr>
+        <w:t>500) not null,</w:t>
+      </w:r>
+    </w:p>
+    <w:p>
+      <w:pPr>
+        <w:rPr>
+          <w:rFonts w:ascii="Times New Roman" w:hAnsi="Times New Roman" w:cs="Times New Roman"/>
+          <w:sz w:val="24"/>
+          <w:szCs w:val="24"/>
+          <w:lang w:val="en-GB"/>
+        </w:rPr>
+      </w:pPr>
+      <w:r>
+        <w:rPr>
+          <w:rFonts w:ascii="Times New Roman" w:hAnsi="Times New Roman" w:cs="Times New Roman"/>
+          <w:sz w:val="24"/>
+          <w:szCs w:val="24"/>
+          <w:lang w:val="en-GB"/>
+        </w:rPr>
+        <w:t xml:space="preserve">     </w:t>
+      </w:r>
+      <w:proofErr w:type="spellStart"/>
+      <w:r>
+        <w:rPr>
+          <w:rFonts w:ascii="Times New Roman" w:hAnsi="Times New Roman" w:cs="Times New Roman"/>
+          <w:sz w:val="24"/>
+          <w:szCs w:val="24"/>
+          <w:lang w:val="en-GB"/>
+        </w:rPr>
+        <w:t>no_gsm</w:t>
+      </w:r>
+      <w:proofErr w:type="spellEnd"/>
+      <w:r>
+        <w:rPr>
+          <w:rFonts w:ascii="Times New Roman" w:hAnsi="Times New Roman" w:cs="Times New Roman"/>
+          <w:sz w:val="24"/>
+          <w:szCs w:val="24"/>
+          <w:lang w:val="en-GB"/>
+        </w:rPr>
+        <w:t xml:space="preserve"> </w:t>
+      </w:r>
+      <w:proofErr w:type="gramStart"/>
+      <w:r>
+        <w:rPr>
+          <w:rFonts w:ascii="Times New Roman" w:hAnsi="Times New Roman" w:cs="Times New Roman"/>
+          <w:sz w:val="24"/>
+          <w:szCs w:val="24"/>
+          <w:lang w:val="en-GB"/>
+        </w:rPr>
+        <w:t>varchar(</w:t>
+      </w:r>
+      <w:proofErr w:type="gramEnd"/>
+      <w:r>
+        <w:rPr>
+          <w:rFonts w:ascii="Times New Roman" w:hAnsi="Times New Roman" w:cs="Times New Roman"/>
+          <w:sz w:val="24"/>
+          <w:szCs w:val="24"/>
+          <w:lang w:val="en-GB"/>
+        </w:rPr>
+        <w:t>20) not null,</w:t>
+      </w:r>
+    </w:p>
+    <w:p>
+      <w:pPr>
+        <w:rPr>
+          <w:rFonts w:ascii="Times New Roman" w:hAnsi="Times New Roman" w:cs="Times New Roman"/>
+          <w:sz w:val="24"/>
+          <w:szCs w:val="24"/>
+          <w:lang w:val="en-GB"/>
+        </w:rPr>
+      </w:pPr>
+      <w:r>
+        <w:rPr>
+          <w:rFonts w:ascii="Times New Roman" w:hAnsi="Times New Roman" w:cs="Times New Roman"/>
+          <w:sz w:val="24"/>
+          <w:szCs w:val="24"/>
+          <w:lang w:val="en-GB"/>
+        </w:rPr>
+        <w:t xml:space="preserve">     </w:t>
+      </w:r>
+      <w:proofErr w:type="spellStart"/>
+      <w:r>
+        <w:rPr>
+          <w:rFonts w:ascii="Times New Roman" w:hAnsi="Times New Roman" w:cs="Times New Roman"/>
+          <w:sz w:val="24"/>
+          <w:szCs w:val="24"/>
+          <w:lang w:val="en-GB"/>
+        </w:rPr>
+        <w:t>no_fixe</w:t>
+      </w:r>
+      <w:proofErr w:type="spellEnd"/>
+      <w:r>
+        <w:rPr>
+          <w:rFonts w:ascii="Times New Roman" w:hAnsi="Times New Roman" w:cs="Times New Roman"/>
+          <w:sz w:val="24"/>
+          <w:szCs w:val="24"/>
+          <w:lang w:val="en-GB"/>
+        </w:rPr>
+        <w:t xml:space="preserve"> </w:t>
+      </w:r>
+      <w:proofErr w:type="gramStart"/>
+      <w:r>
+        <w:rPr>
+          <w:rFonts w:ascii="Times New Roman" w:hAnsi="Times New Roman" w:cs="Times New Roman"/>
+          <w:sz w:val="24"/>
+          <w:szCs w:val="24"/>
+          <w:lang w:val="en-GB"/>
+        </w:rPr>
+        <w:t>varchar(</w:t>
+      </w:r>
+      <w:proofErr w:type="gramEnd"/>
+      <w:r>
+        <w:rPr>
+          <w:rFonts w:ascii="Times New Roman" w:hAnsi="Times New Roman" w:cs="Times New Roman"/>
+          <w:sz w:val="24"/>
+          <w:szCs w:val="24"/>
+          <w:lang w:val="en-GB"/>
+        </w:rPr>
+        <w:t>20) not null,</w:t>
+      </w:r>
+    </w:p>
+    <w:p>
+      <w:pPr>
+        <w:rPr>
+          <w:rFonts w:ascii="Times New Roman" w:hAnsi="Times New Roman" w:cs="Times New Roman"/>
+          <w:sz w:val="24"/>
+          <w:szCs w:val="24"/>
+          <w:lang w:val="en-GB"/>
+        </w:rPr>
+      </w:pPr>
+      <w:r>
+        <w:rPr>
+          <w:rFonts w:ascii="Times New Roman" w:hAnsi="Times New Roman" w:cs="Times New Roman"/>
+          <w:sz w:val="24"/>
+          <w:szCs w:val="24"/>
+          <w:lang w:val="en-GB"/>
+        </w:rPr>
+        <w:t xml:space="preserve">     id int,</w:t>
+      </w:r>
+    </w:p>
+    <w:p>
+      <w:pPr>
+        <w:rPr>
+          <w:rFonts w:ascii="Times New Roman" w:hAnsi="Times New Roman" w:cs="Times New Roman"/>
+          <w:sz w:val="24"/>
+          <w:szCs w:val="24"/>
+          <w:lang w:val="en-GB"/>
+        </w:rPr>
+      </w:pPr>
+      <w:r>
+        <w:rPr>
+          <w:rFonts w:ascii="Times New Roman" w:hAnsi="Times New Roman" w:cs="Times New Roman"/>
+          <w:sz w:val="24"/>
+          <w:szCs w:val="24"/>
+          <w:lang w:val="en-GB"/>
+        </w:rPr>
+        <w:t xml:space="preserve">     USER_1_ </w:t>
+      </w:r>
+      <w:proofErr w:type="gramStart"/>
+      <w:r>
+        <w:rPr>
+          <w:rFonts w:ascii="Times New Roman" w:hAnsi="Times New Roman" w:cs="Times New Roman"/>
+          <w:sz w:val="24"/>
+          <w:szCs w:val="24"/>
+          <w:lang w:val="en-GB"/>
+        </w:rPr>
+        <w:t>varchar(</w:t>
+      </w:r>
+      <w:proofErr w:type="gramEnd"/>
+      <w:r>
+        <w:rPr>
+          <w:rFonts w:ascii="Times New Roman" w:hAnsi="Times New Roman" w:cs="Times New Roman"/>
+          <w:sz w:val="24"/>
+          <w:szCs w:val="24"/>
+          <w:lang w:val="en-GB"/>
+        </w:rPr>
+        <w:t>300),</w:t>
+      </w:r>
+    </w:p>
+    <w:p>
+      <w:pPr>
+        <w:rPr>
+          <w:rFonts w:ascii="Times New Roman" w:hAnsi="Times New Roman" w:cs="Times New Roman"/>
+          <w:sz w:val="24"/>
+          <w:szCs w:val="24"/>
+          <w:lang w:val="en-GB"/>
+        </w:rPr>
+      </w:pPr>
+      <w:r>
+        <w:rPr>
+          <w:rFonts w:ascii="Times New Roman" w:hAnsi="Times New Roman" w:cs="Times New Roman"/>
+          <w:sz w:val="24"/>
+          <w:szCs w:val="24"/>
+          <w:lang w:val="en-GB"/>
+        </w:rPr>
+        <w:t xml:space="preserve">     constraint ID_USER primary key (</w:t>
+      </w:r>
+      <w:proofErr w:type="spellStart"/>
+      <w:r>
+        <w:rPr>
+          <w:rFonts w:ascii="Times New Roman" w:hAnsi="Times New Roman" w:cs="Times New Roman"/>
+          <w:sz w:val="24"/>
+          <w:szCs w:val="24"/>
+          <w:lang w:val="en-GB"/>
+        </w:rPr>
+        <w:t>adresse_mail</w:t>
+      </w:r>
+      <w:proofErr w:type="spellEnd"/>
+      <w:r>
+        <w:rPr>
+          <w:rFonts w:ascii="Times New Roman" w:hAnsi="Times New Roman" w:cs="Times New Roman"/>
+          <w:sz w:val="24"/>
+          <w:szCs w:val="24"/>
+          <w:lang w:val="en-GB"/>
+        </w:rPr>
+        <w:t>));</w:t>
+      </w:r>
+    </w:p>
+    <w:p>
+      <w:pPr>
+        <w:rPr>
+          <w:rFonts w:ascii="Times New Roman" w:hAnsi="Times New Roman" w:cs="Times New Roman"/>
+          <w:sz w:val="24"/>
+          <w:szCs w:val="24"/>
+          <w:lang w:val="en-GB"/>
+        </w:rPr>
+      </w:pPr>
+    </w:p>
+    <w:p>
+      <w:pPr>
+        <w:rPr>
+          <w:rFonts w:ascii="Times New Roman" w:hAnsi="Times New Roman" w:cs="Times New Roman"/>
+          <w:sz w:val="24"/>
+          <w:szCs w:val="24"/>
+          <w:lang w:val="en-GB"/>
+        </w:rPr>
+      </w:pPr>
+      <w:r>
+        <w:rPr>
+          <w:rFonts w:ascii="Times New Roman" w:hAnsi="Times New Roman" w:cs="Times New Roman"/>
+          <w:sz w:val="24"/>
+          <w:szCs w:val="24"/>
+          <w:lang w:val="en-GB"/>
+        </w:rPr>
+        <w:t xml:space="preserve">alter table CONFIDENTIALITE add constraint </w:t>
+      </w:r>
+      <w:proofErr w:type="spellStart"/>
+      <w:r>
+        <w:rPr>
+          <w:rFonts w:ascii="Times New Roman" w:hAnsi="Times New Roman" w:cs="Times New Roman"/>
+          <w:sz w:val="24"/>
+          <w:szCs w:val="24"/>
+          <w:lang w:val="en-GB"/>
+        </w:rPr>
+        <w:t>FKverrouiller_FK</w:t>
+      </w:r>
+      <w:proofErr w:type="spellEnd"/>
+    </w:p>
+    <w:p>
+      <w:pPr>
+        <w:rPr>
+          <w:rFonts w:ascii="Times New Roman" w:hAnsi="Times New Roman" w:cs="Times New Roman"/>
+          <w:sz w:val="24"/>
+          <w:szCs w:val="24"/>
+          <w:lang w:val="en-GB"/>
+        </w:rPr>
+      </w:pPr>
+      <w:r>
+        <w:rPr>
+          <w:rFonts w:ascii="Times New Roman" w:hAnsi="Times New Roman" w:cs="Times New Roman"/>
+          <w:sz w:val="24"/>
+          <w:szCs w:val="24"/>
+          <w:lang w:val="en-GB"/>
+        </w:rPr>
+        <w:t xml:space="preserve">     foreign key (</w:t>
+      </w:r>
+      <w:proofErr w:type="spellStart"/>
+      <w:r>
+        <w:rPr>
+          <w:rFonts w:ascii="Times New Roman" w:hAnsi="Times New Roman" w:cs="Times New Roman"/>
+          <w:sz w:val="24"/>
+          <w:szCs w:val="24"/>
+          <w:lang w:val="en-GB"/>
+        </w:rPr>
+        <w:t>adresse_mail</w:t>
+      </w:r>
+      <w:proofErr w:type="spellEnd"/>
+      <w:r>
+        <w:rPr>
+          <w:rFonts w:ascii="Times New Roman" w:hAnsi="Times New Roman" w:cs="Times New Roman"/>
+          <w:sz w:val="24"/>
+          <w:szCs w:val="24"/>
+          <w:lang w:val="en-GB"/>
+        </w:rPr>
+        <w:t>)</w:t>
+      </w:r>
+    </w:p>
+    <w:p>
+      <w:pPr>
+        <w:rPr>
+          <w:rFonts w:ascii="Times New Roman" w:hAnsi="Times New Roman" w:cs="Times New Roman"/>
+          <w:sz w:val="24"/>
+          <w:szCs w:val="24"/>
+          <w:lang w:val="en-GB"/>
+        </w:rPr>
+      </w:pPr>
+      <w:r>
+        <w:rPr>
+          <w:rFonts w:ascii="Times New Roman" w:hAnsi="Times New Roman" w:cs="Times New Roman"/>
+          <w:sz w:val="24"/>
+          <w:szCs w:val="24"/>
+          <w:lang w:val="en-GB"/>
+        </w:rPr>
+        <w:t xml:space="preserve">     references USER (</w:t>
+      </w:r>
+      <w:proofErr w:type="spellStart"/>
+      <w:r>
+        <w:rPr>
+          <w:rFonts w:ascii="Times New Roman" w:hAnsi="Times New Roman" w:cs="Times New Roman"/>
+          <w:sz w:val="24"/>
+          <w:szCs w:val="24"/>
+          <w:lang w:val="en-GB"/>
+        </w:rPr>
+        <w:t>adresse_mail</w:t>
+      </w:r>
+      <w:proofErr w:type="spellEnd"/>
+      <w:r>
+        <w:rPr>
+          <w:rFonts w:ascii="Times New Roman" w:hAnsi="Times New Roman" w:cs="Times New Roman"/>
+          <w:sz w:val="24"/>
+          <w:szCs w:val="24"/>
+          <w:lang w:val="en-GB"/>
+        </w:rPr>
+        <w:t>);</w:t>
+      </w:r>
+    </w:p>
+    <w:p>
+      <w:pPr>
+        <w:rPr>
+          <w:rFonts w:ascii="Times New Roman" w:hAnsi="Times New Roman" w:cs="Times New Roman"/>
+          <w:sz w:val="24"/>
+          <w:szCs w:val="24"/>
+          <w:lang w:val="en-GB"/>
+        </w:rPr>
+      </w:pPr>
+    </w:p>
+    <w:p>
+      <w:pPr>
+        <w:rPr>
+          <w:rFonts w:ascii="Times New Roman" w:hAnsi="Times New Roman" w:cs="Times New Roman"/>
+          <w:sz w:val="24"/>
+          <w:szCs w:val="24"/>
+          <w:lang w:val="en-GB"/>
+        </w:rPr>
+      </w:pPr>
+      <w:r>
+        <w:rPr>
+          <w:rFonts w:ascii="Times New Roman" w:hAnsi="Times New Roman" w:cs="Times New Roman"/>
+          <w:sz w:val="24"/>
+          <w:szCs w:val="24"/>
+          <w:lang w:val="en-GB"/>
+        </w:rPr>
+        <w:t>alter table DEMANDE_CONTACT add constraint ID_DEMANDE_CONTACT_CHK</w:t>
+      </w:r>
+    </w:p>
+    <w:p>
+      <w:pPr>
+        <w:rPr>
+          <w:rFonts w:ascii="Times New Roman" w:hAnsi="Times New Roman" w:cs="Times New Roman"/>
+          <w:sz w:val="24"/>
+          <w:szCs w:val="24"/>
+          <w:lang w:val="en-GB"/>
+        </w:rPr>
+      </w:pPr>
+      <w:r>
+        <w:rPr>
+          <w:rFonts w:ascii="Times New Roman" w:hAnsi="Times New Roman" w:cs="Times New Roman"/>
+          <w:sz w:val="24"/>
+          <w:szCs w:val="24"/>
+          <w:lang w:val="en-GB"/>
+        </w:rPr>
+        <w:t xml:space="preserve">    </w:t>
+      </w:r>
+      <w:proofErr w:type="gramStart"/>
+      <w:r>
+        <w:rPr>
+          <w:rFonts w:ascii="Times New Roman" w:hAnsi="Times New Roman" w:cs="Times New Roman"/>
+          <w:sz w:val="24"/>
+          <w:szCs w:val="24"/>
+          <w:lang w:val="en-GB"/>
+        </w:rPr>
+        <w:t>check(</w:t>
+      </w:r>
+      <w:proofErr w:type="gramEnd"/>
+      <w:r>
+        <w:rPr>
+          <w:rFonts w:ascii="Times New Roman" w:hAnsi="Times New Roman" w:cs="Times New Roman"/>
+          <w:sz w:val="24"/>
+          <w:szCs w:val="24"/>
+          <w:lang w:val="en-GB"/>
+        </w:rPr>
+        <w:t>exists(select * from USER</w:t>
+      </w:r>
+    </w:p>
+    <w:p>
+      <w:pPr>
+        <w:rPr>
+          <w:rFonts w:ascii="Times New Roman" w:hAnsi="Times New Roman" w:cs="Times New Roman"/>
+          <w:sz w:val="24"/>
+          <w:szCs w:val="24"/>
+          <w:lang w:val="en-GB"/>
+        </w:rPr>
+      </w:pPr>
+      <w:r>
+        <w:rPr>
+          <w:rFonts w:ascii="Times New Roman" w:hAnsi="Times New Roman" w:cs="Times New Roman"/>
+          <w:sz w:val="24"/>
+          <w:szCs w:val="24"/>
+          <w:lang w:val="en-GB"/>
+        </w:rPr>
+        <w:t xml:space="preserve">                 where USER.id = id)); </w:t>
+      </w:r>
+    </w:p>
+    <w:p>
+      <w:pPr>
+        <w:rPr>
+          <w:rFonts w:ascii="Times New Roman" w:hAnsi="Times New Roman" w:cs="Times New Roman"/>
+          <w:sz w:val="24"/>
+          <w:szCs w:val="24"/>
+          <w:lang w:val="en-GB"/>
+        </w:rPr>
+      </w:pPr>
+    </w:p>
+    <w:p>
+      <w:pPr>
+        <w:rPr>
+          <w:rFonts w:ascii="Times New Roman" w:hAnsi="Times New Roman" w:cs="Times New Roman"/>
+          <w:sz w:val="24"/>
+          <w:szCs w:val="24"/>
+        </w:rPr>
+      </w:pPr>
+      <w:proofErr w:type="gramStart"/>
+      <w:r>
+        <w:rPr>
+          <w:rFonts w:ascii="Times New Roman" w:hAnsi="Times New Roman" w:cs="Times New Roman"/>
+          <w:sz w:val="24"/>
+          <w:szCs w:val="24"/>
+        </w:rPr>
+        <w:t>alter</w:t>
+      </w:r>
+      <w:proofErr w:type="gramEnd"/>
+      <w:r>
+        <w:rPr>
+          <w:rFonts w:ascii="Times New Roman" w:hAnsi="Times New Roman" w:cs="Times New Roman"/>
+          <w:sz w:val="24"/>
+          <w:szCs w:val="24"/>
+        </w:rPr>
+        <w:t xml:space="preserve"> table DEMANDE_CONTACT </w:t>
+      </w:r>
+      <w:proofErr w:type="spellStart"/>
+      <w:r>
+        <w:rPr>
+          <w:rFonts w:ascii="Times New Roman" w:hAnsi="Times New Roman" w:cs="Times New Roman"/>
+          <w:sz w:val="24"/>
+          <w:szCs w:val="24"/>
+        </w:rPr>
+        <w:t>add</w:t>
+      </w:r>
+      <w:proofErr w:type="spellEnd"/>
+      <w:r>
+        <w:rPr>
+          <w:rFonts w:ascii="Times New Roman" w:hAnsi="Times New Roman" w:cs="Times New Roman"/>
+          <w:sz w:val="24"/>
+          <w:szCs w:val="24"/>
+        </w:rPr>
+        <w:t xml:space="preserve"> </w:t>
+      </w:r>
+      <w:proofErr w:type="spellStart"/>
+      <w:r>
+        <w:rPr>
+          <w:rFonts w:ascii="Times New Roman" w:hAnsi="Times New Roman" w:cs="Times New Roman"/>
+          <w:sz w:val="24"/>
+          <w:szCs w:val="24"/>
+        </w:rPr>
+        <w:t>constraint</w:t>
+      </w:r>
+      <w:proofErr w:type="spellEnd"/>
+      <w:r>
+        <w:rPr>
+          <w:rFonts w:ascii="Times New Roman" w:hAnsi="Times New Roman" w:cs="Times New Roman"/>
+          <w:sz w:val="24"/>
+          <w:szCs w:val="24"/>
+        </w:rPr>
+        <w:t xml:space="preserve"> </w:t>
+      </w:r>
+      <w:proofErr w:type="spellStart"/>
+      <w:r>
+        <w:rPr>
+          <w:rFonts w:ascii="Times New Roman" w:hAnsi="Times New Roman" w:cs="Times New Roman"/>
+          <w:sz w:val="24"/>
+          <w:szCs w:val="24"/>
+        </w:rPr>
+        <w:t>FKenvoyer</w:t>
+      </w:r>
+      <w:proofErr w:type="spellEnd"/>
+    </w:p>
+    <w:p>
+      <w:pPr>
+        <w:rPr>
+          <w:rFonts w:ascii="Times New Roman" w:hAnsi="Times New Roman" w:cs="Times New Roman"/>
+          <w:sz w:val="24"/>
+          <w:szCs w:val="24"/>
+          <w:lang w:val="en-GB"/>
+        </w:rPr>
+      </w:pPr>
+      <w:r>
+        <w:rPr>
+          <w:rFonts w:ascii="Times New Roman" w:hAnsi="Times New Roman" w:cs="Times New Roman"/>
+          <w:sz w:val="24"/>
+          <w:szCs w:val="24"/>
+        </w:rPr>
+        <w:t xml:space="preserve">     </w:t>
+      </w:r>
+      <w:r>
+        <w:rPr>
+          <w:rFonts w:ascii="Times New Roman" w:hAnsi="Times New Roman" w:cs="Times New Roman"/>
+          <w:sz w:val="24"/>
+          <w:szCs w:val="24"/>
+          <w:lang w:val="en-GB"/>
+        </w:rPr>
+        <w:t>foreign key (</w:t>
+      </w:r>
+      <w:proofErr w:type="spellStart"/>
+      <w:r>
+        <w:rPr>
+          <w:rFonts w:ascii="Times New Roman" w:hAnsi="Times New Roman" w:cs="Times New Roman"/>
+          <w:sz w:val="24"/>
+          <w:szCs w:val="24"/>
+          <w:lang w:val="en-GB"/>
+        </w:rPr>
+        <w:t>adresse_mail</w:t>
+      </w:r>
+      <w:proofErr w:type="spellEnd"/>
+      <w:r>
+        <w:rPr>
+          <w:rFonts w:ascii="Times New Roman" w:hAnsi="Times New Roman" w:cs="Times New Roman"/>
+          <w:sz w:val="24"/>
+          <w:szCs w:val="24"/>
+          <w:lang w:val="en-GB"/>
+        </w:rPr>
+        <w:t>)</w:t>
+      </w:r>
+    </w:p>
+    <w:p>
+      <w:pPr>
+        <w:rPr>
+          <w:rFonts w:ascii="Times New Roman" w:hAnsi="Times New Roman" w:cs="Times New Roman"/>
+          <w:sz w:val="24"/>
+          <w:szCs w:val="24"/>
+          <w:lang w:val="en-GB"/>
+        </w:rPr>
+      </w:pPr>
+      <w:r>
+        <w:rPr>
+          <w:rFonts w:ascii="Times New Roman" w:hAnsi="Times New Roman" w:cs="Times New Roman"/>
+          <w:sz w:val="24"/>
+          <w:szCs w:val="24"/>
+          <w:lang w:val="en-GB"/>
+        </w:rPr>
+        <w:t xml:space="preserve">     references USER (</w:t>
+      </w:r>
+      <w:proofErr w:type="spellStart"/>
+      <w:r>
+        <w:rPr>
+          <w:rFonts w:ascii="Times New Roman" w:hAnsi="Times New Roman" w:cs="Times New Roman"/>
+          <w:sz w:val="24"/>
+          <w:szCs w:val="24"/>
+          <w:lang w:val="en-GB"/>
+        </w:rPr>
+        <w:t>adresse_mail</w:t>
+      </w:r>
+      <w:proofErr w:type="spellEnd"/>
+      <w:r>
+        <w:rPr>
+          <w:rFonts w:ascii="Times New Roman" w:hAnsi="Times New Roman" w:cs="Times New Roman"/>
+          <w:sz w:val="24"/>
+          <w:szCs w:val="24"/>
+          <w:lang w:val="en-GB"/>
+        </w:rPr>
+        <w:t>);</w:t>
+      </w:r>
+    </w:p>
+    <w:p>
+      <w:pPr>
+        <w:rPr>
+          <w:rFonts w:ascii="Times New Roman" w:hAnsi="Times New Roman" w:cs="Times New Roman"/>
+          <w:sz w:val="24"/>
+          <w:szCs w:val="24"/>
+          <w:lang w:val="en-GB"/>
+        </w:rPr>
+      </w:pPr>
+    </w:p>
+    <w:p>
+      <w:pPr>
+        <w:rPr>
+          <w:rFonts w:ascii="Times New Roman" w:hAnsi="Times New Roman" w:cs="Times New Roman"/>
+          <w:sz w:val="24"/>
+          <w:szCs w:val="24"/>
+          <w:lang w:val="en-GB"/>
+        </w:rPr>
+      </w:pPr>
+      <w:r>
+        <w:rPr>
+          <w:rFonts w:ascii="Times New Roman" w:hAnsi="Times New Roman" w:cs="Times New Roman"/>
+          <w:sz w:val="24"/>
+          <w:szCs w:val="24"/>
+          <w:lang w:val="en-GB"/>
+        </w:rPr>
+        <w:t xml:space="preserve">alter table USER add constraint </w:t>
+      </w:r>
+      <w:proofErr w:type="spellStart"/>
+      <w:r>
+        <w:rPr>
+          <w:rFonts w:ascii="Times New Roman" w:hAnsi="Times New Roman" w:cs="Times New Roman"/>
+          <w:sz w:val="24"/>
+          <w:szCs w:val="24"/>
+          <w:lang w:val="en-GB"/>
+        </w:rPr>
+        <w:t>FKrecoit</w:t>
+      </w:r>
+      <w:proofErr w:type="spellEnd"/>
+    </w:p>
+    <w:p>
+      <w:pPr>
+        <w:rPr>
+          <w:rFonts w:ascii="Times New Roman" w:hAnsi="Times New Roman" w:cs="Times New Roman"/>
+          <w:sz w:val="24"/>
+          <w:szCs w:val="24"/>
+          <w:lang w:val="en-GB"/>
+        </w:rPr>
+      </w:pPr>
+      <w:r>
+        <w:rPr>
+          <w:rFonts w:ascii="Times New Roman" w:hAnsi="Times New Roman" w:cs="Times New Roman"/>
+          <w:sz w:val="24"/>
+          <w:szCs w:val="24"/>
+          <w:lang w:val="en-GB"/>
+        </w:rPr>
+        <w:t xml:space="preserve">     foreign key (id)</w:t>
+      </w:r>
+    </w:p>
+    <w:p>
+      <w:pPr>
+        <w:rPr>
+          <w:rFonts w:ascii="Times New Roman" w:hAnsi="Times New Roman" w:cs="Times New Roman"/>
+          <w:sz w:val="24"/>
+          <w:szCs w:val="24"/>
+          <w:lang w:val="en-GB"/>
+        </w:rPr>
+      </w:pPr>
+      <w:r>
+        <w:rPr>
+          <w:rFonts w:ascii="Times New Roman" w:hAnsi="Times New Roman" w:cs="Times New Roman"/>
+          <w:sz w:val="24"/>
+          <w:szCs w:val="24"/>
+          <w:lang w:val="en-GB"/>
+        </w:rPr>
+        <w:t xml:space="preserve">     references DEMANDE_CONTACT (id);</w:t>
+      </w:r>
+    </w:p>
+    <w:p>
+      <w:pPr>
+        <w:rPr>
+          <w:rFonts w:ascii="Times New Roman" w:hAnsi="Times New Roman" w:cs="Times New Roman"/>
+          <w:sz w:val="24"/>
+          <w:szCs w:val="24"/>
+          <w:lang w:val="en-GB"/>
+        </w:rPr>
+      </w:pPr>
+    </w:p>
+    <w:p>
+      <w:pPr>
+        <w:rPr>
+          <w:rFonts w:ascii="Times New Roman" w:hAnsi="Times New Roman" w:cs="Times New Roman"/>
+          <w:sz w:val="24"/>
+          <w:szCs w:val="24"/>
+          <w:lang w:val="en-GB"/>
+        </w:rPr>
+      </w:pPr>
+      <w:r>
+        <w:rPr>
+          <w:rFonts w:ascii="Times New Roman" w:hAnsi="Times New Roman" w:cs="Times New Roman"/>
+          <w:sz w:val="24"/>
+          <w:szCs w:val="24"/>
+          <w:lang w:val="en-GB"/>
+        </w:rPr>
+        <w:lastRenderedPageBreak/>
+        <w:t xml:space="preserve">alter table USER add constraint </w:t>
+      </w:r>
+      <w:proofErr w:type="spellStart"/>
+      <w:r>
+        <w:rPr>
+          <w:rFonts w:ascii="Times New Roman" w:hAnsi="Times New Roman" w:cs="Times New Roman"/>
+          <w:sz w:val="24"/>
+          <w:szCs w:val="24"/>
+          <w:lang w:val="en-GB"/>
+        </w:rPr>
+        <w:t>FKcontact</w:t>
+      </w:r>
+      <w:proofErr w:type="spellEnd"/>
+    </w:p>
+    <w:p>
+      <w:pPr>
+        <w:rPr>
+          <w:rFonts w:ascii="Times New Roman" w:hAnsi="Times New Roman" w:cs="Times New Roman"/>
+          <w:sz w:val="24"/>
+          <w:szCs w:val="24"/>
+          <w:lang w:val="en-GB"/>
+        </w:rPr>
+      </w:pPr>
+      <w:r>
+        <w:rPr>
+          <w:rFonts w:ascii="Times New Roman" w:hAnsi="Times New Roman" w:cs="Times New Roman"/>
+          <w:sz w:val="24"/>
+          <w:szCs w:val="24"/>
+          <w:lang w:val="en-GB"/>
+        </w:rPr>
+        <w:t xml:space="preserve">     foreign key (USER_1_)</w:t>
+      </w:r>
+    </w:p>
+    <w:p>
+      <w:pPr>
+        <w:rPr>
+          <w:rFonts w:ascii="Times New Roman" w:hAnsi="Times New Roman" w:cs="Times New Roman"/>
+          <w:sz w:val="24"/>
+          <w:szCs w:val="24"/>
+          <w:lang w:val="en-GB"/>
+        </w:rPr>
+      </w:pPr>
+      <w:r>
+        <w:rPr>
+          <w:rFonts w:ascii="Times New Roman" w:hAnsi="Times New Roman" w:cs="Times New Roman"/>
+          <w:sz w:val="24"/>
+          <w:szCs w:val="24"/>
+          <w:lang w:val="en-GB"/>
+        </w:rPr>
+        <w:t xml:space="preserve">     references USER (</w:t>
+      </w:r>
+      <w:proofErr w:type="spellStart"/>
+      <w:r>
+        <w:rPr>
+          <w:rFonts w:ascii="Times New Roman" w:hAnsi="Times New Roman" w:cs="Times New Roman"/>
+          <w:sz w:val="24"/>
+          <w:szCs w:val="24"/>
+          <w:lang w:val="en-GB"/>
+        </w:rPr>
+        <w:t>adresse_mail</w:t>
+      </w:r>
+      <w:proofErr w:type="spellEnd"/>
+      <w:r>
+        <w:rPr>
+          <w:rFonts w:ascii="Times New Roman" w:hAnsi="Times New Roman" w:cs="Times New Roman"/>
+          <w:sz w:val="24"/>
+          <w:szCs w:val="24"/>
+          <w:lang w:val="en-GB"/>
+        </w:rPr>
+        <w:t>);</w:t>
+      </w:r>
+    </w:p>
+    <w:p>
+      <w:pPr>
+        <w:rPr>
+          <w:rFonts w:ascii="Times New Roman" w:hAnsi="Times New Roman" w:cs="Times New Roman"/>
+          <w:sz w:val="24"/>
+          <w:szCs w:val="24"/>
+          <w:lang w:val="en-GB"/>
+        </w:rPr>
+      </w:pPr>
+      <w:r>
+        <w:rPr>
+          <w:rFonts w:ascii="Times New Roman" w:hAnsi="Times New Roman" w:cs="Times New Roman"/>
+          <w:sz w:val="24"/>
+          <w:szCs w:val="24"/>
+          <w:lang w:val="en-GB"/>
+        </w:rPr>
+        <w:tab/>
+        <w:t xml:space="preserve"> </w:t>
+      </w:r>
+    </w:p>
+    <w:p>
+      <w:pPr>
+        <w:rPr>
+          <w:rFonts w:ascii="Times New Roman" w:hAnsi="Times New Roman" w:cs="Times New Roman"/>
+          <w:sz w:val="24"/>
+          <w:szCs w:val="24"/>
+          <w:lang w:val="en-GB"/>
+        </w:rPr>
+      </w:pPr>
+      <w:r>
+        <w:rPr>
+          <w:rFonts w:ascii="Times New Roman" w:hAnsi="Times New Roman" w:cs="Times New Roman"/>
+          <w:sz w:val="24"/>
+          <w:szCs w:val="24"/>
+          <w:lang w:val="en-GB"/>
+        </w:rPr>
+        <w:t xml:space="preserve">alter table USER </w:t>
+      </w:r>
+    </w:p>
+    <w:p>
+      <w:pPr>
+        <w:rPr>
+          <w:rFonts w:ascii="Times New Roman" w:hAnsi="Times New Roman" w:cs="Times New Roman"/>
+          <w:sz w:val="24"/>
+          <w:szCs w:val="24"/>
+          <w:lang w:val="en-GB"/>
+        </w:rPr>
+      </w:pPr>
+      <w:r>
+        <w:rPr>
+          <w:rFonts w:ascii="Times New Roman" w:hAnsi="Times New Roman" w:cs="Times New Roman"/>
+          <w:sz w:val="24"/>
+          <w:szCs w:val="24"/>
+          <w:lang w:val="en-GB"/>
+        </w:rPr>
+        <w:tab/>
+        <w:t xml:space="preserve">add constraint </w:t>
+      </w:r>
+      <w:proofErr w:type="spellStart"/>
+      <w:r>
+        <w:rPr>
+          <w:rFonts w:ascii="Times New Roman" w:hAnsi="Times New Roman" w:cs="Times New Roman"/>
+          <w:sz w:val="24"/>
+          <w:szCs w:val="24"/>
+          <w:lang w:val="en-GB"/>
+        </w:rPr>
+        <w:t>checkStatus</w:t>
+      </w:r>
+      <w:proofErr w:type="spellEnd"/>
+    </w:p>
+    <w:p>
+      <w:pPr>
+        <w:rPr>
+          <w:rFonts w:ascii="Times New Roman" w:hAnsi="Times New Roman" w:cs="Times New Roman"/>
+          <w:sz w:val="24"/>
+          <w:szCs w:val="24"/>
+          <w:lang w:val="en-GB"/>
+        </w:rPr>
+      </w:pPr>
+      <w:r>
+        <w:rPr>
+          <w:rFonts w:ascii="Times New Roman" w:hAnsi="Times New Roman" w:cs="Times New Roman"/>
+          <w:sz w:val="24"/>
+          <w:szCs w:val="24"/>
+          <w:lang w:val="en-GB"/>
+        </w:rPr>
+        <w:tab/>
+        <w:t>check (status = 'c' OR status = 'o' OR status = 'n' OR status = '</w:t>
+      </w:r>
+      <w:proofErr w:type="spellStart"/>
+      <w:r>
+        <w:rPr>
+          <w:rFonts w:ascii="Times New Roman" w:hAnsi="Times New Roman" w:cs="Times New Roman"/>
+          <w:sz w:val="24"/>
+          <w:szCs w:val="24"/>
+          <w:lang w:val="en-GB"/>
+        </w:rPr>
+        <w:t>i</w:t>
+      </w:r>
+      <w:proofErr w:type="spellEnd"/>
+      <w:r>
+        <w:rPr>
+          <w:rFonts w:ascii="Times New Roman" w:hAnsi="Times New Roman" w:cs="Times New Roman"/>
+          <w:sz w:val="24"/>
+          <w:szCs w:val="24"/>
+          <w:lang w:val="en-GB"/>
+        </w:rPr>
+        <w:t>' OR status = 'd');</w:t>
+      </w:r>
+    </w:p>
+    <w:p>
+      <w:pPr>
+        <w:rPr>
+          <w:rFonts w:ascii="Times New Roman" w:hAnsi="Times New Roman" w:cs="Times New Roman"/>
+          <w:sz w:val="24"/>
+          <w:szCs w:val="24"/>
+          <w:lang w:val="en-GB"/>
+        </w:rPr>
+      </w:pPr>
+      <w:r>
+        <w:rPr>
+          <w:rFonts w:ascii="Times New Roman" w:hAnsi="Times New Roman" w:cs="Times New Roman"/>
+          <w:sz w:val="24"/>
+          <w:szCs w:val="24"/>
+          <w:lang w:val="en-GB"/>
+        </w:rPr>
+        <w:tab/>
+      </w:r>
+    </w:p>
+    <w:p>
+      <w:pPr>
+        <w:rPr>
+          <w:rFonts w:ascii="Times New Roman" w:hAnsi="Times New Roman" w:cs="Times New Roman"/>
+          <w:sz w:val="24"/>
+          <w:szCs w:val="24"/>
+          <w:lang w:val="en-GB"/>
+        </w:rPr>
+      </w:pPr>
+      <w:r>
+        <w:rPr>
+          <w:rFonts w:ascii="Times New Roman" w:hAnsi="Times New Roman" w:cs="Times New Roman"/>
+          <w:sz w:val="24"/>
+          <w:szCs w:val="24"/>
+          <w:lang w:val="en-GB"/>
+        </w:rPr>
+        <w:t>alter table CONFIDENTIALITE</w:t>
+      </w:r>
+    </w:p>
+    <w:p>
+      <w:pPr>
+        <w:rPr>
+          <w:rFonts w:ascii="Times New Roman" w:hAnsi="Times New Roman" w:cs="Times New Roman"/>
+          <w:sz w:val="24"/>
+          <w:szCs w:val="24"/>
+          <w:lang w:val="en-GB"/>
+        </w:rPr>
+      </w:pPr>
+      <w:r>
+        <w:rPr>
+          <w:rFonts w:ascii="Times New Roman" w:hAnsi="Times New Roman" w:cs="Times New Roman"/>
+          <w:sz w:val="24"/>
+          <w:szCs w:val="24"/>
+          <w:lang w:val="en-GB"/>
+        </w:rPr>
+        <w:tab/>
+        <w:t xml:space="preserve">add constraint </w:t>
+      </w:r>
+      <w:proofErr w:type="spellStart"/>
+      <w:r>
+        <w:rPr>
+          <w:rFonts w:ascii="Times New Roman" w:hAnsi="Times New Roman" w:cs="Times New Roman"/>
+          <w:sz w:val="24"/>
+          <w:szCs w:val="24"/>
+          <w:lang w:val="en-GB"/>
+        </w:rPr>
+        <w:t>checkConfAdMail</w:t>
+      </w:r>
+      <w:proofErr w:type="spellEnd"/>
+    </w:p>
+    <w:p>
+      <w:pPr>
+        <w:rPr>
+          <w:rFonts w:ascii="Times New Roman" w:hAnsi="Times New Roman" w:cs="Times New Roman"/>
+          <w:sz w:val="24"/>
+          <w:szCs w:val="24"/>
+        </w:rPr>
+      </w:pPr>
+      <w:r>
+        <w:rPr>
+          <w:rFonts w:ascii="Times New Roman" w:hAnsi="Times New Roman" w:cs="Times New Roman"/>
+          <w:sz w:val="24"/>
+          <w:szCs w:val="24"/>
+          <w:lang w:val="en-GB"/>
+        </w:rPr>
+        <w:tab/>
+      </w:r>
+      <w:proofErr w:type="gramStart"/>
+      <w:r>
+        <w:rPr>
+          <w:rFonts w:ascii="Times New Roman" w:hAnsi="Times New Roman" w:cs="Times New Roman"/>
+          <w:sz w:val="24"/>
+          <w:szCs w:val="24"/>
+        </w:rPr>
+        <w:t>check</w:t>
+      </w:r>
+      <w:proofErr w:type="gramEnd"/>
+      <w:r>
+        <w:rPr>
+          <w:rFonts w:ascii="Times New Roman" w:hAnsi="Times New Roman" w:cs="Times New Roman"/>
+          <w:sz w:val="24"/>
+          <w:szCs w:val="24"/>
+        </w:rPr>
+        <w:t xml:space="preserve"> (</w:t>
+      </w:r>
+      <w:proofErr w:type="spellStart"/>
+      <w:r>
+        <w:rPr>
+          <w:rFonts w:ascii="Times New Roman" w:hAnsi="Times New Roman" w:cs="Times New Roman"/>
+          <w:sz w:val="24"/>
+          <w:szCs w:val="24"/>
+        </w:rPr>
+        <w:t>conf_adresseMail</w:t>
+      </w:r>
+      <w:proofErr w:type="spellEnd"/>
+      <w:r>
+        <w:rPr>
+          <w:rFonts w:ascii="Times New Roman" w:hAnsi="Times New Roman" w:cs="Times New Roman"/>
+          <w:sz w:val="24"/>
+          <w:szCs w:val="24"/>
+        </w:rPr>
+        <w:t xml:space="preserve"> = 'v' OR </w:t>
+      </w:r>
+      <w:proofErr w:type="spellStart"/>
+      <w:r>
+        <w:rPr>
+          <w:rFonts w:ascii="Times New Roman" w:hAnsi="Times New Roman" w:cs="Times New Roman"/>
+          <w:sz w:val="24"/>
+          <w:szCs w:val="24"/>
+        </w:rPr>
+        <w:t>conf_adresseMail</w:t>
+      </w:r>
+      <w:proofErr w:type="spellEnd"/>
+      <w:r>
+        <w:rPr>
+          <w:rFonts w:ascii="Times New Roman" w:hAnsi="Times New Roman" w:cs="Times New Roman"/>
+          <w:sz w:val="24"/>
+          <w:szCs w:val="24"/>
+        </w:rPr>
+        <w:t xml:space="preserve"> = 'c' OR </w:t>
+      </w:r>
+      <w:proofErr w:type="spellStart"/>
+      <w:r>
+        <w:rPr>
+          <w:rFonts w:ascii="Times New Roman" w:hAnsi="Times New Roman" w:cs="Times New Roman"/>
+          <w:sz w:val="24"/>
+          <w:szCs w:val="24"/>
+        </w:rPr>
+        <w:t>conf_adresseMail</w:t>
+      </w:r>
+      <w:proofErr w:type="spellEnd"/>
+      <w:r>
+        <w:rPr>
+          <w:rFonts w:ascii="Times New Roman" w:hAnsi="Times New Roman" w:cs="Times New Roman"/>
+          <w:sz w:val="24"/>
+          <w:szCs w:val="24"/>
+        </w:rPr>
+        <w:t xml:space="preserve"> = 'p');</w:t>
+      </w:r>
+    </w:p>
+    <w:p>
+      <w:pPr>
+        <w:rPr>
+          <w:rFonts w:ascii="Times New Roman" w:hAnsi="Times New Roman" w:cs="Times New Roman"/>
+          <w:sz w:val="24"/>
+          <w:szCs w:val="24"/>
+        </w:rPr>
+      </w:pPr>
+      <w:r>
+        <w:rPr>
+          <w:rFonts w:ascii="Times New Roman" w:hAnsi="Times New Roman" w:cs="Times New Roman"/>
+          <w:sz w:val="24"/>
+          <w:szCs w:val="24"/>
+        </w:rPr>
+        <w:tab/>
+      </w:r>
+    </w:p>
+    <w:p>
+      <w:pPr>
+        <w:rPr>
+          <w:rFonts w:ascii="Times New Roman" w:hAnsi="Times New Roman" w:cs="Times New Roman"/>
+          <w:sz w:val="24"/>
+          <w:szCs w:val="24"/>
+        </w:rPr>
+      </w:pPr>
+      <w:proofErr w:type="gramStart"/>
+      <w:r>
+        <w:rPr>
+          <w:rFonts w:ascii="Times New Roman" w:hAnsi="Times New Roman" w:cs="Times New Roman"/>
+          <w:sz w:val="24"/>
+          <w:szCs w:val="24"/>
+        </w:rPr>
+        <w:t>alter</w:t>
+      </w:r>
+      <w:proofErr w:type="gramEnd"/>
+      <w:r>
+        <w:rPr>
+          <w:rFonts w:ascii="Times New Roman" w:hAnsi="Times New Roman" w:cs="Times New Roman"/>
+          <w:sz w:val="24"/>
+          <w:szCs w:val="24"/>
+        </w:rPr>
+        <w:t xml:space="preserve"> table CONFIDENTIALITE</w:t>
+      </w:r>
+    </w:p>
+    <w:p>
+      <w:pPr>
+        <w:rPr>
+          <w:rFonts w:ascii="Times New Roman" w:hAnsi="Times New Roman" w:cs="Times New Roman"/>
+          <w:sz w:val="24"/>
+          <w:szCs w:val="24"/>
+        </w:rPr>
+      </w:pPr>
+      <w:r>
+        <w:rPr>
+          <w:rFonts w:ascii="Times New Roman" w:hAnsi="Times New Roman" w:cs="Times New Roman"/>
+          <w:sz w:val="24"/>
+          <w:szCs w:val="24"/>
+        </w:rPr>
+        <w:tab/>
+      </w:r>
+      <w:proofErr w:type="spellStart"/>
+      <w:proofErr w:type="gramStart"/>
+      <w:r>
+        <w:rPr>
+          <w:rFonts w:ascii="Times New Roman" w:hAnsi="Times New Roman" w:cs="Times New Roman"/>
+          <w:sz w:val="24"/>
+          <w:szCs w:val="24"/>
+        </w:rPr>
+        <w:t>add</w:t>
+      </w:r>
+      <w:proofErr w:type="spellEnd"/>
+      <w:proofErr w:type="gramEnd"/>
+      <w:r>
+        <w:rPr>
+          <w:rFonts w:ascii="Times New Roman" w:hAnsi="Times New Roman" w:cs="Times New Roman"/>
+          <w:sz w:val="24"/>
+          <w:szCs w:val="24"/>
+        </w:rPr>
+        <w:t xml:space="preserve"> </w:t>
+      </w:r>
+      <w:proofErr w:type="spellStart"/>
+      <w:r>
+        <w:rPr>
+          <w:rFonts w:ascii="Times New Roman" w:hAnsi="Times New Roman" w:cs="Times New Roman"/>
+          <w:sz w:val="24"/>
+          <w:szCs w:val="24"/>
+        </w:rPr>
+        <w:t>constraint</w:t>
+      </w:r>
+      <w:proofErr w:type="spellEnd"/>
+      <w:r>
+        <w:rPr>
+          <w:rFonts w:ascii="Times New Roman" w:hAnsi="Times New Roman" w:cs="Times New Roman"/>
+          <w:sz w:val="24"/>
+          <w:szCs w:val="24"/>
+        </w:rPr>
+        <w:t xml:space="preserve"> </w:t>
+      </w:r>
+      <w:proofErr w:type="spellStart"/>
+      <w:r>
+        <w:rPr>
+          <w:rFonts w:ascii="Times New Roman" w:hAnsi="Times New Roman" w:cs="Times New Roman"/>
+          <w:sz w:val="24"/>
+          <w:szCs w:val="24"/>
+        </w:rPr>
+        <w:t>checkDateNaissance</w:t>
+      </w:r>
+      <w:proofErr w:type="spellEnd"/>
+    </w:p>
+    <w:p>
+      <w:pPr>
+        <w:rPr>
+          <w:rFonts w:ascii="Times New Roman" w:hAnsi="Times New Roman" w:cs="Times New Roman"/>
+          <w:sz w:val="24"/>
+          <w:szCs w:val="24"/>
+        </w:rPr>
+      </w:pPr>
+      <w:r>
+        <w:rPr>
+          <w:rFonts w:ascii="Times New Roman" w:hAnsi="Times New Roman" w:cs="Times New Roman"/>
+          <w:sz w:val="24"/>
+          <w:szCs w:val="24"/>
+        </w:rPr>
+        <w:tab/>
+      </w:r>
+      <w:proofErr w:type="gramStart"/>
+      <w:r>
+        <w:rPr>
+          <w:rFonts w:ascii="Times New Roman" w:hAnsi="Times New Roman" w:cs="Times New Roman"/>
+          <w:sz w:val="24"/>
+          <w:szCs w:val="24"/>
+        </w:rPr>
+        <w:t>check</w:t>
+      </w:r>
+      <w:proofErr w:type="gramEnd"/>
+      <w:r>
+        <w:rPr>
+          <w:rFonts w:ascii="Times New Roman" w:hAnsi="Times New Roman" w:cs="Times New Roman"/>
+          <w:sz w:val="24"/>
+          <w:szCs w:val="24"/>
+        </w:rPr>
+        <w:t xml:space="preserve"> (</w:t>
+      </w:r>
+      <w:proofErr w:type="spellStart"/>
+      <w:r>
+        <w:rPr>
+          <w:rFonts w:ascii="Times New Roman" w:hAnsi="Times New Roman" w:cs="Times New Roman"/>
+          <w:sz w:val="24"/>
+          <w:szCs w:val="24"/>
+        </w:rPr>
+        <w:t>conf_dateNaissance</w:t>
+      </w:r>
+      <w:proofErr w:type="spellEnd"/>
+      <w:r>
+        <w:rPr>
+          <w:rFonts w:ascii="Times New Roman" w:hAnsi="Times New Roman" w:cs="Times New Roman"/>
+          <w:sz w:val="24"/>
+          <w:szCs w:val="24"/>
+        </w:rPr>
+        <w:t xml:space="preserve"> = 'v' OR </w:t>
+      </w:r>
+      <w:proofErr w:type="spellStart"/>
+      <w:r>
+        <w:rPr>
+          <w:rFonts w:ascii="Times New Roman" w:hAnsi="Times New Roman" w:cs="Times New Roman"/>
+          <w:sz w:val="24"/>
+          <w:szCs w:val="24"/>
+        </w:rPr>
+        <w:t>conf_dateNaissance</w:t>
+      </w:r>
+      <w:proofErr w:type="spellEnd"/>
+      <w:r>
+        <w:rPr>
+          <w:rFonts w:ascii="Times New Roman" w:hAnsi="Times New Roman" w:cs="Times New Roman"/>
+          <w:sz w:val="24"/>
+          <w:szCs w:val="24"/>
+        </w:rPr>
+        <w:t xml:space="preserve"> = 'c' OR </w:t>
+      </w:r>
+      <w:proofErr w:type="spellStart"/>
+      <w:r>
+        <w:rPr>
+          <w:rFonts w:ascii="Times New Roman" w:hAnsi="Times New Roman" w:cs="Times New Roman"/>
+          <w:sz w:val="24"/>
+          <w:szCs w:val="24"/>
+        </w:rPr>
+        <w:t>conf_dateNaissance</w:t>
+      </w:r>
+      <w:proofErr w:type="spellEnd"/>
+      <w:r>
+        <w:rPr>
+          <w:rFonts w:ascii="Times New Roman" w:hAnsi="Times New Roman" w:cs="Times New Roman"/>
+          <w:sz w:val="24"/>
+          <w:szCs w:val="24"/>
+        </w:rPr>
+        <w:t xml:space="preserve"> = 'p');</w:t>
+      </w:r>
+    </w:p>
+    <w:p>
+      <w:pPr>
+        <w:rPr>
+          <w:rFonts w:ascii="Times New Roman" w:hAnsi="Times New Roman" w:cs="Times New Roman"/>
+          <w:sz w:val="24"/>
+          <w:szCs w:val="24"/>
+        </w:rPr>
+      </w:pPr>
+      <w:r>
+        <w:rPr>
+          <w:rFonts w:ascii="Times New Roman" w:hAnsi="Times New Roman" w:cs="Times New Roman"/>
+          <w:sz w:val="24"/>
+          <w:szCs w:val="24"/>
+        </w:rPr>
+        <w:tab/>
+      </w:r>
+    </w:p>
+    <w:p>
+      <w:pPr>
+        <w:rPr>
+          <w:rFonts w:ascii="Times New Roman" w:hAnsi="Times New Roman" w:cs="Times New Roman"/>
+          <w:sz w:val="24"/>
+          <w:szCs w:val="24"/>
+          <w:lang w:val="en-GB"/>
+        </w:rPr>
+      </w:pPr>
+      <w:r>
+        <w:rPr>
+          <w:rFonts w:ascii="Times New Roman" w:hAnsi="Times New Roman" w:cs="Times New Roman"/>
+          <w:sz w:val="24"/>
+          <w:szCs w:val="24"/>
+          <w:lang w:val="en-GB"/>
+        </w:rPr>
+        <w:t>alter table CONFIDENTIALITE</w:t>
+      </w:r>
+    </w:p>
+    <w:p>
+      <w:pPr>
+        <w:rPr>
+          <w:rFonts w:ascii="Times New Roman" w:hAnsi="Times New Roman" w:cs="Times New Roman"/>
+          <w:sz w:val="24"/>
+          <w:szCs w:val="24"/>
+          <w:lang w:val="en-GB"/>
+        </w:rPr>
+      </w:pPr>
+      <w:r>
+        <w:rPr>
+          <w:rFonts w:ascii="Times New Roman" w:hAnsi="Times New Roman" w:cs="Times New Roman"/>
+          <w:sz w:val="24"/>
+          <w:szCs w:val="24"/>
+          <w:lang w:val="en-GB"/>
+        </w:rPr>
+        <w:tab/>
+        <w:t xml:space="preserve">add constraint </w:t>
+      </w:r>
+      <w:proofErr w:type="spellStart"/>
+      <w:r>
+        <w:rPr>
+          <w:rFonts w:ascii="Times New Roman" w:hAnsi="Times New Roman" w:cs="Times New Roman"/>
+          <w:sz w:val="24"/>
+          <w:szCs w:val="24"/>
+          <w:lang w:val="en-GB"/>
+        </w:rPr>
+        <w:t>checkNoGsm</w:t>
+      </w:r>
+      <w:proofErr w:type="spellEnd"/>
+    </w:p>
+    <w:p>
+      <w:pPr>
+        <w:rPr>
+          <w:rFonts w:ascii="Times New Roman" w:hAnsi="Times New Roman" w:cs="Times New Roman"/>
+          <w:sz w:val="24"/>
+          <w:szCs w:val="24"/>
+          <w:lang w:val="en-GB"/>
+        </w:rPr>
+      </w:pPr>
+      <w:r>
+        <w:rPr>
+          <w:rFonts w:ascii="Times New Roman" w:hAnsi="Times New Roman" w:cs="Times New Roman"/>
+          <w:sz w:val="24"/>
+          <w:szCs w:val="24"/>
+          <w:lang w:val="en-GB"/>
+        </w:rPr>
+        <w:tab/>
+        <w:t>check (</w:t>
+      </w:r>
+      <w:proofErr w:type="spellStart"/>
+      <w:r>
+        <w:rPr>
+          <w:rFonts w:ascii="Times New Roman" w:hAnsi="Times New Roman" w:cs="Times New Roman"/>
+          <w:sz w:val="24"/>
+          <w:szCs w:val="24"/>
+          <w:lang w:val="en-GB"/>
+        </w:rPr>
+        <w:t>conf_noGsm</w:t>
+      </w:r>
+      <w:proofErr w:type="spellEnd"/>
+      <w:r>
+        <w:rPr>
+          <w:rFonts w:ascii="Times New Roman" w:hAnsi="Times New Roman" w:cs="Times New Roman"/>
+          <w:sz w:val="24"/>
+          <w:szCs w:val="24"/>
+          <w:lang w:val="en-GB"/>
+        </w:rPr>
+        <w:t xml:space="preserve"> = 'v' OR </w:t>
+      </w:r>
+      <w:proofErr w:type="spellStart"/>
+      <w:r>
+        <w:rPr>
+          <w:rFonts w:ascii="Times New Roman" w:hAnsi="Times New Roman" w:cs="Times New Roman"/>
+          <w:sz w:val="24"/>
+          <w:szCs w:val="24"/>
+          <w:lang w:val="en-GB"/>
+        </w:rPr>
+        <w:t>conf_noGsm</w:t>
+      </w:r>
+      <w:proofErr w:type="spellEnd"/>
+      <w:r>
+        <w:rPr>
+          <w:rFonts w:ascii="Times New Roman" w:hAnsi="Times New Roman" w:cs="Times New Roman"/>
+          <w:sz w:val="24"/>
+          <w:szCs w:val="24"/>
+          <w:lang w:val="en-GB"/>
+        </w:rPr>
+        <w:t xml:space="preserve"> = 'c' OR </w:t>
+      </w:r>
+      <w:proofErr w:type="spellStart"/>
+      <w:r>
+        <w:rPr>
+          <w:rFonts w:ascii="Times New Roman" w:hAnsi="Times New Roman" w:cs="Times New Roman"/>
+          <w:sz w:val="24"/>
+          <w:szCs w:val="24"/>
+          <w:lang w:val="en-GB"/>
+        </w:rPr>
+        <w:t>conf_noGsm</w:t>
+      </w:r>
+      <w:proofErr w:type="spellEnd"/>
+      <w:r>
+        <w:rPr>
+          <w:rFonts w:ascii="Times New Roman" w:hAnsi="Times New Roman" w:cs="Times New Roman"/>
+          <w:sz w:val="24"/>
+          <w:szCs w:val="24"/>
+          <w:lang w:val="en-GB"/>
+        </w:rPr>
+        <w:t xml:space="preserve"> = 'p');</w:t>
+      </w:r>
+    </w:p>
+    <w:p>
+      <w:pPr>
+        <w:rPr>
+          <w:rFonts w:ascii="Times New Roman" w:hAnsi="Times New Roman" w:cs="Times New Roman"/>
+          <w:sz w:val="24"/>
+          <w:szCs w:val="24"/>
+          <w:lang w:val="en-GB"/>
+        </w:rPr>
+      </w:pPr>
+      <w:r>
+        <w:rPr>
+          <w:rFonts w:ascii="Times New Roman" w:hAnsi="Times New Roman" w:cs="Times New Roman"/>
+          <w:sz w:val="24"/>
+          <w:szCs w:val="24"/>
+          <w:lang w:val="en-GB"/>
+        </w:rPr>
+        <w:tab/>
+      </w:r>
+    </w:p>
+    <w:p>
+      <w:pPr>
+        <w:rPr>
+          <w:rFonts w:ascii="Times New Roman" w:hAnsi="Times New Roman" w:cs="Times New Roman"/>
+          <w:sz w:val="24"/>
+          <w:szCs w:val="24"/>
+          <w:lang w:val="en-GB"/>
+        </w:rPr>
+      </w:pPr>
+      <w:r>
+        <w:rPr>
+          <w:rFonts w:ascii="Times New Roman" w:hAnsi="Times New Roman" w:cs="Times New Roman"/>
+          <w:sz w:val="24"/>
+          <w:szCs w:val="24"/>
+          <w:lang w:val="en-GB"/>
+        </w:rPr>
+        <w:t>alter table CONFIDENTIALITE</w:t>
+      </w:r>
+    </w:p>
+    <w:p>
+      <w:pPr>
+        <w:rPr>
+          <w:rFonts w:ascii="Times New Roman" w:hAnsi="Times New Roman" w:cs="Times New Roman"/>
+          <w:sz w:val="24"/>
+          <w:szCs w:val="24"/>
+          <w:lang w:val="en-GB"/>
+        </w:rPr>
+      </w:pPr>
+      <w:r>
+        <w:rPr>
+          <w:rFonts w:ascii="Times New Roman" w:hAnsi="Times New Roman" w:cs="Times New Roman"/>
+          <w:sz w:val="24"/>
+          <w:szCs w:val="24"/>
+          <w:lang w:val="en-GB"/>
+        </w:rPr>
+        <w:tab/>
+        <w:t xml:space="preserve">add constraint </w:t>
+      </w:r>
+      <w:proofErr w:type="spellStart"/>
+      <w:r>
+        <w:rPr>
+          <w:rFonts w:ascii="Times New Roman" w:hAnsi="Times New Roman" w:cs="Times New Roman"/>
+          <w:sz w:val="24"/>
+          <w:szCs w:val="24"/>
+          <w:lang w:val="en-GB"/>
+        </w:rPr>
+        <w:t>checkNoFixe</w:t>
+      </w:r>
+      <w:proofErr w:type="spellEnd"/>
+    </w:p>
+    <w:p>
+      <w:pPr>
+        <w:rPr>
+          <w:rFonts w:ascii="Times New Roman" w:hAnsi="Times New Roman" w:cs="Times New Roman"/>
+          <w:sz w:val="24"/>
+          <w:szCs w:val="24"/>
+          <w:lang w:val="en-GB"/>
+        </w:rPr>
+      </w:pPr>
+      <w:r>
+        <w:rPr>
+          <w:rFonts w:ascii="Times New Roman" w:hAnsi="Times New Roman" w:cs="Times New Roman"/>
+          <w:sz w:val="24"/>
+          <w:szCs w:val="24"/>
+          <w:lang w:val="en-GB"/>
+        </w:rPr>
+        <w:tab/>
+        <w:t>check (</w:t>
+      </w:r>
+      <w:proofErr w:type="spellStart"/>
+      <w:r>
+        <w:rPr>
+          <w:rFonts w:ascii="Times New Roman" w:hAnsi="Times New Roman" w:cs="Times New Roman"/>
+          <w:sz w:val="24"/>
+          <w:szCs w:val="24"/>
+          <w:lang w:val="en-GB"/>
+        </w:rPr>
+        <w:t>conf_noFixe</w:t>
+      </w:r>
+      <w:proofErr w:type="spellEnd"/>
+      <w:r>
+        <w:rPr>
+          <w:rFonts w:ascii="Times New Roman" w:hAnsi="Times New Roman" w:cs="Times New Roman"/>
+          <w:sz w:val="24"/>
+          <w:szCs w:val="24"/>
+          <w:lang w:val="en-GB"/>
+        </w:rPr>
+        <w:t xml:space="preserve"> = 'v' OR </w:t>
+      </w:r>
+      <w:proofErr w:type="spellStart"/>
+      <w:r>
+        <w:rPr>
+          <w:rFonts w:ascii="Times New Roman" w:hAnsi="Times New Roman" w:cs="Times New Roman"/>
+          <w:sz w:val="24"/>
+          <w:szCs w:val="24"/>
+          <w:lang w:val="en-GB"/>
+        </w:rPr>
+        <w:t>conf_noFixe</w:t>
+      </w:r>
+      <w:proofErr w:type="spellEnd"/>
+      <w:r>
+        <w:rPr>
+          <w:rFonts w:ascii="Times New Roman" w:hAnsi="Times New Roman" w:cs="Times New Roman"/>
+          <w:sz w:val="24"/>
+          <w:szCs w:val="24"/>
+          <w:lang w:val="en-GB"/>
+        </w:rPr>
+        <w:t xml:space="preserve"> = 'c' OR </w:t>
+      </w:r>
+      <w:proofErr w:type="spellStart"/>
+      <w:r>
+        <w:rPr>
+          <w:rFonts w:ascii="Times New Roman" w:hAnsi="Times New Roman" w:cs="Times New Roman"/>
+          <w:sz w:val="24"/>
+          <w:szCs w:val="24"/>
+          <w:lang w:val="en-GB"/>
+        </w:rPr>
+        <w:t>conf_noFixe</w:t>
+      </w:r>
+      <w:proofErr w:type="spellEnd"/>
+      <w:r>
+        <w:rPr>
+          <w:rFonts w:ascii="Times New Roman" w:hAnsi="Times New Roman" w:cs="Times New Roman"/>
+          <w:sz w:val="24"/>
+          <w:szCs w:val="24"/>
+          <w:lang w:val="en-GB"/>
+        </w:rPr>
+        <w:t xml:space="preserve"> = 'p');</w:t>
+      </w:r>
+    </w:p>
+    <w:p>
+      <w:pPr>
+        <w:rPr>
+          <w:rFonts w:ascii="Times New Roman" w:hAnsi="Times New Roman" w:cs="Times New Roman"/>
+          <w:sz w:val="24"/>
+          <w:szCs w:val="24"/>
+          <w:lang w:val="en-GB"/>
+        </w:rPr>
+      </w:pPr>
+      <w:r>
+        <w:rPr>
+          <w:rFonts w:ascii="Times New Roman" w:hAnsi="Times New Roman" w:cs="Times New Roman"/>
+          <w:sz w:val="24"/>
+          <w:szCs w:val="24"/>
+          <w:lang w:val="en-GB"/>
+        </w:rPr>
+        <w:tab/>
+      </w:r>
+    </w:p>
+    <w:p>
+      <w:pPr>
+        <w:rPr>
+          <w:rFonts w:ascii="Times New Roman" w:hAnsi="Times New Roman" w:cs="Times New Roman"/>
+          <w:sz w:val="24"/>
+          <w:szCs w:val="24"/>
+          <w:lang w:val="en-GB"/>
         </w:rPr>
       </w:pPr>
       <w:bookmarkStart w:id="0" w:name="_GoBack"/>
@@ -15622,7 +18301,7 @@
 </file>
 
 <file path=customXml/itemProps1.xml><?xml version="1.0" encoding="utf-8"?>
-<ds:datastoreItem xmlns:ds="http://schemas.openxmlformats.org/officeDocument/2006/customXml" ds:itemID="{039F1E4D-5EC3-40D9-BE7D-3AD04BC16489}">
+<ds:datastoreItem xmlns:ds="http://schemas.openxmlformats.org/officeDocument/2006/customXml" ds:itemID="{E42B26C7-A0DB-46E5-AE3C-1B1C8C1F80EA}">
   <ds:schemaRefs>
     <ds:schemaRef ds:uri="http://schemas.openxmlformats.org/officeDocument/2006/bibliography"/>
   </ds:schemaRefs>

</xml_diff>

<commit_message>
Modification du diagramme d'architecture du projet
</commit_message>
<xml_diff>
--- a/Analyse/Analyse.docx
+++ b/Analyse/Analyse.docx
@@ -6570,7 +6570,7 @@
         </w:rPr>
         <w:drawing>
           <wp:inline distT="0" distB="0" distL="0" distR="0">
-            <wp:extent cx="5760720" cy="3036520"/>
+            <wp:extent cx="5760720" cy="3034619"/>
             <wp:effectExtent l="0" t="0" r="0" b="0"/>
             <wp:docPr id="2" name="Image 2"/>
             <wp:cNvGraphicFramePr>
@@ -6593,7 +6593,6 @@
                         </a:ext>
                       </a:extLst>
                     </a:blip>
-                    <a:srcRect/>
                     <a:stretch>
                       <a:fillRect/>
                     </a:stretch>
@@ -6601,7 +6600,7 @@
                   <pic:spPr bwMode="auto">
                     <a:xfrm>
                       <a:off x="0" y="0"/>
-                      <a:ext cx="5760720" cy="3036520"/>
+                      <a:ext cx="5760720" cy="3034619"/>
                     </a:xfrm>
                     <a:prstGeom prst="rect">
                       <a:avLst/>
@@ -6617,6 +6616,8 @@
           </wp:inline>
         </w:drawing>
       </w:r>
+      <w:bookmarkStart w:id="0" w:name="_GoBack"/>
+      <w:bookmarkEnd w:id="0"/>
     </w:p>
     <w:p>
       <w:pPr>
@@ -11926,7 +11927,6 @@
           <w:rFonts w:ascii="Times New Roman" w:hAnsi="Times New Roman" w:cs="Times New Roman"/>
           <w:sz w:val="24"/>
           <w:szCs w:val="24"/>
-          <w:lang w:val="en-GB"/>
         </w:rPr>
       </w:pPr>
       <w:r>
@@ -11938,62 +11938,29 @@
         </w:rPr>
         <w:t xml:space="preserve">     </w:t>
       </w:r>
-      <w:proofErr w:type="spellStart"/>
-      <w:r>
-        <w:rPr>
-          <w:rFonts w:ascii="Times New Roman" w:hAnsi="Times New Roman" w:cs="Times New Roman"/>
-          <w:sz w:val="24"/>
-          <w:szCs w:val="24"/>
-          <w:lang w:val="en-GB"/>
-        </w:rPr>
-        <w:t>adresse_mail</w:t>
-      </w:r>
-      <w:proofErr w:type="spellEnd"/>
-      <w:r>
-        <w:rPr>
-          <w:rFonts w:ascii="Times New Roman" w:hAnsi="Times New Roman" w:cs="Times New Roman"/>
-          <w:sz w:val="24"/>
-          <w:szCs w:val="24"/>
-          <w:lang w:val="en-GB"/>
-        </w:rPr>
-        <w:t xml:space="preserve"> </w:t>
-      </w:r>
-      <w:proofErr w:type="gramStart"/>
-      <w:r>
-        <w:rPr>
-          <w:rFonts w:ascii="Times New Roman" w:hAnsi="Times New Roman" w:cs="Times New Roman"/>
-          <w:sz w:val="24"/>
-          <w:szCs w:val="24"/>
-          <w:lang w:val="en-GB"/>
-        </w:rPr>
-        <w:t>varchar(</w:t>
-      </w:r>
-      <w:proofErr w:type="gramEnd"/>
-      <w:r>
-        <w:rPr>
-          <w:rFonts w:ascii="Times New Roman" w:hAnsi="Times New Roman" w:cs="Times New Roman"/>
-          <w:sz w:val="24"/>
-          <w:szCs w:val="24"/>
-          <w:lang w:val="en-GB"/>
-        </w:rPr>
-        <w:t>300) not null,</w:t>
-      </w:r>
-    </w:p>
-    <w:p>
-      <w:pPr>
-        <w:rPr>
-          <w:rFonts w:ascii="Times New Roman" w:hAnsi="Times New Roman" w:cs="Times New Roman"/>
-          <w:sz w:val="24"/>
-          <w:szCs w:val="24"/>
-          <w:lang w:val="en-GB"/>
-        </w:rPr>
-      </w:pPr>
-      <w:r>
-        <w:rPr>
-          <w:rFonts w:ascii="Times New Roman" w:hAnsi="Times New Roman" w:cs="Times New Roman"/>
-          <w:sz w:val="24"/>
-          <w:szCs w:val="24"/>
-          <w:lang w:val="en-GB"/>
+      <w:r>
+        <w:rPr>
+          <w:rFonts w:ascii="Times New Roman" w:hAnsi="Times New Roman" w:cs="Times New Roman"/>
+          <w:sz w:val="24"/>
+          <w:szCs w:val="24"/>
+        </w:rPr>
+        <w:t>adresse_mail varchar(300) not null,</w:t>
+      </w:r>
+    </w:p>
+    <w:p>
+      <w:pPr>
+        <w:rPr>
+          <w:rFonts w:ascii="Times New Roman" w:hAnsi="Times New Roman" w:cs="Times New Roman"/>
+          <w:sz w:val="24"/>
+          <w:szCs w:val="24"/>
+          <w:lang w:val="en-GB"/>
+        </w:rPr>
+      </w:pPr>
+      <w:r>
+        <w:rPr>
+          <w:rFonts w:ascii="Times New Roman" w:hAnsi="Times New Roman" w:cs="Times New Roman"/>
+          <w:sz w:val="24"/>
+          <w:szCs w:val="24"/>
         </w:rPr>
         <w:t xml:space="preserve">     </w:t>
       </w:r>
@@ -14769,10 +14736,28 @@
           <w:szCs w:val="24"/>
           <w:lang w:val="en-GB"/>
         </w:rPr>
-        <w:t xml:space="preserve"> on messagerie.messages(receiver);</w:t>
-      </w:r>
-      <w:bookmarkStart w:id="0" w:name="_GoBack"/>
-      <w:bookmarkEnd w:id="0"/>
+        <w:t xml:space="preserve"> on </w:t>
+      </w:r>
+      <w:proofErr w:type="spellStart"/>
+      <w:r>
+        <w:rPr>
+          <w:rFonts w:ascii="Times New Roman" w:hAnsi="Times New Roman" w:cs="Times New Roman"/>
+          <w:sz w:val="24"/>
+          <w:szCs w:val="24"/>
+          <w:lang w:val="en-GB"/>
+        </w:rPr>
+        <w:t>messagerie.messages</w:t>
+      </w:r>
+      <w:proofErr w:type="spellEnd"/>
+      <w:r>
+        <w:rPr>
+          <w:rFonts w:ascii="Times New Roman" w:hAnsi="Times New Roman" w:cs="Times New Roman"/>
+          <w:sz w:val="24"/>
+          <w:szCs w:val="24"/>
+          <w:lang w:val="en-GB"/>
+        </w:rPr>
+        <w:t>(receiver);</w:t>
+      </w:r>
     </w:p>
     <w:sectPr>
       <w:pgSz w:w="11906" w:h="16838"/>
@@ -18679,7 +18664,7 @@
 </file>
 
 <file path=customXml/itemProps1.xml><?xml version="1.0" encoding="utf-8"?>
-<ds:datastoreItem xmlns:ds="http://schemas.openxmlformats.org/officeDocument/2006/customXml" ds:itemID="{4E18701D-2E2B-4EDC-AC46-3E184781C502}">
+<ds:datastoreItem xmlns:ds="http://schemas.openxmlformats.org/officeDocument/2006/customXml" ds:itemID="{3EC3768C-B249-4EED-AAC6-C518C4F9F3AE}">
   <ds:schemaRefs>
     <ds:schemaRef ds:uri="http://schemas.openxmlformats.org/officeDocument/2006/bibliography"/>
   </ds:schemaRefs>

</xml_diff>